<commit_message>
completion des enumerations, modification du pojo et modification de la generation des starters
</commit_message>
<xml_diff>
--- a/Back log - test.docx
+++ b/Back log - test.docx
@@ -1,6 +1,6 @@
 
 <file path=word/document.xml><?xml version="1.0" encoding="utf-8"?>
-<w:document xmlns:wpc="http://schemas.microsoft.com/office/word/2010/wordprocessingCanvas" xmlns:cx="http://schemas.microsoft.com/office/drawing/2014/chartex" xmlns:cx1="http://schemas.microsoft.com/office/drawing/2015/9/8/chartex" xmlns:cx2="http://schemas.microsoft.com/office/drawing/2015/10/21/chartex" xmlns:cx3="http://schemas.microsoft.com/office/drawing/2016/5/9/chartex" xmlns:cx4="http://schemas.microsoft.com/office/drawing/2016/5/10/chartex" xmlns:cx5="http://schemas.microsoft.com/office/drawing/2016/5/11/chartex" xmlns:cx6="http://schemas.microsoft.com/office/drawing/2016/5/12/chartex" xmlns:cx7="http://schemas.microsoft.com/office/drawing/2016/5/13/chartex" xmlns:cx8="http://schemas.microsoft.com/office/drawing/2016/5/14/chartex" xmlns:mc="http://schemas.openxmlformats.org/markup-compatibility/2006" xmlns:aink="http://schemas.microsoft.com/office/drawing/2016/ink" xmlns:am3d="http://schemas.microsoft.com/office/drawing/2017/model3d" xmlns:o="urn:schemas-microsoft-com:office:office" xmlns:r="http://schemas.openxmlformats.org/officeDocument/2006/relationships" xmlns:m="http://schemas.openxmlformats.org/officeDocument/2006/math" xmlns:v="urn:schemas-microsoft-com:vml" xmlns:wp14="http://schemas.microsoft.com/office/word/2010/wordprocessingDrawing" xmlns:wp="http://schemas.openxmlformats.org/drawingml/2006/wordprocessingDrawing" xmlns:w10="urn:schemas-microsoft-com:office:word" xmlns:w="http://schemas.openxmlformats.org/wordprocessingml/2006/main" xmlns:w14="http://schemas.microsoft.com/office/word/2010/wordml" xmlns:w15="http://schemas.microsoft.com/office/word/2012/wordml" xmlns:w16cid="http://schemas.microsoft.com/office/word/2016/wordml/cid" xmlns:w16se="http://schemas.microsoft.com/office/word/2015/wordml/symex" xmlns:wpg="http://schemas.microsoft.com/office/word/2010/wordprocessingGroup" xmlns:wpi="http://schemas.microsoft.com/office/word/2010/wordprocessingInk" xmlns:wne="http://schemas.microsoft.com/office/word/2006/wordml" xmlns:wps="http://schemas.microsoft.com/office/word/2010/wordprocessingShape" mc:Ignorable="w14 w15 w16se w16cid wp14">
+<w:document xmlns:wpc="http://schemas.microsoft.com/office/word/2010/wordprocessingCanvas" xmlns:cx="http://schemas.microsoft.com/office/drawing/2014/chartex" xmlns:cx1="http://schemas.microsoft.com/office/drawing/2015/9/8/chartex" xmlns:mc="http://schemas.openxmlformats.org/markup-compatibility/2006" xmlns:o="urn:schemas-microsoft-com:office:office" xmlns:r="http://schemas.openxmlformats.org/officeDocument/2006/relationships" xmlns:m="http://schemas.openxmlformats.org/officeDocument/2006/math" xmlns:v="urn:schemas-microsoft-com:vml" xmlns:wp14="http://schemas.microsoft.com/office/word/2010/wordprocessingDrawing" xmlns:wp="http://schemas.openxmlformats.org/drawingml/2006/wordprocessingDrawing" xmlns:w10="urn:schemas-microsoft-com:office:word" xmlns:w="http://schemas.openxmlformats.org/wordprocessingml/2006/main" xmlns:w14="http://schemas.microsoft.com/office/word/2010/wordml" xmlns:w15="http://schemas.microsoft.com/office/word/2012/wordml" xmlns:w16se="http://schemas.microsoft.com/office/word/2015/wordml/symex" xmlns:wpg="http://schemas.microsoft.com/office/word/2010/wordprocessingGroup" xmlns:wpi="http://schemas.microsoft.com/office/word/2010/wordprocessingInk" xmlns:wne="http://schemas.microsoft.com/office/word/2006/wordml" xmlns:wps="http://schemas.microsoft.com/office/word/2010/wordprocessingShape" mc:Ignorable="w14 w15 w16se wp14">
   <w:body>
     <w:p>
       <w:r>
@@ -817,8 +817,13 @@
                 <w:numId w:val="6"/>
               </w:numPr>
             </w:pPr>
-            <w:r>
-              <w:t xml:space="preserve">marié – réalisé </w:t>
+            <w:proofErr w:type="gramStart"/>
+            <w:r>
+              <w:t>marié</w:t>
+            </w:r>
+            <w:proofErr w:type="gramEnd"/>
+            <w:r>
+              <w:t xml:space="preserve"> – réalisé </w:t>
             </w:r>
             <w:r>
               <w:t>–</w:t>
@@ -842,10 +847,12 @@
               </w:numPr>
             </w:pPr>
             <w:proofErr w:type="spellStart"/>
+            <w:proofErr w:type="gramStart"/>
             <w:r>
               <w:t>famlle</w:t>
             </w:r>
             <w:proofErr w:type="spellEnd"/>
+            <w:proofErr w:type="gramEnd"/>
             <w:r>
               <w:t xml:space="preserve"> – famille origine </w:t>
             </w:r>
@@ -870,8 +877,13 @@
               </w:numPr>
             </w:pPr>
             <w:r>
-              <w:t xml:space="preserve"> couple</w:t>
-            </w:r>
+              <w:t xml:space="preserve"> </w:t>
+            </w:r>
+            <w:proofErr w:type="gramStart"/>
+            <w:r>
+              <w:t>couple</w:t>
+            </w:r>
+            <w:proofErr w:type="gramEnd"/>
             <w:r>
               <w:t xml:space="preserve"> (vide)</w:t>
             </w:r>
@@ -884,8 +896,13 @@
                 <w:numId w:val="6"/>
               </w:numPr>
             </w:pPr>
-            <w:r>
-              <w:t>parent1 – parent2</w:t>
+            <w:proofErr w:type="gramStart"/>
+            <w:r>
+              <w:t>parent</w:t>
+            </w:r>
+            <w:proofErr w:type="gramEnd"/>
+            <w:r>
+              <w:t>1 – parent2</w:t>
             </w:r>
             <w:r>
               <w:t xml:space="preserve"> (</w:t>
@@ -912,8 +929,13 @@
                 <w:numId w:val="6"/>
               </w:numPr>
             </w:pPr>
-            <w:r>
-              <w:t xml:space="preserve">les traits des parents sont affichés dans un tableau </w:t>
+            <w:proofErr w:type="gramStart"/>
+            <w:r>
+              <w:t>les</w:t>
+            </w:r>
+            <w:proofErr w:type="gramEnd"/>
+            <w:r>
+              <w:t xml:space="preserve"> traits des parents sont affichés dans un tableau </w:t>
             </w:r>
           </w:p>
           <w:p>
@@ -924,8 +946,13 @@
                 <w:numId w:val="6"/>
               </w:numPr>
             </w:pPr>
-            <w:r>
-              <w:t>trait 1 (</w:t>
+            <w:proofErr w:type="gramStart"/>
+            <w:r>
+              <w:t>trait</w:t>
+            </w:r>
+            <w:proofErr w:type="gramEnd"/>
+            <w:r>
+              <w:t xml:space="preserve"> 1 (</w:t>
             </w:r>
             <w:proofErr w:type="spellStart"/>
             <w:r>
@@ -952,8 +979,13 @@
                 <w:numId w:val="6"/>
               </w:numPr>
             </w:pPr>
-            <w:r>
-              <w:t>trait 2 (</w:t>
+            <w:proofErr w:type="gramStart"/>
+            <w:r>
+              <w:t>trait</w:t>
+            </w:r>
+            <w:proofErr w:type="gramEnd"/>
+            <w:r>
+              <w:t xml:space="preserve"> 2 (</w:t>
             </w:r>
             <w:proofErr w:type="spellStart"/>
             <w:r>
@@ -980,8 +1012,13 @@
                 <w:numId w:val="6"/>
               </w:numPr>
             </w:pPr>
-            <w:r>
-              <w:t xml:space="preserve">le texte à droite est mis à </w:t>
+            <w:proofErr w:type="gramStart"/>
+            <w:r>
+              <w:t>le</w:t>
+            </w:r>
+            <w:proofErr w:type="gramEnd"/>
+            <w:r>
+              <w:t xml:space="preserve"> texte à droite est mis à </w:t>
             </w:r>
             <w:proofErr w:type="spellStart"/>
             <w:r>
@@ -1000,8 +1037,13 @@
                 <w:numId w:val="6"/>
               </w:numPr>
             </w:pPr>
-            <w:r>
-              <w:t xml:space="preserve">si le souhait est sélectionnable alors </w:t>
+            <w:proofErr w:type="gramStart"/>
+            <w:r>
+              <w:t>si</w:t>
+            </w:r>
+            <w:proofErr w:type="gramEnd"/>
+            <w:r>
+              <w:t xml:space="preserve"> le souhait est sélectionnable alors </w:t>
             </w:r>
             <w:proofErr w:type="spellStart"/>
             <w:r>
@@ -1030,8 +1072,13 @@
                 <w:numId w:val="8"/>
               </w:numPr>
             </w:pPr>
-            <w:r>
-              <w:t xml:space="preserve">case à cochée : cochée par défaut si le </w:t>
+            <w:proofErr w:type="gramStart"/>
+            <w:r>
+              <w:t>case</w:t>
+            </w:r>
+            <w:proofErr w:type="gramEnd"/>
+            <w:r>
+              <w:t xml:space="preserve"> à cochée : cochée par défaut si le </w:t>
             </w:r>
             <w:proofErr w:type="spellStart"/>
             <w:r>
@@ -2296,8 +2343,6 @@
             <w:r>
               <w:t>6</w:t>
             </w:r>
-            <w:bookmarkStart w:id="0" w:name="_GoBack"/>
-            <w:bookmarkEnd w:id="0"/>
           </w:p>
         </w:tc>
       </w:tr>
@@ -2445,14 +2490,12 @@
                 <w:lang w:val="it-IT"/>
               </w:rPr>
             </w:pPr>
-            <w:proofErr w:type="spellStart"/>
             <w:r>
               <w:rPr>
                 <w:lang w:val="it-IT"/>
               </w:rPr>
               <w:t>Libellé</w:t>
             </w:r>
-            <w:proofErr w:type="spellEnd"/>
           </w:p>
           <w:p>
             <w:pPr>
@@ -2477,16 +2520,8 @@
               <w:rPr>
                 <w:lang w:val="it-IT"/>
               </w:rPr>
-              <w:t xml:space="preserve">Classe </w:t>
-            </w:r>
-            <w:proofErr w:type="spellStart"/>
-            <w:r>
-              <w:rPr>
-                <w:lang w:val="it-IT"/>
-              </w:rPr>
-              <w:t>Sup</w:t>
-            </w:r>
-            <w:proofErr w:type="spellEnd"/>
+              <w:t>Classe Sup</w:t>
+            </w:r>
           </w:p>
           <w:p>
             <w:pPr>
@@ -2499,14 +2534,7 @@
                 <w:lang w:val="it-IT"/>
               </w:rPr>
               <w:lastRenderedPageBreak/>
-              <w:t xml:space="preserve">Classe </w:t>
-            </w:r>
-            <w:proofErr w:type="spellStart"/>
-            <w:r>
-              <w:rPr>
-                <w:lang w:val="it-IT"/>
-              </w:rPr>
-              <w:t>I</w:t>
+              <w:t>Classe I</w:t>
             </w:r>
             <w:r>
               <w:rPr>
@@ -2514,7 +2542,6 @@
               </w:rPr>
               <w:t>nf</w:t>
             </w:r>
-            <w:proofErr w:type="spellEnd"/>
           </w:p>
           <w:p>
             <w:pPr>
@@ -2756,6 +2783,11 @@
               <w:t xml:space="preserve">Classe Supérieure </w:t>
             </w:r>
           </w:p>
+          <w:p>
+            <w:r>
+              <w:t>Classe Inférieure</w:t>
+            </w:r>
+          </w:p>
           <w:p/>
           <w:p>
             <w:r>
@@ -2766,6 +2798,9 @@
             <w:r>
               <w:t>Nom</w:t>
             </w:r>
+            <w:r>
+              <w:t xml:space="preserve"> </w:t>
+            </w:r>
           </w:p>
           <w:p/>
           <w:p/>
@@ -2817,6 +2852,11 @@
               <w:t>Détail famille</w:t>
             </w:r>
           </w:p>
+          <w:p>
+            <w:r>
+              <w:t>Détail Passage</w:t>
+            </w:r>
+          </w:p>
           <w:p/>
         </w:tc>
       </w:tr>
@@ -2843,6 +2883,391 @@
         </w:tc>
       </w:tr>
     </w:tbl>
+    <w:p/>
+    <w:tbl>
+      <w:tblPr>
+        <w:tblStyle w:val="Grilledutableau"/>
+        <w:tblW w:w="0" w:type="auto"/>
+        <w:tblLook w:val="04A0" w:firstRow="1" w:lastRow="0" w:firstColumn="1" w:lastColumn="0" w:noHBand="0" w:noVBand="1"/>
+      </w:tblPr>
+      <w:tblGrid>
+        <w:gridCol w:w="1239"/>
+        <w:gridCol w:w="7823"/>
+      </w:tblGrid>
+      <w:tr>
+        <w:tc>
+          <w:tcPr>
+            <w:tcW w:w="1239" w:type="dxa"/>
+          </w:tcPr>
+          <w:p>
+            <w:r>
+              <w:t>Ticket</w:t>
+            </w:r>
+          </w:p>
+        </w:tc>
+        <w:tc>
+          <w:tcPr>
+            <w:tcW w:w="7823" w:type="dxa"/>
+          </w:tcPr>
+          <w:p>
+            <w:r>
+              <w:t>T00</w:t>
+            </w:r>
+            <w:r>
+              <w:t>8a</w:t>
+            </w:r>
+          </w:p>
+        </w:tc>
+      </w:tr>
+      <w:tr>
+        <w:tc>
+          <w:tcPr>
+            <w:tcW w:w="1239" w:type="dxa"/>
+          </w:tcPr>
+          <w:p>
+            <w:r>
+              <w:t>Rubrique</w:t>
+            </w:r>
+          </w:p>
+        </w:tc>
+        <w:tc>
+          <w:tcPr>
+            <w:tcW w:w="7823" w:type="dxa"/>
+          </w:tcPr>
+          <w:p>
+            <w:r>
+              <w:t>Modification</w:t>
+            </w:r>
+            <w:r>
+              <w:t xml:space="preserve"> </w:t>
+            </w:r>
+            <w:r>
+              <w:t>d’objet</w:t>
+            </w:r>
+          </w:p>
+        </w:tc>
+      </w:tr>
+      <w:tr>
+        <w:tc>
+          <w:tcPr>
+            <w:tcW w:w="1239" w:type="dxa"/>
+          </w:tcPr>
+          <w:p>
+            <w:r>
+              <w:t>Intitulé</w:t>
+            </w:r>
+          </w:p>
+        </w:tc>
+        <w:tc>
+          <w:tcPr>
+            <w:tcW w:w="7823" w:type="dxa"/>
+          </w:tcPr>
+          <w:p>
+            <w:r>
+              <w:t>Modifier</w:t>
+            </w:r>
+            <w:r>
+              <w:t xml:space="preserve"> l’objet</w:t>
+            </w:r>
+            <w:r>
+              <w:t xml:space="preserve"> </w:t>
+            </w:r>
+            <w:proofErr w:type="spellStart"/>
+            <w:r>
+              <w:t>sim</w:t>
+            </w:r>
+            <w:proofErr w:type="spellEnd"/>
+            <w:r>
+              <w:t xml:space="preserve"> – </w:t>
+            </w:r>
+            <w:r>
+              <w:t>intégrer les strings en énumération</w:t>
+            </w:r>
+            <w:r>
+              <w:t xml:space="preserve"> </w:t>
+            </w:r>
+          </w:p>
+        </w:tc>
+      </w:tr>
+      <w:tr>
+        <w:tc>
+          <w:tcPr>
+            <w:tcW w:w="1239" w:type="dxa"/>
+          </w:tcPr>
+          <w:p>
+            <w:r>
+              <w:t>Objets modifiés</w:t>
+            </w:r>
+          </w:p>
+        </w:tc>
+        <w:tc>
+          <w:tcPr>
+            <w:tcW w:w="7823" w:type="dxa"/>
+          </w:tcPr>
+          <w:p>
+            <w:proofErr w:type="spellStart"/>
+            <w:r>
+              <w:t>sim</w:t>
+            </w:r>
+            <w:proofErr w:type="spellEnd"/>
+          </w:p>
+        </w:tc>
+      </w:tr>
+      <w:tr>
+        <w:tc>
+          <w:tcPr>
+            <w:tcW w:w="1239" w:type="dxa"/>
+          </w:tcPr>
+          <w:p>
+            <w:r>
+              <w:t>Ecran</w:t>
+            </w:r>
+            <w:r>
+              <w:t>(s)</w:t>
+            </w:r>
+            <w:r>
+              <w:t xml:space="preserve"> associé</w:t>
+            </w:r>
+            <w:r>
+              <w:t>(s)</w:t>
+            </w:r>
+          </w:p>
+        </w:tc>
+        <w:tc>
+          <w:tcPr>
+            <w:tcW w:w="7823" w:type="dxa"/>
+          </w:tcPr>
+          <w:p/>
+        </w:tc>
+      </w:tr>
+      <w:tr>
+        <w:tc>
+          <w:tcPr>
+            <w:tcW w:w="1239" w:type="dxa"/>
+          </w:tcPr>
+          <w:p>
+            <w:r>
+              <w:t>Description</w:t>
+            </w:r>
+          </w:p>
+        </w:tc>
+        <w:tc>
+          <w:tcPr>
+            <w:tcW w:w="7823" w:type="dxa"/>
+          </w:tcPr>
+          <w:p>
+            <w:r>
+              <w:t>Description</w:t>
+            </w:r>
+          </w:p>
+        </w:tc>
+      </w:tr>
+      <w:tr>
+        <w:tc>
+          <w:tcPr>
+            <w:tcW w:w="1239" w:type="dxa"/>
+          </w:tcPr>
+          <w:p>
+            <w:r>
+              <w:t>RDG</w:t>
+            </w:r>
+          </w:p>
+        </w:tc>
+        <w:tc>
+          <w:tcPr>
+            <w:tcW w:w="7823" w:type="dxa"/>
+          </w:tcPr>
+          <w:p>
+            <w:r>
+              <w:t>Liste des RDG</w:t>
+            </w:r>
+          </w:p>
+        </w:tc>
+      </w:tr>
+      <w:tr>
+        <w:tc>
+          <w:tcPr>
+            <w:tcW w:w="1239" w:type="dxa"/>
+          </w:tcPr>
+          <w:p>
+            <w:r>
+              <w:lastRenderedPageBreak/>
+              <w:t>Reprise de données</w:t>
+            </w:r>
+          </w:p>
+        </w:tc>
+        <w:tc>
+          <w:tcPr>
+            <w:tcW w:w="7823" w:type="dxa"/>
+          </w:tcPr>
+          <w:p>
+            <w:r>
+              <w:t>Remplacer les valeurs des attributs suivant pour correspondre au énumérations concernées (T008b)</w:t>
+            </w:r>
+          </w:p>
+        </w:tc>
+      </w:tr>
+    </w:tbl>
+    <w:p>
+      <w:bookmarkStart w:id="0" w:name="_GoBack"/>
+      <w:bookmarkEnd w:id="0"/>
+    </w:p>
+    <w:tbl>
+      <w:tblPr>
+        <w:tblStyle w:val="Grilledutableau"/>
+        <w:tblW w:w="0" w:type="auto"/>
+        <w:tblLook w:val="04A0" w:firstRow="1" w:lastRow="0" w:firstColumn="1" w:lastColumn="0" w:noHBand="0" w:noVBand="1"/>
+      </w:tblPr>
+      <w:tblGrid>
+        <w:gridCol w:w="1239"/>
+        <w:gridCol w:w="7823"/>
+      </w:tblGrid>
+      <w:tr>
+        <w:tc>
+          <w:tcPr>
+            <w:tcW w:w="1239" w:type="dxa"/>
+          </w:tcPr>
+          <w:p>
+            <w:r>
+              <w:t>Ticket</w:t>
+            </w:r>
+          </w:p>
+        </w:tc>
+        <w:tc>
+          <w:tcPr>
+            <w:tcW w:w="7823" w:type="dxa"/>
+          </w:tcPr>
+          <w:p>
+            <w:r>
+              <w:t>T008</w:t>
+            </w:r>
+            <w:r>
+              <w:t>b</w:t>
+            </w:r>
+          </w:p>
+        </w:tc>
+      </w:tr>
+      <w:tr>
+        <w:tc>
+          <w:tcPr>
+            <w:tcW w:w="1239" w:type="dxa"/>
+          </w:tcPr>
+          <w:p>
+            <w:r>
+              <w:t>Rubrique</w:t>
+            </w:r>
+          </w:p>
+        </w:tc>
+        <w:tc>
+          <w:tcPr>
+            <w:tcW w:w="7823" w:type="dxa"/>
+          </w:tcPr>
+          <w:p>
+            <w:r>
+              <w:t>Reprise de données</w:t>
+            </w:r>
+          </w:p>
+        </w:tc>
+      </w:tr>
+      <w:tr>
+        <w:tc>
+          <w:tcPr>
+            <w:tcW w:w="1239" w:type="dxa"/>
+          </w:tcPr>
+          <w:p>
+            <w:r>
+              <w:t>Intitulé</w:t>
+            </w:r>
+          </w:p>
+        </w:tc>
+        <w:tc>
+          <w:tcPr>
+            <w:tcW w:w="7823" w:type="dxa"/>
+          </w:tcPr>
+          <w:p>
+            <w:r>
+              <w:t xml:space="preserve">Modifier </w:t>
+            </w:r>
+            <w:r>
+              <w:t xml:space="preserve">les données de la table </w:t>
+            </w:r>
+            <w:proofErr w:type="spellStart"/>
+            <w:r>
+              <w:t>sim</w:t>
+            </w:r>
+            <w:proofErr w:type="spellEnd"/>
+            <w:r>
+              <w:t xml:space="preserve"> pour correspondre aux énumération de l’objet (T008a)</w:t>
+            </w:r>
+            <w:r>
+              <w:t xml:space="preserve"> </w:t>
+            </w:r>
+          </w:p>
+        </w:tc>
+      </w:tr>
+      <w:tr>
+        <w:tc>
+          <w:tcPr>
+            <w:tcW w:w="1239" w:type="dxa"/>
+          </w:tcPr>
+          <w:p>
+            <w:r>
+              <w:t>Tables</w:t>
+            </w:r>
+            <w:r>
+              <w:t xml:space="preserve"> modifié</w:t>
+            </w:r>
+            <w:r>
+              <w:t>e</w:t>
+            </w:r>
+            <w:r>
+              <w:t>s</w:t>
+            </w:r>
+          </w:p>
+        </w:tc>
+        <w:tc>
+          <w:tcPr>
+            <w:tcW w:w="7823" w:type="dxa"/>
+          </w:tcPr>
+          <w:p>
+            <w:proofErr w:type="spellStart"/>
+            <w:r>
+              <w:t>sim</w:t>
+            </w:r>
+            <w:proofErr w:type="spellEnd"/>
+          </w:p>
+        </w:tc>
+      </w:tr>
+      <w:tr>
+        <w:tc>
+          <w:tcPr>
+            <w:tcW w:w="1239" w:type="dxa"/>
+          </w:tcPr>
+          <w:p>
+            <w:r>
+              <w:t>Description</w:t>
+            </w:r>
+          </w:p>
+        </w:tc>
+        <w:tc>
+          <w:tcPr>
+            <w:tcW w:w="7823" w:type="dxa"/>
+          </w:tcPr>
+          <w:p>
+            <w:r>
+              <w:t>Remplacer les valeurs de la tables des attributs concernés pour correspondre à leur équivalent en énumération</w:t>
+            </w:r>
+          </w:p>
+        </w:tc>
+      </w:tr>
+    </w:tbl>
+    <w:p>
+      <w:proofErr w:type="spellStart"/>
+      <w:r>
+        <w:t>Aaa</w:t>
+      </w:r>
+      <w:proofErr w:type="spellEnd"/>
+    </w:p>
     <w:p/>
     <w:p>
       <w:proofErr w:type="spellStart"/>
@@ -3174,7 +3599,6 @@
                 <w:strike/>
                 <w:highlight w:val="yellow"/>
               </w:rPr>
-              <w:lastRenderedPageBreak/>
               <w:t>Passa</w:t>
             </w:r>
             <w:r>
@@ -3709,7 +4133,7 @@
 </file>
 
 <file path=word/numbering.xml><?xml version="1.0" encoding="utf-8"?>
-<w:numbering xmlns:wpc="http://schemas.microsoft.com/office/word/2010/wordprocessingCanvas" xmlns:cx="http://schemas.microsoft.com/office/drawing/2014/chartex" xmlns:cx1="http://schemas.microsoft.com/office/drawing/2015/9/8/chartex" xmlns:cx2="http://schemas.microsoft.com/office/drawing/2015/10/21/chartex" xmlns:cx3="http://schemas.microsoft.com/office/drawing/2016/5/9/chartex" xmlns:cx4="http://schemas.microsoft.com/office/drawing/2016/5/10/chartex" xmlns:cx5="http://schemas.microsoft.com/office/drawing/2016/5/11/chartex" xmlns:cx6="http://schemas.microsoft.com/office/drawing/2016/5/12/chartex" xmlns:cx7="http://schemas.microsoft.com/office/drawing/2016/5/13/chartex" xmlns:cx8="http://schemas.microsoft.com/office/drawing/2016/5/14/chartex" xmlns:mc="http://schemas.openxmlformats.org/markup-compatibility/2006" xmlns:aink="http://schemas.microsoft.com/office/drawing/2016/ink" xmlns:am3d="http://schemas.microsoft.com/office/drawing/2017/model3d" xmlns:o="urn:schemas-microsoft-com:office:office" xmlns:r="http://schemas.openxmlformats.org/officeDocument/2006/relationships" xmlns:m="http://schemas.openxmlformats.org/officeDocument/2006/math" xmlns:v="urn:schemas-microsoft-com:vml" xmlns:wp14="http://schemas.microsoft.com/office/word/2010/wordprocessingDrawing" xmlns:wp="http://schemas.openxmlformats.org/drawingml/2006/wordprocessingDrawing" xmlns:w10="urn:schemas-microsoft-com:office:word" xmlns:w="http://schemas.openxmlformats.org/wordprocessingml/2006/main" xmlns:w14="http://schemas.microsoft.com/office/word/2010/wordml" xmlns:w15="http://schemas.microsoft.com/office/word/2012/wordml" xmlns:w16cid="http://schemas.microsoft.com/office/word/2016/wordml/cid" xmlns:w16se="http://schemas.microsoft.com/office/word/2015/wordml/symex" xmlns:wpg="http://schemas.microsoft.com/office/word/2010/wordprocessingGroup" xmlns:wpi="http://schemas.microsoft.com/office/word/2010/wordprocessingInk" xmlns:wne="http://schemas.microsoft.com/office/word/2006/wordml" xmlns:wps="http://schemas.microsoft.com/office/word/2010/wordprocessingShape" mc:Ignorable="w14 w15 w16se w16cid wp14">
+<w:numbering xmlns:wpc="http://schemas.microsoft.com/office/word/2010/wordprocessingCanvas" xmlns:cx="http://schemas.microsoft.com/office/drawing/2014/chartex" xmlns:cx1="http://schemas.microsoft.com/office/drawing/2015/9/8/chartex" xmlns:mc="http://schemas.openxmlformats.org/markup-compatibility/2006" xmlns:o="urn:schemas-microsoft-com:office:office" xmlns:r="http://schemas.openxmlformats.org/officeDocument/2006/relationships" xmlns:m="http://schemas.openxmlformats.org/officeDocument/2006/math" xmlns:v="urn:schemas-microsoft-com:vml" xmlns:wp14="http://schemas.microsoft.com/office/word/2010/wordprocessingDrawing" xmlns:wp="http://schemas.openxmlformats.org/drawingml/2006/wordprocessingDrawing" xmlns:w10="urn:schemas-microsoft-com:office:word" xmlns:w="http://schemas.openxmlformats.org/wordprocessingml/2006/main" xmlns:w14="http://schemas.microsoft.com/office/word/2010/wordml" xmlns:w15="http://schemas.microsoft.com/office/word/2012/wordml" xmlns:w16se="http://schemas.microsoft.com/office/word/2015/wordml/symex" xmlns:wpg="http://schemas.microsoft.com/office/word/2010/wordprocessingGroup" xmlns:wpi="http://schemas.microsoft.com/office/word/2010/wordprocessingInk" xmlns:wne="http://schemas.microsoft.com/office/word/2006/wordml" xmlns:wps="http://schemas.microsoft.com/office/word/2010/wordprocessingShape" mc:Ignorable="w14 w15 w16se wp14">
   <w:abstractNum w:abstractNumId="0" w15:restartNumberingAfterBreak="0">
     <w:nsid w:val="0F1A0F45"/>
     <w:multiLevelType w:val="hybridMultilevel"/>
@@ -4642,7 +5066,7 @@
 </file>
 
 <file path=word/styles.xml><?xml version="1.0" encoding="utf-8"?>
-<w:styles xmlns:mc="http://schemas.openxmlformats.org/markup-compatibility/2006" xmlns:r="http://schemas.openxmlformats.org/officeDocument/2006/relationships" xmlns:w="http://schemas.openxmlformats.org/wordprocessingml/2006/main" xmlns:w14="http://schemas.microsoft.com/office/word/2010/wordml" xmlns:w15="http://schemas.microsoft.com/office/word/2012/wordml" xmlns:w16cid="http://schemas.microsoft.com/office/word/2016/wordml/cid" xmlns:w16se="http://schemas.microsoft.com/office/word/2015/wordml/symex" mc:Ignorable="w14 w15 w16se w16cid">
+<w:styles xmlns:mc="http://schemas.openxmlformats.org/markup-compatibility/2006" xmlns:r="http://schemas.openxmlformats.org/officeDocument/2006/relationships" xmlns:w="http://schemas.openxmlformats.org/wordprocessingml/2006/main" xmlns:w14="http://schemas.microsoft.com/office/word/2010/wordml" xmlns:w15="http://schemas.microsoft.com/office/word/2012/wordml" xmlns:w16se="http://schemas.microsoft.com/office/word/2015/wordml/symex" mc:Ignorable="w14 w15 w16se">
   <w:docDefaults>
     <w:rPrDefault>
       <w:rPr>
@@ -4658,7 +5082,7 @@
       </w:pPr>
     </w:pPrDefault>
   </w:docDefaults>
-  <w:latentStyles w:defLockedState="0" w:defUIPriority="99" w:defSemiHidden="0" w:defUnhideWhenUsed="0" w:defQFormat="0" w:count="375">
+  <w:latentStyles w:defLockedState="0" w:defUIPriority="99" w:defSemiHidden="0" w:defUnhideWhenUsed="0" w:defQFormat="0" w:count="371">
     <w:lsdException w:name="Normal" w:uiPriority="0" w:qFormat="1"/>
     <w:lsdException w:name="heading 1" w:uiPriority="9" w:qFormat="1"/>
     <w:lsdException w:name="heading 2" w:semiHidden="1" w:uiPriority="9" w:unhideWhenUsed="1" w:qFormat="1"/>
@@ -5030,10 +5454,6 @@
     <w:lsdException w:name="List Table 5 Dark Accent 6" w:uiPriority="50"/>
     <w:lsdException w:name="List Table 6 Colorful Accent 6" w:uiPriority="51"/>
     <w:lsdException w:name="List Table 7 Colorful Accent 6" w:uiPriority="52"/>
-    <w:lsdException w:name="Mention" w:semiHidden="1" w:unhideWhenUsed="1"/>
-    <w:lsdException w:name="Smart Hyperlink" w:semiHidden="1" w:unhideWhenUsed="1"/>
-    <w:lsdException w:name="Hashtag" w:semiHidden="1" w:unhideWhenUsed="1"/>
-    <w:lsdException w:name="Unresolved Mention" w:semiHidden="1" w:unhideWhenUsed="1"/>
   </w:latentStyles>
   <w:style w:type="paragraph" w:default="1" w:styleId="Normal">
     <w:name w:val="Normal"/>

</xml_diff>

<commit_message>
changement cinematique groupes incomplets
</commit_message>
<xml_diff>
--- a/Back log - test.docx
+++ b/Back log - test.docx
@@ -3210,10 +3210,7 @@
         </w:tc>
       </w:tr>
     </w:tbl>
-    <w:p>
-      <w:bookmarkStart w:id="0" w:name="_GoBack"/>
-      <w:bookmarkEnd w:id="0"/>
-    </w:p>
+    <w:p/>
     <w:tbl>
       <w:tblPr>
         <w:tblStyle w:val="Grilledutableau"/>
@@ -3241,10 +3238,7 @@
           </w:tcPr>
           <w:p>
             <w:r>
-              <w:t>T00</w:t>
-            </w:r>
-            <w:r>
-              <w:t>9</w:t>
+              <w:t>T009</w:t>
             </w:r>
           </w:p>
         </w:tc>
@@ -3266,10 +3260,7 @@
           </w:tcPr>
           <w:p>
             <w:r>
-              <w:t xml:space="preserve">Correction de bug - </w:t>
-            </w:r>
-            <w:r>
-              <w:t xml:space="preserve">Action sur </w:t>
+              <w:t xml:space="preserve">Correction de bug - Action sur </w:t>
             </w:r>
             <w:proofErr w:type="spellStart"/>
             <w:r>
@@ -3350,22 +3341,177 @@
                 <w:ilvl w:val="0"/>
                 <w:numId w:val="1"/>
               </w:numPr>
-              <w:rPr>
-                <w:highlight w:val="green"/>
-              </w:rPr>
-            </w:pPr>
-            <w:r>
-              <w:rPr>
-                <w:highlight w:val="green"/>
-              </w:rPr>
+            </w:pPr>
+            <w:r>
               <w:t xml:space="preserve">Créer un </w:t>
             </w:r>
             <w:r>
-              <w:rPr>
-                <w:highlight w:val="green"/>
-              </w:rPr>
               <w:t>enfant</w:t>
             </w:r>
+          </w:p>
+        </w:tc>
+      </w:tr>
+      <w:tr>
+        <w:tc>
+          <w:tcPr>
+            <w:tcW w:w="1528" w:type="dxa"/>
+          </w:tcPr>
+          <w:p>
+            <w:r>
+              <w:t>Commentaires</w:t>
+            </w:r>
+          </w:p>
+        </w:tc>
+        <w:tc>
+          <w:tcPr>
+            <w:tcW w:w="7534" w:type="dxa"/>
+          </w:tcPr>
+          <w:p>
+            <w:r>
+              <w:t>-</w:t>
+            </w:r>
+          </w:p>
+        </w:tc>
+      </w:tr>
+    </w:tbl>
+    <w:p/>
+    <w:tbl>
+      <w:tblPr>
+        <w:tblStyle w:val="Grilledutableau"/>
+        <w:tblW w:w="0" w:type="auto"/>
+        <w:tblLook w:val="04A0" w:firstRow="1" w:lastRow="0" w:firstColumn="1" w:lastColumn="0" w:noHBand="0" w:noVBand="1"/>
+      </w:tblPr>
+      <w:tblGrid>
+        <w:gridCol w:w="1528"/>
+        <w:gridCol w:w="7534"/>
+      </w:tblGrid>
+      <w:tr>
+        <w:tc>
+          <w:tcPr>
+            <w:tcW w:w="1528" w:type="dxa"/>
+          </w:tcPr>
+          <w:p>
+            <w:r>
+              <w:t xml:space="preserve">Ticket </w:t>
+            </w:r>
+          </w:p>
+        </w:tc>
+        <w:tc>
+          <w:tcPr>
+            <w:tcW w:w="7534" w:type="dxa"/>
+          </w:tcPr>
+          <w:p>
+            <w:r>
+              <w:t>T010</w:t>
+            </w:r>
+          </w:p>
+        </w:tc>
+      </w:tr>
+      <w:tr>
+        <w:tc>
+          <w:tcPr>
+            <w:tcW w:w="1528" w:type="dxa"/>
+          </w:tcPr>
+          <w:p>
+            <w:r>
+              <w:t>Rubrique</w:t>
+            </w:r>
+          </w:p>
+        </w:tc>
+        <w:tc>
+          <w:tcPr>
+            <w:tcW w:w="7534" w:type="dxa"/>
+          </w:tcPr>
+          <w:p>
+            <w:r>
+              <w:t xml:space="preserve">Correction de bug </w:t>
+            </w:r>
+            <w:r>
+              <w:t>– Action sur starter</w:t>
+            </w:r>
+          </w:p>
+        </w:tc>
+      </w:tr>
+      <w:tr>
+        <w:tc>
+          <w:tcPr>
+            <w:tcW w:w="1528" w:type="dxa"/>
+          </w:tcPr>
+          <w:p>
+            <w:r>
+              <w:t>Intitulé</w:t>
+            </w:r>
+          </w:p>
+        </w:tc>
+        <w:tc>
+          <w:tcPr>
+            <w:tcW w:w="7534" w:type="dxa"/>
+          </w:tcPr>
+          <w:p>
+            <w:r>
+              <w:t>Erreur d’attribution des groupes lors de la génération des starters</w:t>
+            </w:r>
+          </w:p>
+        </w:tc>
+      </w:tr>
+      <w:tr>
+        <w:tc>
+          <w:tcPr>
+            <w:tcW w:w="1528" w:type="dxa"/>
+          </w:tcPr>
+          <w:p>
+            <w:r>
+              <w:t>Objets utilisés</w:t>
+            </w:r>
+          </w:p>
+        </w:tc>
+        <w:tc>
+          <w:tcPr>
+            <w:tcW w:w="7534" w:type="dxa"/>
+          </w:tcPr>
+          <w:p>
+            <w:r>
+              <w:t xml:space="preserve">Starter </w:t>
+            </w:r>
+            <w:r>
+              <w:t xml:space="preserve"> – Trait – </w:t>
+            </w:r>
+            <w:proofErr w:type="spellStart"/>
+            <w:r>
+              <w:t>LiaisonSITR</w:t>
+            </w:r>
+            <w:proofErr w:type="spellEnd"/>
+          </w:p>
+        </w:tc>
+      </w:tr>
+      <w:tr>
+        <w:tc>
+          <w:tcPr>
+            <w:tcW w:w="1528" w:type="dxa"/>
+          </w:tcPr>
+          <w:p>
+            <w:r>
+              <w:t>Ecran</w:t>
+            </w:r>
+          </w:p>
+        </w:tc>
+        <w:tc>
+          <w:tcPr>
+            <w:tcW w:w="7534" w:type="dxa"/>
+          </w:tcPr>
+          <w:p>
+            <w:pPr>
+              <w:pStyle w:val="Paragraphedeliste"/>
+              <w:numPr>
+                <w:ilvl w:val="0"/>
+                <w:numId w:val="1"/>
+              </w:numPr>
+            </w:pPr>
+            <w:r>
+              <w:t>Générer des starters</w:t>
+            </w:r>
+            <w:bookmarkStart w:id="0" w:name="_GoBack"/>
+            <w:bookmarkEnd w:id="0"/>
           </w:p>
         </w:tc>
       </w:tr>
@@ -4064,6 +4210,7 @@
           </w:tcPr>
           <w:p>
             <w:r>
+              <w:lastRenderedPageBreak/>
               <w:t>Starter</w:t>
             </w:r>
           </w:p>
@@ -4097,11 +4244,13 @@
           <w:p>
             <w:pPr>
               <w:rPr>
+                <w:strike/>
                 <w:highlight w:val="yellow"/>
               </w:rPr>
             </w:pPr>
             <w:r>
               <w:rPr>
+                <w:strike/>
                 <w:highlight w:val="yellow"/>
               </w:rPr>
               <w:t>Starter</w:t>
@@ -4115,11 +4264,13 @@
           <w:p>
             <w:pPr>
               <w:rPr>
+                <w:strike/>
                 <w:highlight w:val="yellow"/>
               </w:rPr>
             </w:pPr>
             <w:r>
               <w:rPr>
+                <w:strike/>
                 <w:highlight w:val="yellow"/>
               </w:rPr>
               <w:t>Non enregistrement des traits lors de la création d’enfants</w:t>
@@ -4133,11 +4284,13 @@
           <w:p>
             <w:pPr>
               <w:rPr>
+                <w:strike/>
                 <w:highlight w:val="yellow"/>
               </w:rPr>
             </w:pPr>
             <w:r>
               <w:rPr>
+                <w:strike/>
                 <w:highlight w:val="yellow"/>
               </w:rPr>
               <w:t>1</w:t>

</xml_diff>

<commit_message>
creation de la liste des condition pour une famille
</commit_message>
<xml_diff>
--- a/Back log - test.docx
+++ b/Back log - test.docx
@@ -1,6 +1,6 @@
 
 <file path=word/document.xml><?xml version="1.0" encoding="utf-8"?>
-<w:document xmlns:wpc="http://schemas.microsoft.com/office/word/2010/wordprocessingCanvas" xmlns:cx="http://schemas.microsoft.com/office/drawing/2014/chartex" xmlns:cx1="http://schemas.microsoft.com/office/drawing/2015/9/8/chartex" xmlns:mc="http://schemas.openxmlformats.org/markup-compatibility/2006" xmlns:o="urn:schemas-microsoft-com:office:office" xmlns:r="http://schemas.openxmlformats.org/officeDocument/2006/relationships" xmlns:m="http://schemas.openxmlformats.org/officeDocument/2006/math" xmlns:v="urn:schemas-microsoft-com:vml" xmlns:wp14="http://schemas.microsoft.com/office/word/2010/wordprocessingDrawing" xmlns:wp="http://schemas.openxmlformats.org/drawingml/2006/wordprocessingDrawing" xmlns:w10="urn:schemas-microsoft-com:office:word" xmlns:w="http://schemas.openxmlformats.org/wordprocessingml/2006/main" xmlns:w14="http://schemas.microsoft.com/office/word/2010/wordml" xmlns:w15="http://schemas.microsoft.com/office/word/2012/wordml" xmlns:w16se="http://schemas.microsoft.com/office/word/2015/wordml/symex" xmlns:wpg="http://schemas.microsoft.com/office/word/2010/wordprocessingGroup" xmlns:wpi="http://schemas.microsoft.com/office/word/2010/wordprocessingInk" xmlns:wne="http://schemas.microsoft.com/office/word/2006/wordml" xmlns:wps="http://schemas.microsoft.com/office/word/2010/wordprocessingShape" mc:Ignorable="w14 w15 w16se wp14">
+<w:document xmlns:wpc="http://schemas.microsoft.com/office/word/2010/wordprocessingCanvas" xmlns:cx="http://schemas.microsoft.com/office/drawing/2014/chartex" xmlns:cx1="http://schemas.microsoft.com/office/drawing/2015/9/8/chartex" xmlns:cx2="http://schemas.microsoft.com/office/drawing/2015/10/21/chartex" xmlns:cx3="http://schemas.microsoft.com/office/drawing/2016/5/9/chartex" xmlns:cx4="http://schemas.microsoft.com/office/drawing/2016/5/10/chartex" xmlns:cx5="http://schemas.microsoft.com/office/drawing/2016/5/11/chartex" xmlns:cx6="http://schemas.microsoft.com/office/drawing/2016/5/12/chartex" xmlns:cx7="http://schemas.microsoft.com/office/drawing/2016/5/13/chartex" xmlns:cx8="http://schemas.microsoft.com/office/drawing/2016/5/14/chartex" xmlns:mc="http://schemas.openxmlformats.org/markup-compatibility/2006" xmlns:aink="http://schemas.microsoft.com/office/drawing/2016/ink" xmlns:am3d="http://schemas.microsoft.com/office/drawing/2017/model3d" xmlns:o="urn:schemas-microsoft-com:office:office" xmlns:r="http://schemas.openxmlformats.org/officeDocument/2006/relationships" xmlns:m="http://schemas.openxmlformats.org/officeDocument/2006/math" xmlns:v="urn:schemas-microsoft-com:vml" xmlns:wp14="http://schemas.microsoft.com/office/word/2010/wordprocessingDrawing" xmlns:wp="http://schemas.openxmlformats.org/drawingml/2006/wordprocessingDrawing" xmlns:w10="urn:schemas-microsoft-com:office:word" xmlns:w="http://schemas.openxmlformats.org/wordprocessingml/2006/main" xmlns:w14="http://schemas.microsoft.com/office/word/2010/wordml" xmlns:w15="http://schemas.microsoft.com/office/word/2012/wordml" xmlns:w16cid="http://schemas.microsoft.com/office/word/2016/wordml/cid" xmlns:w16se="http://schemas.microsoft.com/office/word/2015/wordml/symex" xmlns:wpg="http://schemas.microsoft.com/office/word/2010/wordprocessingGroup" xmlns:wpi="http://schemas.microsoft.com/office/word/2010/wordprocessingInk" xmlns:wne="http://schemas.microsoft.com/office/word/2006/wordml" xmlns:wps="http://schemas.microsoft.com/office/word/2010/wordprocessingShape" mc:Ignorable="w14 w15 w16se w16cid wp14">
   <w:body>
     <w:p>
       <w:r>
@@ -817,13 +817,8 @@
                 <w:numId w:val="6"/>
               </w:numPr>
             </w:pPr>
-            <w:proofErr w:type="gramStart"/>
-            <w:r>
-              <w:t>marié</w:t>
-            </w:r>
-            <w:proofErr w:type="gramEnd"/>
-            <w:r>
-              <w:t xml:space="preserve"> – réalisé </w:t>
+            <w:r>
+              <w:t xml:space="preserve">marié – réalisé </w:t>
             </w:r>
             <w:r>
               <w:t>–</w:t>
@@ -847,12 +842,10 @@
               </w:numPr>
             </w:pPr>
             <w:proofErr w:type="spellStart"/>
-            <w:proofErr w:type="gramStart"/>
             <w:r>
               <w:t>famlle</w:t>
             </w:r>
             <w:proofErr w:type="spellEnd"/>
-            <w:proofErr w:type="gramEnd"/>
             <w:r>
               <w:t xml:space="preserve"> – famille origine </w:t>
             </w:r>
@@ -877,13 +870,8 @@
               </w:numPr>
             </w:pPr>
             <w:r>
-              <w:t xml:space="preserve"> </w:t>
-            </w:r>
-            <w:proofErr w:type="gramStart"/>
-            <w:r>
-              <w:t>couple</w:t>
-            </w:r>
-            <w:proofErr w:type="gramEnd"/>
+              <w:t xml:space="preserve"> couple</w:t>
+            </w:r>
             <w:r>
               <w:t xml:space="preserve"> (vide)</w:t>
             </w:r>
@@ -896,13 +884,8 @@
                 <w:numId w:val="6"/>
               </w:numPr>
             </w:pPr>
-            <w:proofErr w:type="gramStart"/>
-            <w:r>
-              <w:t>parent</w:t>
-            </w:r>
-            <w:proofErr w:type="gramEnd"/>
-            <w:r>
-              <w:t>1 – parent2</w:t>
+            <w:r>
+              <w:t>parent1 – parent2</w:t>
             </w:r>
             <w:r>
               <w:t xml:space="preserve"> (</w:t>
@@ -929,13 +912,8 @@
                 <w:numId w:val="6"/>
               </w:numPr>
             </w:pPr>
-            <w:proofErr w:type="gramStart"/>
-            <w:r>
-              <w:t>les</w:t>
-            </w:r>
-            <w:proofErr w:type="gramEnd"/>
-            <w:r>
-              <w:t xml:space="preserve"> traits des parents sont affichés dans un tableau </w:t>
+            <w:r>
+              <w:t xml:space="preserve">les traits des parents sont affichés dans un tableau </w:t>
             </w:r>
           </w:p>
           <w:p>
@@ -946,13 +924,8 @@
                 <w:numId w:val="6"/>
               </w:numPr>
             </w:pPr>
-            <w:proofErr w:type="gramStart"/>
-            <w:r>
-              <w:t>trait</w:t>
-            </w:r>
-            <w:proofErr w:type="gramEnd"/>
-            <w:r>
-              <w:t xml:space="preserve"> 1 (</w:t>
+            <w:r>
+              <w:t>trait 1 (</w:t>
             </w:r>
             <w:proofErr w:type="spellStart"/>
             <w:r>
@@ -979,13 +952,8 @@
                 <w:numId w:val="6"/>
               </w:numPr>
             </w:pPr>
-            <w:proofErr w:type="gramStart"/>
-            <w:r>
-              <w:t>trait</w:t>
-            </w:r>
-            <w:proofErr w:type="gramEnd"/>
-            <w:r>
-              <w:t xml:space="preserve"> 2 (</w:t>
+            <w:r>
+              <w:t>trait 2 (</w:t>
             </w:r>
             <w:proofErr w:type="spellStart"/>
             <w:r>
@@ -1012,13 +980,8 @@
                 <w:numId w:val="6"/>
               </w:numPr>
             </w:pPr>
-            <w:proofErr w:type="gramStart"/>
-            <w:r>
-              <w:t>le</w:t>
-            </w:r>
-            <w:proofErr w:type="gramEnd"/>
-            <w:r>
-              <w:t xml:space="preserve"> texte à droite est mis à </w:t>
+            <w:r>
+              <w:t xml:space="preserve">le texte à droite est mis à </w:t>
             </w:r>
             <w:proofErr w:type="spellStart"/>
             <w:r>
@@ -1037,13 +1000,8 @@
                 <w:numId w:val="6"/>
               </w:numPr>
             </w:pPr>
-            <w:proofErr w:type="gramStart"/>
-            <w:r>
-              <w:t>si</w:t>
-            </w:r>
-            <w:proofErr w:type="gramEnd"/>
-            <w:r>
-              <w:t xml:space="preserve"> le souhait est sélectionnable alors </w:t>
+            <w:r>
+              <w:t xml:space="preserve">si le souhait est sélectionnable alors </w:t>
             </w:r>
             <w:proofErr w:type="spellStart"/>
             <w:r>
@@ -1072,13 +1030,8 @@
                 <w:numId w:val="8"/>
               </w:numPr>
             </w:pPr>
-            <w:proofErr w:type="gramStart"/>
-            <w:r>
-              <w:t>case</w:t>
-            </w:r>
-            <w:proofErr w:type="gramEnd"/>
-            <w:r>
-              <w:t xml:space="preserve"> à cochée : cochée par défaut si le </w:t>
+            <w:r>
+              <w:t xml:space="preserve">case à cochée : cochée par défaut si le </w:t>
             </w:r>
             <w:proofErr w:type="spellStart"/>
             <w:r>
@@ -2485,71 +2438,32 @@
             </w:r>
           </w:p>
           <w:p>
-            <w:pPr>
-              <w:rPr>
-                <w:lang w:val="it-IT"/>
-              </w:rPr>
-            </w:pPr>
-            <w:r>
-              <w:rPr>
-                <w:lang w:val="it-IT"/>
-              </w:rPr>
+            <w:r>
               <w:t>Libellé</w:t>
             </w:r>
           </w:p>
           <w:p>
-            <w:pPr>
-              <w:rPr>
-                <w:lang w:val="it-IT"/>
-              </w:rPr>
-            </w:pPr>
-            <w:r>
-              <w:rPr>
-                <w:lang w:val="it-IT"/>
-              </w:rPr>
+            <w:r>
               <w:t>Quartier</w:t>
             </w:r>
           </w:p>
           <w:p>
-            <w:pPr>
-              <w:rPr>
-                <w:lang w:val="it-IT"/>
-              </w:rPr>
-            </w:pPr>
-            <w:r>
-              <w:rPr>
-                <w:lang w:val="it-IT"/>
-              </w:rPr>
+            <w:r>
               <w:t>Classe Sup</w:t>
             </w:r>
           </w:p>
           <w:p>
-            <w:pPr>
-              <w:rPr>
-                <w:lang w:val="it-IT"/>
-              </w:rPr>
-            </w:pPr>
-            <w:r>
-              <w:rPr>
-                <w:lang w:val="it-IT"/>
-              </w:rPr>
+            <w:r>
               <w:lastRenderedPageBreak/>
-              <w:t>Classe I</w:t>
-            </w:r>
-            <w:r>
-              <w:rPr>
-                <w:lang w:val="it-IT"/>
-              </w:rPr>
-              <w:t>nf</w:t>
-            </w:r>
-          </w:p>
-          <w:p>
-            <w:pPr>
-              <w:rPr>
-                <w:lang w:val="it-IT"/>
-              </w:rPr>
-            </w:pPr>
-          </w:p>
+              <w:t xml:space="preserve">Classe </w:t>
+            </w:r>
+            <w:proofErr w:type="spellStart"/>
+            <w:r>
+              <w:t>Inf</w:t>
+            </w:r>
+            <w:proofErr w:type="spellEnd"/>
+          </w:p>
+          <w:p/>
           <w:p>
             <w:r>
               <w:t xml:space="preserve">Actions : </w:t>
@@ -3424,10 +3338,7 @@
           </w:tcPr>
           <w:p>
             <w:r>
-              <w:t xml:space="preserve">Correction de bug </w:t>
-            </w:r>
-            <w:r>
-              <w:t>– Action sur starter</w:t>
+              <w:t>Correction de bug – Action sur starter</w:t>
             </w:r>
           </w:p>
         </w:tc>
@@ -3471,10 +3382,7 @@
           </w:tcPr>
           <w:p>
             <w:r>
-              <w:t xml:space="preserve">Starter </w:t>
-            </w:r>
-            <w:r>
-              <w:t xml:space="preserve"> – Trait – </w:t>
+              <w:t xml:space="preserve">Starter  – Trait – </w:t>
             </w:r>
             <w:proofErr w:type="spellStart"/>
             <w:r>
@@ -3510,6 +3418,252 @@
             <w:r>
               <w:t>Générer des starters</w:t>
             </w:r>
+          </w:p>
+        </w:tc>
+      </w:tr>
+      <w:tr>
+        <w:tc>
+          <w:tcPr>
+            <w:tcW w:w="1528" w:type="dxa"/>
+          </w:tcPr>
+          <w:p>
+            <w:r>
+              <w:t>Commentaires</w:t>
+            </w:r>
+          </w:p>
+        </w:tc>
+        <w:tc>
+          <w:tcPr>
+            <w:tcW w:w="7534" w:type="dxa"/>
+          </w:tcPr>
+          <w:p>
+            <w:r>
+              <w:t>-</w:t>
+            </w:r>
+          </w:p>
+        </w:tc>
+      </w:tr>
+    </w:tbl>
+    <w:p/>
+    <w:tbl>
+      <w:tblPr>
+        <w:tblStyle w:val="Grilledutableau"/>
+        <w:tblW w:w="0" w:type="auto"/>
+        <w:tblLook w:val="04A0" w:firstRow="1" w:lastRow="0" w:firstColumn="1" w:lastColumn="0" w:noHBand="0" w:noVBand="1"/>
+      </w:tblPr>
+      <w:tblGrid>
+        <w:gridCol w:w="1442"/>
+        <w:gridCol w:w="7620"/>
+      </w:tblGrid>
+      <w:tr>
+        <w:tc>
+          <w:tcPr>
+            <w:tcW w:w="704" w:type="dxa"/>
+          </w:tcPr>
+          <w:p>
+            <w:r>
+              <w:t>Ticket</w:t>
+            </w:r>
+          </w:p>
+        </w:tc>
+        <w:tc>
+          <w:tcPr>
+            <w:tcW w:w="8358" w:type="dxa"/>
+          </w:tcPr>
+          <w:p>
+            <w:r>
+              <w:t>T0</w:t>
+            </w:r>
+            <w:r>
+              <w:t>11</w:t>
+            </w:r>
+          </w:p>
+        </w:tc>
+      </w:tr>
+      <w:tr>
+        <w:tc>
+          <w:tcPr>
+            <w:tcW w:w="704" w:type="dxa"/>
+          </w:tcPr>
+          <w:p>
+            <w:r>
+              <w:t>Rubrique</w:t>
+            </w:r>
+          </w:p>
+        </w:tc>
+        <w:tc>
+          <w:tcPr>
+            <w:tcW w:w="8358" w:type="dxa"/>
+          </w:tcPr>
+          <w:p>
+            <w:r>
+              <w:t xml:space="preserve">Action sur </w:t>
+            </w:r>
+            <w:r>
+              <w:t>famille</w:t>
+            </w:r>
+          </w:p>
+        </w:tc>
+      </w:tr>
+      <w:tr>
+        <w:tc>
+          <w:tcPr>
+            <w:tcW w:w="704" w:type="dxa"/>
+          </w:tcPr>
+          <w:p>
+            <w:r>
+              <w:t>Intitulé</w:t>
+            </w:r>
+          </w:p>
+        </w:tc>
+        <w:tc>
+          <w:tcPr>
+            <w:tcW w:w="8358" w:type="dxa"/>
+          </w:tcPr>
+          <w:p>
+            <w:r>
+              <w:t>Afficher les conditions sur la page accueil</w:t>
+            </w:r>
+            <w:r>
+              <w:t xml:space="preserve"> </w:t>
+            </w:r>
+          </w:p>
+        </w:tc>
+      </w:tr>
+      <w:tr>
+        <w:tc>
+          <w:tcPr>
+            <w:tcW w:w="704" w:type="dxa"/>
+          </w:tcPr>
+          <w:p>
+            <w:r>
+              <w:t>Objets modifiés</w:t>
+            </w:r>
+          </w:p>
+        </w:tc>
+        <w:tc>
+          <w:tcPr>
+            <w:tcW w:w="8358" w:type="dxa"/>
+          </w:tcPr>
+          <w:p>
+            <w:r>
+              <w:t xml:space="preserve">Famille, </w:t>
+            </w:r>
+            <w:proofErr w:type="spellStart"/>
+            <w:r>
+              <w:t>lCOFA</w:t>
+            </w:r>
+            <w:proofErr w:type="spellEnd"/>
+          </w:p>
+        </w:tc>
+      </w:tr>
+      <w:tr>
+        <w:tc>
+          <w:tcPr>
+            <w:tcW w:w="704" w:type="dxa"/>
+          </w:tcPr>
+          <w:p>
+            <w:r>
+              <w:t>Accès</w:t>
+            </w:r>
+          </w:p>
+        </w:tc>
+        <w:tc>
+          <w:tcPr>
+            <w:tcW w:w="8358" w:type="dxa"/>
+          </w:tcPr>
+          <w:p>
+            <w:r>
+              <w:t>--</w:t>
+            </w:r>
+          </w:p>
+        </w:tc>
+      </w:tr>
+      <w:tr>
+        <w:tc>
+          <w:tcPr>
+            <w:tcW w:w="704" w:type="dxa"/>
+          </w:tcPr>
+          <w:p>
+            <w:r>
+              <w:t>Ecran associé</w:t>
+            </w:r>
+          </w:p>
+        </w:tc>
+        <w:tc>
+          <w:tcPr>
+            <w:tcW w:w="8358" w:type="dxa"/>
+          </w:tcPr>
+          <w:p>
+            <w:r>
+              <w:t xml:space="preserve">Ecran </w:t>
+            </w:r>
+            <w:r>
+              <w:t>accueil</w:t>
+            </w:r>
+          </w:p>
+          <w:p/>
+        </w:tc>
+      </w:tr>
+      <w:tr>
+        <w:tc>
+          <w:tcPr>
+            <w:tcW w:w="704" w:type="dxa"/>
+          </w:tcPr>
+          <w:p>
+            <w:r>
+              <w:t>Scénario</w:t>
+            </w:r>
+          </w:p>
+        </w:tc>
+        <w:tc>
+          <w:tcPr>
+            <w:tcW w:w="8358" w:type="dxa"/>
+          </w:tcPr>
+          <w:p>
+            <w:r>
+              <w:t xml:space="preserve">Lors de la création de la famille un set de </w:t>
+            </w:r>
+            <w:proofErr w:type="spellStart"/>
+            <w:r>
+              <w:t>lCOFA</w:t>
+            </w:r>
+            <w:proofErr w:type="spellEnd"/>
+            <w:r>
+              <w:t xml:space="preserve"> est créé pour la famille sur la classe pauvre</w:t>
+            </w:r>
+          </w:p>
+          <w:p>
+            <w:r>
+              <w:t xml:space="preserve">L’ensemble des </w:t>
+            </w:r>
+            <w:proofErr w:type="spellStart"/>
+            <w:r>
+              <w:t>lCOFA</w:t>
+            </w:r>
+            <w:proofErr w:type="spellEnd"/>
+            <w:r>
+              <w:t xml:space="preserve"> sont affichées avec leur condition sur l’écran accueil</w:t>
+            </w:r>
+          </w:p>
+        </w:tc>
+      </w:tr>
+      <w:tr>
+        <w:tc>
+          <w:tcPr>
+            <w:tcW w:w="704" w:type="dxa"/>
+          </w:tcPr>
+          <w:p>
+            <w:r>
+              <w:t>RDG</w:t>
+            </w:r>
+          </w:p>
+        </w:tc>
+        <w:tc>
+          <w:tcPr>
+            <w:tcW w:w="8358" w:type="dxa"/>
+          </w:tcPr>
+          <w:p>
             <w:bookmarkStart w:id="0" w:name="_GoBack"/>
             <w:bookmarkEnd w:id="0"/>
           </w:p>
@@ -3518,17 +3672,17 @@
       <w:tr>
         <w:tc>
           <w:tcPr>
-            <w:tcW w:w="1528" w:type="dxa"/>
-          </w:tcPr>
-          <w:p>
-            <w:r>
-              <w:t>Commentaires</w:t>
-            </w:r>
-          </w:p>
-        </w:tc>
-        <w:tc>
-          <w:tcPr>
-            <w:tcW w:w="7534" w:type="dxa"/>
+            <w:tcW w:w="704" w:type="dxa"/>
+          </w:tcPr>
+          <w:p>
+            <w:r>
+              <w:t>Commentaire</w:t>
+            </w:r>
+          </w:p>
+        </w:tc>
+        <w:tc>
+          <w:tcPr>
+            <w:tcW w:w="8358" w:type="dxa"/>
           </w:tcPr>
           <w:p>
             <w:r>
@@ -3597,11 +3751,13 @@
           <w:p>
             <w:pPr>
               <w:rPr>
+                <w:strike/>
                 <w:highlight w:val="yellow"/>
               </w:rPr>
             </w:pPr>
             <w:r>
               <w:rPr>
+                <w:strike/>
                 <w:highlight w:val="yellow"/>
               </w:rPr>
               <w:t>Classe</w:t>
@@ -3611,251 +3767,6 @@
         <w:tc>
           <w:tcPr>
             <w:tcW w:w="3021" w:type="dxa"/>
-          </w:tcPr>
-          <w:p>
-            <w:pPr>
-              <w:rPr>
-                <w:highlight w:val="yellow"/>
-              </w:rPr>
-            </w:pPr>
-            <w:r>
-              <w:rPr>
-                <w:highlight w:val="yellow"/>
-              </w:rPr>
-              <w:t>Créer écran détail classe</w:t>
-            </w:r>
-          </w:p>
-        </w:tc>
-        <w:tc>
-          <w:tcPr>
-            <w:tcW w:w="3021" w:type="dxa"/>
-          </w:tcPr>
-          <w:p>
-            <w:pPr>
-              <w:rPr>
-                <w:highlight w:val="yellow"/>
-              </w:rPr>
-            </w:pPr>
-            <w:r>
-              <w:rPr>
-                <w:highlight w:val="yellow"/>
-              </w:rPr>
-              <w:t>3</w:t>
-            </w:r>
-          </w:p>
-        </w:tc>
-      </w:tr>
-      <w:tr>
-        <w:tc>
-          <w:tcPr>
-            <w:tcW w:w="3020" w:type="dxa"/>
-          </w:tcPr>
-          <w:p>
-            <w:r>
-              <w:t>Droit</w:t>
-            </w:r>
-          </w:p>
-        </w:tc>
-        <w:tc>
-          <w:tcPr>
-            <w:tcW w:w="3021" w:type="dxa"/>
-          </w:tcPr>
-          <w:p>
-            <w:r>
-              <w:t xml:space="preserve">Créer </w:t>
-            </w:r>
-            <w:proofErr w:type="spellStart"/>
-            <w:r>
-              <w:t>ecran</w:t>
-            </w:r>
-            <w:proofErr w:type="spellEnd"/>
-            <w:r>
-              <w:t xml:space="preserve"> liste de droit</w:t>
-            </w:r>
-          </w:p>
-        </w:tc>
-        <w:tc>
-          <w:tcPr>
-            <w:tcW w:w="3021" w:type="dxa"/>
-          </w:tcPr>
-          <w:p/>
-        </w:tc>
-      </w:tr>
-      <w:tr>
-        <w:tc>
-          <w:tcPr>
-            <w:tcW w:w="3020" w:type="dxa"/>
-          </w:tcPr>
-          <w:p>
-            <w:r>
-              <w:t>Devoir</w:t>
-            </w:r>
-          </w:p>
-        </w:tc>
-        <w:tc>
-          <w:tcPr>
-            <w:tcW w:w="3021" w:type="dxa"/>
-          </w:tcPr>
-          <w:p>
-            <w:r>
-              <w:t>Créer écran liste devoir</w:t>
-            </w:r>
-          </w:p>
-        </w:tc>
-        <w:tc>
-          <w:tcPr>
-            <w:tcW w:w="3021" w:type="dxa"/>
-          </w:tcPr>
-          <w:p/>
-        </w:tc>
-      </w:tr>
-      <w:tr>
-        <w:tc>
-          <w:tcPr>
-            <w:tcW w:w="3020" w:type="dxa"/>
-          </w:tcPr>
-          <w:p>
-            <w:r>
-              <w:t>Sim</w:t>
-            </w:r>
-          </w:p>
-        </w:tc>
-        <w:tc>
-          <w:tcPr>
-            <w:tcW w:w="3021" w:type="dxa"/>
-          </w:tcPr>
-          <w:p>
-            <w:r>
-              <w:t>Passage enfant adulte</w:t>
-            </w:r>
-          </w:p>
-        </w:tc>
-        <w:tc>
-          <w:tcPr>
-            <w:tcW w:w="3021" w:type="dxa"/>
-          </w:tcPr>
-          <w:p/>
-        </w:tc>
-      </w:tr>
-      <w:tr>
-        <w:tc>
-          <w:tcPr>
-            <w:tcW w:w="3020" w:type="dxa"/>
-          </w:tcPr>
-          <w:p>
-            <w:r>
-              <w:t xml:space="preserve">Sim </w:t>
-            </w:r>
-          </w:p>
-        </w:tc>
-        <w:tc>
-          <w:tcPr>
-            <w:tcW w:w="3021" w:type="dxa"/>
-          </w:tcPr>
-          <w:p>
-            <w:r>
-              <w:t>Mort</w:t>
-            </w:r>
-          </w:p>
-        </w:tc>
-        <w:tc>
-          <w:tcPr>
-            <w:tcW w:w="3021" w:type="dxa"/>
-          </w:tcPr>
-          <w:p/>
-        </w:tc>
-      </w:tr>
-      <w:tr>
-        <w:tc>
-          <w:tcPr>
-            <w:tcW w:w="3020" w:type="dxa"/>
-          </w:tcPr>
-          <w:p>
-            <w:r>
-              <w:t>Fa</w:t>
-            </w:r>
-            <w:r>
-              <w:t>mille</w:t>
-            </w:r>
-          </w:p>
-        </w:tc>
-        <w:tc>
-          <w:tcPr>
-            <w:tcW w:w="3021" w:type="dxa"/>
-          </w:tcPr>
-          <w:p>
-            <w:r>
-              <w:t>Changer génération</w:t>
-            </w:r>
-          </w:p>
-        </w:tc>
-        <w:tc>
-          <w:tcPr>
-            <w:tcW w:w="3021" w:type="dxa"/>
-          </w:tcPr>
-          <w:p/>
-        </w:tc>
-      </w:tr>
-      <w:tr>
-        <w:tc>
-          <w:tcPr>
-            <w:tcW w:w="3020" w:type="dxa"/>
-          </w:tcPr>
-          <w:p>
-            <w:r>
-              <w:t xml:space="preserve">Famille </w:t>
-            </w:r>
-          </w:p>
-        </w:tc>
-        <w:tc>
-          <w:tcPr>
-            <w:tcW w:w="3021" w:type="dxa"/>
-          </w:tcPr>
-          <w:p>
-            <w:r>
-              <w:t>Valider condition de passage</w:t>
-            </w:r>
-          </w:p>
-        </w:tc>
-        <w:tc>
-          <w:tcPr>
-            <w:tcW w:w="3021" w:type="dxa"/>
-          </w:tcPr>
-          <w:p/>
-        </w:tc>
-      </w:tr>
-      <w:tr>
-        <w:tc>
-          <w:tcPr>
-            <w:tcW w:w="3020" w:type="dxa"/>
-          </w:tcPr>
-          <w:p>
-            <w:r>
-              <w:t>Famille</w:t>
-            </w:r>
-          </w:p>
-        </w:tc>
-        <w:tc>
-          <w:tcPr>
-            <w:tcW w:w="3021" w:type="dxa"/>
-          </w:tcPr>
-          <w:p>
-            <w:r>
-              <w:t>Changer de classe</w:t>
-            </w:r>
-          </w:p>
-        </w:tc>
-        <w:tc>
-          <w:tcPr>
-            <w:tcW w:w="3021" w:type="dxa"/>
-          </w:tcPr>
-          <w:p/>
-        </w:tc>
-      </w:tr>
-      <w:tr>
-        <w:tc>
-          <w:tcPr>
-            <w:tcW w:w="3020" w:type="dxa"/>
           </w:tcPr>
           <w:p>
             <w:pPr>
@@ -3869,21 +3780,7 @@
                 <w:strike/>
                 <w:highlight w:val="yellow"/>
               </w:rPr>
-              <w:t>Passa</w:t>
-            </w:r>
-            <w:r>
-              <w:rPr>
-                <w:strike/>
-                <w:highlight w:val="yellow"/>
-              </w:rPr>
-              <w:t>g</w:t>
-            </w:r>
-            <w:r>
-              <w:rPr>
-                <w:strike/>
-                <w:highlight w:val="yellow"/>
-              </w:rPr>
-              <w:t>e</w:t>
+              <w:t>Créer écran détail classe</w:t>
             </w:r>
           </w:p>
         </w:tc>
@@ -3903,13 +3800,235 @@
                 <w:strike/>
                 <w:highlight w:val="yellow"/>
               </w:rPr>
-              <w:t>Créer conditions</w:t>
+              <w:t>3</w:t>
+            </w:r>
+          </w:p>
+        </w:tc>
+      </w:tr>
+      <w:tr>
+        <w:tc>
+          <w:tcPr>
+            <w:tcW w:w="3020" w:type="dxa"/>
+          </w:tcPr>
+          <w:p>
+            <w:r>
+              <w:t>Droit</w:t>
             </w:r>
           </w:p>
         </w:tc>
         <w:tc>
           <w:tcPr>
             <w:tcW w:w="3021" w:type="dxa"/>
+          </w:tcPr>
+          <w:p>
+            <w:r>
+              <w:t xml:space="preserve">Créer </w:t>
+            </w:r>
+            <w:proofErr w:type="spellStart"/>
+            <w:r>
+              <w:t>ecran</w:t>
+            </w:r>
+            <w:proofErr w:type="spellEnd"/>
+            <w:r>
+              <w:t xml:space="preserve"> liste de droit</w:t>
+            </w:r>
+          </w:p>
+        </w:tc>
+        <w:tc>
+          <w:tcPr>
+            <w:tcW w:w="3021" w:type="dxa"/>
+          </w:tcPr>
+          <w:p/>
+        </w:tc>
+      </w:tr>
+      <w:tr>
+        <w:tc>
+          <w:tcPr>
+            <w:tcW w:w="3020" w:type="dxa"/>
+          </w:tcPr>
+          <w:p>
+            <w:r>
+              <w:t>Devoir</w:t>
+            </w:r>
+          </w:p>
+        </w:tc>
+        <w:tc>
+          <w:tcPr>
+            <w:tcW w:w="3021" w:type="dxa"/>
+          </w:tcPr>
+          <w:p>
+            <w:r>
+              <w:t>Créer écran liste devoir</w:t>
+            </w:r>
+          </w:p>
+        </w:tc>
+        <w:tc>
+          <w:tcPr>
+            <w:tcW w:w="3021" w:type="dxa"/>
+          </w:tcPr>
+          <w:p/>
+        </w:tc>
+      </w:tr>
+      <w:tr>
+        <w:tc>
+          <w:tcPr>
+            <w:tcW w:w="3020" w:type="dxa"/>
+          </w:tcPr>
+          <w:p>
+            <w:r>
+              <w:t>Sim</w:t>
+            </w:r>
+          </w:p>
+        </w:tc>
+        <w:tc>
+          <w:tcPr>
+            <w:tcW w:w="3021" w:type="dxa"/>
+          </w:tcPr>
+          <w:p>
+            <w:r>
+              <w:t>Passage enfant adulte</w:t>
+            </w:r>
+          </w:p>
+        </w:tc>
+        <w:tc>
+          <w:tcPr>
+            <w:tcW w:w="3021" w:type="dxa"/>
+          </w:tcPr>
+          <w:p>
+            <w:r>
+              <w:t>3</w:t>
+            </w:r>
+          </w:p>
+        </w:tc>
+      </w:tr>
+      <w:tr>
+        <w:tc>
+          <w:tcPr>
+            <w:tcW w:w="3020" w:type="dxa"/>
+          </w:tcPr>
+          <w:p>
+            <w:r>
+              <w:lastRenderedPageBreak/>
+              <w:t xml:space="preserve">Sim </w:t>
+            </w:r>
+          </w:p>
+        </w:tc>
+        <w:tc>
+          <w:tcPr>
+            <w:tcW w:w="3021" w:type="dxa"/>
+          </w:tcPr>
+          <w:p>
+            <w:r>
+              <w:t>Mort</w:t>
+            </w:r>
+          </w:p>
+        </w:tc>
+        <w:tc>
+          <w:tcPr>
+            <w:tcW w:w="3021" w:type="dxa"/>
+          </w:tcPr>
+          <w:p>
+            <w:r>
+              <w:t>4</w:t>
+            </w:r>
+          </w:p>
+        </w:tc>
+      </w:tr>
+      <w:tr>
+        <w:tc>
+          <w:tcPr>
+            <w:tcW w:w="3020" w:type="dxa"/>
+          </w:tcPr>
+          <w:p>
+            <w:r>
+              <w:t>Fa</w:t>
+            </w:r>
+            <w:r>
+              <w:t>mille</w:t>
+            </w:r>
+          </w:p>
+        </w:tc>
+        <w:tc>
+          <w:tcPr>
+            <w:tcW w:w="3021" w:type="dxa"/>
+          </w:tcPr>
+          <w:p>
+            <w:r>
+              <w:t>Changer génération</w:t>
+            </w:r>
+          </w:p>
+        </w:tc>
+        <w:tc>
+          <w:tcPr>
+            <w:tcW w:w="3021" w:type="dxa"/>
+          </w:tcPr>
+          <w:p/>
+        </w:tc>
+      </w:tr>
+      <w:tr>
+        <w:tc>
+          <w:tcPr>
+            <w:tcW w:w="3020" w:type="dxa"/>
+          </w:tcPr>
+          <w:p>
+            <w:r>
+              <w:t xml:space="preserve">Famille </w:t>
+            </w:r>
+          </w:p>
+        </w:tc>
+        <w:tc>
+          <w:tcPr>
+            <w:tcW w:w="3021" w:type="dxa"/>
+          </w:tcPr>
+          <w:p>
+            <w:r>
+              <w:t>Valider condition de passage</w:t>
+            </w:r>
+          </w:p>
+        </w:tc>
+        <w:tc>
+          <w:tcPr>
+            <w:tcW w:w="3021" w:type="dxa"/>
+          </w:tcPr>
+          <w:p>
+            <w:r>
+              <w:t>2</w:t>
+            </w:r>
+          </w:p>
+        </w:tc>
+      </w:tr>
+      <w:tr>
+        <w:tc>
+          <w:tcPr>
+            <w:tcW w:w="3020" w:type="dxa"/>
+          </w:tcPr>
+          <w:p>
+            <w:r>
+              <w:t>Famille</w:t>
+            </w:r>
+          </w:p>
+        </w:tc>
+        <w:tc>
+          <w:tcPr>
+            <w:tcW w:w="3021" w:type="dxa"/>
+          </w:tcPr>
+          <w:p>
+            <w:r>
+              <w:t>Changer de classe</w:t>
+            </w:r>
+          </w:p>
+        </w:tc>
+        <w:tc>
+          <w:tcPr>
+            <w:tcW w:w="3021" w:type="dxa"/>
+          </w:tcPr>
+          <w:p/>
+        </w:tc>
+      </w:tr>
+      <w:tr>
+        <w:tc>
+          <w:tcPr>
+            <w:tcW w:w="3020" w:type="dxa"/>
           </w:tcPr>
           <w:p>
             <w:pPr>
@@ -3923,15 +4042,27 @@
                 <w:strike/>
                 <w:highlight w:val="yellow"/>
               </w:rPr>
-              <w:t>2</w:t>
-            </w:r>
-          </w:p>
-        </w:tc>
-      </w:tr>
-      <w:tr>
-        <w:tc>
-          <w:tcPr>
-            <w:tcW w:w="3020" w:type="dxa"/>
+              <w:t>Passa</w:t>
+            </w:r>
+            <w:r>
+              <w:rPr>
+                <w:strike/>
+                <w:highlight w:val="yellow"/>
+              </w:rPr>
+              <w:t>g</w:t>
+            </w:r>
+            <w:r>
+              <w:rPr>
+                <w:strike/>
+                <w:highlight w:val="yellow"/>
+              </w:rPr>
+              <w:t>e</w:t>
+            </w:r>
+          </w:p>
+        </w:tc>
+        <w:tc>
+          <w:tcPr>
+            <w:tcW w:w="3021" w:type="dxa"/>
           </w:tcPr>
           <w:p>
             <w:pPr>
@@ -3945,7 +4076,7 @@
                 <w:strike/>
                 <w:highlight w:val="yellow"/>
               </w:rPr>
-              <w:t>Passage</w:t>
+              <w:t>Créer conditions</w:t>
             </w:r>
           </w:p>
         </w:tc>
@@ -3965,13 +4096,15 @@
                 <w:strike/>
                 <w:highlight w:val="yellow"/>
               </w:rPr>
-              <w:t>Créer condition</w:t>
-            </w:r>
-          </w:p>
-        </w:tc>
-        <w:tc>
-          <w:tcPr>
-            <w:tcW w:w="3021" w:type="dxa"/>
+              <w:t>2</w:t>
+            </w:r>
+          </w:p>
+        </w:tc>
+      </w:tr>
+      <w:tr>
+        <w:tc>
+          <w:tcPr>
+            <w:tcW w:w="3020" w:type="dxa"/>
           </w:tcPr>
           <w:p>
             <w:pPr>
@@ -3985,15 +4118,13 @@
                 <w:strike/>
                 <w:highlight w:val="yellow"/>
               </w:rPr>
-              <w:t>3</w:t>
-            </w:r>
-          </w:p>
-        </w:tc>
-      </w:tr>
-      <w:tr>
-        <w:tc>
-          <w:tcPr>
-            <w:tcW w:w="3020" w:type="dxa"/>
+              <w:t>Passage</w:t>
+            </w:r>
+          </w:p>
+        </w:tc>
+        <w:tc>
+          <w:tcPr>
+            <w:tcW w:w="3021" w:type="dxa"/>
           </w:tcPr>
           <w:p>
             <w:pPr>
@@ -4007,7 +4138,7 @@
                 <w:strike/>
                 <w:highlight w:val="yellow"/>
               </w:rPr>
-              <w:t>Passage</w:t>
+              <w:t>Créer condition</w:t>
             </w:r>
           </w:p>
         </w:tc>
@@ -4027,13 +4158,15 @@
                 <w:strike/>
                 <w:highlight w:val="yellow"/>
               </w:rPr>
-              <w:t>Créer écran liste conditions</w:t>
-            </w:r>
-          </w:p>
-        </w:tc>
-        <w:tc>
-          <w:tcPr>
-            <w:tcW w:w="3021" w:type="dxa"/>
+              <w:t>3</w:t>
+            </w:r>
+          </w:p>
+        </w:tc>
+      </w:tr>
+      <w:tr>
+        <w:tc>
+          <w:tcPr>
+            <w:tcW w:w="3020" w:type="dxa"/>
           </w:tcPr>
           <w:p>
             <w:pPr>
@@ -4047,6 +4180,46 @@
                 <w:strike/>
                 <w:highlight w:val="yellow"/>
               </w:rPr>
+              <w:t>Passage</w:t>
+            </w:r>
+          </w:p>
+        </w:tc>
+        <w:tc>
+          <w:tcPr>
+            <w:tcW w:w="3021" w:type="dxa"/>
+          </w:tcPr>
+          <w:p>
+            <w:pPr>
+              <w:rPr>
+                <w:strike/>
+                <w:highlight w:val="yellow"/>
+              </w:rPr>
+            </w:pPr>
+            <w:r>
+              <w:rPr>
+                <w:strike/>
+                <w:highlight w:val="yellow"/>
+              </w:rPr>
+              <w:t>Créer écran liste conditions</w:t>
+            </w:r>
+          </w:p>
+        </w:tc>
+        <w:tc>
+          <w:tcPr>
+            <w:tcW w:w="3021" w:type="dxa"/>
+          </w:tcPr>
+          <w:p>
+            <w:pPr>
+              <w:rPr>
+                <w:strike/>
+                <w:highlight w:val="yellow"/>
+              </w:rPr>
+            </w:pPr>
+            <w:r>
+              <w:rPr>
+                <w:strike/>
+                <w:highlight w:val="yellow"/>
+              </w:rPr>
               <w:t>1</w:t>
             </w:r>
           </w:p>
@@ -4069,7 +4242,13 @@
           </w:tcPr>
           <w:p>
             <w:r>
-              <w:t>Ajouter LCOCL sur l’accueil famille</w:t>
+              <w:t>Ajouter LCO</w:t>
+            </w:r>
+            <w:r>
+              <w:t>FA ?</w:t>
+            </w:r>
+            <w:r>
+              <w:t xml:space="preserve"> sur l’accueil famille</w:t>
             </w:r>
           </w:p>
         </w:tc>
@@ -4079,7 +4258,7 @@
           </w:tcPr>
           <w:p>
             <w:r>
-              <w:t>4</w:t>
+              <w:t>1</w:t>
             </w:r>
           </w:p>
         </w:tc>
@@ -4209,8 +4388,17 @@
             <w:tcW w:w="3020" w:type="dxa"/>
           </w:tcPr>
           <w:p>
-            <w:r>
-              <w:lastRenderedPageBreak/>
+            <w:pPr>
+              <w:rPr>
+                <w:strike/>
+                <w:highlight w:val="yellow"/>
+              </w:rPr>
+            </w:pPr>
+            <w:r>
+              <w:rPr>
+                <w:strike/>
+                <w:highlight w:val="yellow"/>
+              </w:rPr>
               <w:t>Starter</w:t>
             </w:r>
           </w:p>
@@ -4220,7 +4408,17 @@
             <w:tcW w:w="3021" w:type="dxa"/>
           </w:tcPr>
           <w:p>
-            <w:r>
+            <w:pPr>
+              <w:rPr>
+                <w:strike/>
+                <w:highlight w:val="yellow"/>
+              </w:rPr>
+            </w:pPr>
+            <w:r>
+              <w:rPr>
+                <w:strike/>
+                <w:highlight w:val="yellow"/>
+              </w:rPr>
               <w:t>Attribution des groupes lors de la génération</w:t>
             </w:r>
           </w:p>
@@ -4230,7 +4428,17 @@
             <w:tcW w:w="3021" w:type="dxa"/>
           </w:tcPr>
           <w:p>
-            <w:r>
+            <w:pPr>
+              <w:rPr>
+                <w:strike/>
+                <w:highlight w:val="yellow"/>
+              </w:rPr>
+            </w:pPr>
+            <w:r>
+              <w:rPr>
+                <w:strike/>
+                <w:highlight w:val="yellow"/>
+              </w:rPr>
               <w:t>3</w:t>
             </w:r>
           </w:p>
@@ -4355,7 +4563,7 @@
 </file>
 
 <file path=word/numbering.xml><?xml version="1.0" encoding="utf-8"?>
-<w:numbering xmlns:wpc="http://schemas.microsoft.com/office/word/2010/wordprocessingCanvas" xmlns:cx="http://schemas.microsoft.com/office/drawing/2014/chartex" xmlns:cx1="http://schemas.microsoft.com/office/drawing/2015/9/8/chartex" xmlns:mc="http://schemas.openxmlformats.org/markup-compatibility/2006" xmlns:o="urn:schemas-microsoft-com:office:office" xmlns:r="http://schemas.openxmlformats.org/officeDocument/2006/relationships" xmlns:m="http://schemas.openxmlformats.org/officeDocument/2006/math" xmlns:v="urn:schemas-microsoft-com:vml" xmlns:wp14="http://schemas.microsoft.com/office/word/2010/wordprocessingDrawing" xmlns:wp="http://schemas.openxmlformats.org/drawingml/2006/wordprocessingDrawing" xmlns:w10="urn:schemas-microsoft-com:office:word" xmlns:w="http://schemas.openxmlformats.org/wordprocessingml/2006/main" xmlns:w14="http://schemas.microsoft.com/office/word/2010/wordml" xmlns:w15="http://schemas.microsoft.com/office/word/2012/wordml" xmlns:w16se="http://schemas.microsoft.com/office/word/2015/wordml/symex" xmlns:wpg="http://schemas.microsoft.com/office/word/2010/wordprocessingGroup" xmlns:wpi="http://schemas.microsoft.com/office/word/2010/wordprocessingInk" xmlns:wne="http://schemas.microsoft.com/office/word/2006/wordml" xmlns:wps="http://schemas.microsoft.com/office/word/2010/wordprocessingShape" mc:Ignorable="w14 w15 w16se wp14">
+<w:numbering xmlns:wpc="http://schemas.microsoft.com/office/word/2010/wordprocessingCanvas" xmlns:cx="http://schemas.microsoft.com/office/drawing/2014/chartex" xmlns:cx1="http://schemas.microsoft.com/office/drawing/2015/9/8/chartex" xmlns:cx2="http://schemas.microsoft.com/office/drawing/2015/10/21/chartex" xmlns:cx3="http://schemas.microsoft.com/office/drawing/2016/5/9/chartex" xmlns:cx4="http://schemas.microsoft.com/office/drawing/2016/5/10/chartex" xmlns:cx5="http://schemas.microsoft.com/office/drawing/2016/5/11/chartex" xmlns:cx6="http://schemas.microsoft.com/office/drawing/2016/5/12/chartex" xmlns:cx7="http://schemas.microsoft.com/office/drawing/2016/5/13/chartex" xmlns:cx8="http://schemas.microsoft.com/office/drawing/2016/5/14/chartex" xmlns:mc="http://schemas.openxmlformats.org/markup-compatibility/2006" xmlns:aink="http://schemas.microsoft.com/office/drawing/2016/ink" xmlns:am3d="http://schemas.microsoft.com/office/drawing/2017/model3d" xmlns:o="urn:schemas-microsoft-com:office:office" xmlns:r="http://schemas.openxmlformats.org/officeDocument/2006/relationships" xmlns:m="http://schemas.openxmlformats.org/officeDocument/2006/math" xmlns:v="urn:schemas-microsoft-com:vml" xmlns:wp14="http://schemas.microsoft.com/office/word/2010/wordprocessingDrawing" xmlns:wp="http://schemas.openxmlformats.org/drawingml/2006/wordprocessingDrawing" xmlns:w10="urn:schemas-microsoft-com:office:word" xmlns:w="http://schemas.openxmlformats.org/wordprocessingml/2006/main" xmlns:w14="http://schemas.microsoft.com/office/word/2010/wordml" xmlns:w15="http://schemas.microsoft.com/office/word/2012/wordml" xmlns:w16cid="http://schemas.microsoft.com/office/word/2016/wordml/cid" xmlns:w16se="http://schemas.microsoft.com/office/word/2015/wordml/symex" xmlns:wpg="http://schemas.microsoft.com/office/word/2010/wordprocessingGroup" xmlns:wpi="http://schemas.microsoft.com/office/word/2010/wordprocessingInk" xmlns:wne="http://schemas.microsoft.com/office/word/2006/wordml" xmlns:wps="http://schemas.microsoft.com/office/word/2010/wordprocessingShape" mc:Ignorable="w14 w15 w16se w16cid wp14">
   <w:abstractNum w:abstractNumId="0" w15:restartNumberingAfterBreak="0">
     <w:nsid w:val="0F1A0F45"/>
     <w:multiLevelType w:val="hybridMultilevel"/>
@@ -5288,7 +5496,7 @@
 </file>
 
 <file path=word/styles.xml><?xml version="1.0" encoding="utf-8"?>
-<w:styles xmlns:mc="http://schemas.openxmlformats.org/markup-compatibility/2006" xmlns:r="http://schemas.openxmlformats.org/officeDocument/2006/relationships" xmlns:w="http://schemas.openxmlformats.org/wordprocessingml/2006/main" xmlns:w14="http://schemas.microsoft.com/office/word/2010/wordml" xmlns:w15="http://schemas.microsoft.com/office/word/2012/wordml" xmlns:w16se="http://schemas.microsoft.com/office/word/2015/wordml/symex" mc:Ignorable="w14 w15 w16se">
+<w:styles xmlns:mc="http://schemas.openxmlformats.org/markup-compatibility/2006" xmlns:r="http://schemas.openxmlformats.org/officeDocument/2006/relationships" xmlns:w="http://schemas.openxmlformats.org/wordprocessingml/2006/main" xmlns:w14="http://schemas.microsoft.com/office/word/2010/wordml" xmlns:w15="http://schemas.microsoft.com/office/word/2012/wordml" xmlns:w16cid="http://schemas.microsoft.com/office/word/2016/wordml/cid" xmlns:w16se="http://schemas.microsoft.com/office/word/2015/wordml/symex" mc:Ignorable="w14 w15 w16se w16cid">
   <w:docDefaults>
     <w:rPrDefault>
       <w:rPr>
@@ -5304,7 +5512,7 @@
       </w:pPr>
     </w:pPrDefault>
   </w:docDefaults>
-  <w:latentStyles w:defLockedState="0" w:defUIPriority="99" w:defSemiHidden="0" w:defUnhideWhenUsed="0" w:defQFormat="0" w:count="371">
+  <w:latentStyles w:defLockedState="0" w:defUIPriority="99" w:defSemiHidden="0" w:defUnhideWhenUsed="0" w:defQFormat="0" w:count="375">
     <w:lsdException w:name="Normal" w:uiPriority="0" w:qFormat="1"/>
     <w:lsdException w:name="heading 1" w:uiPriority="9" w:qFormat="1"/>
     <w:lsdException w:name="heading 2" w:semiHidden="1" w:uiPriority="9" w:unhideWhenUsed="1" w:qFormat="1"/>
@@ -5410,7 +5618,6 @@
     <w:lsdException w:name="HTML Sample" w:semiHidden="1" w:unhideWhenUsed="1"/>
     <w:lsdException w:name="HTML Typewriter" w:semiHidden="1" w:unhideWhenUsed="1"/>
     <w:lsdException w:name="HTML Variable" w:semiHidden="1" w:unhideWhenUsed="1"/>
-    <w:lsdException w:name="Normal Table" w:semiHidden="1" w:unhideWhenUsed="1"/>
     <w:lsdException w:name="annotation subject" w:semiHidden="1" w:unhideWhenUsed="1"/>
     <w:lsdException w:name="No List" w:semiHidden="1" w:unhideWhenUsed="1"/>
     <w:lsdException w:name="Outline List 1" w:semiHidden="1" w:unhideWhenUsed="1"/>
@@ -5454,10 +5661,8 @@
     <w:lsdException w:name="Table Elegant" w:semiHidden="1" w:unhideWhenUsed="1"/>
     <w:lsdException w:name="Table Professional" w:semiHidden="1" w:unhideWhenUsed="1"/>
     <w:lsdException w:name="Table Subtle 1" w:semiHidden="1" w:unhideWhenUsed="1"/>
-    <w:lsdException w:name="Table Subtle 2" w:semiHidden="1" w:unhideWhenUsed="1"/>
     <w:lsdException w:name="Table Web 1" w:semiHidden="1" w:unhideWhenUsed="1"/>
     <w:lsdException w:name="Table Web 2" w:semiHidden="1" w:unhideWhenUsed="1"/>
-    <w:lsdException w:name="Table Web 3" w:semiHidden="1" w:unhideWhenUsed="1"/>
     <w:lsdException w:name="Balloon Text" w:semiHidden="1" w:unhideWhenUsed="1"/>
     <w:lsdException w:name="Table Grid" w:uiPriority="39"/>
     <w:lsdException w:name="Table Theme" w:semiHidden="1" w:unhideWhenUsed="1"/>
@@ -5676,6 +5881,10 @@
     <w:lsdException w:name="List Table 5 Dark Accent 6" w:uiPriority="50"/>
     <w:lsdException w:name="List Table 6 Colorful Accent 6" w:uiPriority="51"/>
     <w:lsdException w:name="List Table 7 Colorful Accent 6" w:uiPriority="52"/>
+    <w:lsdException w:name="Mention" w:semiHidden="1" w:unhideWhenUsed="1"/>
+    <w:lsdException w:name="Smart Hyperlink" w:semiHidden="1" w:unhideWhenUsed="1"/>
+    <w:lsdException w:name="Hashtag" w:semiHidden="1" w:unhideWhenUsed="1"/>
+    <w:lsdException w:name="Unresolved Mention" w:semiHidden="1" w:unhideWhenUsed="1"/>
   </w:latentStyles>
   <w:style w:type="paragraph" w:default="1" w:styleId="Normal">
     <w:name w:val="Normal"/>
@@ -6000,4 +6209,16 @@
     </a:ext>
   </a:extLst>
 </a:theme>
+</file>
+
+<file path=customXml/item1.xml><?xml version="1.0" encoding="utf-8"?>
+<b:Sources xmlns:b="http://schemas.openxmlformats.org/officeDocument/2006/bibliography" xmlns="http://schemas.openxmlformats.org/officeDocument/2006/bibliography" SelectedStyle="\APASixthEditionOfficeOnline.xsl" StyleName="APA" Version="6"/>
+</file>
+
+<file path=customXml/itemProps1.xml><?xml version="1.0" encoding="utf-8"?>
+<ds:datastoreItem xmlns:ds="http://schemas.openxmlformats.org/officeDocument/2006/customXml" ds:itemID="{24137D21-FC07-4F3B-84C6-B391F41D24B8}">
+  <ds:schemaRefs>
+    <ds:schemaRef ds:uri="http://schemas.openxmlformats.org/officeDocument/2006/bibliography"/>
+  </ds:schemaRefs>
+</ds:datastoreItem>
 </file>
</xml_diff>

<commit_message>
ajout de la modification des lcofa
</commit_message>
<xml_diff>
--- a/Back log - test.docx
+++ b/Back log - test.docx
@@ -3472,10 +3472,7 @@
           </w:tcPr>
           <w:p>
             <w:r>
-              <w:t>T0</w:t>
-            </w:r>
-            <w:r>
-              <w:t>11</w:t>
+              <w:t>T011</w:t>
             </w:r>
           </w:p>
         </w:tc>
@@ -3497,10 +3494,7 @@
           </w:tcPr>
           <w:p>
             <w:r>
-              <w:t xml:space="preserve">Action sur </w:t>
-            </w:r>
-            <w:r>
-              <w:t>famille</w:t>
+              <w:t>Action sur famille</w:t>
             </w:r>
           </w:p>
         </w:tc>
@@ -3522,10 +3516,7 @@
           </w:tcPr>
           <w:p>
             <w:r>
-              <w:t>Afficher les conditions sur la page accueil</w:t>
-            </w:r>
-            <w:r>
-              <w:t xml:space="preserve"> </w:t>
+              <w:t xml:space="preserve">Afficher les conditions sur la page accueil </w:t>
             </w:r>
           </w:p>
         </w:tc>
@@ -3596,10 +3587,7 @@
           </w:tcPr>
           <w:p>
             <w:r>
-              <w:t xml:space="preserve">Ecran </w:t>
-            </w:r>
-            <w:r>
-              <w:t>accueil</w:t>
+              <w:t>Ecran accueil</w:t>
             </w:r>
           </w:p>
           <w:p/>
@@ -3663,20 +3651,531 @@
           <w:tcPr>
             <w:tcW w:w="8358" w:type="dxa"/>
           </w:tcPr>
+          <w:p/>
+        </w:tc>
+      </w:tr>
+      <w:tr>
+        <w:tc>
+          <w:tcPr>
+            <w:tcW w:w="704" w:type="dxa"/>
+          </w:tcPr>
+          <w:p>
+            <w:r>
+              <w:t>Commentaire</w:t>
+            </w:r>
+          </w:p>
+        </w:tc>
+        <w:tc>
+          <w:tcPr>
+            <w:tcW w:w="8358" w:type="dxa"/>
+          </w:tcPr>
+          <w:p>
+            <w:r>
+              <w:t>-</w:t>
+            </w:r>
+          </w:p>
+        </w:tc>
+      </w:tr>
+    </w:tbl>
+    <w:p/>
+    <w:tbl>
+      <w:tblPr>
+        <w:tblStyle w:val="Grilledutableau"/>
+        <w:tblW w:w="0" w:type="auto"/>
+        <w:tblLook w:val="04A0" w:firstRow="1" w:lastRow="0" w:firstColumn="1" w:lastColumn="0" w:noHBand="0" w:noVBand="1"/>
+      </w:tblPr>
+      <w:tblGrid>
+        <w:gridCol w:w="1442"/>
+        <w:gridCol w:w="7620"/>
+      </w:tblGrid>
+      <w:tr>
+        <w:tc>
+          <w:tcPr>
+            <w:tcW w:w="704" w:type="dxa"/>
+          </w:tcPr>
+          <w:p>
+            <w:r>
+              <w:t>Ticket</w:t>
+            </w:r>
+          </w:p>
+        </w:tc>
+        <w:tc>
+          <w:tcPr>
+            <w:tcW w:w="8358" w:type="dxa"/>
+          </w:tcPr>
+          <w:p>
+            <w:r>
+              <w:t>T012</w:t>
+            </w:r>
+          </w:p>
+        </w:tc>
+      </w:tr>
+      <w:tr>
+        <w:tc>
+          <w:tcPr>
+            <w:tcW w:w="704" w:type="dxa"/>
+          </w:tcPr>
+          <w:p>
+            <w:r>
+              <w:t>Rubrique</w:t>
+            </w:r>
+          </w:p>
+        </w:tc>
+        <w:tc>
+          <w:tcPr>
+            <w:tcW w:w="8358" w:type="dxa"/>
+          </w:tcPr>
+          <w:p>
+            <w:r>
+              <w:t>Action sur famille</w:t>
+            </w:r>
+          </w:p>
+        </w:tc>
+      </w:tr>
+      <w:tr>
+        <w:tc>
+          <w:tcPr>
+            <w:tcW w:w="704" w:type="dxa"/>
+          </w:tcPr>
+          <w:p>
+            <w:r>
+              <w:t>Intitulé</w:t>
+            </w:r>
+          </w:p>
+        </w:tc>
+        <w:tc>
+          <w:tcPr>
+            <w:tcW w:w="8358" w:type="dxa"/>
+          </w:tcPr>
+          <w:p>
+            <w:r>
+              <w:t xml:space="preserve">Mettre à jour la liste des conditions </w:t>
+            </w:r>
+          </w:p>
+        </w:tc>
+      </w:tr>
+      <w:tr>
+        <w:tc>
+          <w:tcPr>
+            <w:tcW w:w="704" w:type="dxa"/>
+          </w:tcPr>
+          <w:p>
+            <w:r>
+              <w:t>Objets modifiés</w:t>
+            </w:r>
+          </w:p>
+        </w:tc>
+        <w:tc>
+          <w:tcPr>
+            <w:tcW w:w="8358" w:type="dxa"/>
+          </w:tcPr>
+          <w:p>
+            <w:r>
+              <w:t xml:space="preserve">Famille, </w:t>
+            </w:r>
+            <w:proofErr w:type="spellStart"/>
+            <w:r>
+              <w:t>lCOFA</w:t>
+            </w:r>
+            <w:proofErr w:type="spellEnd"/>
+          </w:p>
+        </w:tc>
+      </w:tr>
+      <w:tr>
+        <w:tc>
+          <w:tcPr>
+            <w:tcW w:w="704" w:type="dxa"/>
+          </w:tcPr>
+          <w:p>
+            <w:r>
+              <w:t>Accès</w:t>
+            </w:r>
+          </w:p>
+        </w:tc>
+        <w:tc>
+          <w:tcPr>
+            <w:tcW w:w="8358" w:type="dxa"/>
+          </w:tcPr>
+          <w:p>
+            <w:r>
+              <w:t>--</w:t>
+            </w:r>
+          </w:p>
+        </w:tc>
+      </w:tr>
+      <w:tr>
+        <w:tc>
+          <w:tcPr>
+            <w:tcW w:w="704" w:type="dxa"/>
+          </w:tcPr>
+          <w:p>
+            <w:r>
+              <w:t>Ecran associé</w:t>
+            </w:r>
+          </w:p>
+        </w:tc>
+        <w:tc>
+          <w:tcPr>
+            <w:tcW w:w="8358" w:type="dxa"/>
+          </w:tcPr>
+          <w:p>
+            <w:r>
+              <w:t>Ecran accueil</w:t>
+            </w:r>
+          </w:p>
+          <w:p/>
+        </w:tc>
+      </w:tr>
+      <w:tr>
+        <w:tc>
+          <w:tcPr>
+            <w:tcW w:w="704" w:type="dxa"/>
+          </w:tcPr>
+          <w:p>
+            <w:r>
+              <w:lastRenderedPageBreak/>
+              <w:t>Scénario</w:t>
+            </w:r>
+          </w:p>
+        </w:tc>
+        <w:tc>
+          <w:tcPr>
+            <w:tcW w:w="8358" w:type="dxa"/>
+          </w:tcPr>
+          <w:p>
+            <w:r>
+              <w:t>Pouvoir mettre à jour les liaisons COFA de la famille</w:t>
+            </w:r>
+          </w:p>
+          <w:p>
+            <w:r>
+              <w:t xml:space="preserve">Dans le tableau des </w:t>
+            </w:r>
+            <w:proofErr w:type="spellStart"/>
+            <w:r>
+              <w:t>lCOFA</w:t>
+            </w:r>
+            <w:proofErr w:type="spellEnd"/>
+            <w:r>
+              <w:t xml:space="preserve">, ajouter un bouton modifier. </w:t>
+            </w:r>
+          </w:p>
+          <w:p/>
+        </w:tc>
+      </w:tr>
+      <w:tr>
+        <w:tc>
+          <w:tcPr>
+            <w:tcW w:w="704" w:type="dxa"/>
+          </w:tcPr>
+          <w:p>
+            <w:r>
+              <w:t>RDG</w:t>
+            </w:r>
+          </w:p>
+        </w:tc>
+        <w:tc>
+          <w:tcPr>
+            <w:tcW w:w="8358" w:type="dxa"/>
+          </w:tcPr>
+          <w:p/>
+        </w:tc>
+      </w:tr>
+      <w:tr>
+        <w:tc>
+          <w:tcPr>
+            <w:tcW w:w="704" w:type="dxa"/>
+          </w:tcPr>
+          <w:p>
+            <w:r>
+              <w:t>Commentaire</w:t>
+            </w:r>
+          </w:p>
+        </w:tc>
+        <w:tc>
+          <w:tcPr>
+            <w:tcW w:w="8358" w:type="dxa"/>
+          </w:tcPr>
+          <w:p>
+            <w:r>
+              <w:t>-</w:t>
+            </w:r>
+          </w:p>
+        </w:tc>
+      </w:tr>
+    </w:tbl>
+    <w:p>
+      <w:proofErr w:type="spellStart"/>
+      <w:r>
+        <w:t>Gg</w:t>
+      </w:r>
+      <w:proofErr w:type="spellEnd"/>
+    </w:p>
+    <w:tbl>
+      <w:tblPr>
+        <w:tblStyle w:val="Grilledutableau"/>
+        <w:tblW w:w="0" w:type="auto"/>
+        <w:tblLook w:val="04A0" w:firstRow="1" w:lastRow="0" w:firstColumn="1" w:lastColumn="0" w:noHBand="0" w:noVBand="1"/>
+      </w:tblPr>
+      <w:tblGrid>
+        <w:gridCol w:w="1528"/>
+        <w:gridCol w:w="7534"/>
+      </w:tblGrid>
+      <w:tr>
+        <w:tc>
+          <w:tcPr>
+            <w:tcW w:w="704" w:type="dxa"/>
+          </w:tcPr>
+          <w:p>
+            <w:r>
+              <w:t xml:space="preserve">Ticket </w:t>
+            </w:r>
+          </w:p>
+        </w:tc>
+        <w:tc>
+          <w:tcPr>
+            <w:tcW w:w="8358" w:type="dxa"/>
+          </w:tcPr>
+          <w:p>
+            <w:r>
+              <w:t>T012</w:t>
+            </w:r>
+          </w:p>
+        </w:tc>
+      </w:tr>
+      <w:tr>
+        <w:tc>
+          <w:tcPr>
+            <w:tcW w:w="704" w:type="dxa"/>
+          </w:tcPr>
+          <w:p>
+            <w:r>
+              <w:t>Rubrique</w:t>
+            </w:r>
+          </w:p>
+        </w:tc>
+        <w:tc>
+          <w:tcPr>
+            <w:tcW w:w="8358" w:type="dxa"/>
+          </w:tcPr>
+          <w:p>
+            <w:r>
+              <w:t xml:space="preserve">Création écran </w:t>
+            </w:r>
+          </w:p>
+        </w:tc>
+      </w:tr>
+      <w:tr>
+        <w:tc>
+          <w:tcPr>
+            <w:tcW w:w="704" w:type="dxa"/>
+          </w:tcPr>
+          <w:p>
+            <w:r>
+              <w:t>Intitulé</w:t>
+            </w:r>
+          </w:p>
+        </w:tc>
+        <w:tc>
+          <w:tcPr>
+            <w:tcW w:w="8358" w:type="dxa"/>
+          </w:tcPr>
+          <w:p>
+            <w:r>
+              <w:t xml:space="preserve">Créer l’écran – Modifier la </w:t>
+            </w:r>
+            <w:proofErr w:type="spellStart"/>
+            <w:r>
+              <w:t>lCOFA</w:t>
+            </w:r>
+            <w:proofErr w:type="spellEnd"/>
+          </w:p>
+        </w:tc>
+      </w:tr>
+      <w:tr>
+        <w:tc>
+          <w:tcPr>
+            <w:tcW w:w="704" w:type="dxa"/>
+          </w:tcPr>
+          <w:p>
+            <w:r>
+              <w:t>Objets utilisés</w:t>
+            </w:r>
+          </w:p>
+        </w:tc>
+        <w:tc>
+          <w:tcPr>
+            <w:tcW w:w="8358" w:type="dxa"/>
+          </w:tcPr>
+          <w:p>
+            <w:r>
+              <w:t>Passage – Condition – Famille</w:t>
+            </w:r>
+          </w:p>
+        </w:tc>
+      </w:tr>
+      <w:tr>
+        <w:tc>
+          <w:tcPr>
+            <w:tcW w:w="704" w:type="dxa"/>
+          </w:tcPr>
+          <w:p>
+            <w:r>
+              <w:t>Accès</w:t>
+            </w:r>
+          </w:p>
+        </w:tc>
+        <w:tc>
+          <w:tcPr>
+            <w:tcW w:w="8358" w:type="dxa"/>
+          </w:tcPr>
+          <w:p>
+            <w:r>
+              <w:t>Accès depuis :</w:t>
+            </w:r>
+          </w:p>
+          <w:p>
+            <w:pPr>
+              <w:pStyle w:val="Paragraphedeliste"/>
+              <w:numPr>
+                <w:ilvl w:val="0"/>
+                <w:numId w:val="1"/>
+              </w:numPr>
+              <w:rPr>
+                <w:highlight w:val="green"/>
+              </w:rPr>
+            </w:pPr>
+            <w:proofErr w:type="spellStart"/>
+            <w:r>
+              <w:rPr>
+                <w:highlight w:val="green"/>
+              </w:rPr>
+              <w:t>Acceuil</w:t>
+            </w:r>
+            <w:proofErr w:type="spellEnd"/>
+          </w:p>
+        </w:tc>
+      </w:tr>
+      <w:tr>
+        <w:tc>
+          <w:tcPr>
+            <w:tcW w:w="704" w:type="dxa"/>
+          </w:tcPr>
+          <w:p>
+            <w:r>
+              <w:t>Description</w:t>
+            </w:r>
+          </w:p>
+        </w:tc>
+        <w:tc>
+          <w:tcPr>
+            <w:tcW w:w="8358" w:type="dxa"/>
+          </w:tcPr>
+          <w:p>
+            <w:r>
+              <w:t>Informations affichées :</w:t>
+            </w:r>
+          </w:p>
           <w:p>
             <w:bookmarkStart w:id="0" w:name="_GoBack"/>
             <w:bookmarkEnd w:id="0"/>
           </w:p>
-        </w:tc>
-      </w:tr>
-      <w:tr>
-        <w:tc>
-          <w:tcPr>
-            <w:tcW w:w="704" w:type="dxa"/>
-          </w:tcPr>
-          <w:p>
-            <w:r>
-              <w:t>Commentaire</w:t>
+          <w:p>
+            <w:r>
+              <w:t xml:space="preserve">Information de la classe : </w:t>
+            </w:r>
+          </w:p>
+          <w:p>
+            <w:r>
+              <w:t xml:space="preserve">Libellé </w:t>
+            </w:r>
+          </w:p>
+          <w:p>
+            <w:r>
+              <w:t>Quartier</w:t>
+            </w:r>
+          </w:p>
+          <w:p>
+            <w:r>
+              <w:t xml:space="preserve">Classe Supérieure </w:t>
+            </w:r>
+          </w:p>
+          <w:p>
+            <w:r>
+              <w:t>Classe Inférieure</w:t>
+            </w:r>
+          </w:p>
+          <w:p/>
+          <w:p>
+            <w:r>
+              <w:t xml:space="preserve">Tableau avec la liste des familles : </w:t>
+            </w:r>
+          </w:p>
+          <w:p>
+            <w:r>
+              <w:t xml:space="preserve">Nom </w:t>
+            </w:r>
+          </w:p>
+          <w:p/>
+          <w:p/>
+          <w:p>
+            <w:r>
+              <w:t xml:space="preserve">Tableau avec la liste des conditions : </w:t>
+            </w:r>
+          </w:p>
+          <w:p>
+            <w:r>
+              <w:t xml:space="preserve">Passage (catégorie – libellé – précisions) </w:t>
+            </w:r>
+          </w:p>
+          <w:p>
+            <w:r>
+              <w:t>Valeur Min</w:t>
+            </w:r>
+          </w:p>
+          <w:p>
+            <w:r>
+              <w:t xml:space="preserve">Valeur Max </w:t>
+            </w:r>
+          </w:p>
+          <w:p/>
+          <w:p>
+            <w:r>
+              <w:t xml:space="preserve">Actions : </w:t>
+            </w:r>
+          </w:p>
+          <w:p>
+            <w:r>
+              <w:t>-</w:t>
+            </w:r>
+          </w:p>
+          <w:p/>
+          <w:p>
+            <w:r>
+              <w:t>Liens :</w:t>
+            </w:r>
+          </w:p>
+          <w:p>
+            <w:r>
+              <w:t>Détail famille</w:t>
+            </w:r>
+          </w:p>
+          <w:p>
+            <w:r>
+              <w:t>Détail Passage</w:t>
+            </w:r>
+          </w:p>
+          <w:p/>
+        </w:tc>
+      </w:tr>
+      <w:tr>
+        <w:tc>
+          <w:tcPr>
+            <w:tcW w:w="704" w:type="dxa"/>
+          </w:tcPr>
+          <w:p>
+            <w:r>
+              <w:t>Commentaires</w:t>
             </w:r>
           </w:p>
         </w:tc>
@@ -3908,7 +4407,6 @@
           </w:tcPr>
           <w:p>
             <w:r>
-              <w:lastRenderedPageBreak/>
               <w:t xml:space="preserve">Sim </w:t>
             </w:r>
           </w:p>
@@ -4042,6 +4540,7 @@
                 <w:strike/>
                 <w:highlight w:val="yellow"/>
               </w:rPr>
+              <w:lastRenderedPageBreak/>
               <w:t>Passa</w:t>
             </w:r>
             <w:r>
@@ -5618,6 +6117,7 @@
     <w:lsdException w:name="HTML Sample" w:semiHidden="1" w:unhideWhenUsed="1"/>
     <w:lsdException w:name="HTML Typewriter" w:semiHidden="1" w:unhideWhenUsed="1"/>
     <w:lsdException w:name="HTML Variable" w:semiHidden="1" w:unhideWhenUsed="1"/>
+    <w:lsdException w:name="Normal Table" w:semiHidden="1" w:unhideWhenUsed="1"/>
     <w:lsdException w:name="annotation subject" w:semiHidden="1" w:unhideWhenUsed="1"/>
     <w:lsdException w:name="No List" w:semiHidden="1" w:unhideWhenUsed="1"/>
     <w:lsdException w:name="Outline List 1" w:semiHidden="1" w:unhideWhenUsed="1"/>
@@ -5661,8 +6161,10 @@
     <w:lsdException w:name="Table Elegant" w:semiHidden="1" w:unhideWhenUsed="1"/>
     <w:lsdException w:name="Table Professional" w:semiHidden="1" w:unhideWhenUsed="1"/>
     <w:lsdException w:name="Table Subtle 1" w:semiHidden="1" w:unhideWhenUsed="1"/>
+    <w:lsdException w:name="Table Subtle 2" w:semiHidden="1" w:unhideWhenUsed="1"/>
     <w:lsdException w:name="Table Web 1" w:semiHidden="1" w:unhideWhenUsed="1"/>
     <w:lsdException w:name="Table Web 2" w:semiHidden="1" w:unhideWhenUsed="1"/>
+    <w:lsdException w:name="Table Web 3" w:semiHidden="1" w:unhideWhenUsed="1"/>
     <w:lsdException w:name="Balloon Text" w:semiHidden="1" w:unhideWhenUsed="1"/>
     <w:lsdException w:name="Table Grid" w:uiPriority="39"/>
     <w:lsdException w:name="Table Theme" w:semiHidden="1" w:unhideWhenUsed="1"/>
@@ -6216,7 +6718,7 @@
 </file>
 
 <file path=customXml/itemProps1.xml><?xml version="1.0" encoding="utf-8"?>
-<ds:datastoreItem xmlns:ds="http://schemas.openxmlformats.org/officeDocument/2006/customXml" ds:itemID="{24137D21-FC07-4F3B-84C6-B391F41D24B8}">
+<ds:datastoreItem xmlns:ds="http://schemas.openxmlformats.org/officeDocument/2006/customXml" ds:itemID="{34E85052-B2B8-4DD8-83ED-2B5D48FBA4BA}">
   <ds:schemaRefs>
     <ds:schemaRef ds:uri="http://schemas.openxmlformats.org/officeDocument/2006/bibliography"/>
   </ds:schemaRefs>

</xml_diff>

<commit_message>
reprise ancienne page synthèse droits
</commit_message>
<xml_diff>
--- a/Back log - test.docx
+++ b/Back log - test.docx
@@ -78,13 +78,8 @@
           </w:tcPr>
           <w:p>
             <w:r>
-              <w:t xml:space="preserve">Créer l’écran – détail d’un </w:t>
-            </w:r>
-            <w:proofErr w:type="spellStart"/>
-            <w:r>
-              <w:t>sim</w:t>
-            </w:r>
-            <w:proofErr w:type="spellEnd"/>
+              <w:t>Créer l’écran – détail d’un sim</w:t>
+            </w:r>
           </w:p>
         </w:tc>
       </w:tr>
@@ -105,23 +100,7 @@
           </w:tcPr>
           <w:p>
             <w:r>
-              <w:t xml:space="preserve">Famille – </w:t>
-            </w:r>
-            <w:proofErr w:type="spellStart"/>
-            <w:r>
-              <w:t>sim</w:t>
-            </w:r>
-            <w:proofErr w:type="spellEnd"/>
-            <w:r>
-              <w:t xml:space="preserve"> – </w:t>
-            </w:r>
-            <w:proofErr w:type="spellStart"/>
-            <w:r>
-              <w:t>liaisonSITR</w:t>
-            </w:r>
-            <w:proofErr w:type="spellEnd"/>
-            <w:r>
-              <w:t xml:space="preserve"> – trait – souhait</w:t>
+              <w:t>Famille – sim – liaisonSITR – trait – souhait</w:t>
             </w:r>
           </w:p>
         </w:tc>
@@ -200,13 +179,8 @@
           </w:p>
           <w:p>
             <w:r>
-              <w:t xml:space="preserve">Champs </w:t>
-            </w:r>
-            <w:proofErr w:type="spellStart"/>
-            <w:r>
-              <w:t>sim</w:t>
-            </w:r>
-            <w:proofErr w:type="spellEnd"/>
+              <w:t>Champs sim</w:t>
+            </w:r>
             <w:r>
               <w:t xml:space="preserve"> (couple si marié – promis(e) - célibataire </w:t>
             </w:r>
@@ -379,13 +353,8 @@
             <w:r>
               <w:t xml:space="preserve">Action sur </w:t>
             </w:r>
-            <w:proofErr w:type="spellStart"/>
-            <w:r>
-              <w:t>sim</w:t>
-            </w:r>
-            <w:proofErr w:type="spellEnd"/>
-            <w:r>
-              <w:t xml:space="preserve"> </w:t>
+            <w:r>
+              <w:t xml:space="preserve">sim </w:t>
             </w:r>
           </w:p>
         </w:tc>
@@ -407,15 +376,7 @@
           </w:tcPr>
           <w:p>
             <w:r>
-              <w:t xml:space="preserve">Modifier le statut des </w:t>
-            </w:r>
-            <w:proofErr w:type="spellStart"/>
-            <w:r>
-              <w:t>sims</w:t>
-            </w:r>
-            <w:proofErr w:type="spellEnd"/>
-            <w:r>
-              <w:t xml:space="preserve"> – créer un enfant </w:t>
+              <w:t xml:space="preserve">Modifier le statut des sims – créer un enfant </w:t>
             </w:r>
           </w:p>
         </w:tc>
@@ -437,13 +398,8 @@
           </w:tcPr>
           <w:p>
             <w:r>
-              <w:t xml:space="preserve">Famille – </w:t>
-            </w:r>
-            <w:proofErr w:type="spellStart"/>
-            <w:r>
-              <w:t>sim</w:t>
-            </w:r>
-            <w:proofErr w:type="spellEnd"/>
+              <w:t>Famille – sim</w:t>
+            </w:r>
           </w:p>
         </w:tc>
       </w:tr>
@@ -476,13 +432,8 @@
               </w:numPr>
             </w:pPr>
             <w:r>
-              <w:t xml:space="preserve">Détail </w:t>
-            </w:r>
-            <w:proofErr w:type="spellStart"/>
-            <w:r>
-              <w:t>sim</w:t>
-            </w:r>
-            <w:proofErr w:type="spellEnd"/>
+              <w:t>Détail sim</w:t>
+            </w:r>
           </w:p>
         </w:tc>
       </w:tr>
@@ -546,15 +497,7 @@
           </w:p>
           <w:p>
             <w:r>
-              <w:t xml:space="preserve">(Sélection </w:t>
-            </w:r>
-            <w:proofErr w:type="spellStart"/>
-            <w:r>
-              <w:t>slt</w:t>
-            </w:r>
-            <w:proofErr w:type="spellEnd"/>
-            <w:r>
-              <w:t>)</w:t>
+              <w:t>(Sélection slt)</w:t>
             </w:r>
           </w:p>
           <w:p>
@@ -599,15 +542,7 @@
               </w:numPr>
             </w:pPr>
             <w:r>
-              <w:t xml:space="preserve">Le </w:t>
-            </w:r>
-            <w:proofErr w:type="spellStart"/>
-            <w:r>
-              <w:t>sim</w:t>
-            </w:r>
-            <w:proofErr w:type="spellEnd"/>
-            <w:r>
-              <w:t xml:space="preserve"> sélectionné est affiché </w:t>
+              <w:t xml:space="preserve">Le sim sélectionné est affiché </w:t>
             </w:r>
           </w:p>
           <w:p>
@@ -619,23 +554,7 @@
               </w:numPr>
             </w:pPr>
             <w:r>
-              <w:t xml:space="preserve">A droite du </w:t>
-            </w:r>
-            <w:proofErr w:type="spellStart"/>
-            <w:r>
-              <w:t>sim</w:t>
-            </w:r>
-            <w:proofErr w:type="spellEnd"/>
-            <w:r>
-              <w:t xml:space="preserve"> sélectionné une liste déroulante contenant tous les </w:t>
-            </w:r>
-            <w:proofErr w:type="spellStart"/>
-            <w:r>
-              <w:t>sims</w:t>
-            </w:r>
-            <w:proofErr w:type="spellEnd"/>
-            <w:r>
-              <w:t xml:space="preserve"> vivants de l’autre sexe.</w:t>
+              <w:t>A droite du sim sélectionné une liste déroulante contenant tous les sims vivants de l’autre sexe.</w:t>
             </w:r>
           </w:p>
           <w:p>
@@ -647,23 +566,7 @@
               </w:numPr>
             </w:pPr>
             <w:r>
-              <w:t xml:space="preserve">Si le </w:t>
-            </w:r>
-            <w:proofErr w:type="spellStart"/>
-            <w:r>
-              <w:t>sim</w:t>
-            </w:r>
-            <w:proofErr w:type="spellEnd"/>
-            <w:r>
-              <w:t xml:space="preserve"> est marié et est </w:t>
-            </w:r>
-            <w:proofErr w:type="spellStart"/>
-            <w:r>
-              <w:t>htr</w:t>
-            </w:r>
-            <w:proofErr w:type="spellEnd"/>
-            <w:r>
-              <w:t xml:space="preserve"> – l’époux(se) est présélectionnée </w:t>
+              <w:t xml:space="preserve">Si le sim est marié et est htr – l’époux(se) est présélectionnée </w:t>
             </w:r>
           </w:p>
           <w:p>
@@ -704,15 +607,7 @@
               </w:numPr>
             </w:pPr>
             <w:r>
-              <w:t>Espèce (</w:t>
-            </w:r>
-            <w:proofErr w:type="spellStart"/>
-            <w:r>
-              <w:t>lder</w:t>
-            </w:r>
-            <w:proofErr w:type="spellEnd"/>
-            <w:r>
-              <w:t>)</w:t>
+              <w:t>Espèce (lder)</w:t>
             </w:r>
           </w:p>
           <w:p>
@@ -724,15 +619,7 @@
               </w:numPr>
             </w:pPr>
             <w:r>
-              <w:t>Nom (</w:t>
-            </w:r>
-            <w:proofErr w:type="spellStart"/>
-            <w:r>
-              <w:t>ztxt</w:t>
-            </w:r>
-            <w:proofErr w:type="spellEnd"/>
-            <w:r>
-              <w:t>) : par défaut le nom du premier parent</w:t>
+              <w:t>Nom (ztxt) : par défaut le nom du premier parent</w:t>
             </w:r>
           </w:p>
           <w:p>
@@ -744,15 +631,7 @@
               </w:numPr>
             </w:pPr>
             <w:r>
-              <w:t>Prénom (</w:t>
-            </w:r>
-            <w:proofErr w:type="spellStart"/>
-            <w:r>
-              <w:t>ztxt</w:t>
-            </w:r>
-            <w:proofErr w:type="spellEnd"/>
-            <w:r>
-              <w:t>)</w:t>
+              <w:t>Prénom (ztxt)</w:t>
             </w:r>
           </w:p>
           <w:p>
@@ -764,15 +643,7 @@
               </w:numPr>
             </w:pPr>
             <w:r>
-              <w:t>Sexe (</w:t>
-            </w:r>
-            <w:proofErr w:type="spellStart"/>
-            <w:r>
-              <w:t>lder</w:t>
-            </w:r>
-            <w:proofErr w:type="spellEnd"/>
-            <w:r>
-              <w:t>)</w:t>
+              <w:t>Sexe (lder)</w:t>
             </w:r>
           </w:p>
           <w:p>
@@ -784,15 +655,7 @@
               </w:numPr>
             </w:pPr>
             <w:r>
-              <w:t>Orientation (</w:t>
-            </w:r>
-            <w:proofErr w:type="spellStart"/>
-            <w:r>
-              <w:t>lder</w:t>
-            </w:r>
-            <w:proofErr w:type="spellEnd"/>
-            <w:r>
-              <w:t>)</w:t>
+              <w:t>Orientation (lder)</w:t>
             </w:r>
           </w:p>
           <w:p>
@@ -817,13 +680,8 @@
                 <w:numId w:val="6"/>
               </w:numPr>
             </w:pPr>
-            <w:proofErr w:type="gramStart"/>
-            <w:r>
-              <w:t>marié</w:t>
-            </w:r>
-            <w:proofErr w:type="gramEnd"/>
-            <w:r>
-              <w:t xml:space="preserve"> – réalisé </w:t>
+            <w:r>
+              <w:t xml:space="preserve">marié – réalisé </w:t>
             </w:r>
             <w:r>
               <w:t>–</w:t>
@@ -846,26 +704,11 @@
                 <w:numId w:val="6"/>
               </w:numPr>
             </w:pPr>
-            <w:proofErr w:type="spellStart"/>
-            <w:proofErr w:type="gramStart"/>
-            <w:r>
-              <w:t>famlle</w:t>
-            </w:r>
-            <w:proofErr w:type="spellEnd"/>
-            <w:proofErr w:type="gramEnd"/>
-            <w:r>
-              <w:t xml:space="preserve"> – famille origine </w:t>
-            </w:r>
-            <w:r>
-              <w:t xml:space="preserve">(illégitime si illégitime coché sinon famille du </w:t>
-            </w:r>
-            <w:proofErr w:type="spellStart"/>
-            <w:r>
-              <w:t>sim</w:t>
-            </w:r>
-            <w:proofErr w:type="spellEnd"/>
-            <w:r>
-              <w:t>)</w:t>
+            <w:r>
+              <w:t xml:space="preserve">famlle – famille origine </w:t>
+            </w:r>
+            <w:r>
+              <w:t>(illégitime si illégitime coché sinon famille du sim)</w:t>
             </w:r>
           </w:p>
           <w:p>
@@ -877,13 +720,8 @@
               </w:numPr>
             </w:pPr>
             <w:r>
-              <w:t xml:space="preserve"> </w:t>
-            </w:r>
-            <w:proofErr w:type="gramStart"/>
-            <w:r>
-              <w:t>couple</w:t>
-            </w:r>
-            <w:proofErr w:type="gramEnd"/>
+              <w:t xml:space="preserve"> couple</w:t>
+            </w:r>
             <w:r>
               <w:t xml:space="preserve"> (vide)</w:t>
             </w:r>
@@ -896,24 +734,11 @@
                 <w:numId w:val="6"/>
               </w:numPr>
             </w:pPr>
-            <w:proofErr w:type="gramStart"/>
-            <w:r>
-              <w:t>parent</w:t>
-            </w:r>
-            <w:proofErr w:type="gramEnd"/>
-            <w:r>
-              <w:t>1 – parent2</w:t>
-            </w:r>
-            <w:r>
-              <w:t xml:space="preserve"> (</w:t>
-            </w:r>
-            <w:proofErr w:type="spellStart"/>
-            <w:r>
-              <w:t>sims</w:t>
-            </w:r>
-            <w:proofErr w:type="spellEnd"/>
-            <w:r>
-              <w:t xml:space="preserve"> sélectionnés)</w:t>
+            <w:r>
+              <w:t>parent1 – parent2</w:t>
+            </w:r>
+            <w:r>
+              <w:t xml:space="preserve"> (sims sélectionnés)</w:t>
             </w:r>
           </w:p>
           <w:p>
@@ -929,13 +754,8 @@
                 <w:numId w:val="6"/>
               </w:numPr>
             </w:pPr>
-            <w:proofErr w:type="gramStart"/>
-            <w:r>
-              <w:t>les</w:t>
-            </w:r>
-            <w:proofErr w:type="gramEnd"/>
-            <w:r>
-              <w:t xml:space="preserve"> traits des parents sont affichés dans un tableau </w:t>
+            <w:r>
+              <w:t xml:space="preserve">les traits des parents sont affichés dans un tableau </w:t>
             </w:r>
           </w:p>
           <w:p>
@@ -946,29 +766,8 @@
                 <w:numId w:val="6"/>
               </w:numPr>
             </w:pPr>
-            <w:proofErr w:type="gramStart"/>
-            <w:r>
-              <w:t>trait</w:t>
-            </w:r>
-            <w:proofErr w:type="gramEnd"/>
-            <w:r>
-              <w:t xml:space="preserve"> 1 (</w:t>
-            </w:r>
-            <w:proofErr w:type="spellStart"/>
-            <w:r>
-              <w:t>lder</w:t>
-            </w:r>
-            <w:proofErr w:type="spellEnd"/>
-            <w:r>
-              <w:t xml:space="preserve">) et </w:t>
-            </w:r>
-            <w:proofErr w:type="spellStart"/>
-            <w:r>
-              <w:t>hrité</w:t>
-            </w:r>
-            <w:proofErr w:type="spellEnd"/>
-            <w:r>
-              <w:t xml:space="preserve"> à droite (non modifiable) </w:t>
+            <w:r>
+              <w:t xml:space="preserve">trait 1 (lder) et hrité à droite (non modifiable) </w:t>
             </w:r>
           </w:p>
           <w:p>
@@ -979,29 +778,8 @@
                 <w:numId w:val="6"/>
               </w:numPr>
             </w:pPr>
-            <w:proofErr w:type="gramStart"/>
-            <w:r>
-              <w:t>trait</w:t>
-            </w:r>
-            <w:proofErr w:type="gramEnd"/>
-            <w:r>
-              <w:t xml:space="preserve"> 2 (</w:t>
-            </w:r>
-            <w:proofErr w:type="spellStart"/>
-            <w:r>
-              <w:t>lder</w:t>
-            </w:r>
-            <w:proofErr w:type="spellEnd"/>
-            <w:r>
-              <w:t xml:space="preserve">) et </w:t>
-            </w:r>
-            <w:proofErr w:type="spellStart"/>
-            <w:r>
-              <w:t>hrité</w:t>
-            </w:r>
-            <w:proofErr w:type="spellEnd"/>
-            <w:r>
-              <w:t xml:space="preserve"> à droite (non modifiable) </w:t>
+            <w:r>
+              <w:t xml:space="preserve">trait 2 (lder) et hrité à droite (non modifiable) </w:t>
             </w:r>
           </w:p>
           <w:p>
@@ -1012,21 +790,8 @@
                 <w:numId w:val="6"/>
               </w:numPr>
             </w:pPr>
-            <w:proofErr w:type="gramStart"/>
-            <w:r>
-              <w:t>le</w:t>
-            </w:r>
-            <w:proofErr w:type="gramEnd"/>
-            <w:r>
-              <w:t xml:space="preserve"> texte à droite est mis à </w:t>
-            </w:r>
-            <w:proofErr w:type="spellStart"/>
-            <w:r>
-              <w:t>jout</w:t>
-            </w:r>
-            <w:proofErr w:type="spellEnd"/>
-            <w:r>
-              <w:t xml:space="preserve"> à chaque maj de la liste déroulante : oui si trait d’un parent, non sinon</w:t>
+            <w:r>
+              <w:t>le texte à droite est mis à jout à chaque maj de la liste déroulante : oui si trait d’un parent, non sinon</w:t>
             </w:r>
           </w:p>
           <w:p>
@@ -1037,27 +802,9 @@
                 <w:numId w:val="6"/>
               </w:numPr>
             </w:pPr>
-            <w:proofErr w:type="gramStart"/>
-            <w:r>
-              <w:t>si</w:t>
-            </w:r>
-            <w:proofErr w:type="gramEnd"/>
-            <w:r>
-              <w:t xml:space="preserve"> le souhait est sélectionnable alors </w:t>
-            </w:r>
-            <w:proofErr w:type="spellStart"/>
-            <w:r>
-              <w:t>lder</w:t>
-            </w:r>
-            <w:proofErr w:type="spellEnd"/>
-            <w:r>
-              <w:t xml:space="preserve"> sur le </w:t>
-            </w:r>
-            <w:proofErr w:type="spellStart"/>
-            <w:r>
-              <w:t>souahit</w:t>
-            </w:r>
-            <w:proofErr w:type="spellEnd"/>
+            <w:r>
+              <w:t>si le souhait est sélectionnable alors lder sur le souahit</w:t>
+            </w:r>
           </w:p>
           <w:p>
             <w:r>
@@ -1072,21 +819,8 @@
                 <w:numId w:val="8"/>
               </w:numPr>
             </w:pPr>
-            <w:proofErr w:type="gramStart"/>
-            <w:r>
-              <w:t>case</w:t>
-            </w:r>
-            <w:proofErr w:type="gramEnd"/>
-            <w:r>
-              <w:t xml:space="preserve"> à cochée : cochée par défaut si le </w:t>
-            </w:r>
-            <w:proofErr w:type="spellStart"/>
-            <w:r>
-              <w:t>sim</w:t>
-            </w:r>
-            <w:proofErr w:type="spellEnd"/>
-            <w:r>
-              <w:t xml:space="preserve"> n’est pas marié ou le deuxième parent n’est pas l’époux(se)</w:t>
+            <w:r>
+              <w:t>case à cochée : cochée par défaut si le sim n’est pas marié ou le deuxième parent n’est pas l’époux(se)</w:t>
             </w:r>
           </w:p>
           <w:p>
@@ -1103,15 +837,7 @@
               </w:numPr>
             </w:pPr>
             <w:r>
-              <w:t xml:space="preserve">Bouton Valider pour confirmer la création du </w:t>
-            </w:r>
-            <w:proofErr w:type="spellStart"/>
-            <w:r>
-              <w:t>sim</w:t>
-            </w:r>
-            <w:proofErr w:type="spellEnd"/>
-            <w:r>
-              <w:t>.</w:t>
+              <w:t>Bouton Valider pour confirmer la création du sim.</w:t>
             </w:r>
           </w:p>
         </w:tc>
@@ -1343,6 +1069,7 @@
           <w:p/>
           <w:p>
             <w:r>
+              <w:lastRenderedPageBreak/>
               <w:t>Liens :</w:t>
             </w:r>
           </w:p>
@@ -1366,6 +1093,7 @@
           </w:tcPr>
           <w:p>
             <w:r>
+              <w:lastRenderedPageBreak/>
               <w:t>Commentaires</w:t>
             </w:r>
           </w:p>
@@ -1564,67 +1292,27 @@
           </w:p>
           <w:p>
             <w:r>
-              <w:t>Catégorie (</w:t>
-            </w:r>
-            <w:proofErr w:type="spellStart"/>
-            <w:r>
-              <w:t>lder</w:t>
-            </w:r>
-            <w:proofErr w:type="spellEnd"/>
-            <w:r>
-              <w:t>)</w:t>
-            </w:r>
-          </w:p>
-          <w:p>
-            <w:r>
-              <w:t>Nouvelle catégorie (</w:t>
-            </w:r>
-            <w:proofErr w:type="spellStart"/>
-            <w:r>
-              <w:t>ztxt</w:t>
-            </w:r>
-            <w:proofErr w:type="spellEnd"/>
-            <w:r>
-              <w:t>)</w:t>
-            </w:r>
-          </w:p>
-          <w:p>
-            <w:r>
-              <w:t>Libellé (</w:t>
-            </w:r>
-            <w:proofErr w:type="spellStart"/>
-            <w:r>
-              <w:t>ztxt</w:t>
-            </w:r>
-            <w:proofErr w:type="spellEnd"/>
-            <w:r>
-              <w:t>)</w:t>
-            </w:r>
-          </w:p>
-          <w:p>
-            <w:r>
-              <w:t>Précision (</w:t>
-            </w:r>
-            <w:proofErr w:type="spellStart"/>
-            <w:r>
-              <w:t>ztxt</w:t>
-            </w:r>
-            <w:proofErr w:type="spellEnd"/>
-            <w:r>
-              <w:t>)</w:t>
-            </w:r>
-          </w:p>
-          <w:p>
-            <w:r>
-              <w:t>Commentaire (</w:t>
-            </w:r>
-            <w:proofErr w:type="spellStart"/>
-            <w:r>
-              <w:t>ztxt</w:t>
-            </w:r>
-            <w:proofErr w:type="spellEnd"/>
-            <w:r>
-              <w:t>)</w:t>
+              <w:t>Catégorie (lder)</w:t>
+            </w:r>
+          </w:p>
+          <w:p>
+            <w:r>
+              <w:t>Nouvelle catégorie (ztxt)</w:t>
+            </w:r>
+          </w:p>
+          <w:p>
+            <w:r>
+              <w:t>Libellé (ztxt)</w:t>
+            </w:r>
+          </w:p>
+          <w:p>
+            <w:r>
+              <w:t>Précision (ztxt)</w:t>
+            </w:r>
+          </w:p>
+          <w:p>
+            <w:r>
+              <w:t>Commentaire (ztxt)</w:t>
             </w:r>
           </w:p>
           <w:p/>
@@ -1848,15 +1536,7 @@
           </w:tcPr>
           <w:p>
             <w:r>
-              <w:t>La catégorie peut être sélectionnée dans la liste déroulante (cat déjà en base) ou nouvelle (</w:t>
-            </w:r>
-            <w:proofErr w:type="spellStart"/>
-            <w:r>
-              <w:t>ztxt</w:t>
-            </w:r>
-            <w:proofErr w:type="spellEnd"/>
-            <w:r>
-              <w:t>)</w:t>
+              <w:t>La catégorie peut être sélectionnée dans la liste déroulante (cat déjà en base) ou nouvelle (ztxt)</w:t>
             </w:r>
           </w:p>
           <w:p>
@@ -1934,15 +1614,7 @@
               </w:numPr>
             </w:pPr>
             <w:r>
-              <w:t xml:space="preserve">Si les deux sont remplis </w:t>
-            </w:r>
-            <w:proofErr w:type="spellStart"/>
-            <w:r>
-              <w:t>prio</w:t>
-            </w:r>
-            <w:proofErr w:type="spellEnd"/>
-            <w:r>
-              <w:t xml:space="preserve"> à la liste</w:t>
+              <w:t>Si les deux sont remplis prio à la liste</w:t>
             </w:r>
           </w:p>
           <w:p>
@@ -2497,13 +2169,8 @@
           </w:p>
           <w:p>
             <w:r>
-              <w:t xml:space="preserve">Classe </w:t>
-            </w:r>
-            <w:proofErr w:type="spellStart"/>
-            <w:r>
-              <w:t>Inf</w:t>
-            </w:r>
-            <w:proofErr w:type="spellEnd"/>
+              <w:t>Classe Inf</w:t>
+            </w:r>
           </w:p>
           <w:p/>
           <w:p>
@@ -2910,40 +2577,30 @@
           </w:tcPr>
           <w:p>
             <w:r>
-              <w:t xml:space="preserve">Modifier l’objet </w:t>
-            </w:r>
-            <w:proofErr w:type="spellStart"/>
+              <w:t xml:space="preserve">Modifier l’objet sim – intégrer les strings en énumération </w:t>
+            </w:r>
+          </w:p>
+        </w:tc>
+      </w:tr>
+      <w:tr>
+        <w:tc>
+          <w:tcPr>
+            <w:tcW w:w="1239" w:type="dxa"/>
+          </w:tcPr>
+          <w:p>
+            <w:r>
+              <w:t>Objets modifiés</w:t>
+            </w:r>
+          </w:p>
+        </w:tc>
+        <w:tc>
+          <w:tcPr>
+            <w:tcW w:w="7823" w:type="dxa"/>
+          </w:tcPr>
+          <w:p>
             <w:r>
               <w:t>sim</w:t>
             </w:r>
-            <w:proofErr w:type="spellEnd"/>
-            <w:r>
-              <w:t xml:space="preserve"> – intégrer les strings en énumération </w:t>
-            </w:r>
-          </w:p>
-        </w:tc>
-      </w:tr>
-      <w:tr>
-        <w:tc>
-          <w:tcPr>
-            <w:tcW w:w="1239" w:type="dxa"/>
-          </w:tcPr>
-          <w:p>
-            <w:r>
-              <w:t>Objets modifiés</w:t>
-            </w:r>
-          </w:p>
-        </w:tc>
-        <w:tc>
-          <w:tcPr>
-            <w:tcW w:w="7823" w:type="dxa"/>
-          </w:tcPr>
-          <w:p>
-            <w:proofErr w:type="spellStart"/>
-            <w:r>
-              <w:t>sim</w:t>
-            </w:r>
-            <w:proofErr w:type="spellEnd"/>
           </w:p>
         </w:tc>
       </w:tr>
@@ -3104,40 +2761,30 @@
           </w:tcPr>
           <w:p>
             <w:r>
-              <w:t xml:space="preserve">Modifier les données de la table </w:t>
-            </w:r>
-            <w:proofErr w:type="spellStart"/>
+              <w:t xml:space="preserve">Modifier les données de la table sim pour correspondre aux énumération de l’objet (T008a) </w:t>
+            </w:r>
+          </w:p>
+        </w:tc>
+      </w:tr>
+      <w:tr>
+        <w:tc>
+          <w:tcPr>
+            <w:tcW w:w="1239" w:type="dxa"/>
+          </w:tcPr>
+          <w:p>
+            <w:r>
+              <w:t>Tables modifiées</w:t>
+            </w:r>
+          </w:p>
+        </w:tc>
+        <w:tc>
+          <w:tcPr>
+            <w:tcW w:w="7823" w:type="dxa"/>
+          </w:tcPr>
+          <w:p>
             <w:r>
               <w:t>sim</w:t>
             </w:r>
-            <w:proofErr w:type="spellEnd"/>
-            <w:r>
-              <w:t xml:space="preserve"> pour correspondre aux énumération de l’objet (T008a) </w:t>
-            </w:r>
-          </w:p>
-        </w:tc>
-      </w:tr>
-      <w:tr>
-        <w:tc>
-          <w:tcPr>
-            <w:tcW w:w="1239" w:type="dxa"/>
-          </w:tcPr>
-          <w:p>
-            <w:r>
-              <w:t>Tables modifiées</w:t>
-            </w:r>
-          </w:p>
-        </w:tc>
-        <w:tc>
-          <w:tcPr>
-            <w:tcW w:w="7823" w:type="dxa"/>
-          </w:tcPr>
-          <w:p>
-            <w:proofErr w:type="spellStart"/>
-            <w:r>
-              <w:t>sim</w:t>
-            </w:r>
-            <w:proofErr w:type="spellEnd"/>
           </w:p>
         </w:tc>
       </w:tr>
@@ -3214,13 +2861,8 @@
           </w:tcPr>
           <w:p>
             <w:r>
-              <w:t xml:space="preserve">Correction de bug - Action sur </w:t>
-            </w:r>
-            <w:proofErr w:type="spellStart"/>
-            <w:r>
-              <w:t>sim</w:t>
-            </w:r>
-            <w:proofErr w:type="spellEnd"/>
+              <w:t>Correction de bug - Action sur sim</w:t>
+            </w:r>
           </w:p>
         </w:tc>
       </w:tr>
@@ -3263,13 +2905,8 @@
           </w:tcPr>
           <w:p>
             <w:r>
-              <w:t xml:space="preserve">Sim – Trait – </w:t>
-            </w:r>
-            <w:proofErr w:type="spellStart"/>
-            <w:r>
-              <w:t>LiaisonSITR</w:t>
-            </w:r>
-            <w:proofErr w:type="spellEnd"/>
+              <w:t>Sim – Trait – LiaisonSITR</w:t>
+            </w:r>
           </w:p>
         </w:tc>
       </w:tr>
@@ -3422,13 +3059,8 @@
           </w:tcPr>
           <w:p>
             <w:r>
-              <w:t xml:space="preserve">Starter  – Trait – </w:t>
-            </w:r>
-            <w:proofErr w:type="spellStart"/>
-            <w:r>
-              <w:t>LiaisonSITR</w:t>
-            </w:r>
-            <w:proofErr w:type="spellEnd"/>
+              <w:t>Starter  – Trait – LiaisonSITR</w:t>
+            </w:r>
           </w:p>
         </w:tc>
       </w:tr>
@@ -3581,13 +3213,8 @@
           </w:tcPr>
           <w:p>
             <w:r>
-              <w:t xml:space="preserve">Famille, </w:t>
-            </w:r>
-            <w:proofErr w:type="spellStart"/>
-            <w:r>
-              <w:t>lCOFA</w:t>
-            </w:r>
-            <w:proofErr w:type="spellEnd"/>
+              <w:t>Famille, lCOFA</w:t>
+            </w:r>
           </w:p>
         </w:tc>
       </w:tr>
@@ -3653,28 +3280,12 @@
           </w:tcPr>
           <w:p>
             <w:r>
-              <w:t xml:space="preserve">Lors de la création de la famille un set de </w:t>
-            </w:r>
-            <w:proofErr w:type="spellStart"/>
-            <w:r>
-              <w:t>lCOFA</w:t>
-            </w:r>
-            <w:proofErr w:type="spellEnd"/>
-            <w:r>
-              <w:t xml:space="preserve"> est créé pour la famille sur la classe pauvre</w:t>
-            </w:r>
-          </w:p>
-          <w:p>
-            <w:r>
-              <w:t xml:space="preserve">L’ensemble des </w:t>
-            </w:r>
-            <w:proofErr w:type="spellStart"/>
-            <w:r>
-              <w:t>lCOFA</w:t>
-            </w:r>
-            <w:proofErr w:type="spellEnd"/>
-            <w:r>
-              <w:t xml:space="preserve"> sont affichées avec leur condition sur l’écran accueil</w:t>
+              <w:t>Lors de la création de la famille un set de lCOFA est créé pour la famille sur la classe pauvre</w:t>
+            </w:r>
+          </w:p>
+          <w:p>
+            <w:r>
+              <w:t>L’ensemble des lCOFA sont affichées avec leur condition sur l’écran accueil</w:t>
             </w:r>
           </w:p>
         </w:tc>
@@ -3792,13 +3403,8 @@
           </w:tcPr>
           <w:p>
             <w:r>
-              <w:t xml:space="preserve">Créer l’écran – Modifier la </w:t>
-            </w:r>
-            <w:proofErr w:type="spellStart"/>
-            <w:r>
-              <w:t>lCOFA</w:t>
-            </w:r>
-            <w:proofErr w:type="spellEnd"/>
+              <w:t>Créer l’écran – Modifier la lCOFA</w:t>
+            </w:r>
           </w:p>
         </w:tc>
       </w:tr>
@@ -3944,15 +3550,7 @@
               </w:numPr>
             </w:pPr>
             <w:r>
-              <w:t xml:space="preserve">Informations de la </w:t>
-            </w:r>
-            <w:proofErr w:type="spellStart"/>
-            <w:r>
-              <w:t>lCOFA</w:t>
-            </w:r>
-            <w:proofErr w:type="spellEnd"/>
-            <w:r>
-              <w:t>.</w:t>
+              <w:t>Informations de la lCOFA.</w:t>
             </w:r>
           </w:p>
           <w:p/>
@@ -4007,13 +3605,13 @@
         <w:tblLook w:val="04A0" w:firstRow="1" w:lastRow="0" w:firstColumn="1" w:lastColumn="0" w:noHBand="0" w:noVBand="1"/>
       </w:tblPr>
       <w:tblGrid>
-        <w:gridCol w:w="1442"/>
-        <w:gridCol w:w="7620"/>
+        <w:gridCol w:w="1528"/>
+        <w:gridCol w:w="7534"/>
       </w:tblGrid>
       <w:tr>
         <w:tc>
           <w:tcPr>
-            <w:tcW w:w="704" w:type="dxa"/>
+            <w:tcW w:w="1528" w:type="dxa"/>
           </w:tcPr>
           <w:p>
             <w:r>
@@ -4023,7 +3621,7 @@
         </w:tc>
         <w:tc>
           <w:tcPr>
-            <w:tcW w:w="8358" w:type="dxa"/>
+            <w:tcW w:w="7534" w:type="dxa"/>
           </w:tcPr>
           <w:p>
             <w:r>
@@ -4035,7 +3633,7 @@
       <w:tr>
         <w:tc>
           <w:tcPr>
-            <w:tcW w:w="704" w:type="dxa"/>
+            <w:tcW w:w="1528" w:type="dxa"/>
           </w:tcPr>
           <w:p>
             <w:r>
@@ -4045,24 +3643,19 @@
         </w:tc>
         <w:tc>
           <w:tcPr>
-            <w:tcW w:w="8358" w:type="dxa"/>
-          </w:tcPr>
-          <w:p>
-            <w:r>
-              <w:t xml:space="preserve">Action sur </w:t>
-            </w:r>
-            <w:proofErr w:type="spellStart"/>
-            <w:r>
-              <w:t>sim</w:t>
-            </w:r>
-            <w:proofErr w:type="spellEnd"/>
-          </w:p>
-        </w:tc>
-      </w:tr>
-      <w:tr>
-        <w:tc>
-          <w:tcPr>
-            <w:tcW w:w="704" w:type="dxa"/>
+            <w:tcW w:w="7534" w:type="dxa"/>
+          </w:tcPr>
+          <w:p>
+            <w:r>
+              <w:t>Action sur sim</w:t>
+            </w:r>
+          </w:p>
+        </w:tc>
+      </w:tr>
+      <w:tr>
+        <w:tc>
+          <w:tcPr>
+            <w:tcW w:w="1528" w:type="dxa"/>
           </w:tcPr>
           <w:p>
             <w:r>
@@ -4072,27 +3665,19 @@
         </w:tc>
         <w:tc>
           <w:tcPr>
-            <w:tcW w:w="8358" w:type="dxa"/>
-          </w:tcPr>
-          <w:p>
-            <w:r>
-              <w:t xml:space="preserve">Compléter les traits et le souhait à long terme d’un </w:t>
-            </w:r>
-            <w:proofErr w:type="spellStart"/>
-            <w:r>
-              <w:t>sim</w:t>
-            </w:r>
-            <w:proofErr w:type="spellEnd"/>
-            <w:r>
-              <w:t xml:space="preserve"> existant</w:t>
-            </w:r>
-          </w:p>
-        </w:tc>
-      </w:tr>
-      <w:tr>
-        <w:tc>
-          <w:tcPr>
-            <w:tcW w:w="704" w:type="dxa"/>
+            <w:tcW w:w="7534" w:type="dxa"/>
+          </w:tcPr>
+          <w:p>
+            <w:r>
+              <w:t>Compléter les traits et le souhait à long terme d’un sim existant</w:t>
+            </w:r>
+          </w:p>
+        </w:tc>
+      </w:tr>
+      <w:tr>
+        <w:tc>
+          <w:tcPr>
+            <w:tcW w:w="1528" w:type="dxa"/>
           </w:tcPr>
           <w:p>
             <w:r>
@@ -4102,24 +3687,19 @@
         </w:tc>
         <w:tc>
           <w:tcPr>
-            <w:tcW w:w="8358" w:type="dxa"/>
-          </w:tcPr>
-          <w:p>
-            <w:r>
-              <w:t xml:space="preserve">Sim, </w:t>
-            </w:r>
-            <w:proofErr w:type="spellStart"/>
-            <w:r>
-              <w:t>lSITR</w:t>
-            </w:r>
-            <w:proofErr w:type="spellEnd"/>
-          </w:p>
-        </w:tc>
-      </w:tr>
-      <w:tr>
-        <w:tc>
-          <w:tcPr>
-            <w:tcW w:w="704" w:type="dxa"/>
+            <w:tcW w:w="7534" w:type="dxa"/>
+          </w:tcPr>
+          <w:p>
+            <w:r>
+              <w:t>Sim, lSITR</w:t>
+            </w:r>
+          </w:p>
+        </w:tc>
+      </w:tr>
+      <w:tr>
+        <w:tc>
+          <w:tcPr>
+            <w:tcW w:w="1528" w:type="dxa"/>
           </w:tcPr>
           <w:p>
             <w:r>
@@ -4129,7 +3709,7 @@
         </w:tc>
         <w:tc>
           <w:tcPr>
-            <w:tcW w:w="8358" w:type="dxa"/>
+            <w:tcW w:w="7534" w:type="dxa"/>
           </w:tcPr>
           <w:p>
             <w:r>
@@ -4141,7 +3721,7 @@
       <w:tr>
         <w:tc>
           <w:tcPr>
-            <w:tcW w:w="704" w:type="dxa"/>
+            <w:tcW w:w="1528" w:type="dxa"/>
           </w:tcPr>
           <w:p>
             <w:r>
@@ -4151,87 +3731,350 @@
         </w:tc>
         <w:tc>
           <w:tcPr>
-            <w:tcW w:w="8358" w:type="dxa"/>
+            <w:tcW w:w="7534" w:type="dxa"/>
           </w:tcPr>
           <w:p>
             <w:r>
               <w:rPr>
                 <w:highlight w:val="green"/>
               </w:rPr>
-              <w:t xml:space="preserve">Ecran </w:t>
-            </w:r>
-            <w:r>
+              <w:t>Ecran détail sim</w:t>
+            </w:r>
+          </w:p>
+          <w:p/>
+        </w:tc>
+      </w:tr>
+      <w:tr>
+        <w:tc>
+          <w:tcPr>
+            <w:tcW w:w="1528" w:type="dxa"/>
+          </w:tcPr>
+          <w:p>
+            <w:r>
+              <w:t>Scénario</w:t>
+            </w:r>
+          </w:p>
+        </w:tc>
+        <w:tc>
+          <w:tcPr>
+            <w:tcW w:w="7534" w:type="dxa"/>
+          </w:tcPr>
+          <w:p>
+            <w:r>
+              <w:t>xxx</w:t>
+            </w:r>
+          </w:p>
+        </w:tc>
+      </w:tr>
+      <w:tr>
+        <w:tc>
+          <w:tcPr>
+            <w:tcW w:w="1528" w:type="dxa"/>
+          </w:tcPr>
+          <w:p>
+            <w:r>
+              <w:t>RDG</w:t>
+            </w:r>
+          </w:p>
+        </w:tc>
+        <w:tc>
+          <w:tcPr>
+            <w:tcW w:w="7534" w:type="dxa"/>
+          </w:tcPr>
+          <w:p/>
+        </w:tc>
+      </w:tr>
+      <w:tr>
+        <w:tc>
+          <w:tcPr>
+            <w:tcW w:w="1528" w:type="dxa"/>
+          </w:tcPr>
+          <w:p>
+            <w:r>
+              <w:t>Commentaire</w:t>
+            </w:r>
+          </w:p>
+        </w:tc>
+        <w:tc>
+          <w:tcPr>
+            <w:tcW w:w="7534" w:type="dxa"/>
+          </w:tcPr>
+          <w:p>
+            <w:r>
+              <w:t>-</w:t>
+            </w:r>
+          </w:p>
+        </w:tc>
+      </w:tr>
+    </w:tbl>
+    <w:p/>
+    <w:tbl>
+      <w:tblPr>
+        <w:tblStyle w:val="Grilledutableau"/>
+        <w:tblW w:w="0" w:type="auto"/>
+        <w:tblLook w:val="04A0" w:firstRow="1" w:lastRow="0" w:firstColumn="1" w:lastColumn="0" w:noHBand="0" w:noVBand="1"/>
+      </w:tblPr>
+      <w:tblGrid>
+        <w:gridCol w:w="1528"/>
+        <w:gridCol w:w="7534"/>
+      </w:tblGrid>
+      <w:tr>
+        <w:tc>
+          <w:tcPr>
+            <w:tcW w:w="1442" w:type="dxa"/>
+          </w:tcPr>
+          <w:p>
+            <w:r>
+              <w:t xml:space="preserve">Ticket </w:t>
+            </w:r>
+          </w:p>
+        </w:tc>
+        <w:tc>
+          <w:tcPr>
+            <w:tcW w:w="7620" w:type="dxa"/>
+          </w:tcPr>
+          <w:p>
+            <w:r>
+              <w:t>T013</w:t>
+            </w:r>
+          </w:p>
+        </w:tc>
+      </w:tr>
+      <w:tr>
+        <w:tc>
+          <w:tcPr>
+            <w:tcW w:w="1442" w:type="dxa"/>
+          </w:tcPr>
+          <w:p>
+            <w:r>
+              <w:t>Rubrique</w:t>
+            </w:r>
+          </w:p>
+        </w:tc>
+        <w:tc>
+          <w:tcPr>
+            <w:tcW w:w="7620" w:type="dxa"/>
+          </w:tcPr>
+          <w:p>
+            <w:r>
+              <w:t xml:space="preserve">Création écran </w:t>
+            </w:r>
+          </w:p>
+        </w:tc>
+      </w:tr>
+      <w:tr>
+        <w:tc>
+          <w:tcPr>
+            <w:tcW w:w="1442" w:type="dxa"/>
+          </w:tcPr>
+          <w:p>
+            <w:r>
+              <w:t>Intitulé</w:t>
+            </w:r>
+          </w:p>
+        </w:tc>
+        <w:tc>
+          <w:tcPr>
+            <w:tcW w:w="7620" w:type="dxa"/>
+          </w:tcPr>
+          <w:p>
+            <w:r>
+              <w:t>Créer l’écran – Liste des droits</w:t>
+            </w:r>
+          </w:p>
+        </w:tc>
+      </w:tr>
+      <w:tr>
+        <w:tc>
+          <w:tcPr>
+            <w:tcW w:w="1442" w:type="dxa"/>
+          </w:tcPr>
+          <w:p>
+            <w:r>
+              <w:t>Objets utilisés</w:t>
+            </w:r>
+          </w:p>
+        </w:tc>
+        <w:tc>
+          <w:tcPr>
+            <w:tcW w:w="7620" w:type="dxa"/>
+          </w:tcPr>
+          <w:p>
+            <w:r>
+              <w:t>Droits</w:t>
+            </w:r>
+          </w:p>
+        </w:tc>
+      </w:tr>
+      <w:tr>
+        <w:tc>
+          <w:tcPr>
+            <w:tcW w:w="1442" w:type="dxa"/>
+          </w:tcPr>
+          <w:p>
+            <w:r>
+              <w:t>Accès</w:t>
+            </w:r>
+          </w:p>
+        </w:tc>
+        <w:tc>
+          <w:tcPr>
+            <w:tcW w:w="7620" w:type="dxa"/>
+          </w:tcPr>
+          <w:p>
+            <w:r>
+              <w:t>Accès depuis :</w:t>
+            </w:r>
+          </w:p>
+          <w:p>
+            <w:pPr>
+              <w:pStyle w:val="Paragraphedeliste"/>
+              <w:numPr>
+                <w:ilvl w:val="0"/>
+                <w:numId w:val="1"/>
+              </w:numPr>
               <w:rPr>
                 <w:highlight w:val="green"/>
               </w:rPr>
-              <w:t xml:space="preserve">détail </w:t>
-            </w:r>
-            <w:proofErr w:type="spellStart"/>
+            </w:pPr>
             <w:r>
               <w:rPr>
                 <w:highlight w:val="green"/>
               </w:rPr>
-              <w:t>sim</w:t>
-            </w:r>
-            <w:proofErr w:type="spellEnd"/>
+              <w:t>Barre de navigation</w:t>
+            </w:r>
+          </w:p>
+        </w:tc>
+      </w:tr>
+      <w:tr>
+        <w:tc>
+          <w:tcPr>
+            <w:tcW w:w="1442" w:type="dxa"/>
+          </w:tcPr>
+          <w:p>
+            <w:r>
+              <w:t>Description</w:t>
+            </w:r>
+          </w:p>
+        </w:tc>
+        <w:tc>
+          <w:tcPr>
+            <w:tcW w:w="7620" w:type="dxa"/>
+          </w:tcPr>
+          <w:p>
+            <w:r>
+              <w:t>Informations affichées :</w:t>
+            </w:r>
+          </w:p>
+          <w:p>
+            <w:pPr>
+              <w:pStyle w:val="Paragraphedeliste"/>
+              <w:numPr>
+                <w:ilvl w:val="0"/>
+                <w:numId w:val="1"/>
+              </w:numPr>
+            </w:pPr>
+            <w:r>
+              <w:t>Tableau avec les infos des droits</w:t>
+            </w:r>
+          </w:p>
+          <w:p>
+            <w:pPr>
+              <w:pStyle w:val="Paragraphedeliste"/>
+              <w:numPr>
+                <w:ilvl w:val="1"/>
+                <w:numId w:val="1"/>
+              </w:numPr>
+            </w:pPr>
+            <w:r>
+              <w:t>Catégorie</w:t>
+            </w:r>
+          </w:p>
+          <w:p>
+            <w:pPr>
+              <w:pStyle w:val="Paragraphedeliste"/>
+              <w:numPr>
+                <w:ilvl w:val="1"/>
+                <w:numId w:val="1"/>
+              </w:numPr>
+            </w:pPr>
+            <w:r>
+              <w:t>Libellé</w:t>
+            </w:r>
+          </w:p>
+          <w:p>
+            <w:pPr>
+              <w:pStyle w:val="Paragraphedeliste"/>
+              <w:numPr>
+                <w:ilvl w:val="1"/>
+                <w:numId w:val="1"/>
+              </w:numPr>
+            </w:pPr>
+            <w:r>
+              <w:t>Précisions</w:t>
+            </w:r>
+          </w:p>
+          <w:p>
+            <w:pPr>
+              <w:pStyle w:val="Paragraphedeliste"/>
+              <w:numPr>
+                <w:ilvl w:val="1"/>
+                <w:numId w:val="1"/>
+              </w:numPr>
+            </w:pPr>
+            <w:r>
+              <w:t>Commentaire</w:t>
+            </w:r>
           </w:p>
           <w:p/>
-        </w:tc>
-      </w:tr>
-      <w:tr>
-        <w:tc>
-          <w:tcPr>
-            <w:tcW w:w="704" w:type="dxa"/>
-          </w:tcPr>
-          <w:p>
-            <w:r>
-              <w:t>Scénario</w:t>
-            </w:r>
-          </w:p>
-        </w:tc>
-        <w:tc>
-          <w:tcPr>
-            <w:tcW w:w="8358" w:type="dxa"/>
-          </w:tcPr>
-          <w:p>
-            <w:r>
-              <w:t>xxx</w:t>
-            </w:r>
-          </w:p>
-        </w:tc>
-      </w:tr>
-      <w:tr>
-        <w:tc>
-          <w:tcPr>
-            <w:tcW w:w="704" w:type="dxa"/>
-          </w:tcPr>
-          <w:p>
-            <w:r>
-              <w:t>RDG</w:t>
-            </w:r>
-          </w:p>
-        </w:tc>
-        <w:tc>
-          <w:tcPr>
-            <w:tcW w:w="8358" w:type="dxa"/>
-          </w:tcPr>
+          <w:p>
+            <w:r>
+              <w:t xml:space="preserve">Champs affichés : </w:t>
+            </w:r>
+          </w:p>
           <w:p/>
-        </w:tc>
-      </w:tr>
-      <w:tr>
-        <w:tc>
-          <w:tcPr>
-            <w:tcW w:w="704" w:type="dxa"/>
-          </w:tcPr>
-          <w:p>
-            <w:r>
-              <w:t>Commentaire</w:t>
-            </w:r>
-          </w:p>
-        </w:tc>
-        <w:tc>
-          <w:tcPr>
-            <w:tcW w:w="8358" w:type="dxa"/>
+          <w:p>
+            <w:r>
+              <w:t>Actions :</w:t>
+            </w:r>
+          </w:p>
+          <w:p>
+            <w:pPr>
+              <w:pStyle w:val="Paragraphedeliste"/>
+              <w:numPr>
+                <w:ilvl w:val="0"/>
+                <w:numId w:val="9"/>
+              </w:numPr>
+            </w:pPr>
+            <w:r>
+              <w:t>Détails : li</w:t>
+            </w:r>
+            <w:r>
+              <w:t>en vers le détail du droit (</w:t>
+            </w:r>
+            <w:bookmarkStart w:id="0" w:name="_GoBack"/>
+            <w:bookmarkEnd w:id="0"/>
+            <w:r>
+              <w:t>et ses liaisons drcl)</w:t>
+            </w:r>
+          </w:p>
+          <w:p/>
+        </w:tc>
+      </w:tr>
+      <w:tr>
+        <w:tc>
+          <w:tcPr>
+            <w:tcW w:w="1442" w:type="dxa"/>
+          </w:tcPr>
+          <w:p>
+            <w:r>
+              <w:t>Commentaires</w:t>
+            </w:r>
+          </w:p>
+        </w:tc>
+        <w:tc>
+          <w:tcPr>
+            <w:tcW w:w="7620" w:type="dxa"/>
           </w:tcPr>
           <w:p>
             <w:r>
@@ -4241,16 +4084,11 @@
         </w:tc>
       </w:tr>
     </w:tbl>
+    <w:p/>
     <w:p>
-      <w:bookmarkStart w:id="0" w:name="_GoBack"/>
-      <w:bookmarkEnd w:id="0"/>
-    </w:p>
-    <w:p>
-      <w:proofErr w:type="spellStart"/>
       <w:r>
         <w:t>EPICs</w:t>
       </w:r>
-      <w:proofErr w:type="spellEnd"/>
     </w:p>
     <w:tbl>
       <w:tblPr>
@@ -4312,15 +4150,7 @@
           </w:tcPr>
           <w:p>
             <w:r>
-              <w:t xml:space="preserve">Créer </w:t>
-            </w:r>
-            <w:proofErr w:type="spellStart"/>
-            <w:r>
-              <w:t>ecran</w:t>
-            </w:r>
-            <w:proofErr w:type="spellEnd"/>
-            <w:r>
-              <w:t xml:space="preserve"> liste de droit</w:t>
+              <w:t>Créer ecran liste de droit</w:t>
             </w:r>
           </w:p>
         </w:tc>
@@ -4493,7 +4323,10 @@
           </w:tcPr>
           <w:p>
             <w:r>
-              <w:t>4 (T017)</w:t>
+              <w:t>4 (T018</w:t>
+            </w:r>
+            <w:r>
+              <w:t>)</w:t>
             </w:r>
           </w:p>
         </w:tc>
@@ -4504,7 +4337,15 @@
             <w:tcW w:w="3020" w:type="dxa"/>
           </w:tcPr>
           <w:p>
-            <w:r>
+            <w:pPr>
+              <w:rPr>
+                <w:strike/>
+              </w:rPr>
+            </w:pPr>
+            <w:r>
+              <w:rPr>
+                <w:strike/>
+              </w:rPr>
               <w:t>Sim</w:t>
             </w:r>
           </w:p>
@@ -4514,14 +4355,17 @@
             <w:tcW w:w="3021" w:type="dxa"/>
           </w:tcPr>
           <w:p>
-            <w:r>
-              <w:t xml:space="preserve">Compléter les traits/ </w:t>
-            </w:r>
-            <w:proofErr w:type="spellStart"/>
-            <w:r>
-              <w:t>slt</w:t>
-            </w:r>
-            <w:proofErr w:type="spellEnd"/>
+            <w:pPr>
+              <w:rPr>
+                <w:strike/>
+              </w:rPr>
+            </w:pPr>
+            <w:r>
+              <w:rPr>
+                <w:strike/>
+              </w:rPr>
+              <w:t>Compléter les traits/ slt</w:t>
+            </w:r>
           </w:p>
         </w:tc>
         <w:tc>
@@ -4529,10 +4373,21 @@
             <w:tcW w:w="3021" w:type="dxa"/>
           </w:tcPr>
           <w:p>
-            <w:r>
+            <w:pPr>
+              <w:rPr>
+                <w:strike/>
+              </w:rPr>
+            </w:pPr>
+            <w:r>
+              <w:rPr>
+                <w:strike/>
+              </w:rPr>
               <w:t>1</w:t>
             </w:r>
             <w:r>
+              <w:rPr>
+                <w:strike/>
+              </w:rPr>
               <w:t xml:space="preserve"> (T012)</w:t>
             </w:r>
           </w:p>
@@ -4712,11 +4567,9 @@
             <w:tcW w:w="3021" w:type="dxa"/>
           </w:tcPr>
           <w:p>
-            <w:proofErr w:type="spellStart"/>
             <w:r>
               <w:t>Evol</w:t>
             </w:r>
-            <w:proofErr w:type="spellEnd"/>
           </w:p>
         </w:tc>
       </w:tr>
@@ -4746,11 +4599,9 @@
             <w:tcW w:w="3021" w:type="dxa"/>
           </w:tcPr>
           <w:p>
-            <w:proofErr w:type="spellStart"/>
             <w:r>
               <w:t>Evol</w:t>
             </w:r>
-            <w:proofErr w:type="spellEnd"/>
           </w:p>
         </w:tc>
       </w:tr>
@@ -4780,11 +4631,9 @@
             <w:tcW w:w="3021" w:type="dxa"/>
           </w:tcPr>
           <w:p>
-            <w:proofErr w:type="spellStart"/>
             <w:r>
               <w:t>Evol</w:t>
             </w:r>
-            <w:proofErr w:type="spellEnd"/>
           </w:p>
         </w:tc>
       </w:tr>
@@ -4814,11 +4663,9 @@
             <w:tcW w:w="3021" w:type="dxa"/>
           </w:tcPr>
           <w:p>
-            <w:proofErr w:type="spellStart"/>
             <w:r>
               <w:t>Evol</w:t>
             </w:r>
-            <w:proofErr w:type="spellEnd"/>
           </w:p>
         </w:tc>
       </w:tr>
@@ -4848,11 +4695,9 @@
             <w:tcW w:w="3021" w:type="dxa"/>
           </w:tcPr>
           <w:p>
-            <w:proofErr w:type="spellStart"/>
             <w:r>
               <w:t>Evol</w:t>
             </w:r>
-            <w:proofErr w:type="spellEnd"/>
           </w:p>
         </w:tc>
       </w:tr>
@@ -4882,11 +4727,9 @@
             <w:tcW w:w="3021" w:type="dxa"/>
           </w:tcPr>
           <w:p>
-            <w:proofErr w:type="spellStart"/>
             <w:r>
               <w:t>Evol</w:t>
             </w:r>
-            <w:proofErr w:type="spellEnd"/>
           </w:p>
         </w:tc>
       </w:tr>
@@ -4916,11 +4759,9 @@
             <w:tcW w:w="3021" w:type="dxa"/>
           </w:tcPr>
           <w:p>
-            <w:proofErr w:type="spellStart"/>
             <w:r>
               <w:t>Evol</w:t>
             </w:r>
-            <w:proofErr w:type="spellEnd"/>
           </w:p>
         </w:tc>
       </w:tr>
@@ -4981,7 +4822,11 @@
           <w:tcPr>
             <w:tcW w:w="3021" w:type="dxa"/>
           </w:tcPr>
-          <w:p/>
+          <w:p>
+            <w:r>
+              <w:t>Retour</w:t>
+            </w:r>
+          </w:p>
         </w:tc>
       </w:tr>
       <w:tr>
@@ -5850,7 +5695,7 @@
         <w:rFonts w:ascii="Symbol" w:hAnsi="Symbol" w:hint="default"/>
       </w:rPr>
     </w:lvl>
-    <w:lvl w:ilvl="1" w:tplc="040C0003" w:tentative="1">
+    <w:lvl w:ilvl="1" w:tplc="040C0003">
       <w:start w:val="1"/>
       <w:numFmt w:val="bullet"/>
       <w:lvlText w:val="o"/>
@@ -6810,7 +6655,7 @@
 </file>
 
 <file path=customXml/itemProps1.xml><?xml version="1.0" encoding="utf-8"?>
-<ds:datastoreItem xmlns:ds="http://schemas.openxmlformats.org/officeDocument/2006/customXml" ds:itemID="{BF198C76-29FD-42F2-81CC-C1862A73AEF6}">
+<ds:datastoreItem xmlns:ds="http://schemas.openxmlformats.org/officeDocument/2006/customXml" ds:itemID="{4DAAD8B8-F59E-43E4-A32B-491E7BFD997C}">
   <ds:schemaRefs>
     <ds:schemaRef ds:uri="http://schemas.openxmlformats.org/officeDocument/2006/bibliography"/>
   </ds:schemaRefs>

</xml_diff>

<commit_message>
maj de l'écran de synthèse des devoirs
</commit_message>
<xml_diff>
--- a/Back log - test.docx
+++ b/Back log - test.docx
@@ -213,13 +213,7 @@
           </w:p>
           <w:p>
             <w:r>
-              <w:t>(</w:t>
-            </w:r>
-            <w:r>
-              <w:t>Champs</w:t>
-            </w:r>
-            <w:r>
-              <w:t xml:space="preserve"> starter si starter)</w:t>
+              <w:t>(Champs starter si starter)</w:t>
             </w:r>
           </w:p>
           <w:p>
@@ -797,16 +791,7 @@
           </w:p>
           <w:p>
             <w:r>
-              <w:t xml:space="preserve">Données </w:t>
-            </w:r>
-            <w:r>
-              <w:t>Non renseigné</w:t>
-            </w:r>
-            <w:r>
-              <w:t>es</w:t>
-            </w:r>
-            <w:r>
-              <w:t xml:space="preserve"> : </w:t>
+              <w:t xml:space="preserve">Données Non renseignées : </w:t>
             </w:r>
           </w:p>
           <w:p>
@@ -823,19 +808,7 @@
             </w:r>
             <w:proofErr w:type="gramEnd"/>
             <w:r>
-              <w:t xml:space="preserve"> – réalisé </w:t>
-            </w:r>
-            <w:r>
-              <w:t>–</w:t>
-            </w:r>
-            <w:r>
-              <w:t xml:space="preserve"> mort</w:t>
-            </w:r>
-            <w:r>
-              <w:t xml:space="preserve"> </w:t>
-            </w:r>
-            <w:r>
-              <w:t>(false)</w:t>
+              <w:t xml:space="preserve"> – réalisé – mort (false)</w:t>
             </w:r>
           </w:p>
           <w:p>
@@ -854,10 +827,7 @@
             <w:proofErr w:type="spellEnd"/>
             <w:proofErr w:type="gramEnd"/>
             <w:r>
-              <w:t xml:space="preserve"> – famille origine </w:t>
-            </w:r>
-            <w:r>
-              <w:t xml:space="preserve">(illégitime si illégitime coché sinon famille du </w:t>
+              <w:t xml:space="preserve"> – famille origine (illégitime si illégitime coché sinon famille du </w:t>
             </w:r>
             <w:proofErr w:type="spellStart"/>
             <w:r>
@@ -902,10 +872,7 @@
             </w:r>
             <w:proofErr w:type="gramEnd"/>
             <w:r>
-              <w:t>1 – parent2</w:t>
-            </w:r>
-            <w:r>
-              <w:t xml:space="preserve"> (</w:t>
+              <w:t>1 – parent2 (</w:t>
             </w:r>
             <w:proofErr w:type="spellStart"/>
             <w:r>
@@ -1207,10 +1174,7 @@
           </w:tcPr>
           <w:p>
             <w:r>
-              <w:t xml:space="preserve">Créer l’écran – liste des </w:t>
-            </w:r>
-            <w:r>
-              <w:t>passages</w:t>
+              <w:t>Créer l’écran – liste des passages</w:t>
             </w:r>
           </w:p>
         </w:tc>
@@ -1343,6 +1307,7 @@
           <w:p/>
           <w:p>
             <w:r>
+              <w:lastRenderedPageBreak/>
               <w:t>Liens :</w:t>
             </w:r>
           </w:p>
@@ -1366,6 +1331,7 @@
           </w:tcPr>
           <w:p>
             <w:r>
+              <w:lastRenderedPageBreak/>
               <w:t>Commentaires</w:t>
             </w:r>
           </w:p>
@@ -1934,6 +1900,7 @@
               </w:numPr>
             </w:pPr>
             <w:r>
+              <w:lastRenderedPageBreak/>
               <w:t xml:space="preserve">Si les deux sont remplis </w:t>
             </w:r>
             <w:proofErr w:type="spellStart"/>
@@ -1990,6 +1957,7 @@
           </w:tcPr>
           <w:p>
             <w:r>
+              <w:lastRenderedPageBreak/>
               <w:t>Commentaire</w:t>
             </w:r>
           </w:p>
@@ -2100,10 +2068,7 @@
           </w:tcPr>
           <w:p>
             <w:r>
-              <w:t>Passage</w:t>
-            </w:r>
-            <w:r>
-              <w:t xml:space="preserve"> – Classe - Condition</w:t>
+              <w:t>Passage – Classe - Condition</w:t>
             </w:r>
           </w:p>
         </w:tc>
@@ -2201,10 +2166,7 @@
           <w:p/>
           <w:p>
             <w:r>
-              <w:t>Information du passage</w:t>
-            </w:r>
-            <w:r>
-              <w:t xml:space="preserve"> : </w:t>
+              <w:t xml:space="preserve">Information du passage : </w:t>
             </w:r>
           </w:p>
           <w:p>
@@ -2334,10 +2296,7 @@
           </w:tcPr>
           <w:p>
             <w:r>
-              <w:t>T00</w:t>
-            </w:r>
-            <w:r>
-              <w:t>6</w:t>
+              <w:t>T006</w:t>
             </w:r>
           </w:p>
         </w:tc>
@@ -2381,10 +2340,7 @@
           </w:tcPr>
           <w:p>
             <w:r>
-              <w:t xml:space="preserve">Créer l’écran – liste des </w:t>
-            </w:r>
-            <w:r>
-              <w:t>classes</w:t>
+              <w:t>Créer l’écran – liste des classes</w:t>
             </w:r>
           </w:p>
         </w:tc>
@@ -2471,13 +2427,7 @@
           <w:p/>
           <w:p>
             <w:r>
-              <w:t xml:space="preserve">Liste des </w:t>
-            </w:r>
-            <w:r>
-              <w:t>classes</w:t>
-            </w:r>
-            <w:r>
-              <w:t xml:space="preserve"> en base avec : </w:t>
+              <w:t xml:space="preserve">Liste des classes en base avec : </w:t>
             </w:r>
           </w:p>
           <w:p>
@@ -2497,6 +2447,7 @@
           </w:p>
           <w:p>
             <w:r>
+              <w:lastRenderedPageBreak/>
               <w:t xml:space="preserve">Classe </w:t>
             </w:r>
             <w:proofErr w:type="spellStart"/>
@@ -2524,10 +2475,7 @@
           </w:p>
           <w:p>
             <w:r>
-              <w:t>Détail d’un</w:t>
-            </w:r>
-            <w:r>
-              <w:t>e classe</w:t>
+              <w:t>Détail d’une classe</w:t>
             </w:r>
           </w:p>
         </w:tc>
@@ -2539,6 +2487,7 @@
           </w:tcPr>
           <w:p>
             <w:r>
+              <w:lastRenderedPageBreak/>
               <w:t>Commentaires</w:t>
             </w:r>
           </w:p>
@@ -2583,10 +2532,7 @@
           </w:tcPr>
           <w:p>
             <w:r>
-              <w:t>T00</w:t>
-            </w:r>
-            <w:r>
-              <w:t>7</w:t>
+              <w:t>T007</w:t>
             </w:r>
           </w:p>
         </w:tc>
@@ -2751,10 +2697,7 @@
           </w:p>
           <w:p>
             <w:r>
-              <w:t>Nom</w:t>
-            </w:r>
-            <w:r>
-              <w:t xml:space="preserve"> </w:t>
+              <w:t xml:space="preserve">Nom </w:t>
             </w:r>
           </w:p>
           <w:p/>
@@ -2766,13 +2709,7 @@
           </w:p>
           <w:p>
             <w:r>
-              <w:t>Passage (catégorie</w:t>
-            </w:r>
-            <w:r>
-              <w:t xml:space="preserve"> – libellé – précisions)</w:t>
-            </w:r>
-            <w:r>
-              <w:t xml:space="preserve"> </w:t>
+              <w:t xml:space="preserve">Passage (catégorie – libellé – précisions) </w:t>
             </w:r>
           </w:p>
           <w:p>
@@ -3016,6 +2953,7 @@
           </w:tcPr>
           <w:p>
             <w:r>
+              <w:lastRenderedPageBreak/>
               <w:t>Reprise de données</w:t>
             </w:r>
           </w:p>
@@ -3297,10 +3235,7 @@
               </w:numPr>
             </w:pPr>
             <w:r>
-              <w:t xml:space="preserve">Créer un </w:t>
-            </w:r>
-            <w:r>
-              <w:t>enfant</w:t>
+              <w:t>Créer un enfant</w:t>
             </w:r>
           </w:p>
         </w:tc>
@@ -3512,10 +3447,7 @@
           </w:tcPr>
           <w:p>
             <w:r>
-              <w:t>T011</w:t>
-            </w:r>
-            <w:r>
-              <w:t>a</w:t>
+              <w:t>T011a</w:t>
             </w:r>
           </w:p>
         </w:tc>
@@ -3859,25 +3791,7 @@
               <w:rPr>
                 <w:highlight w:val="green"/>
               </w:rPr>
-              <w:t>Acc</w:t>
-            </w:r>
-            <w:r>
-              <w:rPr>
-                <w:highlight w:val="green"/>
-              </w:rPr>
-              <w:t>u</w:t>
-            </w:r>
-            <w:r>
-              <w:rPr>
-                <w:highlight w:val="green"/>
-              </w:rPr>
-              <w:t>e</w:t>
-            </w:r>
-            <w:r>
-              <w:rPr>
-                <w:highlight w:val="green"/>
-              </w:rPr>
-              <w:t>il</w:t>
+              <w:t>Accueil</w:t>
             </w:r>
           </w:p>
         </w:tc>
@@ -3899,10 +3813,7 @@
           </w:tcPr>
           <w:p>
             <w:r>
-              <w:t>Informations</w:t>
-            </w:r>
-            <w:r>
-              <w:t xml:space="preserve"> affichées :</w:t>
+              <w:t>Informations affichées :</w:t>
             </w:r>
           </w:p>
           <w:p>
@@ -3914,6 +3825,7 @@
               </w:numPr>
             </w:pPr>
             <w:r>
+              <w:lastRenderedPageBreak/>
               <w:t>Informations du passage</w:t>
             </w:r>
           </w:p>
@@ -3983,6 +3895,7 @@
           </w:tcPr>
           <w:p>
             <w:r>
+              <w:lastRenderedPageBreak/>
               <w:t>Commentaires</w:t>
             </w:r>
           </w:p>
@@ -4007,13 +3920,13 @@
         <w:tblLook w:val="04A0" w:firstRow="1" w:lastRow="0" w:firstColumn="1" w:lastColumn="0" w:noHBand="0" w:noVBand="1"/>
       </w:tblPr>
       <w:tblGrid>
-        <w:gridCol w:w="1442"/>
-        <w:gridCol w:w="7620"/>
+        <w:gridCol w:w="1528"/>
+        <w:gridCol w:w="7534"/>
       </w:tblGrid>
       <w:tr>
         <w:tc>
           <w:tcPr>
-            <w:tcW w:w="704" w:type="dxa"/>
+            <w:tcW w:w="1528" w:type="dxa"/>
           </w:tcPr>
           <w:p>
             <w:r>
@@ -4023,7 +3936,7 @@
         </w:tc>
         <w:tc>
           <w:tcPr>
-            <w:tcW w:w="8358" w:type="dxa"/>
+            <w:tcW w:w="7534" w:type="dxa"/>
           </w:tcPr>
           <w:p>
             <w:r>
@@ -4035,7 +3948,7 @@
       <w:tr>
         <w:tc>
           <w:tcPr>
-            <w:tcW w:w="704" w:type="dxa"/>
+            <w:tcW w:w="1528" w:type="dxa"/>
           </w:tcPr>
           <w:p>
             <w:r>
@@ -4045,7 +3958,7 @@
         </w:tc>
         <w:tc>
           <w:tcPr>
-            <w:tcW w:w="8358" w:type="dxa"/>
+            <w:tcW w:w="7534" w:type="dxa"/>
           </w:tcPr>
           <w:p>
             <w:r>
@@ -4062,7 +3975,7 @@
       <w:tr>
         <w:tc>
           <w:tcPr>
-            <w:tcW w:w="704" w:type="dxa"/>
+            <w:tcW w:w="1528" w:type="dxa"/>
           </w:tcPr>
           <w:p>
             <w:r>
@@ -4072,7 +3985,7 @@
         </w:tc>
         <w:tc>
           <w:tcPr>
-            <w:tcW w:w="8358" w:type="dxa"/>
+            <w:tcW w:w="7534" w:type="dxa"/>
           </w:tcPr>
           <w:p>
             <w:r>
@@ -4092,7 +4005,7 @@
       <w:tr>
         <w:tc>
           <w:tcPr>
-            <w:tcW w:w="704" w:type="dxa"/>
+            <w:tcW w:w="1528" w:type="dxa"/>
           </w:tcPr>
           <w:p>
             <w:r>
@@ -4102,7 +4015,7 @@
         </w:tc>
         <w:tc>
           <w:tcPr>
-            <w:tcW w:w="8358" w:type="dxa"/>
+            <w:tcW w:w="7534" w:type="dxa"/>
           </w:tcPr>
           <w:p>
             <w:r>
@@ -4119,7 +4032,7 @@
       <w:tr>
         <w:tc>
           <w:tcPr>
-            <w:tcW w:w="704" w:type="dxa"/>
+            <w:tcW w:w="1528" w:type="dxa"/>
           </w:tcPr>
           <w:p>
             <w:r>
@@ -4129,7 +4042,7 @@
         </w:tc>
         <w:tc>
           <w:tcPr>
-            <w:tcW w:w="8358" w:type="dxa"/>
+            <w:tcW w:w="7534" w:type="dxa"/>
           </w:tcPr>
           <w:p>
             <w:r>
@@ -4141,7 +4054,7 @@
       <w:tr>
         <w:tc>
           <w:tcPr>
-            <w:tcW w:w="704" w:type="dxa"/>
+            <w:tcW w:w="1528" w:type="dxa"/>
           </w:tcPr>
           <w:p>
             <w:r>
@@ -4151,20 +4064,14 @@
         </w:tc>
         <w:tc>
           <w:tcPr>
-            <w:tcW w:w="8358" w:type="dxa"/>
+            <w:tcW w:w="7534" w:type="dxa"/>
           </w:tcPr>
           <w:p>
             <w:r>
               <w:rPr>
                 <w:highlight w:val="green"/>
               </w:rPr>
-              <w:t xml:space="preserve">Ecran </w:t>
-            </w:r>
-            <w:r>
-              <w:rPr>
-                <w:highlight w:val="green"/>
-              </w:rPr>
-              <w:t xml:space="preserve">détail </w:t>
+              <w:t xml:space="preserve">Ecran détail </w:t>
             </w:r>
             <w:proofErr w:type="spellStart"/>
             <w:r>
@@ -4181,7 +4088,7 @@
       <w:tr>
         <w:tc>
           <w:tcPr>
-            <w:tcW w:w="704" w:type="dxa"/>
+            <w:tcW w:w="1528" w:type="dxa"/>
           </w:tcPr>
           <w:p>
             <w:r>
@@ -4191,10 +4098,13 @@
         </w:tc>
         <w:tc>
           <w:tcPr>
-            <w:tcW w:w="8358" w:type="dxa"/>
-          </w:tcPr>
-          <w:p>
-            <w:r>
+            <w:tcW w:w="7534" w:type="dxa"/>
+          </w:tcPr>
+          <w:p>
+            <w:r>
+              <w:rPr>
+                <w:highlight w:val="red"/>
+              </w:rPr>
               <w:t>xxx</w:t>
             </w:r>
           </w:p>
@@ -4203,7 +4113,7 @@
       <w:tr>
         <w:tc>
           <w:tcPr>
-            <w:tcW w:w="704" w:type="dxa"/>
+            <w:tcW w:w="1528" w:type="dxa"/>
           </w:tcPr>
           <w:p>
             <w:r>
@@ -4213,7 +4123,7 @@
         </w:tc>
         <w:tc>
           <w:tcPr>
-            <w:tcW w:w="8358" w:type="dxa"/>
+            <w:tcW w:w="7534" w:type="dxa"/>
           </w:tcPr>
           <w:p/>
         </w:tc>
@@ -4221,7 +4131,7 @@
       <w:tr>
         <w:tc>
           <w:tcPr>
-            <w:tcW w:w="704" w:type="dxa"/>
+            <w:tcW w:w="1528" w:type="dxa"/>
           </w:tcPr>
           <w:p>
             <w:r>
@@ -4231,7 +4141,575 @@
         </w:tc>
         <w:tc>
           <w:tcPr>
-            <w:tcW w:w="8358" w:type="dxa"/>
+            <w:tcW w:w="7534" w:type="dxa"/>
+          </w:tcPr>
+          <w:p>
+            <w:r>
+              <w:t>-</w:t>
+            </w:r>
+          </w:p>
+        </w:tc>
+      </w:tr>
+    </w:tbl>
+    <w:p/>
+    <w:tbl>
+      <w:tblPr>
+        <w:tblStyle w:val="Grilledutableau"/>
+        <w:tblW w:w="0" w:type="auto"/>
+        <w:tblLook w:val="04A0" w:firstRow="1" w:lastRow="0" w:firstColumn="1" w:lastColumn="0" w:noHBand="0" w:noVBand="1"/>
+      </w:tblPr>
+      <w:tblGrid>
+        <w:gridCol w:w="1528"/>
+        <w:gridCol w:w="7534"/>
+      </w:tblGrid>
+      <w:tr>
+        <w:tc>
+          <w:tcPr>
+            <w:tcW w:w="1442" w:type="dxa"/>
+          </w:tcPr>
+          <w:p>
+            <w:r>
+              <w:t xml:space="preserve">Ticket </w:t>
+            </w:r>
+          </w:p>
+        </w:tc>
+        <w:tc>
+          <w:tcPr>
+            <w:tcW w:w="7620" w:type="dxa"/>
+          </w:tcPr>
+          <w:p>
+            <w:r>
+              <w:t>T013</w:t>
+            </w:r>
+          </w:p>
+        </w:tc>
+      </w:tr>
+      <w:tr>
+        <w:tc>
+          <w:tcPr>
+            <w:tcW w:w="1442" w:type="dxa"/>
+          </w:tcPr>
+          <w:p>
+            <w:r>
+              <w:t>Rubrique</w:t>
+            </w:r>
+          </w:p>
+        </w:tc>
+        <w:tc>
+          <w:tcPr>
+            <w:tcW w:w="7620" w:type="dxa"/>
+          </w:tcPr>
+          <w:p>
+            <w:r>
+              <w:t xml:space="preserve">Création écran </w:t>
+            </w:r>
+          </w:p>
+        </w:tc>
+      </w:tr>
+      <w:tr>
+        <w:tc>
+          <w:tcPr>
+            <w:tcW w:w="1442" w:type="dxa"/>
+          </w:tcPr>
+          <w:p>
+            <w:r>
+              <w:t>Intitulé</w:t>
+            </w:r>
+          </w:p>
+        </w:tc>
+        <w:tc>
+          <w:tcPr>
+            <w:tcW w:w="7620" w:type="dxa"/>
+          </w:tcPr>
+          <w:p>
+            <w:r>
+              <w:t>Créer l’écran – Liste des droits</w:t>
+            </w:r>
+          </w:p>
+        </w:tc>
+      </w:tr>
+      <w:tr>
+        <w:tc>
+          <w:tcPr>
+            <w:tcW w:w="1442" w:type="dxa"/>
+          </w:tcPr>
+          <w:p>
+            <w:r>
+              <w:t>Objets utilisés</w:t>
+            </w:r>
+          </w:p>
+        </w:tc>
+        <w:tc>
+          <w:tcPr>
+            <w:tcW w:w="7620" w:type="dxa"/>
+          </w:tcPr>
+          <w:p>
+            <w:r>
+              <w:t>Droits</w:t>
+            </w:r>
+          </w:p>
+        </w:tc>
+      </w:tr>
+      <w:tr>
+        <w:tc>
+          <w:tcPr>
+            <w:tcW w:w="1442" w:type="dxa"/>
+          </w:tcPr>
+          <w:p>
+            <w:r>
+              <w:t>Accès</w:t>
+            </w:r>
+          </w:p>
+        </w:tc>
+        <w:tc>
+          <w:tcPr>
+            <w:tcW w:w="7620" w:type="dxa"/>
+          </w:tcPr>
+          <w:p>
+            <w:r>
+              <w:t>Accès depuis :</w:t>
+            </w:r>
+          </w:p>
+          <w:p>
+            <w:pPr>
+              <w:pStyle w:val="Paragraphedeliste"/>
+              <w:numPr>
+                <w:ilvl w:val="0"/>
+                <w:numId w:val="1"/>
+              </w:numPr>
+              <w:rPr>
+                <w:highlight w:val="green"/>
+              </w:rPr>
+            </w:pPr>
+            <w:r>
+              <w:rPr>
+                <w:highlight w:val="green"/>
+              </w:rPr>
+              <w:t>Barre de navigation</w:t>
+            </w:r>
+          </w:p>
+        </w:tc>
+      </w:tr>
+      <w:tr>
+        <w:tc>
+          <w:tcPr>
+            <w:tcW w:w="1442" w:type="dxa"/>
+          </w:tcPr>
+          <w:p>
+            <w:r>
+              <w:t>Description</w:t>
+            </w:r>
+          </w:p>
+        </w:tc>
+        <w:tc>
+          <w:tcPr>
+            <w:tcW w:w="7620" w:type="dxa"/>
+          </w:tcPr>
+          <w:p>
+            <w:r>
+              <w:t>Informations affichées :</w:t>
+            </w:r>
+          </w:p>
+          <w:p>
+            <w:pPr>
+              <w:pStyle w:val="Paragraphedeliste"/>
+              <w:numPr>
+                <w:ilvl w:val="0"/>
+                <w:numId w:val="1"/>
+              </w:numPr>
+            </w:pPr>
+            <w:r>
+              <w:t>Tableau avec les infos des droits</w:t>
+            </w:r>
+          </w:p>
+          <w:p>
+            <w:pPr>
+              <w:pStyle w:val="Paragraphedeliste"/>
+              <w:numPr>
+                <w:ilvl w:val="1"/>
+                <w:numId w:val="1"/>
+              </w:numPr>
+            </w:pPr>
+            <w:r>
+              <w:t>Catégorie</w:t>
+            </w:r>
+          </w:p>
+          <w:p>
+            <w:pPr>
+              <w:pStyle w:val="Paragraphedeliste"/>
+              <w:numPr>
+                <w:ilvl w:val="1"/>
+                <w:numId w:val="1"/>
+              </w:numPr>
+            </w:pPr>
+            <w:r>
+              <w:t>Libellé</w:t>
+            </w:r>
+          </w:p>
+          <w:p>
+            <w:pPr>
+              <w:pStyle w:val="Paragraphedeliste"/>
+              <w:numPr>
+                <w:ilvl w:val="1"/>
+                <w:numId w:val="1"/>
+              </w:numPr>
+            </w:pPr>
+            <w:r>
+              <w:t>Précisions</w:t>
+            </w:r>
+          </w:p>
+          <w:p>
+            <w:pPr>
+              <w:pStyle w:val="Paragraphedeliste"/>
+              <w:numPr>
+                <w:ilvl w:val="1"/>
+                <w:numId w:val="1"/>
+              </w:numPr>
+            </w:pPr>
+            <w:r>
+              <w:t>Commentaire</w:t>
+            </w:r>
+          </w:p>
+          <w:p/>
+          <w:p>
+            <w:r>
+              <w:t xml:space="preserve">Champs affichés : </w:t>
+            </w:r>
+          </w:p>
+          <w:p/>
+          <w:p>
+            <w:r>
+              <w:t>Actions :</w:t>
+            </w:r>
+          </w:p>
+          <w:p>
+            <w:pPr>
+              <w:pStyle w:val="Paragraphedeliste"/>
+              <w:numPr>
+                <w:ilvl w:val="0"/>
+                <w:numId w:val="9"/>
+              </w:numPr>
+            </w:pPr>
+            <w:r>
+              <w:t xml:space="preserve">Détails : lien vers le détail du droit (et ses liaisons </w:t>
+            </w:r>
+            <w:proofErr w:type="spellStart"/>
+            <w:r>
+              <w:t>drcl</w:t>
+            </w:r>
+            <w:proofErr w:type="spellEnd"/>
+            <w:r>
+              <w:t>)</w:t>
+            </w:r>
+          </w:p>
+          <w:p/>
+        </w:tc>
+      </w:tr>
+      <w:tr>
+        <w:tc>
+          <w:tcPr>
+            <w:tcW w:w="1442" w:type="dxa"/>
+          </w:tcPr>
+          <w:p>
+            <w:r>
+              <w:t>Commentaires</w:t>
+            </w:r>
+          </w:p>
+        </w:tc>
+        <w:tc>
+          <w:tcPr>
+            <w:tcW w:w="7620" w:type="dxa"/>
+          </w:tcPr>
+          <w:p>
+            <w:r>
+              <w:t>-</w:t>
+            </w:r>
+          </w:p>
+        </w:tc>
+      </w:tr>
+    </w:tbl>
+    <w:p/>
+    <w:tbl>
+      <w:tblPr>
+        <w:tblStyle w:val="Grilledutableau"/>
+        <w:tblW w:w="0" w:type="auto"/>
+        <w:tblLook w:val="04A0" w:firstRow="1" w:lastRow="0" w:firstColumn="1" w:lastColumn="0" w:noHBand="0" w:noVBand="1"/>
+      </w:tblPr>
+      <w:tblGrid>
+        <w:gridCol w:w="1528"/>
+        <w:gridCol w:w="7534"/>
+      </w:tblGrid>
+      <w:tr>
+        <w:tc>
+          <w:tcPr>
+            <w:tcW w:w="1442" w:type="dxa"/>
+          </w:tcPr>
+          <w:p>
+            <w:r>
+              <w:t xml:space="preserve">Ticket </w:t>
+            </w:r>
+          </w:p>
+        </w:tc>
+        <w:tc>
+          <w:tcPr>
+            <w:tcW w:w="7620" w:type="dxa"/>
+          </w:tcPr>
+          <w:p>
+            <w:r>
+              <w:t>T014</w:t>
+            </w:r>
+          </w:p>
+        </w:tc>
+      </w:tr>
+      <w:tr>
+        <w:tc>
+          <w:tcPr>
+            <w:tcW w:w="1442" w:type="dxa"/>
+          </w:tcPr>
+          <w:p>
+            <w:r>
+              <w:t>Rubrique</w:t>
+            </w:r>
+          </w:p>
+        </w:tc>
+        <w:tc>
+          <w:tcPr>
+            <w:tcW w:w="7620" w:type="dxa"/>
+          </w:tcPr>
+          <w:p>
+            <w:r>
+              <w:t xml:space="preserve">Création écran </w:t>
+            </w:r>
+          </w:p>
+        </w:tc>
+      </w:tr>
+      <w:tr>
+        <w:tc>
+          <w:tcPr>
+            <w:tcW w:w="1442" w:type="dxa"/>
+          </w:tcPr>
+          <w:p>
+            <w:r>
+              <w:t>Intitulé</w:t>
+            </w:r>
+          </w:p>
+        </w:tc>
+        <w:tc>
+          <w:tcPr>
+            <w:tcW w:w="7620" w:type="dxa"/>
+          </w:tcPr>
+          <w:p>
+            <w:r>
+              <w:t xml:space="preserve">Créer l’écran – Liste des </w:t>
+            </w:r>
+            <w:r>
+              <w:t>devoirs</w:t>
+            </w:r>
+          </w:p>
+        </w:tc>
+      </w:tr>
+      <w:tr>
+        <w:tc>
+          <w:tcPr>
+            <w:tcW w:w="1442" w:type="dxa"/>
+          </w:tcPr>
+          <w:p>
+            <w:r>
+              <w:t>Objets utilisés</w:t>
+            </w:r>
+          </w:p>
+        </w:tc>
+        <w:tc>
+          <w:tcPr>
+            <w:tcW w:w="7620" w:type="dxa"/>
+          </w:tcPr>
+          <w:p>
+            <w:r>
+              <w:t>Devoirs</w:t>
+            </w:r>
+          </w:p>
+        </w:tc>
+      </w:tr>
+      <w:tr>
+        <w:tc>
+          <w:tcPr>
+            <w:tcW w:w="1442" w:type="dxa"/>
+          </w:tcPr>
+          <w:p>
+            <w:r>
+              <w:t>Accès</w:t>
+            </w:r>
+          </w:p>
+        </w:tc>
+        <w:tc>
+          <w:tcPr>
+            <w:tcW w:w="7620" w:type="dxa"/>
+          </w:tcPr>
+          <w:p>
+            <w:r>
+              <w:t>Accès depuis :</w:t>
+            </w:r>
+          </w:p>
+          <w:p>
+            <w:pPr>
+              <w:pStyle w:val="Paragraphedeliste"/>
+              <w:numPr>
+                <w:ilvl w:val="0"/>
+                <w:numId w:val="1"/>
+              </w:numPr>
+              <w:rPr>
+                <w:highlight w:val="green"/>
+              </w:rPr>
+            </w:pPr>
+            <w:r>
+              <w:rPr>
+                <w:highlight w:val="green"/>
+              </w:rPr>
+              <w:lastRenderedPageBreak/>
+              <w:t>Barre de navigation</w:t>
+            </w:r>
+          </w:p>
+        </w:tc>
+      </w:tr>
+      <w:tr>
+        <w:tc>
+          <w:tcPr>
+            <w:tcW w:w="1442" w:type="dxa"/>
+          </w:tcPr>
+          <w:p>
+            <w:r>
+              <w:lastRenderedPageBreak/>
+              <w:t>Description</w:t>
+            </w:r>
+          </w:p>
+        </w:tc>
+        <w:tc>
+          <w:tcPr>
+            <w:tcW w:w="7620" w:type="dxa"/>
+          </w:tcPr>
+          <w:p>
+            <w:r>
+              <w:t>Informations affichées :</w:t>
+            </w:r>
+          </w:p>
+          <w:p>
+            <w:pPr>
+              <w:pStyle w:val="Paragraphedeliste"/>
+              <w:numPr>
+                <w:ilvl w:val="0"/>
+                <w:numId w:val="1"/>
+              </w:numPr>
+            </w:pPr>
+            <w:r>
+              <w:t xml:space="preserve">Tableau avec les infos des </w:t>
+            </w:r>
+            <w:r>
+              <w:t>devoirs</w:t>
+            </w:r>
+          </w:p>
+          <w:p>
+            <w:pPr>
+              <w:pStyle w:val="Paragraphedeliste"/>
+              <w:numPr>
+                <w:ilvl w:val="1"/>
+                <w:numId w:val="1"/>
+              </w:numPr>
+            </w:pPr>
+            <w:r>
+              <w:t>Catégorie</w:t>
+            </w:r>
+          </w:p>
+          <w:p>
+            <w:pPr>
+              <w:pStyle w:val="Paragraphedeliste"/>
+              <w:numPr>
+                <w:ilvl w:val="1"/>
+                <w:numId w:val="1"/>
+              </w:numPr>
+            </w:pPr>
+            <w:r>
+              <w:t>Libellé</w:t>
+            </w:r>
+          </w:p>
+          <w:p>
+            <w:pPr>
+              <w:pStyle w:val="Paragraphedeliste"/>
+              <w:numPr>
+                <w:ilvl w:val="1"/>
+                <w:numId w:val="1"/>
+              </w:numPr>
+            </w:pPr>
+            <w:r>
+              <w:t>Précisions</w:t>
+            </w:r>
+          </w:p>
+          <w:p>
+            <w:pPr>
+              <w:pStyle w:val="Paragraphedeliste"/>
+              <w:numPr>
+                <w:ilvl w:val="1"/>
+                <w:numId w:val="1"/>
+              </w:numPr>
+            </w:pPr>
+            <w:r>
+              <w:t>Commentaire</w:t>
+            </w:r>
+          </w:p>
+          <w:p/>
+          <w:p>
+            <w:r>
+              <w:t xml:space="preserve">Champs affichés : </w:t>
+            </w:r>
+          </w:p>
+          <w:p/>
+          <w:p>
+            <w:r>
+              <w:t>Actions :</w:t>
+            </w:r>
+          </w:p>
+          <w:p>
+            <w:pPr>
+              <w:pStyle w:val="Paragraphedeliste"/>
+              <w:numPr>
+                <w:ilvl w:val="0"/>
+                <w:numId w:val="9"/>
+              </w:numPr>
+            </w:pPr>
+            <w:r>
+              <w:t xml:space="preserve">Détails : lien vers le détail du </w:t>
+            </w:r>
+            <w:r>
+              <w:t>devoirs</w:t>
+            </w:r>
+            <w:r>
+              <w:t xml:space="preserve"> (et ses liaisons </w:t>
+            </w:r>
+            <w:proofErr w:type="spellStart"/>
+            <w:r>
+              <w:t>dvcl</w:t>
+            </w:r>
+            <w:proofErr w:type="spellEnd"/>
+            <w:r>
+              <w:t>)</w:t>
+            </w:r>
+          </w:p>
+          <w:p/>
+        </w:tc>
+      </w:tr>
+      <w:tr>
+        <w:tc>
+          <w:tcPr>
+            <w:tcW w:w="1442" w:type="dxa"/>
+          </w:tcPr>
+          <w:p>
+            <w:r>
+              <w:t>Commentaires</w:t>
+            </w:r>
+          </w:p>
+        </w:tc>
+        <w:tc>
+          <w:tcPr>
+            <w:tcW w:w="7620" w:type="dxa"/>
           </w:tcPr>
           <w:p>
             <w:r>
@@ -4301,7 +4779,15 @@
             <w:tcW w:w="3020" w:type="dxa"/>
           </w:tcPr>
           <w:p>
-            <w:r>
+            <w:pPr>
+              <w:rPr>
+                <w:strike/>
+              </w:rPr>
+            </w:pPr>
+            <w:r>
+              <w:rPr>
+                <w:strike/>
+              </w:rPr>
               <w:t>Droit</w:t>
             </w:r>
           </w:p>
@@ -4311,15 +4797,29 @@
             <w:tcW w:w="3021" w:type="dxa"/>
           </w:tcPr>
           <w:p>
-            <w:r>
+            <w:pPr>
+              <w:rPr>
+                <w:strike/>
+              </w:rPr>
+            </w:pPr>
+            <w:r>
+              <w:rPr>
+                <w:strike/>
+              </w:rPr>
               <w:t xml:space="preserve">Créer </w:t>
             </w:r>
             <w:proofErr w:type="spellStart"/>
             <w:r>
+              <w:rPr>
+                <w:strike/>
+              </w:rPr>
               <w:t>ecran</w:t>
             </w:r>
             <w:proofErr w:type="spellEnd"/>
             <w:r>
+              <w:rPr>
+                <w:strike/>
+              </w:rPr>
               <w:t xml:space="preserve"> liste de droit</w:t>
             </w:r>
           </w:p>
@@ -4329,7 +4829,15 @@
             <w:tcW w:w="3021" w:type="dxa"/>
           </w:tcPr>
           <w:p>
-            <w:r>
+            <w:pPr>
+              <w:rPr>
+                <w:strike/>
+              </w:rPr>
+            </w:pPr>
+            <w:r>
+              <w:rPr>
+                <w:strike/>
+              </w:rPr>
               <w:t>2 (T013)</w:t>
             </w:r>
           </w:p>
@@ -4438,10 +4946,7 @@
           </w:tcPr>
           <w:p>
             <w:r>
-              <w:t>Fa</w:t>
-            </w:r>
-            <w:r>
-              <w:t>mille</w:t>
+              <w:t>Famille</w:t>
             </w:r>
           </w:p>
         </w:tc>
@@ -4493,7 +4998,7 @@
           </w:tcPr>
           <w:p>
             <w:r>
-              <w:t>4 (T017)</w:t>
+              <w:t>4 (T018)</w:t>
             </w:r>
           </w:p>
         </w:tc>
@@ -4504,7 +5009,15 @@
             <w:tcW w:w="3020" w:type="dxa"/>
           </w:tcPr>
           <w:p>
-            <w:r>
+            <w:pPr>
+              <w:rPr>
+                <w:strike/>
+              </w:rPr>
+            </w:pPr>
+            <w:r>
+              <w:rPr>
+                <w:strike/>
+              </w:rPr>
               <w:t>Sim</w:t>
             </w:r>
           </w:p>
@@ -4514,11 +5027,22 @@
             <w:tcW w:w="3021" w:type="dxa"/>
           </w:tcPr>
           <w:p>
-            <w:r>
+            <w:pPr>
+              <w:rPr>
+                <w:strike/>
+              </w:rPr>
+            </w:pPr>
+            <w:r>
+              <w:rPr>
+                <w:strike/>
+              </w:rPr>
               <w:t xml:space="preserve">Compléter les traits/ </w:t>
             </w:r>
             <w:proofErr w:type="spellStart"/>
             <w:r>
+              <w:rPr>
+                <w:strike/>
+              </w:rPr>
               <w:t>slt</w:t>
             </w:r>
             <w:proofErr w:type="spellEnd"/>
@@ -4529,11 +5053,16 @@
             <w:tcW w:w="3021" w:type="dxa"/>
           </w:tcPr>
           <w:p>
-            <w:r>
-              <w:t>1</w:t>
-            </w:r>
-            <w:r>
-              <w:t xml:space="preserve"> (T012)</w:t>
+            <w:pPr>
+              <w:rPr>
+                <w:strike/>
+              </w:rPr>
+            </w:pPr>
+            <w:r>
+              <w:rPr>
+                <w:strike/>
+              </w:rPr>
+              <w:t>1 (T012)</w:t>
             </w:r>
           </w:p>
         </w:tc>
@@ -4981,7 +5510,11 @@
           <w:tcPr>
             <w:tcW w:w="3021" w:type="dxa"/>
           </w:tcPr>
-          <w:p/>
+          <w:p>
+            <w:r>
+              <w:t>Retour</w:t>
+            </w:r>
+          </w:p>
         </w:tc>
       </w:tr>
       <w:tr>
@@ -5026,6 +5559,7 @@
         </w:tc>
       </w:tr>
     </w:tbl>
+    <w:p/>
     <w:p/>
     <w:p/>
     <w:p/>
@@ -5850,7 +6384,7 @@
         <w:rFonts w:ascii="Symbol" w:hAnsi="Symbol" w:hint="default"/>
       </w:rPr>
     </w:lvl>
-    <w:lvl w:ilvl="1" w:tplc="040C0003" w:tentative="1">
+    <w:lvl w:ilvl="1" w:tplc="040C0003">
       <w:start w:val="1"/>
       <w:numFmt w:val="bullet"/>
       <w:lvlText w:val="o"/>
@@ -6483,6 +7017,7 @@
   <w:style w:type="paragraph" w:default="1" w:styleId="Normal">
     <w:name w:val="Normal"/>
     <w:qFormat/>
+    <w:rsid w:val="00704D9C"/>
   </w:style>
   <w:style w:type="character" w:default="1" w:styleId="Policepardfaut">
     <w:name w:val="Default Paragraph Font"/>
@@ -6810,7 +7345,7 @@
 </file>
 
 <file path=customXml/itemProps1.xml><?xml version="1.0" encoding="utf-8"?>
-<ds:datastoreItem xmlns:ds="http://schemas.openxmlformats.org/officeDocument/2006/customXml" ds:itemID="{BF198C76-29FD-42F2-81CC-C1862A73AEF6}">
+<ds:datastoreItem xmlns:ds="http://schemas.openxmlformats.org/officeDocument/2006/customXml" ds:itemID="{D590A11D-6C02-4D5C-B138-FBFD38276534}">
   <ds:schemaRefs>
     <ds:schemaRef ds:uri="http://schemas.openxmlformats.org/officeDocument/2006/bibliography"/>
   </ds:schemaRefs>

</xml_diff>

<commit_message>
maj url détaildroit et backlog
</commit_message>
<xml_diff>
--- a/Back log - test.docx
+++ b/Back log - test.docx
@@ -4500,10 +4500,7 @@
           </w:tcPr>
           <w:p>
             <w:r>
-              <w:t xml:space="preserve">Créer l’écran – Liste des </w:t>
-            </w:r>
-            <w:r>
-              <w:t>devoirs</w:t>
+              <w:t>Créer l’écran – Liste des devoirs</w:t>
             </w:r>
           </w:p>
         </w:tc>
@@ -4601,10 +4598,7 @@
               </w:numPr>
             </w:pPr>
             <w:r>
-              <w:t xml:space="preserve">Tableau avec les infos des </w:t>
-            </w:r>
-            <w:r>
-              <w:t>devoirs</w:t>
+              <w:t>Tableau avec les infos des devoirs</w:t>
             </w:r>
           </w:p>
           <w:p>
@@ -4676,13 +4670,7 @@
               </w:numPr>
             </w:pPr>
             <w:r>
-              <w:t xml:space="preserve">Détails : lien vers le détail du </w:t>
-            </w:r>
-            <w:r>
-              <w:t>devoirs</w:t>
-            </w:r>
-            <w:r>
-              <w:t xml:space="preserve"> (et ses liaisons </w:t>
+              <w:t xml:space="preserve">Détails : lien vers le détail du devoirs (et ses liaisons </w:t>
             </w:r>
             <w:proofErr w:type="spellStart"/>
             <w:r>
@@ -4719,10 +4707,636 @@
         </w:tc>
       </w:tr>
     </w:tbl>
-    <w:p>
-      <w:bookmarkStart w:id="0" w:name="_GoBack"/>
-      <w:bookmarkEnd w:id="0"/>
-    </w:p>
+    <w:p/>
+    <w:tbl>
+      <w:tblPr>
+        <w:tblStyle w:val="Grilledutableau"/>
+        <w:tblW w:w="0" w:type="auto"/>
+        <w:tblLook w:val="04A0" w:firstRow="1" w:lastRow="0" w:firstColumn="1" w:lastColumn="0" w:noHBand="0" w:noVBand="1"/>
+      </w:tblPr>
+      <w:tblGrid>
+        <w:gridCol w:w="1239"/>
+        <w:gridCol w:w="7823"/>
+      </w:tblGrid>
+      <w:tr>
+        <w:tc>
+          <w:tcPr>
+            <w:tcW w:w="1239" w:type="dxa"/>
+          </w:tcPr>
+          <w:p>
+            <w:r>
+              <w:t>Ticket</w:t>
+            </w:r>
+          </w:p>
+        </w:tc>
+        <w:tc>
+          <w:tcPr>
+            <w:tcW w:w="7823" w:type="dxa"/>
+          </w:tcPr>
+          <w:p>
+            <w:r>
+              <w:t>T015a</w:t>
+            </w:r>
+          </w:p>
+        </w:tc>
+      </w:tr>
+      <w:tr>
+        <w:tc>
+          <w:tcPr>
+            <w:tcW w:w="1239" w:type="dxa"/>
+          </w:tcPr>
+          <w:p>
+            <w:r>
+              <w:t>Rubrique</w:t>
+            </w:r>
+          </w:p>
+        </w:tc>
+        <w:tc>
+          <w:tcPr>
+            <w:tcW w:w="7823" w:type="dxa"/>
+          </w:tcPr>
+          <w:p>
+            <w:r>
+              <w:t>Modification d’objet</w:t>
+            </w:r>
+          </w:p>
+        </w:tc>
+      </w:tr>
+      <w:tr>
+        <w:tc>
+          <w:tcPr>
+            <w:tcW w:w="1239" w:type="dxa"/>
+          </w:tcPr>
+          <w:p>
+            <w:r>
+              <w:t>Intitulé</w:t>
+            </w:r>
+          </w:p>
+        </w:tc>
+        <w:tc>
+          <w:tcPr>
+            <w:tcW w:w="7823" w:type="dxa"/>
+          </w:tcPr>
+          <w:p>
+            <w:r>
+              <w:t xml:space="preserve">Modifier l’objet </w:t>
+            </w:r>
+            <w:proofErr w:type="spellStart"/>
+            <w:r>
+              <w:t>sim</w:t>
+            </w:r>
+            <w:proofErr w:type="spellEnd"/>
+            <w:r>
+              <w:t xml:space="preserve"> – ajouter l’attribut </w:t>
+            </w:r>
+            <w:proofErr w:type="spellStart"/>
+            <w:r>
+              <w:t>age</w:t>
+            </w:r>
+            <w:proofErr w:type="spellEnd"/>
+            <w:r>
+              <w:t xml:space="preserve"> </w:t>
+            </w:r>
+          </w:p>
+        </w:tc>
+      </w:tr>
+      <w:tr>
+        <w:tc>
+          <w:tcPr>
+            <w:tcW w:w="1239" w:type="dxa"/>
+          </w:tcPr>
+          <w:p>
+            <w:r>
+              <w:t>Objets modifiés</w:t>
+            </w:r>
+          </w:p>
+        </w:tc>
+        <w:tc>
+          <w:tcPr>
+            <w:tcW w:w="7823" w:type="dxa"/>
+          </w:tcPr>
+          <w:p>
+            <w:proofErr w:type="spellStart"/>
+            <w:r>
+              <w:t>sim</w:t>
+            </w:r>
+            <w:proofErr w:type="spellEnd"/>
+          </w:p>
+        </w:tc>
+      </w:tr>
+      <w:tr>
+        <w:tc>
+          <w:tcPr>
+            <w:tcW w:w="1239" w:type="dxa"/>
+          </w:tcPr>
+          <w:p>
+            <w:r>
+              <w:t>Ecran(s) associé(s)</w:t>
+            </w:r>
+          </w:p>
+        </w:tc>
+        <w:tc>
+          <w:tcPr>
+            <w:tcW w:w="7823" w:type="dxa"/>
+          </w:tcPr>
+          <w:p>
+            <w:r>
+              <w:t>-</w:t>
+            </w:r>
+          </w:p>
+        </w:tc>
+      </w:tr>
+      <w:tr>
+        <w:tc>
+          <w:tcPr>
+            <w:tcW w:w="1239" w:type="dxa"/>
+          </w:tcPr>
+          <w:p>
+            <w:r>
+              <w:t>Description</w:t>
+            </w:r>
+          </w:p>
+        </w:tc>
+        <w:tc>
+          <w:tcPr>
+            <w:tcW w:w="7823" w:type="dxa"/>
+          </w:tcPr>
+          <w:p>
+            <w:r>
+              <w:t>Description</w:t>
+            </w:r>
+          </w:p>
+        </w:tc>
+      </w:tr>
+      <w:tr>
+        <w:tc>
+          <w:tcPr>
+            <w:tcW w:w="1239" w:type="dxa"/>
+          </w:tcPr>
+          <w:p>
+            <w:r>
+              <w:t>RDG</w:t>
+            </w:r>
+          </w:p>
+        </w:tc>
+        <w:tc>
+          <w:tcPr>
+            <w:tcW w:w="7823" w:type="dxa"/>
+          </w:tcPr>
+          <w:p>
+            <w:r>
+              <w:t>Liste des RDG</w:t>
+            </w:r>
+          </w:p>
+        </w:tc>
+      </w:tr>
+      <w:tr>
+        <w:tc>
+          <w:tcPr>
+            <w:tcW w:w="1239" w:type="dxa"/>
+          </w:tcPr>
+          <w:p>
+            <w:r>
+              <w:t>Reprise de données</w:t>
+            </w:r>
+          </w:p>
+        </w:tc>
+        <w:tc>
+          <w:tcPr>
+            <w:tcW w:w="7823" w:type="dxa"/>
+          </w:tcPr>
+          <w:p>
+            <w:r>
+              <w:t xml:space="preserve">Alimenter la nouvelle colonne </w:t>
+            </w:r>
+            <w:proofErr w:type="spellStart"/>
+            <w:r>
+              <w:t>age</w:t>
+            </w:r>
+            <w:proofErr w:type="spellEnd"/>
+            <w:r>
+              <w:t xml:space="preserve"> pour les </w:t>
+            </w:r>
+            <w:proofErr w:type="spellStart"/>
+            <w:r>
+              <w:t>sims</w:t>
+            </w:r>
+            <w:proofErr w:type="spellEnd"/>
+            <w:r>
+              <w:t xml:space="preserve"> déjà existants (starter = adulte, non starter = enfant) (T015b)</w:t>
+            </w:r>
+          </w:p>
+        </w:tc>
+      </w:tr>
+    </w:tbl>
+    <w:p/>
+    <w:tbl>
+      <w:tblPr>
+        <w:tblStyle w:val="Grilledutableau"/>
+        <w:tblW w:w="0" w:type="auto"/>
+        <w:tblLook w:val="04A0" w:firstRow="1" w:lastRow="0" w:firstColumn="1" w:lastColumn="0" w:noHBand="0" w:noVBand="1"/>
+      </w:tblPr>
+      <w:tblGrid>
+        <w:gridCol w:w="1239"/>
+        <w:gridCol w:w="7823"/>
+      </w:tblGrid>
+      <w:tr>
+        <w:tc>
+          <w:tcPr>
+            <w:tcW w:w="1239" w:type="dxa"/>
+          </w:tcPr>
+          <w:p>
+            <w:r>
+              <w:t>Ticket</w:t>
+            </w:r>
+          </w:p>
+        </w:tc>
+        <w:tc>
+          <w:tcPr>
+            <w:tcW w:w="7823" w:type="dxa"/>
+          </w:tcPr>
+          <w:p>
+            <w:r>
+              <w:t>T015</w:t>
+            </w:r>
+            <w:r>
+              <w:t>b</w:t>
+            </w:r>
+          </w:p>
+        </w:tc>
+      </w:tr>
+      <w:tr>
+        <w:tc>
+          <w:tcPr>
+            <w:tcW w:w="1239" w:type="dxa"/>
+          </w:tcPr>
+          <w:p>
+            <w:r>
+              <w:t>Rubrique</w:t>
+            </w:r>
+          </w:p>
+        </w:tc>
+        <w:tc>
+          <w:tcPr>
+            <w:tcW w:w="7823" w:type="dxa"/>
+          </w:tcPr>
+          <w:p>
+            <w:r>
+              <w:t>Reprise de données</w:t>
+            </w:r>
+          </w:p>
+        </w:tc>
+      </w:tr>
+      <w:tr>
+        <w:tc>
+          <w:tcPr>
+            <w:tcW w:w="1239" w:type="dxa"/>
+          </w:tcPr>
+          <w:p>
+            <w:r>
+              <w:t>Intitulé</w:t>
+            </w:r>
+          </w:p>
+        </w:tc>
+        <w:tc>
+          <w:tcPr>
+            <w:tcW w:w="7823" w:type="dxa"/>
+          </w:tcPr>
+          <w:p>
+            <w:r>
+              <w:t xml:space="preserve">Modifier les données de la table </w:t>
+            </w:r>
+            <w:proofErr w:type="spellStart"/>
+            <w:r>
+              <w:t>sim</w:t>
+            </w:r>
+            <w:proofErr w:type="spellEnd"/>
+            <w:r>
+              <w:t xml:space="preserve"> pour </w:t>
+            </w:r>
+            <w:r>
+              <w:t>alimenter la col</w:t>
+            </w:r>
+            <w:bookmarkStart w:id="0" w:name="_GoBack"/>
+            <w:bookmarkEnd w:id="0"/>
+            <w:r>
+              <w:t xml:space="preserve">onne </w:t>
+            </w:r>
+            <w:proofErr w:type="spellStart"/>
+            <w:r>
+              <w:t>age</w:t>
+            </w:r>
+            <w:proofErr w:type="spellEnd"/>
+            <w:r>
+              <w:t xml:space="preserve"> </w:t>
+            </w:r>
+          </w:p>
+        </w:tc>
+      </w:tr>
+      <w:tr>
+        <w:tc>
+          <w:tcPr>
+            <w:tcW w:w="1239" w:type="dxa"/>
+          </w:tcPr>
+          <w:p>
+            <w:r>
+              <w:t>Tables modifiées</w:t>
+            </w:r>
+          </w:p>
+        </w:tc>
+        <w:tc>
+          <w:tcPr>
+            <w:tcW w:w="7823" w:type="dxa"/>
+          </w:tcPr>
+          <w:p>
+            <w:proofErr w:type="spellStart"/>
+            <w:r>
+              <w:t>sim</w:t>
+            </w:r>
+            <w:proofErr w:type="spellEnd"/>
+          </w:p>
+        </w:tc>
+      </w:tr>
+      <w:tr>
+        <w:tc>
+          <w:tcPr>
+            <w:tcW w:w="1239" w:type="dxa"/>
+          </w:tcPr>
+          <w:p>
+            <w:r>
+              <w:t>Description</w:t>
+            </w:r>
+          </w:p>
+        </w:tc>
+        <w:tc>
+          <w:tcPr>
+            <w:tcW w:w="7823" w:type="dxa"/>
+          </w:tcPr>
+          <w:p>
+            <w:r>
+              <w:t xml:space="preserve">Alimenter la nouvelle colonne </w:t>
+            </w:r>
+            <w:proofErr w:type="spellStart"/>
+            <w:r>
+              <w:t>age</w:t>
+            </w:r>
+            <w:proofErr w:type="spellEnd"/>
+            <w:r>
+              <w:t xml:space="preserve"> pour les </w:t>
+            </w:r>
+            <w:proofErr w:type="spellStart"/>
+            <w:r>
+              <w:t>sims</w:t>
+            </w:r>
+            <w:proofErr w:type="spellEnd"/>
+            <w:r>
+              <w:t xml:space="preserve"> déjà existants (starter = adult</w:t>
+            </w:r>
+            <w:r>
+              <w:t>e, non starter = enfant)</w:t>
+            </w:r>
+          </w:p>
+        </w:tc>
+      </w:tr>
+    </w:tbl>
+    <w:p/>
+    <w:tbl>
+      <w:tblPr>
+        <w:tblStyle w:val="Grilledutableau"/>
+        <w:tblW w:w="0" w:type="auto"/>
+        <w:tblLook w:val="04A0" w:firstRow="1" w:lastRow="0" w:firstColumn="1" w:lastColumn="0" w:noHBand="0" w:noVBand="1"/>
+      </w:tblPr>
+      <w:tblGrid>
+        <w:gridCol w:w="1528"/>
+        <w:gridCol w:w="7534"/>
+      </w:tblGrid>
+      <w:tr>
+        <w:tc>
+          <w:tcPr>
+            <w:tcW w:w="1528" w:type="dxa"/>
+          </w:tcPr>
+          <w:p>
+            <w:r>
+              <w:t>Ticket</w:t>
+            </w:r>
+          </w:p>
+        </w:tc>
+        <w:tc>
+          <w:tcPr>
+            <w:tcW w:w="7534" w:type="dxa"/>
+          </w:tcPr>
+          <w:p>
+            <w:r>
+              <w:t>T015</w:t>
+            </w:r>
+            <w:r>
+              <w:t>c</w:t>
+            </w:r>
+          </w:p>
+        </w:tc>
+      </w:tr>
+      <w:tr>
+        <w:tc>
+          <w:tcPr>
+            <w:tcW w:w="1528" w:type="dxa"/>
+          </w:tcPr>
+          <w:p>
+            <w:r>
+              <w:t>Rubrique</w:t>
+            </w:r>
+          </w:p>
+        </w:tc>
+        <w:tc>
+          <w:tcPr>
+            <w:tcW w:w="7534" w:type="dxa"/>
+          </w:tcPr>
+          <w:p>
+            <w:r>
+              <w:t xml:space="preserve">Action sur </w:t>
+            </w:r>
+            <w:proofErr w:type="spellStart"/>
+            <w:r>
+              <w:t>sim</w:t>
+            </w:r>
+            <w:proofErr w:type="spellEnd"/>
+          </w:p>
+        </w:tc>
+      </w:tr>
+      <w:tr>
+        <w:tc>
+          <w:tcPr>
+            <w:tcW w:w="1528" w:type="dxa"/>
+          </w:tcPr>
+          <w:p>
+            <w:r>
+              <w:t>Intitulé</w:t>
+            </w:r>
+          </w:p>
+        </w:tc>
+        <w:tc>
+          <w:tcPr>
+            <w:tcW w:w="7534" w:type="dxa"/>
+          </w:tcPr>
+          <w:p>
+            <w:r>
+              <w:t xml:space="preserve">Changer l’âge d’un </w:t>
+            </w:r>
+            <w:proofErr w:type="spellStart"/>
+            <w:r>
+              <w:t>sim</w:t>
+            </w:r>
+            <w:proofErr w:type="spellEnd"/>
+            <w:r>
+              <w:t xml:space="preserve"> existant de enfant à adulte</w:t>
+            </w:r>
+          </w:p>
+        </w:tc>
+      </w:tr>
+      <w:tr>
+        <w:tc>
+          <w:tcPr>
+            <w:tcW w:w="1528" w:type="dxa"/>
+          </w:tcPr>
+          <w:p>
+            <w:r>
+              <w:t>Objets modifiés</w:t>
+            </w:r>
+          </w:p>
+        </w:tc>
+        <w:tc>
+          <w:tcPr>
+            <w:tcW w:w="7534" w:type="dxa"/>
+          </w:tcPr>
+          <w:p>
+            <w:r>
+              <w:t>Sim</w:t>
+            </w:r>
+          </w:p>
+        </w:tc>
+      </w:tr>
+      <w:tr>
+        <w:tc>
+          <w:tcPr>
+            <w:tcW w:w="1528" w:type="dxa"/>
+          </w:tcPr>
+          <w:p>
+            <w:r>
+              <w:t>Accès</w:t>
+            </w:r>
+          </w:p>
+        </w:tc>
+        <w:tc>
+          <w:tcPr>
+            <w:tcW w:w="7534" w:type="dxa"/>
+          </w:tcPr>
+          <w:p>
+            <w:r>
+              <w:t>--</w:t>
+            </w:r>
+          </w:p>
+        </w:tc>
+      </w:tr>
+      <w:tr>
+        <w:tc>
+          <w:tcPr>
+            <w:tcW w:w="1528" w:type="dxa"/>
+          </w:tcPr>
+          <w:p>
+            <w:r>
+              <w:t>Ecran associé</w:t>
+            </w:r>
+          </w:p>
+        </w:tc>
+        <w:tc>
+          <w:tcPr>
+            <w:tcW w:w="7534" w:type="dxa"/>
+          </w:tcPr>
+          <w:p>
+            <w:r>
+              <w:rPr>
+                <w:highlight w:val="green"/>
+              </w:rPr>
+              <w:t xml:space="preserve">Ecran détail </w:t>
+            </w:r>
+            <w:proofErr w:type="spellStart"/>
+            <w:r>
+              <w:rPr>
+                <w:highlight w:val="green"/>
+              </w:rPr>
+              <w:t>sim</w:t>
+            </w:r>
+            <w:proofErr w:type="spellEnd"/>
+          </w:p>
+          <w:p/>
+        </w:tc>
+      </w:tr>
+      <w:tr>
+        <w:tc>
+          <w:tcPr>
+            <w:tcW w:w="1528" w:type="dxa"/>
+          </w:tcPr>
+          <w:p>
+            <w:r>
+              <w:t>Scénario</w:t>
+            </w:r>
+          </w:p>
+        </w:tc>
+        <w:tc>
+          <w:tcPr>
+            <w:tcW w:w="7534" w:type="dxa"/>
+          </w:tcPr>
+          <w:p>
+            <w:r>
+              <w:rPr>
+                <w:highlight w:val="red"/>
+              </w:rPr>
+              <w:t>xxx</w:t>
+            </w:r>
+          </w:p>
+        </w:tc>
+      </w:tr>
+      <w:tr>
+        <w:tc>
+          <w:tcPr>
+            <w:tcW w:w="1528" w:type="dxa"/>
+          </w:tcPr>
+          <w:p>
+            <w:r>
+              <w:t>RDG</w:t>
+            </w:r>
+          </w:p>
+        </w:tc>
+        <w:tc>
+          <w:tcPr>
+            <w:tcW w:w="7534" w:type="dxa"/>
+          </w:tcPr>
+          <w:p/>
+        </w:tc>
+      </w:tr>
+      <w:tr>
+        <w:tc>
+          <w:tcPr>
+            <w:tcW w:w="1528" w:type="dxa"/>
+          </w:tcPr>
+          <w:p>
+            <w:r>
+              <w:t>Commentaire</w:t>
+            </w:r>
+          </w:p>
+        </w:tc>
+        <w:tc>
+          <w:tcPr>
+            <w:tcW w:w="7534" w:type="dxa"/>
+          </w:tcPr>
+          <w:p>
+            <w:r>
+              <w:t>-</w:t>
+            </w:r>
+          </w:p>
+        </w:tc>
+      </w:tr>
+    </w:tbl>
+    <w:p/>
     <w:p>
       <w:proofErr w:type="spellStart"/>
       <w:r>
@@ -4748,6 +5362,7 @@
           </w:tcPr>
           <w:p>
             <w:r>
+              <w:lastRenderedPageBreak/>
               <w:t>Catégorie</w:t>
             </w:r>
           </w:p>
@@ -4849,7 +5464,15 @@
             <w:tcW w:w="3020" w:type="dxa"/>
           </w:tcPr>
           <w:p>
-            <w:r>
+            <w:pPr>
+              <w:rPr>
+                <w:strike/>
+              </w:rPr>
+            </w:pPr>
+            <w:r>
+              <w:rPr>
+                <w:strike/>
+              </w:rPr>
               <w:t>Devoir</w:t>
             </w:r>
           </w:p>
@@ -4859,7 +5482,15 @@
             <w:tcW w:w="3021" w:type="dxa"/>
           </w:tcPr>
           <w:p>
-            <w:r>
+            <w:pPr>
+              <w:rPr>
+                <w:strike/>
+              </w:rPr>
+            </w:pPr>
+            <w:r>
+              <w:rPr>
+                <w:strike/>
+              </w:rPr>
               <w:t>Créer écran liste devoir</w:t>
             </w:r>
           </w:p>
@@ -4869,7 +5500,15 @@
             <w:tcW w:w="3021" w:type="dxa"/>
           </w:tcPr>
           <w:p>
-            <w:r>
+            <w:pPr>
+              <w:rPr>
+                <w:strike/>
+              </w:rPr>
+            </w:pPr>
+            <w:r>
+              <w:rPr>
+                <w:strike/>
+              </w:rPr>
               <w:t>2 (T014)</w:t>
             </w:r>
           </w:p>
@@ -7345,7 +7984,7 @@
 </file>
 
 <file path=customXml/itemProps1.xml><?xml version="1.0" encoding="utf-8"?>
-<ds:datastoreItem xmlns:ds="http://schemas.openxmlformats.org/officeDocument/2006/customXml" ds:itemID="{D590A11D-6C02-4D5C-B138-FBFD38276534}">
+<ds:datastoreItem xmlns:ds="http://schemas.openxmlformats.org/officeDocument/2006/customXml" ds:itemID="{AFAA0621-AAA6-44B0-A5D5-7A5B8F907D19}">
   <ds:schemaRefs>
     <ds:schemaRef ds:uri="http://schemas.openxmlformats.org/officeDocument/2006/bibliography"/>
   </ds:schemaRefs>

</xml_diff>

<commit_message>
ajout fonctionnalité changer génnération
</commit_message>
<xml_diff>
--- a/Back log - test.docx
+++ b/Back log - test.docx
@@ -1,6 +1,6 @@
 
 <file path=word/document.xml><?xml version="1.0" encoding="utf-8"?>
-<w:document xmlns:wpc="http://schemas.microsoft.com/office/word/2010/wordprocessingCanvas" xmlns:cx="http://schemas.microsoft.com/office/drawing/2014/chartex" xmlns:cx1="http://schemas.microsoft.com/office/drawing/2015/9/8/chartex" xmlns:mc="http://schemas.openxmlformats.org/markup-compatibility/2006" xmlns:o="urn:schemas-microsoft-com:office:office" xmlns:r="http://schemas.openxmlformats.org/officeDocument/2006/relationships" xmlns:m="http://schemas.openxmlformats.org/officeDocument/2006/math" xmlns:v="urn:schemas-microsoft-com:vml" xmlns:wp14="http://schemas.microsoft.com/office/word/2010/wordprocessingDrawing" xmlns:wp="http://schemas.openxmlformats.org/drawingml/2006/wordprocessingDrawing" xmlns:w10="urn:schemas-microsoft-com:office:word" xmlns:w="http://schemas.openxmlformats.org/wordprocessingml/2006/main" xmlns:w14="http://schemas.microsoft.com/office/word/2010/wordml" xmlns:w15="http://schemas.microsoft.com/office/word/2012/wordml" xmlns:w16se="http://schemas.microsoft.com/office/word/2015/wordml/symex" xmlns:wpg="http://schemas.microsoft.com/office/word/2010/wordprocessingGroup" xmlns:wpi="http://schemas.microsoft.com/office/word/2010/wordprocessingInk" xmlns:wne="http://schemas.microsoft.com/office/word/2006/wordml" xmlns:wps="http://schemas.microsoft.com/office/word/2010/wordprocessingShape" mc:Ignorable="w14 w15 w16se wp14">
+<w:document xmlns:wpc="http://schemas.microsoft.com/office/word/2010/wordprocessingCanvas" xmlns:cx="http://schemas.microsoft.com/office/drawing/2014/chartex" xmlns:cx1="http://schemas.microsoft.com/office/drawing/2015/9/8/chartex" xmlns:cx2="http://schemas.microsoft.com/office/drawing/2015/10/21/chartex" xmlns:cx3="http://schemas.microsoft.com/office/drawing/2016/5/9/chartex" xmlns:cx4="http://schemas.microsoft.com/office/drawing/2016/5/10/chartex" xmlns:cx5="http://schemas.microsoft.com/office/drawing/2016/5/11/chartex" xmlns:cx6="http://schemas.microsoft.com/office/drawing/2016/5/12/chartex" xmlns:cx7="http://schemas.microsoft.com/office/drawing/2016/5/13/chartex" xmlns:cx8="http://schemas.microsoft.com/office/drawing/2016/5/14/chartex" xmlns:mc="http://schemas.openxmlformats.org/markup-compatibility/2006" xmlns:aink="http://schemas.microsoft.com/office/drawing/2016/ink" xmlns:am3d="http://schemas.microsoft.com/office/drawing/2017/model3d" xmlns:o="urn:schemas-microsoft-com:office:office" xmlns:r="http://schemas.openxmlformats.org/officeDocument/2006/relationships" xmlns:m="http://schemas.openxmlformats.org/officeDocument/2006/math" xmlns:v="urn:schemas-microsoft-com:vml" xmlns:wp14="http://schemas.microsoft.com/office/word/2010/wordprocessingDrawing" xmlns:wp="http://schemas.openxmlformats.org/drawingml/2006/wordprocessingDrawing" xmlns:w10="urn:schemas-microsoft-com:office:word" xmlns:w="http://schemas.openxmlformats.org/wordprocessingml/2006/main" xmlns:w14="http://schemas.microsoft.com/office/word/2010/wordml" xmlns:w15="http://schemas.microsoft.com/office/word/2012/wordml" xmlns:w16cid="http://schemas.microsoft.com/office/word/2016/wordml/cid" xmlns:w16se="http://schemas.microsoft.com/office/word/2015/wordml/symex" xmlns:wpg="http://schemas.microsoft.com/office/word/2010/wordprocessingGroup" xmlns:wpi="http://schemas.microsoft.com/office/word/2010/wordprocessingInk" xmlns:wne="http://schemas.microsoft.com/office/word/2006/wordml" xmlns:wps="http://schemas.microsoft.com/office/word/2010/wordprocessingShape" mc:Ignorable="w14 w15 w16se w16cid wp14">
   <w:body>
     <w:p>
       <w:r>
@@ -78,13 +78,8 @@
           </w:tcPr>
           <w:p>
             <w:r>
-              <w:t xml:space="preserve">Créer l’écran – détail d’un </w:t>
-            </w:r>
-            <w:proofErr w:type="spellStart"/>
-            <w:r>
-              <w:t>sim</w:t>
-            </w:r>
-            <w:proofErr w:type="spellEnd"/>
+              <w:t>Créer l’écran – détail d’un sim</w:t>
+            </w:r>
           </w:p>
         </w:tc>
       </w:tr>
@@ -105,23 +100,7 @@
           </w:tcPr>
           <w:p>
             <w:r>
-              <w:t xml:space="preserve">Famille – </w:t>
-            </w:r>
-            <w:proofErr w:type="spellStart"/>
-            <w:r>
-              <w:t>sim</w:t>
-            </w:r>
-            <w:proofErr w:type="spellEnd"/>
-            <w:r>
-              <w:t xml:space="preserve"> – </w:t>
-            </w:r>
-            <w:proofErr w:type="spellStart"/>
-            <w:r>
-              <w:t>liaisonSITR</w:t>
-            </w:r>
-            <w:proofErr w:type="spellEnd"/>
-            <w:r>
-              <w:t xml:space="preserve"> – trait – souhait</w:t>
+              <w:t>Famille – sim – liaisonSITR – trait – souhait</w:t>
             </w:r>
           </w:p>
         </w:tc>
@@ -200,15 +179,7 @@
           </w:p>
           <w:p>
             <w:r>
-              <w:t xml:space="preserve">Champs </w:t>
-            </w:r>
-            <w:proofErr w:type="spellStart"/>
-            <w:r>
-              <w:t>sim</w:t>
-            </w:r>
-            <w:proofErr w:type="spellEnd"/>
-            <w:r>
-              <w:t xml:space="preserve"> (couple si marié – promis(e) - célibataire </w:t>
+              <w:t xml:space="preserve">Champs sim (couple si marié – promis(e) - célibataire </w:t>
             </w:r>
           </w:p>
           <w:p>
@@ -371,15 +342,7 @@
           </w:tcPr>
           <w:p>
             <w:r>
-              <w:t xml:space="preserve">Action sur </w:t>
-            </w:r>
-            <w:proofErr w:type="spellStart"/>
-            <w:r>
-              <w:t>sim</w:t>
-            </w:r>
-            <w:proofErr w:type="spellEnd"/>
-            <w:r>
-              <w:t xml:space="preserve"> </w:t>
+              <w:t xml:space="preserve">Action sur sim </w:t>
             </w:r>
           </w:p>
         </w:tc>
@@ -401,15 +364,7 @@
           </w:tcPr>
           <w:p>
             <w:r>
-              <w:t xml:space="preserve">Modifier le statut des </w:t>
-            </w:r>
-            <w:proofErr w:type="spellStart"/>
-            <w:r>
-              <w:t>sims</w:t>
-            </w:r>
-            <w:proofErr w:type="spellEnd"/>
-            <w:r>
-              <w:t xml:space="preserve"> – créer un enfant </w:t>
+              <w:t xml:space="preserve">Modifier le statut des sims – créer un enfant </w:t>
             </w:r>
           </w:p>
         </w:tc>
@@ -431,13 +386,8 @@
           </w:tcPr>
           <w:p>
             <w:r>
-              <w:t xml:space="preserve">Famille – </w:t>
-            </w:r>
-            <w:proofErr w:type="spellStart"/>
-            <w:r>
-              <w:t>sim</w:t>
-            </w:r>
-            <w:proofErr w:type="spellEnd"/>
+              <w:t>Famille – sim</w:t>
+            </w:r>
           </w:p>
         </w:tc>
       </w:tr>
@@ -470,13 +420,8 @@
               </w:numPr>
             </w:pPr>
             <w:r>
-              <w:t xml:space="preserve">Détail </w:t>
-            </w:r>
-            <w:proofErr w:type="spellStart"/>
-            <w:r>
-              <w:t>sim</w:t>
-            </w:r>
-            <w:proofErr w:type="spellEnd"/>
+              <w:t>Détail sim</w:t>
+            </w:r>
           </w:p>
         </w:tc>
       </w:tr>
@@ -540,15 +485,7 @@
           </w:p>
           <w:p>
             <w:r>
-              <w:t xml:space="preserve">(Sélection </w:t>
-            </w:r>
-            <w:proofErr w:type="spellStart"/>
-            <w:r>
-              <w:t>slt</w:t>
-            </w:r>
-            <w:proofErr w:type="spellEnd"/>
-            <w:r>
-              <w:t>)</w:t>
+              <w:t>(Sélection slt)</w:t>
             </w:r>
           </w:p>
           <w:p>
@@ -593,15 +530,7 @@
               </w:numPr>
             </w:pPr>
             <w:r>
-              <w:t xml:space="preserve">Le </w:t>
-            </w:r>
-            <w:proofErr w:type="spellStart"/>
-            <w:r>
-              <w:t>sim</w:t>
-            </w:r>
-            <w:proofErr w:type="spellEnd"/>
-            <w:r>
-              <w:t xml:space="preserve"> sélectionné est affiché </w:t>
+              <w:t xml:space="preserve">Le sim sélectionné est affiché </w:t>
             </w:r>
           </w:p>
           <w:p>
@@ -613,23 +542,7 @@
               </w:numPr>
             </w:pPr>
             <w:r>
-              <w:t xml:space="preserve">A droite du </w:t>
-            </w:r>
-            <w:proofErr w:type="spellStart"/>
-            <w:r>
-              <w:t>sim</w:t>
-            </w:r>
-            <w:proofErr w:type="spellEnd"/>
-            <w:r>
-              <w:t xml:space="preserve"> sélectionné une liste déroulante contenant tous les </w:t>
-            </w:r>
-            <w:proofErr w:type="spellStart"/>
-            <w:r>
-              <w:t>sims</w:t>
-            </w:r>
-            <w:proofErr w:type="spellEnd"/>
-            <w:r>
-              <w:t xml:space="preserve"> vivants de l’autre sexe.</w:t>
+              <w:t>A droite du sim sélectionné une liste déroulante contenant tous les sims vivants de l’autre sexe.</w:t>
             </w:r>
           </w:p>
           <w:p>
@@ -641,23 +554,7 @@
               </w:numPr>
             </w:pPr>
             <w:r>
-              <w:t xml:space="preserve">Si le </w:t>
-            </w:r>
-            <w:proofErr w:type="spellStart"/>
-            <w:r>
-              <w:t>sim</w:t>
-            </w:r>
-            <w:proofErr w:type="spellEnd"/>
-            <w:r>
-              <w:t xml:space="preserve"> est marié et est </w:t>
-            </w:r>
-            <w:proofErr w:type="spellStart"/>
-            <w:r>
-              <w:t>htr</w:t>
-            </w:r>
-            <w:proofErr w:type="spellEnd"/>
-            <w:r>
-              <w:t xml:space="preserve"> – l’époux(se) est présélectionnée </w:t>
+              <w:t xml:space="preserve">Si le sim est marié et est htr – l’époux(se) est présélectionnée </w:t>
             </w:r>
           </w:p>
           <w:p>
@@ -698,15 +595,7 @@
               </w:numPr>
             </w:pPr>
             <w:r>
-              <w:t>Espèce (</w:t>
-            </w:r>
-            <w:proofErr w:type="spellStart"/>
-            <w:r>
-              <w:t>lder</w:t>
-            </w:r>
-            <w:proofErr w:type="spellEnd"/>
-            <w:r>
-              <w:t>)</w:t>
+              <w:t>Espèce (lder)</w:t>
             </w:r>
           </w:p>
           <w:p>
@@ -718,15 +607,7 @@
               </w:numPr>
             </w:pPr>
             <w:r>
-              <w:t>Nom (</w:t>
-            </w:r>
-            <w:proofErr w:type="spellStart"/>
-            <w:r>
-              <w:t>ztxt</w:t>
-            </w:r>
-            <w:proofErr w:type="spellEnd"/>
-            <w:r>
-              <w:t>) : par défaut le nom du premier parent</w:t>
+              <w:t>Nom (ztxt) : par défaut le nom du premier parent</w:t>
             </w:r>
           </w:p>
           <w:p>
@@ -738,15 +619,7 @@
               </w:numPr>
             </w:pPr>
             <w:r>
-              <w:t>Prénom (</w:t>
-            </w:r>
-            <w:proofErr w:type="spellStart"/>
-            <w:r>
-              <w:t>ztxt</w:t>
-            </w:r>
-            <w:proofErr w:type="spellEnd"/>
-            <w:r>
-              <w:t>)</w:t>
+              <w:t>Prénom (ztxt)</w:t>
             </w:r>
           </w:p>
           <w:p>
@@ -758,15 +631,7 @@
               </w:numPr>
             </w:pPr>
             <w:r>
-              <w:t>Sexe (</w:t>
-            </w:r>
-            <w:proofErr w:type="spellStart"/>
-            <w:r>
-              <w:t>lder</w:t>
-            </w:r>
-            <w:proofErr w:type="spellEnd"/>
-            <w:r>
-              <w:t>)</w:t>
+              <w:t>Sexe (lder)</w:t>
             </w:r>
           </w:p>
           <w:p>
@@ -778,15 +643,7 @@
               </w:numPr>
             </w:pPr>
             <w:r>
-              <w:t>Orientation (</w:t>
-            </w:r>
-            <w:proofErr w:type="spellStart"/>
-            <w:r>
-              <w:t>lder</w:t>
-            </w:r>
-            <w:proofErr w:type="spellEnd"/>
-            <w:r>
-              <w:t>)</w:t>
+              <w:t>Orientation (lder)</w:t>
             </w:r>
           </w:p>
           <w:p>
@@ -802,13 +659,8 @@
                 <w:numId w:val="6"/>
               </w:numPr>
             </w:pPr>
-            <w:proofErr w:type="gramStart"/>
-            <w:r>
-              <w:t>marié</w:t>
-            </w:r>
-            <w:proofErr w:type="gramEnd"/>
-            <w:r>
-              <w:t xml:space="preserve"> – réalisé – mort (false)</w:t>
+            <w:r>
+              <w:t>marié – réalisé – mort (false)</w:t>
             </w:r>
           </w:p>
           <w:p>
@@ -819,23 +671,8 @@
                 <w:numId w:val="6"/>
               </w:numPr>
             </w:pPr>
-            <w:proofErr w:type="spellStart"/>
-            <w:proofErr w:type="gramStart"/>
-            <w:r>
-              <w:t>famlle</w:t>
-            </w:r>
-            <w:proofErr w:type="spellEnd"/>
-            <w:proofErr w:type="gramEnd"/>
-            <w:r>
-              <w:t xml:space="preserve"> – famille origine (illégitime si illégitime coché sinon famille du </w:t>
-            </w:r>
-            <w:proofErr w:type="spellStart"/>
-            <w:r>
-              <w:t>sim</w:t>
-            </w:r>
-            <w:proofErr w:type="spellEnd"/>
-            <w:r>
-              <w:t>)</w:t>
+            <w:r>
+              <w:t>famlle – famille origine (illégitime si illégitime coché sinon famille du sim)</w:t>
             </w:r>
           </w:p>
           <w:p>
@@ -847,15 +684,7 @@
               </w:numPr>
             </w:pPr>
             <w:r>
-              <w:t xml:space="preserve"> </w:t>
-            </w:r>
-            <w:proofErr w:type="gramStart"/>
-            <w:r>
-              <w:t>couple</w:t>
-            </w:r>
-            <w:proofErr w:type="gramEnd"/>
-            <w:r>
-              <w:t xml:space="preserve"> (vide)</w:t>
+              <w:t xml:space="preserve"> couple (vide)</w:t>
             </w:r>
           </w:p>
           <w:p>
@@ -866,21 +695,8 @@
                 <w:numId w:val="6"/>
               </w:numPr>
             </w:pPr>
-            <w:proofErr w:type="gramStart"/>
-            <w:r>
-              <w:t>parent</w:t>
-            </w:r>
-            <w:proofErr w:type="gramEnd"/>
-            <w:r>
-              <w:t>1 – parent2 (</w:t>
-            </w:r>
-            <w:proofErr w:type="spellStart"/>
-            <w:r>
-              <w:t>sims</w:t>
-            </w:r>
-            <w:proofErr w:type="spellEnd"/>
-            <w:r>
-              <w:t xml:space="preserve"> sélectionnés)</w:t>
+            <w:r>
+              <w:t>parent1 – parent2 (sims sélectionnés)</w:t>
             </w:r>
           </w:p>
           <w:p>
@@ -896,13 +712,8 @@
                 <w:numId w:val="6"/>
               </w:numPr>
             </w:pPr>
-            <w:proofErr w:type="gramStart"/>
-            <w:r>
-              <w:t>les</w:t>
-            </w:r>
-            <w:proofErr w:type="gramEnd"/>
-            <w:r>
-              <w:t xml:space="preserve"> traits des parents sont affichés dans un tableau </w:t>
+            <w:r>
+              <w:t xml:space="preserve">les traits des parents sont affichés dans un tableau </w:t>
             </w:r>
           </w:p>
           <w:p>
@@ -913,29 +724,8 @@
                 <w:numId w:val="6"/>
               </w:numPr>
             </w:pPr>
-            <w:proofErr w:type="gramStart"/>
-            <w:r>
-              <w:t>trait</w:t>
-            </w:r>
-            <w:proofErr w:type="gramEnd"/>
-            <w:r>
-              <w:t xml:space="preserve"> 1 (</w:t>
-            </w:r>
-            <w:proofErr w:type="spellStart"/>
-            <w:r>
-              <w:t>lder</w:t>
-            </w:r>
-            <w:proofErr w:type="spellEnd"/>
-            <w:r>
-              <w:t xml:space="preserve">) et </w:t>
-            </w:r>
-            <w:proofErr w:type="spellStart"/>
-            <w:r>
-              <w:t>hrité</w:t>
-            </w:r>
-            <w:proofErr w:type="spellEnd"/>
-            <w:r>
-              <w:t xml:space="preserve"> à droite (non modifiable) </w:t>
+            <w:r>
+              <w:t xml:space="preserve">trait 1 (lder) et hrité à droite (non modifiable) </w:t>
             </w:r>
           </w:p>
           <w:p>
@@ -946,29 +736,8 @@
                 <w:numId w:val="6"/>
               </w:numPr>
             </w:pPr>
-            <w:proofErr w:type="gramStart"/>
-            <w:r>
-              <w:t>trait</w:t>
-            </w:r>
-            <w:proofErr w:type="gramEnd"/>
-            <w:r>
-              <w:t xml:space="preserve"> 2 (</w:t>
-            </w:r>
-            <w:proofErr w:type="spellStart"/>
-            <w:r>
-              <w:t>lder</w:t>
-            </w:r>
-            <w:proofErr w:type="spellEnd"/>
-            <w:r>
-              <w:t xml:space="preserve">) et </w:t>
-            </w:r>
-            <w:proofErr w:type="spellStart"/>
-            <w:r>
-              <w:t>hrité</w:t>
-            </w:r>
-            <w:proofErr w:type="spellEnd"/>
-            <w:r>
-              <w:t xml:space="preserve"> à droite (non modifiable) </w:t>
+            <w:r>
+              <w:t xml:space="preserve">trait 2 (lder) et hrité à droite (non modifiable) </w:t>
             </w:r>
           </w:p>
           <w:p>
@@ -979,21 +748,8 @@
                 <w:numId w:val="6"/>
               </w:numPr>
             </w:pPr>
-            <w:proofErr w:type="gramStart"/>
-            <w:r>
-              <w:t>le</w:t>
-            </w:r>
-            <w:proofErr w:type="gramEnd"/>
-            <w:r>
-              <w:t xml:space="preserve"> texte à droite est mis à </w:t>
-            </w:r>
-            <w:proofErr w:type="spellStart"/>
-            <w:r>
-              <w:t>jout</w:t>
-            </w:r>
-            <w:proofErr w:type="spellEnd"/>
-            <w:r>
-              <w:t xml:space="preserve"> à chaque maj de la liste déroulante : oui si trait d’un parent, non sinon</w:t>
+            <w:r>
+              <w:t>le texte à droite est mis à jout à chaque maj de la liste déroulante : oui si trait d’un parent, non sinon</w:t>
             </w:r>
           </w:p>
           <w:p>
@@ -1004,27 +760,9 @@
                 <w:numId w:val="6"/>
               </w:numPr>
             </w:pPr>
-            <w:proofErr w:type="gramStart"/>
-            <w:r>
-              <w:t>si</w:t>
-            </w:r>
-            <w:proofErr w:type="gramEnd"/>
-            <w:r>
-              <w:t xml:space="preserve"> le souhait est sélectionnable alors </w:t>
-            </w:r>
-            <w:proofErr w:type="spellStart"/>
-            <w:r>
-              <w:t>lder</w:t>
-            </w:r>
-            <w:proofErr w:type="spellEnd"/>
-            <w:r>
-              <w:t xml:space="preserve"> sur le </w:t>
-            </w:r>
-            <w:proofErr w:type="spellStart"/>
-            <w:r>
-              <w:t>souahit</w:t>
-            </w:r>
-            <w:proofErr w:type="spellEnd"/>
+            <w:r>
+              <w:t>si le souhait est sélectionnable alors lder sur le souahit</w:t>
+            </w:r>
           </w:p>
           <w:p>
             <w:r>
@@ -1039,21 +777,8 @@
                 <w:numId w:val="8"/>
               </w:numPr>
             </w:pPr>
-            <w:proofErr w:type="gramStart"/>
-            <w:r>
-              <w:t>case</w:t>
-            </w:r>
-            <w:proofErr w:type="gramEnd"/>
-            <w:r>
-              <w:t xml:space="preserve"> à cochée : cochée par défaut si le </w:t>
-            </w:r>
-            <w:proofErr w:type="spellStart"/>
-            <w:r>
-              <w:t>sim</w:t>
-            </w:r>
-            <w:proofErr w:type="spellEnd"/>
-            <w:r>
-              <w:t xml:space="preserve"> n’est pas marié ou le deuxième parent n’est pas l’époux(se)</w:t>
+            <w:r>
+              <w:t>case à cochée : cochée par défaut si le sim n’est pas marié ou le deuxième parent n’est pas l’époux(se)</w:t>
             </w:r>
           </w:p>
           <w:p>
@@ -1070,15 +795,7 @@
               </w:numPr>
             </w:pPr>
             <w:r>
-              <w:t xml:space="preserve">Bouton Valider pour confirmer la création du </w:t>
-            </w:r>
-            <w:proofErr w:type="spellStart"/>
-            <w:r>
-              <w:t>sim</w:t>
-            </w:r>
-            <w:proofErr w:type="spellEnd"/>
-            <w:r>
-              <w:t>.</w:t>
+              <w:t>Bouton Valider pour confirmer la création du sim.</w:t>
             </w:r>
           </w:p>
         </w:tc>
@@ -1530,67 +1247,27 @@
           </w:p>
           <w:p>
             <w:r>
-              <w:t>Catégorie (</w:t>
-            </w:r>
-            <w:proofErr w:type="spellStart"/>
-            <w:r>
-              <w:t>lder</w:t>
-            </w:r>
-            <w:proofErr w:type="spellEnd"/>
-            <w:r>
-              <w:t>)</w:t>
-            </w:r>
-          </w:p>
-          <w:p>
-            <w:r>
-              <w:t>Nouvelle catégorie (</w:t>
-            </w:r>
-            <w:proofErr w:type="spellStart"/>
-            <w:r>
-              <w:t>ztxt</w:t>
-            </w:r>
-            <w:proofErr w:type="spellEnd"/>
-            <w:r>
-              <w:t>)</w:t>
-            </w:r>
-          </w:p>
-          <w:p>
-            <w:r>
-              <w:t>Libellé (</w:t>
-            </w:r>
-            <w:proofErr w:type="spellStart"/>
-            <w:r>
-              <w:t>ztxt</w:t>
-            </w:r>
-            <w:proofErr w:type="spellEnd"/>
-            <w:r>
-              <w:t>)</w:t>
-            </w:r>
-          </w:p>
-          <w:p>
-            <w:r>
-              <w:t>Précision (</w:t>
-            </w:r>
-            <w:proofErr w:type="spellStart"/>
-            <w:r>
-              <w:t>ztxt</w:t>
-            </w:r>
-            <w:proofErr w:type="spellEnd"/>
-            <w:r>
-              <w:t>)</w:t>
-            </w:r>
-          </w:p>
-          <w:p>
-            <w:r>
-              <w:t>Commentaire (</w:t>
-            </w:r>
-            <w:proofErr w:type="spellStart"/>
-            <w:r>
-              <w:t>ztxt</w:t>
-            </w:r>
-            <w:proofErr w:type="spellEnd"/>
-            <w:r>
-              <w:t>)</w:t>
+              <w:t>Catégorie (lder)</w:t>
+            </w:r>
+          </w:p>
+          <w:p>
+            <w:r>
+              <w:t>Nouvelle catégorie (ztxt)</w:t>
+            </w:r>
+          </w:p>
+          <w:p>
+            <w:r>
+              <w:t>Libellé (ztxt)</w:t>
+            </w:r>
+          </w:p>
+          <w:p>
+            <w:r>
+              <w:t>Précision (ztxt)</w:t>
+            </w:r>
+          </w:p>
+          <w:p>
+            <w:r>
+              <w:t>Commentaire (ztxt)</w:t>
             </w:r>
           </w:p>
           <w:p/>
@@ -1814,15 +1491,7 @@
           </w:tcPr>
           <w:p>
             <w:r>
-              <w:t>La catégorie peut être sélectionnée dans la liste déroulante (cat déjà en base) ou nouvelle (</w:t>
-            </w:r>
-            <w:proofErr w:type="spellStart"/>
-            <w:r>
-              <w:t>ztxt</w:t>
-            </w:r>
-            <w:proofErr w:type="spellEnd"/>
-            <w:r>
-              <w:t>)</w:t>
+              <w:t>La catégorie peut être sélectionnée dans la liste déroulante (cat déjà en base) ou nouvelle (ztxt)</w:t>
             </w:r>
           </w:p>
           <w:p>
@@ -1901,15 +1570,7 @@
             </w:pPr>
             <w:r>
               <w:lastRenderedPageBreak/>
-              <w:t xml:space="preserve">Si les deux sont remplis </w:t>
-            </w:r>
-            <w:proofErr w:type="spellStart"/>
-            <w:r>
-              <w:t>prio</w:t>
-            </w:r>
-            <w:proofErr w:type="spellEnd"/>
-            <w:r>
-              <w:t xml:space="preserve"> à la liste</w:t>
+              <w:t>Si les deux sont remplis prio à la liste</w:t>
             </w:r>
           </w:p>
           <w:p>
@@ -2448,13 +2109,8 @@
           <w:p>
             <w:r>
               <w:lastRenderedPageBreak/>
-              <w:t xml:space="preserve">Classe </w:t>
-            </w:r>
-            <w:proofErr w:type="spellStart"/>
-            <w:r>
-              <w:t>Inf</w:t>
-            </w:r>
-            <w:proofErr w:type="spellEnd"/>
+              <w:t>Classe Inf</w:t>
+            </w:r>
           </w:p>
           <w:p/>
           <w:p>
@@ -2847,40 +2503,30 @@
           </w:tcPr>
           <w:p>
             <w:r>
-              <w:t xml:space="preserve">Modifier l’objet </w:t>
-            </w:r>
-            <w:proofErr w:type="spellStart"/>
+              <w:t xml:space="preserve">Modifier l’objet sim – intégrer les strings en énumération </w:t>
+            </w:r>
+          </w:p>
+        </w:tc>
+      </w:tr>
+      <w:tr>
+        <w:tc>
+          <w:tcPr>
+            <w:tcW w:w="1239" w:type="dxa"/>
+          </w:tcPr>
+          <w:p>
+            <w:r>
+              <w:t>Objets modifiés</w:t>
+            </w:r>
+          </w:p>
+        </w:tc>
+        <w:tc>
+          <w:tcPr>
+            <w:tcW w:w="7823" w:type="dxa"/>
+          </w:tcPr>
+          <w:p>
             <w:r>
               <w:t>sim</w:t>
             </w:r>
-            <w:proofErr w:type="spellEnd"/>
-            <w:r>
-              <w:t xml:space="preserve"> – intégrer les strings en énumération </w:t>
-            </w:r>
-          </w:p>
-        </w:tc>
-      </w:tr>
-      <w:tr>
-        <w:tc>
-          <w:tcPr>
-            <w:tcW w:w="1239" w:type="dxa"/>
-          </w:tcPr>
-          <w:p>
-            <w:r>
-              <w:t>Objets modifiés</w:t>
-            </w:r>
-          </w:p>
-        </w:tc>
-        <w:tc>
-          <w:tcPr>
-            <w:tcW w:w="7823" w:type="dxa"/>
-          </w:tcPr>
-          <w:p>
-            <w:proofErr w:type="spellStart"/>
-            <w:r>
-              <w:t>sim</w:t>
-            </w:r>
-            <w:proofErr w:type="spellEnd"/>
           </w:p>
         </w:tc>
       </w:tr>
@@ -3042,40 +2688,30 @@
           </w:tcPr>
           <w:p>
             <w:r>
-              <w:t xml:space="preserve">Modifier les données de la table </w:t>
-            </w:r>
-            <w:proofErr w:type="spellStart"/>
+              <w:t xml:space="preserve">Modifier les données de la table sim pour correspondre aux énumération de l’objet (T008a) </w:t>
+            </w:r>
+          </w:p>
+        </w:tc>
+      </w:tr>
+      <w:tr>
+        <w:tc>
+          <w:tcPr>
+            <w:tcW w:w="1239" w:type="dxa"/>
+          </w:tcPr>
+          <w:p>
+            <w:r>
+              <w:t>Tables modifiées</w:t>
+            </w:r>
+          </w:p>
+        </w:tc>
+        <w:tc>
+          <w:tcPr>
+            <w:tcW w:w="7823" w:type="dxa"/>
+          </w:tcPr>
+          <w:p>
             <w:r>
               <w:t>sim</w:t>
             </w:r>
-            <w:proofErr w:type="spellEnd"/>
-            <w:r>
-              <w:t xml:space="preserve"> pour correspondre aux énumération de l’objet (T008a) </w:t>
-            </w:r>
-          </w:p>
-        </w:tc>
-      </w:tr>
-      <w:tr>
-        <w:tc>
-          <w:tcPr>
-            <w:tcW w:w="1239" w:type="dxa"/>
-          </w:tcPr>
-          <w:p>
-            <w:r>
-              <w:t>Tables modifiées</w:t>
-            </w:r>
-          </w:p>
-        </w:tc>
-        <w:tc>
-          <w:tcPr>
-            <w:tcW w:w="7823" w:type="dxa"/>
-          </w:tcPr>
-          <w:p>
-            <w:proofErr w:type="spellStart"/>
-            <w:r>
-              <w:t>sim</w:t>
-            </w:r>
-            <w:proofErr w:type="spellEnd"/>
           </w:p>
         </w:tc>
       </w:tr>
@@ -3152,13 +2788,8 @@
           </w:tcPr>
           <w:p>
             <w:r>
-              <w:t xml:space="preserve">Correction de bug - Action sur </w:t>
-            </w:r>
-            <w:proofErr w:type="spellStart"/>
-            <w:r>
-              <w:t>sim</w:t>
-            </w:r>
-            <w:proofErr w:type="spellEnd"/>
+              <w:t>Correction de bug - Action sur sim</w:t>
+            </w:r>
           </w:p>
         </w:tc>
       </w:tr>
@@ -3201,13 +2832,8 @@
           </w:tcPr>
           <w:p>
             <w:r>
-              <w:t xml:space="preserve">Sim – Trait – </w:t>
-            </w:r>
-            <w:proofErr w:type="spellStart"/>
-            <w:r>
-              <w:t>LiaisonSITR</w:t>
-            </w:r>
-            <w:proofErr w:type="spellEnd"/>
+              <w:t>Sim – Trait – LiaisonSITR</w:t>
+            </w:r>
           </w:p>
         </w:tc>
       </w:tr>
@@ -3357,13 +2983,8 @@
           </w:tcPr>
           <w:p>
             <w:r>
-              <w:t xml:space="preserve">Starter  – Trait – </w:t>
-            </w:r>
-            <w:proofErr w:type="spellStart"/>
-            <w:r>
-              <w:t>LiaisonSITR</w:t>
-            </w:r>
-            <w:proofErr w:type="spellEnd"/>
+              <w:t>Starter  – Trait – LiaisonSITR</w:t>
+            </w:r>
           </w:p>
         </w:tc>
       </w:tr>
@@ -3513,13 +3134,8 @@
           </w:tcPr>
           <w:p>
             <w:r>
-              <w:t xml:space="preserve">Famille, </w:t>
-            </w:r>
-            <w:proofErr w:type="spellStart"/>
-            <w:r>
-              <w:t>lCOFA</w:t>
-            </w:r>
-            <w:proofErr w:type="spellEnd"/>
+              <w:t>Famille, lCOFA</w:t>
+            </w:r>
           </w:p>
         </w:tc>
       </w:tr>
@@ -3585,28 +3201,12 @@
           </w:tcPr>
           <w:p>
             <w:r>
-              <w:t xml:space="preserve">Lors de la création de la famille un set de </w:t>
-            </w:r>
-            <w:proofErr w:type="spellStart"/>
-            <w:r>
-              <w:t>lCOFA</w:t>
-            </w:r>
-            <w:proofErr w:type="spellEnd"/>
-            <w:r>
-              <w:t xml:space="preserve"> est créé pour la famille sur la classe pauvre</w:t>
-            </w:r>
-          </w:p>
-          <w:p>
-            <w:r>
-              <w:t xml:space="preserve">L’ensemble des </w:t>
-            </w:r>
-            <w:proofErr w:type="spellStart"/>
-            <w:r>
-              <w:t>lCOFA</w:t>
-            </w:r>
-            <w:proofErr w:type="spellEnd"/>
-            <w:r>
-              <w:t xml:space="preserve"> sont affichées avec leur condition sur l’écran accueil</w:t>
+              <w:t>Lors de la création de la famille un set de lCOFA est créé pour la famille sur la classe pauvre</w:t>
+            </w:r>
+          </w:p>
+          <w:p>
+            <w:r>
+              <w:t>L’ensemble des lCOFA sont affichées avec leur condition sur l’écran accueil</w:t>
             </w:r>
           </w:p>
         </w:tc>
@@ -3724,13 +3324,8 @@
           </w:tcPr>
           <w:p>
             <w:r>
-              <w:t xml:space="preserve">Créer l’écran – Modifier la </w:t>
-            </w:r>
-            <w:proofErr w:type="spellStart"/>
-            <w:r>
-              <w:t>lCOFA</w:t>
-            </w:r>
-            <w:proofErr w:type="spellEnd"/>
+              <w:t>Créer l’écran – Modifier la lCOFA</w:t>
+            </w:r>
           </w:p>
         </w:tc>
       </w:tr>
@@ -3856,15 +3451,7 @@
               </w:numPr>
             </w:pPr>
             <w:r>
-              <w:t xml:space="preserve">Informations de la </w:t>
-            </w:r>
-            <w:proofErr w:type="spellStart"/>
-            <w:r>
-              <w:t>lCOFA</w:t>
-            </w:r>
-            <w:proofErr w:type="spellEnd"/>
-            <w:r>
-              <w:t>.</w:t>
+              <w:t>Informations de la lCOFA.</w:t>
             </w:r>
           </w:p>
           <w:p/>
@@ -3962,13 +3549,8 @@
           </w:tcPr>
           <w:p>
             <w:r>
-              <w:t xml:space="preserve">Action sur </w:t>
-            </w:r>
-            <w:proofErr w:type="spellStart"/>
-            <w:r>
-              <w:t>sim</w:t>
-            </w:r>
-            <w:proofErr w:type="spellEnd"/>
+              <w:t>Action sur sim</w:t>
+            </w:r>
           </w:p>
         </w:tc>
       </w:tr>
@@ -3989,15 +3571,7 @@
           </w:tcPr>
           <w:p>
             <w:r>
-              <w:t xml:space="preserve">Compléter les traits et le souhait à long terme d’un </w:t>
-            </w:r>
-            <w:proofErr w:type="spellStart"/>
-            <w:r>
-              <w:t>sim</w:t>
-            </w:r>
-            <w:proofErr w:type="spellEnd"/>
-            <w:r>
-              <w:t xml:space="preserve"> existant</w:t>
+              <w:t>Compléter les traits et le souhait à long terme d’un sim existant</w:t>
             </w:r>
           </w:p>
         </w:tc>
@@ -4019,13 +3593,8 @@
           </w:tcPr>
           <w:p>
             <w:r>
-              <w:t xml:space="preserve">Sim, </w:t>
-            </w:r>
-            <w:proofErr w:type="spellStart"/>
-            <w:r>
-              <w:t>lSITR</w:t>
-            </w:r>
-            <w:proofErr w:type="spellEnd"/>
+              <w:t>Sim, lSITR</w:t>
+            </w:r>
           </w:p>
         </w:tc>
       </w:tr>
@@ -4071,16 +3640,8 @@
               <w:rPr>
                 <w:highlight w:val="green"/>
               </w:rPr>
-              <w:t xml:space="preserve">Ecran détail </w:t>
-            </w:r>
-            <w:proofErr w:type="spellStart"/>
-            <w:r>
-              <w:rPr>
-                <w:highlight w:val="green"/>
-              </w:rPr>
-              <w:t>sim</w:t>
-            </w:r>
-            <w:proofErr w:type="spellEnd"/>
+              <w:t>Ecran détail sim</w:t>
+            </w:r>
           </w:p>
           <w:p/>
         </w:tc>
@@ -4391,15 +3952,7 @@
               </w:numPr>
             </w:pPr>
             <w:r>
-              <w:t xml:space="preserve">Détails : lien vers le détail du droit (et ses liaisons </w:t>
-            </w:r>
-            <w:proofErr w:type="spellStart"/>
-            <w:r>
-              <w:t>drcl</w:t>
-            </w:r>
-            <w:proofErr w:type="spellEnd"/>
-            <w:r>
-              <w:t>)</w:t>
+              <w:t>Détails : lien vers le détail du droit (et ses liaisons drcl)</w:t>
             </w:r>
           </w:p>
           <w:p/>
@@ -4670,15 +4223,7 @@
               </w:numPr>
             </w:pPr>
             <w:r>
-              <w:t xml:space="preserve">Détails : lien vers le détail du devoirs (et ses liaisons </w:t>
-            </w:r>
-            <w:proofErr w:type="spellStart"/>
-            <w:r>
-              <w:t>dvcl</w:t>
-            </w:r>
-            <w:proofErr w:type="spellEnd"/>
-            <w:r>
-              <w:t>)</w:t>
+              <w:t>Détails : lien vers le détail du devoirs (et ses liaisons dvcl)</w:t>
             </w:r>
           </w:p>
           <w:p/>
@@ -4779,24 +4324,30 @@
           </w:tcPr>
           <w:p>
             <w:r>
-              <w:t xml:space="preserve">Modifier l’objet </w:t>
-            </w:r>
-            <w:proofErr w:type="spellStart"/>
+              <w:t xml:space="preserve">Modifier l’objet sim – ajouter l’attribut age </w:t>
+            </w:r>
+          </w:p>
+        </w:tc>
+      </w:tr>
+      <w:tr>
+        <w:tc>
+          <w:tcPr>
+            <w:tcW w:w="1239" w:type="dxa"/>
+          </w:tcPr>
+          <w:p>
+            <w:r>
+              <w:t>Objets modifiés</w:t>
+            </w:r>
+          </w:p>
+        </w:tc>
+        <w:tc>
+          <w:tcPr>
+            <w:tcW w:w="7823" w:type="dxa"/>
+          </w:tcPr>
+          <w:p>
             <w:r>
               <w:t>sim</w:t>
             </w:r>
-            <w:proofErr w:type="spellEnd"/>
-            <w:r>
-              <w:t xml:space="preserve"> – ajouter l’attribut </w:t>
-            </w:r>
-            <w:proofErr w:type="spellStart"/>
-            <w:r>
-              <w:t>age</w:t>
-            </w:r>
-            <w:proofErr w:type="spellEnd"/>
-            <w:r>
-              <w:t xml:space="preserve"> </w:t>
-            </w:r>
           </w:p>
         </w:tc>
       </w:tr>
@@ -4807,7 +4358,7 @@
           </w:tcPr>
           <w:p>
             <w:r>
-              <w:t>Objets modifiés</w:t>
+              <w:t>Ecran(s) associé(s)</w:t>
             </w:r>
           </w:p>
         </w:tc>
@@ -4816,11 +4367,9 @@
             <w:tcW w:w="7823" w:type="dxa"/>
           </w:tcPr>
           <w:p>
-            <w:proofErr w:type="spellStart"/>
-            <w:r>
-              <w:t>sim</w:t>
-            </w:r>
-            <w:proofErr w:type="spellEnd"/>
+            <w:r>
+              <w:t>-</w:t>
+            </w:r>
           </w:p>
         </w:tc>
       </w:tr>
@@ -4831,7 +4380,7 @@
           </w:tcPr>
           <w:p>
             <w:r>
-              <w:t>Ecran(s) associé(s)</w:t>
+              <w:t>Description</w:t>
             </w:r>
           </w:p>
         </w:tc>
@@ -4841,7 +4390,7 @@
           </w:tcPr>
           <w:p>
             <w:r>
-              <w:t>-</w:t>
+              <w:t>Description</w:t>
             </w:r>
           </w:p>
         </w:tc>
@@ -4853,7 +4402,7 @@
           </w:tcPr>
           <w:p>
             <w:r>
-              <w:t>Description</w:t>
+              <w:t>RDG</w:t>
             </w:r>
           </w:p>
         </w:tc>
@@ -4863,7 +4412,7 @@
           </w:tcPr>
           <w:p>
             <w:r>
-              <w:t>Description</w:t>
+              <w:t>Liste des RDG</w:t>
             </w:r>
           </w:p>
         </w:tc>
@@ -4875,7 +4424,7 @@
           </w:tcPr>
           <w:p>
             <w:r>
-              <w:t>RDG</w:t>
+              <w:t>Reprise de données</w:t>
             </w:r>
           </w:p>
         </w:tc>
@@ -4885,45 +4434,7 @@
           </w:tcPr>
           <w:p>
             <w:r>
-              <w:t>Liste des RDG</w:t>
-            </w:r>
-          </w:p>
-        </w:tc>
-      </w:tr>
-      <w:tr>
-        <w:tc>
-          <w:tcPr>
-            <w:tcW w:w="1239" w:type="dxa"/>
-          </w:tcPr>
-          <w:p>
-            <w:r>
-              <w:t>Reprise de données</w:t>
-            </w:r>
-          </w:p>
-        </w:tc>
-        <w:tc>
-          <w:tcPr>
-            <w:tcW w:w="7823" w:type="dxa"/>
-          </w:tcPr>
-          <w:p>
-            <w:r>
-              <w:t xml:space="preserve">Alimenter la nouvelle colonne </w:t>
-            </w:r>
-            <w:proofErr w:type="spellStart"/>
-            <w:r>
-              <w:t>age</w:t>
-            </w:r>
-            <w:proofErr w:type="spellEnd"/>
-            <w:r>
-              <w:t xml:space="preserve"> pour les </w:t>
-            </w:r>
-            <w:proofErr w:type="spellStart"/>
-            <w:r>
-              <w:t>sims</w:t>
-            </w:r>
-            <w:proofErr w:type="spellEnd"/>
-            <w:r>
-              <w:t xml:space="preserve"> déjà existants (starter = adulte, non starter = enfant) (T015b)</w:t>
+              <w:t>Alimenter la nouvelle colonne age pour les sims déjà existants (starter = adulte, non starter = enfant) (T015b)</w:t>
             </w:r>
           </w:p>
         </w:tc>
@@ -4957,10 +4468,7 @@
           </w:tcPr>
           <w:p>
             <w:r>
-              <w:t>T015</w:t>
-            </w:r>
-            <w:r>
-              <w:t>b</w:t>
+              <w:t>T015b</w:t>
             </w:r>
           </w:p>
         </w:tc>
@@ -5004,32 +4512,30 @@
           </w:tcPr>
           <w:p>
             <w:r>
-              <w:t xml:space="preserve">Modifier les données de la table </w:t>
-            </w:r>
-            <w:proofErr w:type="spellStart"/>
+              <w:t xml:space="preserve">Modifier les données de la table sim pour alimenter la colonne age </w:t>
+            </w:r>
+          </w:p>
+        </w:tc>
+      </w:tr>
+      <w:tr>
+        <w:tc>
+          <w:tcPr>
+            <w:tcW w:w="1239" w:type="dxa"/>
+          </w:tcPr>
+          <w:p>
+            <w:r>
+              <w:t>Tables modifiées</w:t>
+            </w:r>
+          </w:p>
+        </w:tc>
+        <w:tc>
+          <w:tcPr>
+            <w:tcW w:w="7823" w:type="dxa"/>
+          </w:tcPr>
+          <w:p>
             <w:r>
               <w:t>sim</w:t>
             </w:r>
-            <w:proofErr w:type="spellEnd"/>
-            <w:r>
-              <w:t xml:space="preserve"> pour </w:t>
-            </w:r>
-            <w:r>
-              <w:t>alimenter la col</w:t>
-            </w:r>
-            <w:bookmarkStart w:id="0" w:name="_GoBack"/>
-            <w:bookmarkEnd w:id="0"/>
-            <w:r>
-              <w:t xml:space="preserve">onne </w:t>
-            </w:r>
-            <w:proofErr w:type="spellStart"/>
-            <w:r>
-              <w:t>age</w:t>
-            </w:r>
-            <w:proofErr w:type="spellEnd"/>
-            <w:r>
-              <w:t xml:space="preserve"> </w:t>
-            </w:r>
           </w:p>
         </w:tc>
       </w:tr>
@@ -5040,7 +4546,7 @@
           </w:tcPr>
           <w:p>
             <w:r>
-              <w:t>Tables modifiées</w:t>
+              <w:t>Description</w:t>
             </w:r>
           </w:p>
         </w:tc>
@@ -5049,51 +4555,8 @@
             <w:tcW w:w="7823" w:type="dxa"/>
           </w:tcPr>
           <w:p>
-            <w:proofErr w:type="spellStart"/>
-            <w:r>
-              <w:t>sim</w:t>
-            </w:r>
-            <w:proofErr w:type="spellEnd"/>
-          </w:p>
-        </w:tc>
-      </w:tr>
-      <w:tr>
-        <w:tc>
-          <w:tcPr>
-            <w:tcW w:w="1239" w:type="dxa"/>
-          </w:tcPr>
-          <w:p>
-            <w:r>
-              <w:t>Description</w:t>
-            </w:r>
-          </w:p>
-        </w:tc>
-        <w:tc>
-          <w:tcPr>
-            <w:tcW w:w="7823" w:type="dxa"/>
-          </w:tcPr>
-          <w:p>
-            <w:r>
-              <w:t xml:space="preserve">Alimenter la nouvelle colonne </w:t>
-            </w:r>
-            <w:proofErr w:type="spellStart"/>
-            <w:r>
-              <w:t>age</w:t>
-            </w:r>
-            <w:proofErr w:type="spellEnd"/>
-            <w:r>
-              <w:t xml:space="preserve"> pour les </w:t>
-            </w:r>
-            <w:proofErr w:type="spellStart"/>
-            <w:r>
-              <w:t>sims</w:t>
-            </w:r>
-            <w:proofErr w:type="spellEnd"/>
-            <w:r>
-              <w:t xml:space="preserve"> déjà existants (starter = adult</w:t>
-            </w:r>
-            <w:r>
-              <w:t>e, non starter = enfant)</w:t>
+            <w:r>
+              <w:t>Alimenter la nouvelle colonne age pour les sims déjà existants (starter = adulte, non starter = enfant)</w:t>
             </w:r>
           </w:p>
         </w:tc>
@@ -5152,13 +4615,8 @@
           </w:tcPr>
           <w:p>
             <w:r>
-              <w:t xml:space="preserve">Action sur </w:t>
-            </w:r>
-            <w:proofErr w:type="spellStart"/>
-            <w:r>
-              <w:t>sim</w:t>
-            </w:r>
-            <w:proofErr w:type="spellEnd"/>
+              <w:t>Action sur sim</w:t>
+            </w:r>
           </w:p>
         </w:tc>
       </w:tr>
@@ -5179,15 +4637,7 @@
           </w:tcPr>
           <w:p>
             <w:r>
-              <w:t xml:space="preserve">Changer l’âge d’un </w:t>
-            </w:r>
-            <w:proofErr w:type="spellStart"/>
-            <w:r>
-              <w:t>sim</w:t>
-            </w:r>
-            <w:proofErr w:type="spellEnd"/>
-            <w:r>
-              <w:t xml:space="preserve"> existant de enfant à adulte</w:t>
+              <w:t>Changer l’âge d’un sim existant de enfant à adulte</w:t>
             </w:r>
           </w:p>
         </w:tc>
@@ -5256,16 +4706,8 @@
               <w:rPr>
                 <w:highlight w:val="green"/>
               </w:rPr>
-              <w:t xml:space="preserve">Ecran détail </w:t>
-            </w:r>
-            <w:proofErr w:type="spellStart"/>
-            <w:r>
-              <w:rPr>
-                <w:highlight w:val="green"/>
-              </w:rPr>
-              <w:t>sim</w:t>
-            </w:r>
-            <w:proofErr w:type="spellEnd"/>
+              <w:t>Ecran détail sim</w:t>
+            </w:r>
           </w:p>
           <w:p/>
         </w:tc>
@@ -5336,13 +4778,802 @@
         </w:tc>
       </w:tr>
     </w:tbl>
+    <w:p>
+      <w:r>
+        <w:t>Hhhh</w:t>
+      </w:r>
+    </w:p>
+    <w:tbl>
+      <w:tblPr>
+        <w:tblStyle w:val="Grilledutableau"/>
+        <w:tblW w:w="0" w:type="auto"/>
+        <w:tblLook w:val="04A0" w:firstRow="1" w:lastRow="0" w:firstColumn="1" w:lastColumn="0" w:noHBand="0" w:noVBand="1"/>
+      </w:tblPr>
+      <w:tblGrid>
+        <w:gridCol w:w="1528"/>
+        <w:gridCol w:w="7534"/>
+      </w:tblGrid>
+      <w:tr>
+        <w:tc>
+          <w:tcPr>
+            <w:tcW w:w="1528" w:type="dxa"/>
+          </w:tcPr>
+          <w:p>
+            <w:r>
+              <w:t>Ticket</w:t>
+            </w:r>
+          </w:p>
+        </w:tc>
+        <w:tc>
+          <w:tcPr>
+            <w:tcW w:w="7534" w:type="dxa"/>
+          </w:tcPr>
+          <w:p>
+            <w:r>
+              <w:t>T016a</w:t>
+            </w:r>
+          </w:p>
+        </w:tc>
+      </w:tr>
+      <w:tr>
+        <w:tc>
+          <w:tcPr>
+            <w:tcW w:w="1528" w:type="dxa"/>
+          </w:tcPr>
+          <w:p>
+            <w:r>
+              <w:lastRenderedPageBreak/>
+              <w:t>Rubrique</w:t>
+            </w:r>
+          </w:p>
+        </w:tc>
+        <w:tc>
+          <w:tcPr>
+            <w:tcW w:w="7534" w:type="dxa"/>
+          </w:tcPr>
+          <w:p>
+            <w:r>
+              <w:t>Action sur sim</w:t>
+            </w:r>
+          </w:p>
+        </w:tc>
+      </w:tr>
+      <w:tr>
+        <w:tc>
+          <w:tcPr>
+            <w:tcW w:w="1528" w:type="dxa"/>
+          </w:tcPr>
+          <w:p>
+            <w:r>
+              <w:t>Intitulé</w:t>
+            </w:r>
+          </w:p>
+        </w:tc>
+        <w:tc>
+          <w:tcPr>
+            <w:tcW w:w="7534" w:type="dxa"/>
+          </w:tcPr>
+          <w:p>
+            <w:r>
+              <w:t>Décès d’un sim</w:t>
+            </w:r>
+          </w:p>
+        </w:tc>
+      </w:tr>
+      <w:tr>
+        <w:tc>
+          <w:tcPr>
+            <w:tcW w:w="1528" w:type="dxa"/>
+          </w:tcPr>
+          <w:p>
+            <w:r>
+              <w:t>Objets modifiés</w:t>
+            </w:r>
+          </w:p>
+        </w:tc>
+        <w:tc>
+          <w:tcPr>
+            <w:tcW w:w="7534" w:type="dxa"/>
+          </w:tcPr>
+          <w:p>
+            <w:r>
+              <w:t>Sim</w:t>
+            </w:r>
+          </w:p>
+        </w:tc>
+      </w:tr>
+      <w:tr>
+        <w:tc>
+          <w:tcPr>
+            <w:tcW w:w="1528" w:type="dxa"/>
+          </w:tcPr>
+          <w:p>
+            <w:r>
+              <w:t>Accès</w:t>
+            </w:r>
+          </w:p>
+        </w:tc>
+        <w:tc>
+          <w:tcPr>
+            <w:tcW w:w="7534" w:type="dxa"/>
+          </w:tcPr>
+          <w:p>
+            <w:r>
+              <w:t>--</w:t>
+            </w:r>
+          </w:p>
+        </w:tc>
+      </w:tr>
+      <w:tr>
+        <w:tc>
+          <w:tcPr>
+            <w:tcW w:w="1528" w:type="dxa"/>
+          </w:tcPr>
+          <w:p>
+            <w:r>
+              <w:t>Ecran associé</w:t>
+            </w:r>
+          </w:p>
+        </w:tc>
+        <w:tc>
+          <w:tcPr>
+            <w:tcW w:w="7534" w:type="dxa"/>
+          </w:tcPr>
+          <w:p>
+            <w:r>
+              <w:rPr>
+                <w:highlight w:val="green"/>
+              </w:rPr>
+              <w:t>Ecran détail sim</w:t>
+            </w:r>
+          </w:p>
+          <w:p/>
+        </w:tc>
+      </w:tr>
+      <w:tr>
+        <w:tc>
+          <w:tcPr>
+            <w:tcW w:w="1528" w:type="dxa"/>
+          </w:tcPr>
+          <w:p>
+            <w:r>
+              <w:t>Scénario</w:t>
+            </w:r>
+          </w:p>
+        </w:tc>
+        <w:tc>
+          <w:tcPr>
+            <w:tcW w:w="7534" w:type="dxa"/>
+          </w:tcPr>
+          <w:p>
+            <w:r>
+              <w:t>Bouton « Déclarer le décès »</w:t>
+            </w:r>
+          </w:p>
+        </w:tc>
+      </w:tr>
+      <w:tr>
+        <w:tc>
+          <w:tcPr>
+            <w:tcW w:w="1528" w:type="dxa"/>
+          </w:tcPr>
+          <w:p>
+            <w:r>
+              <w:t>RDG</w:t>
+            </w:r>
+          </w:p>
+        </w:tc>
+        <w:tc>
+          <w:tcPr>
+            <w:tcW w:w="7534" w:type="dxa"/>
+          </w:tcPr>
+          <w:p/>
+        </w:tc>
+      </w:tr>
+      <w:tr>
+        <w:tc>
+          <w:tcPr>
+            <w:tcW w:w="1528" w:type="dxa"/>
+          </w:tcPr>
+          <w:p>
+            <w:r>
+              <w:t>Commentaire</w:t>
+            </w:r>
+          </w:p>
+        </w:tc>
+        <w:tc>
+          <w:tcPr>
+            <w:tcW w:w="7534" w:type="dxa"/>
+          </w:tcPr>
+          <w:p>
+            <w:r>
+              <w:t>-</w:t>
+            </w:r>
+          </w:p>
+        </w:tc>
+      </w:tr>
+    </w:tbl>
+    <w:p/>
+    <w:tbl>
+      <w:tblPr>
+        <w:tblStyle w:val="Grilledutableau"/>
+        <w:tblW w:w="0" w:type="auto"/>
+        <w:tblLook w:val="04A0" w:firstRow="1" w:lastRow="0" w:firstColumn="1" w:lastColumn="0" w:noHBand="0" w:noVBand="1"/>
+      </w:tblPr>
+      <w:tblGrid>
+        <w:gridCol w:w="1528"/>
+        <w:gridCol w:w="7534"/>
+      </w:tblGrid>
+      <w:tr>
+        <w:tc>
+          <w:tcPr>
+            <w:tcW w:w="1528" w:type="dxa"/>
+          </w:tcPr>
+          <w:p>
+            <w:r>
+              <w:t>Ticket</w:t>
+            </w:r>
+          </w:p>
+        </w:tc>
+        <w:tc>
+          <w:tcPr>
+            <w:tcW w:w="7534" w:type="dxa"/>
+          </w:tcPr>
+          <w:p>
+            <w:r>
+              <w:t>T017</w:t>
+            </w:r>
+            <w:r>
+              <w:t>a</w:t>
+            </w:r>
+          </w:p>
+        </w:tc>
+      </w:tr>
+      <w:tr>
+        <w:tc>
+          <w:tcPr>
+            <w:tcW w:w="1528" w:type="dxa"/>
+          </w:tcPr>
+          <w:p>
+            <w:r>
+              <w:t>Rubrique</w:t>
+            </w:r>
+          </w:p>
+        </w:tc>
+        <w:tc>
+          <w:tcPr>
+            <w:tcW w:w="7534" w:type="dxa"/>
+          </w:tcPr>
+          <w:p>
+            <w:r>
+              <w:t xml:space="preserve">Action sur </w:t>
+            </w:r>
+            <w:r>
+              <w:t>famille</w:t>
+            </w:r>
+          </w:p>
+        </w:tc>
+      </w:tr>
+      <w:tr>
+        <w:tc>
+          <w:tcPr>
+            <w:tcW w:w="1528" w:type="dxa"/>
+          </w:tcPr>
+          <w:p>
+            <w:r>
+              <w:t>Intitulé</w:t>
+            </w:r>
+          </w:p>
+        </w:tc>
+        <w:tc>
+          <w:tcPr>
+            <w:tcW w:w="7534" w:type="dxa"/>
+          </w:tcPr>
+          <w:p>
+            <w:r>
+              <w:t>Changer de génération</w:t>
+            </w:r>
+          </w:p>
+        </w:tc>
+      </w:tr>
+      <w:tr>
+        <w:tc>
+          <w:tcPr>
+            <w:tcW w:w="1528" w:type="dxa"/>
+          </w:tcPr>
+          <w:p>
+            <w:r>
+              <w:t>Objets modifiés</w:t>
+            </w:r>
+          </w:p>
+        </w:tc>
+        <w:tc>
+          <w:tcPr>
+            <w:tcW w:w="7534" w:type="dxa"/>
+          </w:tcPr>
+          <w:p>
+            <w:r>
+              <w:t>Famille, Sim</w:t>
+            </w:r>
+          </w:p>
+        </w:tc>
+      </w:tr>
+      <w:tr>
+        <w:tc>
+          <w:tcPr>
+            <w:tcW w:w="1528" w:type="dxa"/>
+          </w:tcPr>
+          <w:p>
+            <w:r>
+              <w:t>Accès</w:t>
+            </w:r>
+          </w:p>
+        </w:tc>
+        <w:tc>
+          <w:tcPr>
+            <w:tcW w:w="7534" w:type="dxa"/>
+          </w:tcPr>
+          <w:p>
+            <w:r>
+              <w:t>--</w:t>
+            </w:r>
+          </w:p>
+        </w:tc>
+      </w:tr>
+      <w:tr>
+        <w:tc>
+          <w:tcPr>
+            <w:tcW w:w="1528" w:type="dxa"/>
+          </w:tcPr>
+          <w:p>
+            <w:r>
+              <w:t>Ecran associé</w:t>
+            </w:r>
+          </w:p>
+        </w:tc>
+        <w:tc>
+          <w:tcPr>
+            <w:tcW w:w="7534" w:type="dxa"/>
+          </w:tcPr>
+          <w:p>
+            <w:pPr>
+              <w:rPr>
+                <w:highlight w:val="green"/>
+              </w:rPr>
+            </w:pPr>
+            <w:r>
+              <w:rPr>
+                <w:highlight w:val="green"/>
+              </w:rPr>
+              <w:t>Accueil</w:t>
+            </w:r>
+          </w:p>
+          <w:p>
+            <w:r>
+              <w:rPr>
+                <w:highlight w:val="red"/>
+              </w:rPr>
+              <w:t xml:space="preserve">Ecran détail </w:t>
+            </w:r>
+            <w:r>
+              <w:rPr>
+                <w:highlight w:val="red"/>
+              </w:rPr>
+              <w:t>famille</w:t>
+            </w:r>
+          </w:p>
+          <w:p/>
+        </w:tc>
+      </w:tr>
+      <w:tr>
+        <w:tc>
+          <w:tcPr>
+            <w:tcW w:w="1528" w:type="dxa"/>
+          </w:tcPr>
+          <w:p>
+            <w:r>
+              <w:t>Scénario</w:t>
+            </w:r>
+          </w:p>
+        </w:tc>
+        <w:tc>
+          <w:tcPr>
+            <w:tcW w:w="7534" w:type="dxa"/>
+          </w:tcPr>
+          <w:p>
+            <w:r>
+              <w:t>Changer de génération</w:t>
+            </w:r>
+          </w:p>
+          <w:p>
+            <w:r>
+              <w:t>Sur l’écran,</w:t>
+            </w:r>
+          </w:p>
+          <w:p>
+            <w:r>
+              <w:t>Clic sur le bouton « Changer de génération »</w:t>
+            </w:r>
+          </w:p>
+          <w:p>
+            <w:r>
+              <w:t xml:space="preserve">Redirection sur l’écran de choix de l’héritier. </w:t>
+            </w:r>
+          </w:p>
+        </w:tc>
+      </w:tr>
+      <w:tr>
+        <w:tc>
+          <w:tcPr>
+            <w:tcW w:w="1528" w:type="dxa"/>
+          </w:tcPr>
+          <w:p>
+            <w:r>
+              <w:t>RDG</w:t>
+            </w:r>
+          </w:p>
+        </w:tc>
+        <w:tc>
+          <w:tcPr>
+            <w:tcW w:w="7534" w:type="dxa"/>
+          </w:tcPr>
+          <w:p/>
+        </w:tc>
+      </w:tr>
+      <w:tr>
+        <w:tc>
+          <w:tcPr>
+            <w:tcW w:w="1528" w:type="dxa"/>
+          </w:tcPr>
+          <w:p>
+            <w:r>
+              <w:t>Commentaire</w:t>
+            </w:r>
+          </w:p>
+        </w:tc>
+        <w:tc>
+          <w:tcPr>
+            <w:tcW w:w="7534" w:type="dxa"/>
+          </w:tcPr>
+          <w:p>
+            <w:r>
+              <w:t>-</w:t>
+            </w:r>
+          </w:p>
+        </w:tc>
+      </w:tr>
+    </w:tbl>
+    <w:p/>
+    <w:tbl>
+      <w:tblPr>
+        <w:tblStyle w:val="Grilledutableau"/>
+        <w:tblW w:w="0" w:type="auto"/>
+        <w:tblLook w:val="04A0" w:firstRow="1" w:lastRow="0" w:firstColumn="1" w:lastColumn="0" w:noHBand="0" w:noVBand="1"/>
+      </w:tblPr>
+      <w:tblGrid>
+        <w:gridCol w:w="1528"/>
+        <w:gridCol w:w="7534"/>
+      </w:tblGrid>
+      <w:tr>
+        <w:tc>
+          <w:tcPr>
+            <w:tcW w:w="1442" w:type="dxa"/>
+          </w:tcPr>
+          <w:p>
+            <w:r>
+              <w:t xml:space="preserve">Ticket </w:t>
+            </w:r>
+          </w:p>
+        </w:tc>
+        <w:tc>
+          <w:tcPr>
+            <w:tcW w:w="7620" w:type="dxa"/>
+          </w:tcPr>
+          <w:p>
+            <w:r>
+              <w:t>T01</w:t>
+            </w:r>
+            <w:r>
+              <w:t>7b</w:t>
+            </w:r>
+          </w:p>
+        </w:tc>
+      </w:tr>
+      <w:tr>
+        <w:tc>
+          <w:tcPr>
+            <w:tcW w:w="1442" w:type="dxa"/>
+          </w:tcPr>
+          <w:p>
+            <w:r>
+              <w:t>Rubrique</w:t>
+            </w:r>
+          </w:p>
+        </w:tc>
+        <w:tc>
+          <w:tcPr>
+            <w:tcW w:w="7620" w:type="dxa"/>
+          </w:tcPr>
+          <w:p>
+            <w:r>
+              <w:t xml:space="preserve">Création écran </w:t>
+            </w:r>
+          </w:p>
+        </w:tc>
+      </w:tr>
+      <w:tr>
+        <w:tc>
+          <w:tcPr>
+            <w:tcW w:w="1442" w:type="dxa"/>
+          </w:tcPr>
+          <w:p>
+            <w:r>
+              <w:t>Intitulé</w:t>
+            </w:r>
+          </w:p>
+        </w:tc>
+        <w:tc>
+          <w:tcPr>
+            <w:tcW w:w="7620" w:type="dxa"/>
+          </w:tcPr>
+          <w:p>
+            <w:r>
+              <w:t xml:space="preserve">Créer l’écran – </w:t>
+            </w:r>
+            <w:r>
+              <w:t>Choix du prochain héritier</w:t>
+            </w:r>
+          </w:p>
+        </w:tc>
+      </w:tr>
+      <w:tr>
+        <w:tc>
+          <w:tcPr>
+            <w:tcW w:w="1442" w:type="dxa"/>
+          </w:tcPr>
+          <w:p>
+            <w:r>
+              <w:t>Objets utilisés</w:t>
+            </w:r>
+          </w:p>
+        </w:tc>
+        <w:tc>
+          <w:tcPr>
+            <w:tcW w:w="7620" w:type="dxa"/>
+          </w:tcPr>
+          <w:p>
+            <w:r>
+              <w:t>Famille, sim</w:t>
+            </w:r>
+          </w:p>
+        </w:tc>
+      </w:tr>
+      <w:tr>
+        <w:tc>
+          <w:tcPr>
+            <w:tcW w:w="1442" w:type="dxa"/>
+          </w:tcPr>
+          <w:p>
+            <w:r>
+              <w:t>Accès</w:t>
+            </w:r>
+          </w:p>
+        </w:tc>
+        <w:tc>
+          <w:tcPr>
+            <w:tcW w:w="7620" w:type="dxa"/>
+          </w:tcPr>
+          <w:p>
+            <w:r>
+              <w:t>Accès depuis :</w:t>
+            </w:r>
+          </w:p>
+          <w:p>
+            <w:pPr>
+              <w:pStyle w:val="Paragraphedeliste"/>
+              <w:numPr>
+                <w:ilvl w:val="0"/>
+                <w:numId w:val="1"/>
+              </w:numPr>
+              <w:rPr>
+                <w:highlight w:val="green"/>
+              </w:rPr>
+            </w:pPr>
+            <w:r>
+              <w:rPr>
+                <w:highlight w:val="green"/>
+              </w:rPr>
+              <w:t>Accueil</w:t>
+            </w:r>
+          </w:p>
+          <w:p>
+            <w:pPr>
+              <w:pStyle w:val="Paragraphedeliste"/>
+              <w:numPr>
+                <w:ilvl w:val="0"/>
+                <w:numId w:val="1"/>
+              </w:numPr>
+            </w:pPr>
+            <w:r>
+              <w:rPr>
+                <w:highlight w:val="red"/>
+              </w:rPr>
+              <w:t>Détail Famille</w:t>
+            </w:r>
+          </w:p>
+        </w:tc>
+      </w:tr>
+      <w:tr>
+        <w:tc>
+          <w:tcPr>
+            <w:tcW w:w="1442" w:type="dxa"/>
+          </w:tcPr>
+          <w:p>
+            <w:r>
+              <w:t>Description</w:t>
+            </w:r>
+          </w:p>
+        </w:tc>
+        <w:tc>
+          <w:tcPr>
+            <w:tcW w:w="7620" w:type="dxa"/>
+          </w:tcPr>
+          <w:p>
+            <w:r>
+              <w:t>Informations affichées :</w:t>
+            </w:r>
+          </w:p>
+          <w:p>
+            <w:pPr>
+              <w:pStyle w:val="Paragraphedeliste"/>
+              <w:numPr>
+                <w:ilvl w:val="0"/>
+                <w:numId w:val="1"/>
+              </w:numPr>
+            </w:pPr>
+            <w:r>
+              <w:t xml:space="preserve">Tableau avec les </w:t>
+            </w:r>
+            <w:r>
+              <w:t>héritiers possibles</w:t>
+            </w:r>
+          </w:p>
+          <w:p>
+            <w:pPr>
+              <w:pStyle w:val="Paragraphedeliste"/>
+              <w:numPr>
+                <w:ilvl w:val="1"/>
+                <w:numId w:val="1"/>
+              </w:numPr>
+            </w:pPr>
+            <w:r>
+              <w:t>Nom</w:t>
+            </w:r>
+          </w:p>
+          <w:p>
+            <w:pPr>
+              <w:pStyle w:val="Paragraphedeliste"/>
+              <w:numPr>
+                <w:ilvl w:val="1"/>
+                <w:numId w:val="1"/>
+              </w:numPr>
+            </w:pPr>
+            <w:r>
+              <w:t>Prénom</w:t>
+            </w:r>
+          </w:p>
+          <w:p>
+            <w:pPr>
+              <w:pStyle w:val="Paragraphedeliste"/>
+              <w:numPr>
+                <w:ilvl w:val="1"/>
+                <w:numId w:val="1"/>
+              </w:numPr>
+            </w:pPr>
+            <w:r>
+              <w:t>Nom conjoint</w:t>
+            </w:r>
+          </w:p>
+          <w:p>
+            <w:pPr>
+              <w:pStyle w:val="Paragraphedeliste"/>
+              <w:numPr>
+                <w:ilvl w:val="1"/>
+                <w:numId w:val="1"/>
+              </w:numPr>
+            </w:pPr>
+            <w:r>
+              <w:t>Prénom conjoint</w:t>
+            </w:r>
+          </w:p>
+          <w:p/>
+          <w:p>
+            <w:r>
+              <w:t xml:space="preserve">Champs affichés : </w:t>
+            </w:r>
+          </w:p>
+          <w:p/>
+          <w:p>
+            <w:r>
+              <w:t>Actions :</w:t>
+            </w:r>
+          </w:p>
+          <w:p>
+            <w:pPr>
+              <w:pStyle w:val="Paragraphedeliste"/>
+              <w:numPr>
+                <w:ilvl w:val="0"/>
+                <w:numId w:val="9"/>
+              </w:numPr>
+            </w:pPr>
+            <w:r>
+              <w:t>Sélectionner</w:t>
+            </w:r>
+            <w:r>
+              <w:t> :</w:t>
+            </w:r>
+          </w:p>
+          <w:p>
+            <w:pPr>
+              <w:pStyle w:val="Paragraphedeliste"/>
+            </w:pPr>
+            <w:r>
+              <w:t>supprime l’ancien chef de famille et son conjoint</w:t>
+            </w:r>
+          </w:p>
+          <w:p>
+            <w:pPr>
+              <w:pStyle w:val="Paragraphedeliste"/>
+            </w:pPr>
+            <w:r>
+              <w:t xml:space="preserve">met l’héritier choisit avec son conjoint dans ce statut </w:t>
+            </w:r>
+          </w:p>
+          <w:p>
+            <w:pPr>
+              <w:pStyle w:val="Paragraphedeliste"/>
+            </w:pPr>
+            <w:r>
+              <w:t xml:space="preserve">incrémente le numéro de génération de </w:t>
+            </w:r>
+            <w:r>
+              <w:t>1</w:t>
+            </w:r>
+            <w:bookmarkStart w:id="0" w:name="_GoBack"/>
+            <w:bookmarkEnd w:id="0"/>
+          </w:p>
+          <w:p/>
+        </w:tc>
+      </w:tr>
+      <w:tr>
+        <w:tc>
+          <w:tcPr>
+            <w:tcW w:w="1442" w:type="dxa"/>
+          </w:tcPr>
+          <w:p>
+            <w:r>
+              <w:lastRenderedPageBreak/>
+              <w:t>Commentaires</w:t>
+            </w:r>
+          </w:p>
+        </w:tc>
+        <w:tc>
+          <w:tcPr>
+            <w:tcW w:w="7620" w:type="dxa"/>
+          </w:tcPr>
+          <w:p>
+            <w:r>
+              <w:t>-</w:t>
+            </w:r>
+          </w:p>
+        </w:tc>
+      </w:tr>
+    </w:tbl>
     <w:p/>
     <w:p>
-      <w:proofErr w:type="spellStart"/>
       <w:r>
         <w:t>EPICs</w:t>
       </w:r>
-      <w:proofErr w:type="spellEnd"/>
     </w:p>
     <w:tbl>
       <w:tblPr>
@@ -5362,7 +5593,6 @@
           </w:tcPr>
           <w:p>
             <w:r>
-              <w:lastRenderedPageBreak/>
               <w:t>Catégorie</w:t>
             </w:r>
           </w:p>
@@ -5421,21 +5651,7 @@
               <w:rPr>
                 <w:strike/>
               </w:rPr>
-              <w:t xml:space="preserve">Créer </w:t>
-            </w:r>
-            <w:proofErr w:type="spellStart"/>
-            <w:r>
-              <w:rPr>
-                <w:strike/>
-              </w:rPr>
-              <w:t>ecran</w:t>
-            </w:r>
-            <w:proofErr w:type="spellEnd"/>
-            <w:r>
-              <w:rPr>
-                <w:strike/>
-              </w:rPr>
-              <w:t xml:space="preserve"> liste de droit</w:t>
+              <w:t>Créer ecran liste de droit</w:t>
             </w:r>
           </w:p>
         </w:tc>
@@ -5520,134 +5736,6 @@
             <w:tcW w:w="3020" w:type="dxa"/>
           </w:tcPr>
           <w:p>
-            <w:r>
-              <w:t>Sim</w:t>
-            </w:r>
-          </w:p>
-        </w:tc>
-        <w:tc>
-          <w:tcPr>
-            <w:tcW w:w="3021" w:type="dxa"/>
-          </w:tcPr>
-          <w:p>
-            <w:r>
-              <w:t>Passage enfant adulte</w:t>
-            </w:r>
-          </w:p>
-        </w:tc>
-        <w:tc>
-          <w:tcPr>
-            <w:tcW w:w="3021" w:type="dxa"/>
-          </w:tcPr>
-          <w:p>
-            <w:r>
-              <w:t>3 (T015)</w:t>
-            </w:r>
-          </w:p>
-        </w:tc>
-      </w:tr>
-      <w:tr>
-        <w:tc>
-          <w:tcPr>
-            <w:tcW w:w="3020" w:type="dxa"/>
-          </w:tcPr>
-          <w:p>
-            <w:r>
-              <w:t xml:space="preserve">Sim </w:t>
-            </w:r>
-          </w:p>
-        </w:tc>
-        <w:tc>
-          <w:tcPr>
-            <w:tcW w:w="3021" w:type="dxa"/>
-          </w:tcPr>
-          <w:p>
-            <w:r>
-              <w:t>Mort</w:t>
-            </w:r>
-          </w:p>
-        </w:tc>
-        <w:tc>
-          <w:tcPr>
-            <w:tcW w:w="3021" w:type="dxa"/>
-          </w:tcPr>
-          <w:p>
-            <w:r>
-              <w:t>3 (T016)</w:t>
-            </w:r>
-          </w:p>
-        </w:tc>
-      </w:tr>
-      <w:tr>
-        <w:tc>
-          <w:tcPr>
-            <w:tcW w:w="3020" w:type="dxa"/>
-          </w:tcPr>
-          <w:p>
-            <w:r>
-              <w:t>Famille</w:t>
-            </w:r>
-          </w:p>
-        </w:tc>
-        <w:tc>
-          <w:tcPr>
-            <w:tcW w:w="3021" w:type="dxa"/>
-          </w:tcPr>
-          <w:p>
-            <w:r>
-              <w:t>Changer génération</w:t>
-            </w:r>
-          </w:p>
-        </w:tc>
-        <w:tc>
-          <w:tcPr>
-            <w:tcW w:w="3021" w:type="dxa"/>
-          </w:tcPr>
-          <w:p>
-            <w:r>
-              <w:t>4 (T017)</w:t>
-            </w:r>
-          </w:p>
-        </w:tc>
-      </w:tr>
-      <w:tr>
-        <w:tc>
-          <w:tcPr>
-            <w:tcW w:w="3020" w:type="dxa"/>
-          </w:tcPr>
-          <w:p>
-            <w:r>
-              <w:t>Famille</w:t>
-            </w:r>
-          </w:p>
-        </w:tc>
-        <w:tc>
-          <w:tcPr>
-            <w:tcW w:w="3021" w:type="dxa"/>
-          </w:tcPr>
-          <w:p>
-            <w:r>
-              <w:t>Changer de classe</w:t>
-            </w:r>
-          </w:p>
-        </w:tc>
-        <w:tc>
-          <w:tcPr>
-            <w:tcW w:w="3021" w:type="dxa"/>
-          </w:tcPr>
-          <w:p>
-            <w:r>
-              <w:t>4 (T018)</w:t>
-            </w:r>
-          </w:p>
-        </w:tc>
-      </w:tr>
-      <w:tr>
-        <w:tc>
-          <w:tcPr>
-            <w:tcW w:w="3020" w:type="dxa"/>
-          </w:tcPr>
-          <w:p>
             <w:pPr>
               <w:rPr>
                 <w:strike/>
@@ -5675,16 +5763,184 @@
               <w:rPr>
                 <w:strike/>
               </w:rPr>
-              <w:t xml:space="preserve">Compléter les traits/ </w:t>
-            </w:r>
-            <w:proofErr w:type="spellStart"/>
-            <w:r>
+              <w:t>Passage enfant adulte</w:t>
+            </w:r>
+          </w:p>
+        </w:tc>
+        <w:tc>
+          <w:tcPr>
+            <w:tcW w:w="3021" w:type="dxa"/>
+          </w:tcPr>
+          <w:p>
+            <w:pPr>
               <w:rPr>
                 <w:strike/>
               </w:rPr>
-              <w:t>slt</w:t>
-            </w:r>
-            <w:proofErr w:type="spellEnd"/>
+            </w:pPr>
+            <w:r>
+              <w:rPr>
+                <w:strike/>
+              </w:rPr>
+              <w:t>3 (T015)</w:t>
+            </w:r>
+          </w:p>
+        </w:tc>
+      </w:tr>
+      <w:tr>
+        <w:tc>
+          <w:tcPr>
+            <w:tcW w:w="3020" w:type="dxa"/>
+          </w:tcPr>
+          <w:p>
+            <w:pPr>
+              <w:rPr>
+                <w:strike/>
+              </w:rPr>
+            </w:pPr>
+            <w:r>
+              <w:rPr>
+                <w:strike/>
+              </w:rPr>
+              <w:t xml:space="preserve">Sim </w:t>
+            </w:r>
+          </w:p>
+        </w:tc>
+        <w:tc>
+          <w:tcPr>
+            <w:tcW w:w="3021" w:type="dxa"/>
+          </w:tcPr>
+          <w:p>
+            <w:pPr>
+              <w:rPr>
+                <w:strike/>
+              </w:rPr>
+            </w:pPr>
+            <w:r>
+              <w:rPr>
+                <w:strike/>
+              </w:rPr>
+              <w:t>Mort</w:t>
+            </w:r>
+          </w:p>
+        </w:tc>
+        <w:tc>
+          <w:tcPr>
+            <w:tcW w:w="3021" w:type="dxa"/>
+          </w:tcPr>
+          <w:p>
+            <w:pPr>
+              <w:rPr>
+                <w:strike/>
+              </w:rPr>
+            </w:pPr>
+            <w:r>
+              <w:rPr>
+                <w:strike/>
+              </w:rPr>
+              <w:t>3 (T016)</w:t>
+            </w:r>
+          </w:p>
+        </w:tc>
+      </w:tr>
+      <w:tr>
+        <w:tc>
+          <w:tcPr>
+            <w:tcW w:w="3020" w:type="dxa"/>
+          </w:tcPr>
+          <w:p>
+            <w:r>
+              <w:t>Famille</w:t>
+            </w:r>
+          </w:p>
+        </w:tc>
+        <w:tc>
+          <w:tcPr>
+            <w:tcW w:w="3021" w:type="dxa"/>
+          </w:tcPr>
+          <w:p>
+            <w:r>
+              <w:t>Changer génération</w:t>
+            </w:r>
+          </w:p>
+        </w:tc>
+        <w:tc>
+          <w:tcPr>
+            <w:tcW w:w="3021" w:type="dxa"/>
+          </w:tcPr>
+          <w:p>
+            <w:r>
+              <w:t>4 (T017)</w:t>
+            </w:r>
+          </w:p>
+        </w:tc>
+      </w:tr>
+      <w:tr>
+        <w:tc>
+          <w:tcPr>
+            <w:tcW w:w="3020" w:type="dxa"/>
+          </w:tcPr>
+          <w:p>
+            <w:r>
+              <w:t>Famille</w:t>
+            </w:r>
+          </w:p>
+        </w:tc>
+        <w:tc>
+          <w:tcPr>
+            <w:tcW w:w="3021" w:type="dxa"/>
+          </w:tcPr>
+          <w:p>
+            <w:r>
+              <w:t>Changer de classe</w:t>
+            </w:r>
+          </w:p>
+        </w:tc>
+        <w:tc>
+          <w:tcPr>
+            <w:tcW w:w="3021" w:type="dxa"/>
+          </w:tcPr>
+          <w:p>
+            <w:r>
+              <w:t>4 (T018)</w:t>
+            </w:r>
+          </w:p>
+        </w:tc>
+      </w:tr>
+      <w:tr>
+        <w:tc>
+          <w:tcPr>
+            <w:tcW w:w="3020" w:type="dxa"/>
+          </w:tcPr>
+          <w:p>
+            <w:pPr>
+              <w:rPr>
+                <w:strike/>
+              </w:rPr>
+            </w:pPr>
+            <w:r>
+              <w:rPr>
+                <w:strike/>
+              </w:rPr>
+              <w:t>Sim</w:t>
+            </w:r>
+          </w:p>
+        </w:tc>
+        <w:tc>
+          <w:tcPr>
+            <w:tcW w:w="3021" w:type="dxa"/>
+          </w:tcPr>
+          <w:p>
+            <w:pPr>
+              <w:rPr>
+                <w:strike/>
+              </w:rPr>
+            </w:pPr>
+            <w:r>
+              <w:rPr>
+                <w:strike/>
+              </w:rPr>
+              <w:t>Compléter les traits/ slt</w:t>
+            </w:r>
           </w:p>
         </w:tc>
         <w:tc>
@@ -5880,11 +6136,9 @@
             <w:tcW w:w="3021" w:type="dxa"/>
           </w:tcPr>
           <w:p>
-            <w:proofErr w:type="spellStart"/>
             <w:r>
               <w:t>Evol</w:t>
             </w:r>
-            <w:proofErr w:type="spellEnd"/>
           </w:p>
         </w:tc>
       </w:tr>
@@ -5914,11 +6168,9 @@
             <w:tcW w:w="3021" w:type="dxa"/>
           </w:tcPr>
           <w:p>
-            <w:proofErr w:type="spellStart"/>
             <w:r>
               <w:t>Evol</w:t>
             </w:r>
-            <w:proofErr w:type="spellEnd"/>
           </w:p>
         </w:tc>
       </w:tr>
@@ -5948,11 +6200,9 @@
             <w:tcW w:w="3021" w:type="dxa"/>
           </w:tcPr>
           <w:p>
-            <w:proofErr w:type="spellStart"/>
             <w:r>
               <w:t>Evol</w:t>
             </w:r>
-            <w:proofErr w:type="spellEnd"/>
           </w:p>
         </w:tc>
       </w:tr>
@@ -5982,11 +6232,9 @@
             <w:tcW w:w="3021" w:type="dxa"/>
           </w:tcPr>
           <w:p>
-            <w:proofErr w:type="spellStart"/>
             <w:r>
               <w:t>Evol</w:t>
             </w:r>
-            <w:proofErr w:type="spellEnd"/>
           </w:p>
         </w:tc>
       </w:tr>
@@ -6016,11 +6264,9 @@
             <w:tcW w:w="3021" w:type="dxa"/>
           </w:tcPr>
           <w:p>
-            <w:proofErr w:type="spellStart"/>
             <w:r>
               <w:t>Evol</w:t>
             </w:r>
-            <w:proofErr w:type="spellEnd"/>
           </w:p>
         </w:tc>
       </w:tr>
@@ -6050,11 +6296,9 @@
             <w:tcW w:w="3021" w:type="dxa"/>
           </w:tcPr>
           <w:p>
-            <w:proofErr w:type="spellStart"/>
             <w:r>
               <w:t>Evol</w:t>
             </w:r>
-            <w:proofErr w:type="spellEnd"/>
           </w:p>
         </w:tc>
       </w:tr>
@@ -6084,11 +6328,9 @@
             <w:tcW w:w="3021" w:type="dxa"/>
           </w:tcPr>
           <w:p>
-            <w:proofErr w:type="spellStart"/>
             <w:r>
               <w:t>Evol</w:t>
             </w:r>
-            <w:proofErr w:type="spellEnd"/>
           </w:p>
         </w:tc>
       </w:tr>
@@ -6215,7 +6457,7 @@
 </file>
 
 <file path=word/numbering.xml><?xml version="1.0" encoding="utf-8"?>
-<w:numbering xmlns:wpc="http://schemas.microsoft.com/office/word/2010/wordprocessingCanvas" xmlns:cx="http://schemas.microsoft.com/office/drawing/2014/chartex" xmlns:cx1="http://schemas.microsoft.com/office/drawing/2015/9/8/chartex" xmlns:mc="http://schemas.openxmlformats.org/markup-compatibility/2006" xmlns:o="urn:schemas-microsoft-com:office:office" xmlns:r="http://schemas.openxmlformats.org/officeDocument/2006/relationships" xmlns:m="http://schemas.openxmlformats.org/officeDocument/2006/math" xmlns:v="urn:schemas-microsoft-com:vml" xmlns:wp14="http://schemas.microsoft.com/office/word/2010/wordprocessingDrawing" xmlns:wp="http://schemas.openxmlformats.org/drawingml/2006/wordprocessingDrawing" xmlns:w10="urn:schemas-microsoft-com:office:word" xmlns:w="http://schemas.openxmlformats.org/wordprocessingml/2006/main" xmlns:w14="http://schemas.microsoft.com/office/word/2010/wordml" xmlns:w15="http://schemas.microsoft.com/office/word/2012/wordml" xmlns:w16se="http://schemas.microsoft.com/office/word/2015/wordml/symex" xmlns:wpg="http://schemas.microsoft.com/office/word/2010/wordprocessingGroup" xmlns:wpi="http://schemas.microsoft.com/office/word/2010/wordprocessingInk" xmlns:wne="http://schemas.microsoft.com/office/word/2006/wordml" xmlns:wps="http://schemas.microsoft.com/office/word/2010/wordprocessingShape" mc:Ignorable="w14 w15 w16se wp14">
+<w:numbering xmlns:wpc="http://schemas.microsoft.com/office/word/2010/wordprocessingCanvas" xmlns:cx="http://schemas.microsoft.com/office/drawing/2014/chartex" xmlns:cx1="http://schemas.microsoft.com/office/drawing/2015/9/8/chartex" xmlns:cx2="http://schemas.microsoft.com/office/drawing/2015/10/21/chartex" xmlns:cx3="http://schemas.microsoft.com/office/drawing/2016/5/9/chartex" xmlns:cx4="http://schemas.microsoft.com/office/drawing/2016/5/10/chartex" xmlns:cx5="http://schemas.microsoft.com/office/drawing/2016/5/11/chartex" xmlns:cx6="http://schemas.microsoft.com/office/drawing/2016/5/12/chartex" xmlns:cx7="http://schemas.microsoft.com/office/drawing/2016/5/13/chartex" xmlns:cx8="http://schemas.microsoft.com/office/drawing/2016/5/14/chartex" xmlns:mc="http://schemas.openxmlformats.org/markup-compatibility/2006" xmlns:aink="http://schemas.microsoft.com/office/drawing/2016/ink" xmlns:am3d="http://schemas.microsoft.com/office/drawing/2017/model3d" xmlns:o="urn:schemas-microsoft-com:office:office" xmlns:r="http://schemas.openxmlformats.org/officeDocument/2006/relationships" xmlns:m="http://schemas.openxmlformats.org/officeDocument/2006/math" xmlns:v="urn:schemas-microsoft-com:vml" xmlns:wp14="http://schemas.microsoft.com/office/word/2010/wordprocessingDrawing" xmlns:wp="http://schemas.openxmlformats.org/drawingml/2006/wordprocessingDrawing" xmlns:w10="urn:schemas-microsoft-com:office:word" xmlns:w="http://schemas.openxmlformats.org/wordprocessingml/2006/main" xmlns:w14="http://schemas.microsoft.com/office/word/2010/wordml" xmlns:w15="http://schemas.microsoft.com/office/word/2012/wordml" xmlns:w16cid="http://schemas.microsoft.com/office/word/2016/wordml/cid" xmlns:w16se="http://schemas.microsoft.com/office/word/2015/wordml/symex" xmlns:wpg="http://schemas.microsoft.com/office/word/2010/wordprocessingGroup" xmlns:wpi="http://schemas.microsoft.com/office/word/2010/wordprocessingInk" xmlns:wne="http://schemas.microsoft.com/office/word/2006/wordml" xmlns:wps="http://schemas.microsoft.com/office/word/2010/wordprocessingShape" mc:Ignorable="w14 w15 w16se w16cid wp14">
   <w:abstractNum w:abstractNumId="0" w15:restartNumberingAfterBreak="0">
     <w:nsid w:val="0F1A0F45"/>
     <w:multiLevelType w:val="hybridMultilevel"/>
@@ -7010,7 +7252,7 @@
   <w:abstractNum w:abstractNumId="7" w15:restartNumberingAfterBreak="0">
     <w:nsid w:val="6F402A99"/>
     <w:multiLevelType w:val="hybridMultilevel"/>
-    <w:tmpl w:val="89E0D30A"/>
+    <w:tmpl w:val="97CC0292"/>
     <w:lvl w:ilvl="0" w:tplc="040C0001">
       <w:start w:val="1"/>
       <w:numFmt w:val="bullet"/>
@@ -7264,7 +7506,7 @@
 </file>
 
 <file path=word/styles.xml><?xml version="1.0" encoding="utf-8"?>
-<w:styles xmlns:mc="http://schemas.openxmlformats.org/markup-compatibility/2006" xmlns:r="http://schemas.openxmlformats.org/officeDocument/2006/relationships" xmlns:w="http://schemas.openxmlformats.org/wordprocessingml/2006/main" xmlns:w14="http://schemas.microsoft.com/office/word/2010/wordml" xmlns:w15="http://schemas.microsoft.com/office/word/2012/wordml" xmlns:w16se="http://schemas.microsoft.com/office/word/2015/wordml/symex" mc:Ignorable="w14 w15 w16se">
+<w:styles xmlns:mc="http://schemas.openxmlformats.org/markup-compatibility/2006" xmlns:r="http://schemas.openxmlformats.org/officeDocument/2006/relationships" xmlns:w="http://schemas.openxmlformats.org/wordprocessingml/2006/main" xmlns:w14="http://schemas.microsoft.com/office/word/2010/wordml" xmlns:w15="http://schemas.microsoft.com/office/word/2012/wordml" xmlns:w16cid="http://schemas.microsoft.com/office/word/2016/wordml/cid" xmlns:w16se="http://schemas.microsoft.com/office/word/2015/wordml/symex" mc:Ignorable="w14 w15 w16se w16cid">
   <w:docDefaults>
     <w:rPrDefault>
       <w:rPr>
@@ -7280,7 +7522,7 @@
       </w:pPr>
     </w:pPrDefault>
   </w:docDefaults>
-  <w:latentStyles w:defLockedState="0" w:defUIPriority="99" w:defSemiHidden="0" w:defUnhideWhenUsed="0" w:defQFormat="0" w:count="371">
+  <w:latentStyles w:defLockedState="0" w:defUIPriority="99" w:defSemiHidden="0" w:defUnhideWhenUsed="0" w:defQFormat="0" w:count="376">
     <w:lsdException w:name="Normal" w:uiPriority="0" w:qFormat="1"/>
     <w:lsdException w:name="heading 1" w:uiPriority="9" w:qFormat="1"/>
     <w:lsdException w:name="heading 2" w:semiHidden="1" w:uiPriority="9" w:unhideWhenUsed="1" w:qFormat="1"/>
@@ -7652,6 +7894,11 @@
     <w:lsdException w:name="List Table 5 Dark Accent 6" w:uiPriority="50"/>
     <w:lsdException w:name="List Table 6 Colorful Accent 6" w:uiPriority="51"/>
     <w:lsdException w:name="List Table 7 Colorful Accent 6" w:uiPriority="52"/>
+    <w:lsdException w:name="Mention" w:semiHidden="1" w:unhideWhenUsed="1"/>
+    <w:lsdException w:name="Smart Hyperlink" w:semiHidden="1" w:unhideWhenUsed="1"/>
+    <w:lsdException w:name="Hashtag" w:semiHidden="1" w:unhideWhenUsed="1"/>
+    <w:lsdException w:name="Unresolved Mention" w:semiHidden="1" w:unhideWhenUsed="1"/>
+    <w:lsdException w:name="Smart Link" w:semiHidden="1" w:unhideWhenUsed="1"/>
   </w:latentStyles>
   <w:style w:type="paragraph" w:default="1" w:styleId="Normal">
     <w:name w:val="Normal"/>
@@ -7984,7 +8231,7 @@
 </file>
 
 <file path=customXml/itemProps1.xml><?xml version="1.0" encoding="utf-8"?>
-<ds:datastoreItem xmlns:ds="http://schemas.openxmlformats.org/officeDocument/2006/customXml" ds:itemID="{AFAA0621-AAA6-44B0-A5D5-7A5B8F907D19}">
+<ds:datastoreItem xmlns:ds="http://schemas.openxmlformats.org/officeDocument/2006/customXml" ds:itemID="{423EFED6-C0F6-4201-B00F-657797E0D910}">
   <ds:schemaRefs>
     <ds:schemaRef ds:uri="http://schemas.openxmlformats.org/officeDocument/2006/bibliography"/>
   </ds:schemaRefs>

</xml_diff>

<commit_message>
Ajout fonctionnalité changer de classe
</commit_message>
<xml_diff>
--- a/Back log - test.docx
+++ b/Back log - test.docx
@@ -1,6 +1,6 @@
 
 <file path=word/document.xml><?xml version="1.0" encoding="utf-8"?>
-<w:document xmlns:wpc="http://schemas.microsoft.com/office/word/2010/wordprocessingCanvas" xmlns:cx="http://schemas.microsoft.com/office/drawing/2014/chartex" xmlns:cx1="http://schemas.microsoft.com/office/drawing/2015/9/8/chartex" xmlns:mc="http://schemas.openxmlformats.org/markup-compatibility/2006" xmlns:o="urn:schemas-microsoft-com:office:office" xmlns:r="http://schemas.openxmlformats.org/officeDocument/2006/relationships" xmlns:m="http://schemas.openxmlformats.org/officeDocument/2006/math" xmlns:v="urn:schemas-microsoft-com:vml" xmlns:wp14="http://schemas.microsoft.com/office/word/2010/wordprocessingDrawing" xmlns:wp="http://schemas.openxmlformats.org/drawingml/2006/wordprocessingDrawing" xmlns:w10="urn:schemas-microsoft-com:office:word" xmlns:w="http://schemas.openxmlformats.org/wordprocessingml/2006/main" xmlns:w14="http://schemas.microsoft.com/office/word/2010/wordml" xmlns:w15="http://schemas.microsoft.com/office/word/2012/wordml" xmlns:w16se="http://schemas.microsoft.com/office/word/2015/wordml/symex" xmlns:wpg="http://schemas.microsoft.com/office/word/2010/wordprocessingGroup" xmlns:wpi="http://schemas.microsoft.com/office/word/2010/wordprocessingInk" xmlns:wne="http://schemas.microsoft.com/office/word/2006/wordml" xmlns:wps="http://schemas.microsoft.com/office/word/2010/wordprocessingShape" mc:Ignorable="w14 w15 w16se wp14">
+<w:document xmlns:wpc="http://schemas.microsoft.com/office/word/2010/wordprocessingCanvas" xmlns:cx="http://schemas.microsoft.com/office/drawing/2014/chartex" xmlns:cx1="http://schemas.microsoft.com/office/drawing/2015/9/8/chartex" xmlns:cx2="http://schemas.microsoft.com/office/drawing/2015/10/21/chartex" xmlns:cx3="http://schemas.microsoft.com/office/drawing/2016/5/9/chartex" xmlns:cx4="http://schemas.microsoft.com/office/drawing/2016/5/10/chartex" xmlns:cx5="http://schemas.microsoft.com/office/drawing/2016/5/11/chartex" xmlns:cx6="http://schemas.microsoft.com/office/drawing/2016/5/12/chartex" xmlns:cx7="http://schemas.microsoft.com/office/drawing/2016/5/13/chartex" xmlns:cx8="http://schemas.microsoft.com/office/drawing/2016/5/14/chartex" xmlns:mc="http://schemas.openxmlformats.org/markup-compatibility/2006" xmlns:aink="http://schemas.microsoft.com/office/drawing/2016/ink" xmlns:am3d="http://schemas.microsoft.com/office/drawing/2017/model3d" xmlns:o="urn:schemas-microsoft-com:office:office" xmlns:r="http://schemas.openxmlformats.org/officeDocument/2006/relationships" xmlns:m="http://schemas.openxmlformats.org/officeDocument/2006/math" xmlns:v="urn:schemas-microsoft-com:vml" xmlns:wp14="http://schemas.microsoft.com/office/word/2010/wordprocessingDrawing" xmlns:wp="http://schemas.openxmlformats.org/drawingml/2006/wordprocessingDrawing" xmlns:w10="urn:schemas-microsoft-com:office:word" xmlns:w="http://schemas.openxmlformats.org/wordprocessingml/2006/main" xmlns:w14="http://schemas.microsoft.com/office/word/2010/wordml" xmlns:w15="http://schemas.microsoft.com/office/word/2012/wordml" xmlns:w16cid="http://schemas.microsoft.com/office/word/2016/wordml/cid" xmlns:w16se="http://schemas.microsoft.com/office/word/2015/wordml/symex" xmlns:wpg="http://schemas.microsoft.com/office/word/2010/wordprocessingGroup" xmlns:wpi="http://schemas.microsoft.com/office/word/2010/wordprocessingInk" xmlns:wne="http://schemas.microsoft.com/office/word/2006/wordml" xmlns:wps="http://schemas.microsoft.com/office/word/2010/wordprocessingShape" mc:Ignorable="w14 w15 w16se w16cid wp14">
   <w:body>
     <w:p>
       <w:r>
@@ -802,13 +802,8 @@
                 <w:numId w:val="6"/>
               </w:numPr>
             </w:pPr>
-            <w:proofErr w:type="gramStart"/>
-            <w:r>
-              <w:t>marié</w:t>
-            </w:r>
-            <w:proofErr w:type="gramEnd"/>
-            <w:r>
-              <w:t xml:space="preserve"> – réalisé – mort (false)</w:t>
+            <w:r>
+              <w:t>marié – réalisé – mort (false)</w:t>
             </w:r>
           </w:p>
           <w:p>
@@ -820,12 +815,10 @@
               </w:numPr>
             </w:pPr>
             <w:proofErr w:type="spellStart"/>
-            <w:proofErr w:type="gramStart"/>
             <w:r>
               <w:t>famlle</w:t>
             </w:r>
             <w:proofErr w:type="spellEnd"/>
-            <w:proofErr w:type="gramEnd"/>
             <w:r>
               <w:t xml:space="preserve"> – famille origine (illégitime si illégitime coché sinon famille du </w:t>
             </w:r>
@@ -847,15 +840,7 @@
               </w:numPr>
             </w:pPr>
             <w:r>
-              <w:t xml:space="preserve"> </w:t>
-            </w:r>
-            <w:proofErr w:type="gramStart"/>
-            <w:r>
-              <w:t>couple</w:t>
-            </w:r>
-            <w:proofErr w:type="gramEnd"/>
-            <w:r>
-              <w:t xml:space="preserve"> (vide)</w:t>
+              <w:t xml:space="preserve"> couple (vide)</w:t>
             </w:r>
           </w:p>
           <w:p>
@@ -866,13 +851,8 @@
                 <w:numId w:val="6"/>
               </w:numPr>
             </w:pPr>
-            <w:proofErr w:type="gramStart"/>
-            <w:r>
-              <w:t>parent</w:t>
-            </w:r>
-            <w:proofErr w:type="gramEnd"/>
-            <w:r>
-              <w:t>1 – parent2 (</w:t>
+            <w:r>
+              <w:t>parent1 – parent2 (</w:t>
             </w:r>
             <w:proofErr w:type="spellStart"/>
             <w:r>
@@ -896,13 +876,8 @@
                 <w:numId w:val="6"/>
               </w:numPr>
             </w:pPr>
-            <w:proofErr w:type="gramStart"/>
-            <w:r>
-              <w:t>les</w:t>
-            </w:r>
-            <w:proofErr w:type="gramEnd"/>
-            <w:r>
-              <w:t xml:space="preserve"> traits des parents sont affichés dans un tableau </w:t>
+            <w:r>
+              <w:t xml:space="preserve">les traits des parents sont affichés dans un tableau </w:t>
             </w:r>
           </w:p>
           <w:p>
@@ -913,13 +888,8 @@
                 <w:numId w:val="6"/>
               </w:numPr>
             </w:pPr>
-            <w:proofErr w:type="gramStart"/>
-            <w:r>
-              <w:t>trait</w:t>
-            </w:r>
-            <w:proofErr w:type="gramEnd"/>
-            <w:r>
-              <w:t xml:space="preserve"> 1 (</w:t>
+            <w:r>
+              <w:t>trait 1 (</w:t>
             </w:r>
             <w:proofErr w:type="spellStart"/>
             <w:r>
@@ -946,13 +916,8 @@
                 <w:numId w:val="6"/>
               </w:numPr>
             </w:pPr>
-            <w:proofErr w:type="gramStart"/>
-            <w:r>
-              <w:t>trait</w:t>
-            </w:r>
-            <w:proofErr w:type="gramEnd"/>
-            <w:r>
-              <w:t xml:space="preserve"> 2 (</w:t>
+            <w:r>
+              <w:t>trait 2 (</w:t>
             </w:r>
             <w:proofErr w:type="spellStart"/>
             <w:r>
@@ -979,13 +944,8 @@
                 <w:numId w:val="6"/>
               </w:numPr>
             </w:pPr>
-            <w:proofErr w:type="gramStart"/>
-            <w:r>
-              <w:t>le</w:t>
-            </w:r>
-            <w:proofErr w:type="gramEnd"/>
-            <w:r>
-              <w:t xml:space="preserve"> texte à droite est mis à </w:t>
+            <w:r>
+              <w:t xml:space="preserve">le texte à droite est mis à </w:t>
             </w:r>
             <w:proofErr w:type="spellStart"/>
             <w:r>
@@ -1004,13 +964,8 @@
                 <w:numId w:val="6"/>
               </w:numPr>
             </w:pPr>
-            <w:proofErr w:type="gramStart"/>
-            <w:r>
-              <w:t>si</w:t>
-            </w:r>
-            <w:proofErr w:type="gramEnd"/>
-            <w:r>
-              <w:t xml:space="preserve"> le souhait est sélectionnable alors </w:t>
+            <w:r>
+              <w:t xml:space="preserve">si le souhait est sélectionnable alors </w:t>
             </w:r>
             <w:proofErr w:type="spellStart"/>
             <w:r>
@@ -1039,13 +994,8 @@
                 <w:numId w:val="8"/>
               </w:numPr>
             </w:pPr>
-            <w:proofErr w:type="gramStart"/>
-            <w:r>
-              <w:t>case</w:t>
-            </w:r>
-            <w:proofErr w:type="gramEnd"/>
-            <w:r>
-              <w:t xml:space="preserve"> à cochée : cochée par défaut si le </w:t>
+            <w:r>
+              <w:t xml:space="preserve">case à cochée : cochée par défaut si le </w:t>
             </w:r>
             <w:proofErr w:type="spellStart"/>
             <w:r>
@@ -4957,10 +4907,7 @@
           </w:tcPr>
           <w:p>
             <w:r>
-              <w:t>T015</w:t>
-            </w:r>
-            <w:r>
-              <w:t>b</w:t>
+              <w:t>T015b</w:t>
             </w:r>
           </w:p>
         </w:tc>
@@ -5012,15 +4959,7 @@
             </w:r>
             <w:proofErr w:type="spellEnd"/>
             <w:r>
-              <w:t xml:space="preserve"> pour </w:t>
-            </w:r>
-            <w:r>
-              <w:t>alimenter la col</w:t>
-            </w:r>
-            <w:bookmarkStart w:id="0" w:name="_GoBack"/>
-            <w:bookmarkEnd w:id="0"/>
-            <w:r>
-              <w:t xml:space="preserve">onne </w:t>
+              <w:t xml:space="preserve"> pour alimenter la colonne </w:t>
             </w:r>
             <w:proofErr w:type="spellStart"/>
             <w:r>
@@ -5090,10 +5029,7 @@
             </w:r>
             <w:proofErr w:type="spellEnd"/>
             <w:r>
-              <w:t xml:space="preserve"> déjà existants (starter = adult</w:t>
-            </w:r>
-            <w:r>
-              <w:t>e, non starter = enfant)</w:t>
+              <w:t xml:space="preserve"> déjà existants (starter = adulte, non starter = enfant)</w:t>
             </w:r>
           </w:p>
         </w:tc>
@@ -5291,6 +5227,1073 @@
                 <w:highlight w:val="red"/>
               </w:rPr>
               <w:t>xxx</w:t>
+            </w:r>
+          </w:p>
+        </w:tc>
+      </w:tr>
+      <w:tr>
+        <w:tc>
+          <w:tcPr>
+            <w:tcW w:w="1528" w:type="dxa"/>
+          </w:tcPr>
+          <w:p>
+            <w:r>
+              <w:t>RDG</w:t>
+            </w:r>
+          </w:p>
+        </w:tc>
+        <w:tc>
+          <w:tcPr>
+            <w:tcW w:w="7534" w:type="dxa"/>
+          </w:tcPr>
+          <w:p/>
+        </w:tc>
+      </w:tr>
+      <w:tr>
+        <w:tc>
+          <w:tcPr>
+            <w:tcW w:w="1528" w:type="dxa"/>
+          </w:tcPr>
+          <w:p>
+            <w:r>
+              <w:t>Commentaire</w:t>
+            </w:r>
+          </w:p>
+        </w:tc>
+        <w:tc>
+          <w:tcPr>
+            <w:tcW w:w="7534" w:type="dxa"/>
+          </w:tcPr>
+          <w:p>
+            <w:r>
+              <w:t>-</w:t>
+            </w:r>
+          </w:p>
+        </w:tc>
+      </w:tr>
+    </w:tbl>
+    <w:p>
+      <w:proofErr w:type="spellStart"/>
+      <w:r>
+        <w:t>Hhhh</w:t>
+      </w:r>
+      <w:proofErr w:type="spellEnd"/>
+    </w:p>
+    <w:tbl>
+      <w:tblPr>
+        <w:tblStyle w:val="Grilledutableau"/>
+        <w:tblW w:w="0" w:type="auto"/>
+        <w:tblLook w:val="04A0" w:firstRow="1" w:lastRow="0" w:firstColumn="1" w:lastColumn="0" w:noHBand="0" w:noVBand="1"/>
+      </w:tblPr>
+      <w:tblGrid>
+        <w:gridCol w:w="1528"/>
+        <w:gridCol w:w="7534"/>
+      </w:tblGrid>
+      <w:tr>
+        <w:tc>
+          <w:tcPr>
+            <w:tcW w:w="1528" w:type="dxa"/>
+          </w:tcPr>
+          <w:p>
+            <w:r>
+              <w:t>Ticket</w:t>
+            </w:r>
+          </w:p>
+        </w:tc>
+        <w:tc>
+          <w:tcPr>
+            <w:tcW w:w="7534" w:type="dxa"/>
+          </w:tcPr>
+          <w:p>
+            <w:r>
+              <w:t>T016a</w:t>
+            </w:r>
+          </w:p>
+        </w:tc>
+      </w:tr>
+      <w:tr>
+        <w:tc>
+          <w:tcPr>
+            <w:tcW w:w="1528" w:type="dxa"/>
+          </w:tcPr>
+          <w:p>
+            <w:r>
+              <w:lastRenderedPageBreak/>
+              <w:t>Rubrique</w:t>
+            </w:r>
+          </w:p>
+        </w:tc>
+        <w:tc>
+          <w:tcPr>
+            <w:tcW w:w="7534" w:type="dxa"/>
+          </w:tcPr>
+          <w:p>
+            <w:r>
+              <w:t xml:space="preserve">Action sur </w:t>
+            </w:r>
+            <w:proofErr w:type="spellStart"/>
+            <w:r>
+              <w:t>sim</w:t>
+            </w:r>
+            <w:proofErr w:type="spellEnd"/>
+          </w:p>
+        </w:tc>
+      </w:tr>
+      <w:tr>
+        <w:tc>
+          <w:tcPr>
+            <w:tcW w:w="1528" w:type="dxa"/>
+          </w:tcPr>
+          <w:p>
+            <w:r>
+              <w:t>Intitulé</w:t>
+            </w:r>
+          </w:p>
+        </w:tc>
+        <w:tc>
+          <w:tcPr>
+            <w:tcW w:w="7534" w:type="dxa"/>
+          </w:tcPr>
+          <w:p>
+            <w:r>
+              <w:t xml:space="preserve">Décès d’un </w:t>
+            </w:r>
+            <w:proofErr w:type="spellStart"/>
+            <w:r>
+              <w:t>sim</w:t>
+            </w:r>
+            <w:proofErr w:type="spellEnd"/>
+          </w:p>
+        </w:tc>
+      </w:tr>
+      <w:tr>
+        <w:tc>
+          <w:tcPr>
+            <w:tcW w:w="1528" w:type="dxa"/>
+          </w:tcPr>
+          <w:p>
+            <w:r>
+              <w:t>Objets modifiés</w:t>
+            </w:r>
+          </w:p>
+        </w:tc>
+        <w:tc>
+          <w:tcPr>
+            <w:tcW w:w="7534" w:type="dxa"/>
+          </w:tcPr>
+          <w:p>
+            <w:r>
+              <w:t>Sim</w:t>
+            </w:r>
+          </w:p>
+        </w:tc>
+      </w:tr>
+      <w:tr>
+        <w:tc>
+          <w:tcPr>
+            <w:tcW w:w="1528" w:type="dxa"/>
+          </w:tcPr>
+          <w:p>
+            <w:r>
+              <w:t>Accès</w:t>
+            </w:r>
+          </w:p>
+        </w:tc>
+        <w:tc>
+          <w:tcPr>
+            <w:tcW w:w="7534" w:type="dxa"/>
+          </w:tcPr>
+          <w:p>
+            <w:r>
+              <w:t>--</w:t>
+            </w:r>
+          </w:p>
+        </w:tc>
+      </w:tr>
+      <w:tr>
+        <w:tc>
+          <w:tcPr>
+            <w:tcW w:w="1528" w:type="dxa"/>
+          </w:tcPr>
+          <w:p>
+            <w:r>
+              <w:t>Ecran associé</w:t>
+            </w:r>
+          </w:p>
+        </w:tc>
+        <w:tc>
+          <w:tcPr>
+            <w:tcW w:w="7534" w:type="dxa"/>
+          </w:tcPr>
+          <w:p>
+            <w:r>
+              <w:rPr>
+                <w:highlight w:val="green"/>
+              </w:rPr>
+              <w:t xml:space="preserve">Ecran détail </w:t>
+            </w:r>
+            <w:proofErr w:type="spellStart"/>
+            <w:r>
+              <w:rPr>
+                <w:highlight w:val="green"/>
+              </w:rPr>
+              <w:t>sim</w:t>
+            </w:r>
+            <w:proofErr w:type="spellEnd"/>
+          </w:p>
+          <w:p/>
+        </w:tc>
+      </w:tr>
+      <w:tr>
+        <w:tc>
+          <w:tcPr>
+            <w:tcW w:w="1528" w:type="dxa"/>
+          </w:tcPr>
+          <w:p>
+            <w:r>
+              <w:t>Scénario</w:t>
+            </w:r>
+          </w:p>
+        </w:tc>
+        <w:tc>
+          <w:tcPr>
+            <w:tcW w:w="7534" w:type="dxa"/>
+          </w:tcPr>
+          <w:p>
+            <w:r>
+              <w:t>Bouton « Déclarer le décès »</w:t>
+            </w:r>
+          </w:p>
+        </w:tc>
+      </w:tr>
+      <w:tr>
+        <w:tc>
+          <w:tcPr>
+            <w:tcW w:w="1528" w:type="dxa"/>
+          </w:tcPr>
+          <w:p>
+            <w:r>
+              <w:t>RDG</w:t>
+            </w:r>
+          </w:p>
+        </w:tc>
+        <w:tc>
+          <w:tcPr>
+            <w:tcW w:w="7534" w:type="dxa"/>
+          </w:tcPr>
+          <w:p/>
+        </w:tc>
+      </w:tr>
+      <w:tr>
+        <w:tc>
+          <w:tcPr>
+            <w:tcW w:w="1528" w:type="dxa"/>
+          </w:tcPr>
+          <w:p>
+            <w:r>
+              <w:t>Commentaire</w:t>
+            </w:r>
+          </w:p>
+        </w:tc>
+        <w:tc>
+          <w:tcPr>
+            <w:tcW w:w="7534" w:type="dxa"/>
+          </w:tcPr>
+          <w:p>
+            <w:r>
+              <w:t>-</w:t>
+            </w:r>
+          </w:p>
+        </w:tc>
+      </w:tr>
+    </w:tbl>
+    <w:p/>
+    <w:tbl>
+      <w:tblPr>
+        <w:tblStyle w:val="Grilledutableau"/>
+        <w:tblW w:w="0" w:type="auto"/>
+        <w:tblLook w:val="04A0" w:firstRow="1" w:lastRow="0" w:firstColumn="1" w:lastColumn="0" w:noHBand="0" w:noVBand="1"/>
+      </w:tblPr>
+      <w:tblGrid>
+        <w:gridCol w:w="1528"/>
+        <w:gridCol w:w="7534"/>
+      </w:tblGrid>
+      <w:tr>
+        <w:tc>
+          <w:tcPr>
+            <w:tcW w:w="1528" w:type="dxa"/>
+          </w:tcPr>
+          <w:p>
+            <w:r>
+              <w:t>Ticket</w:t>
+            </w:r>
+          </w:p>
+        </w:tc>
+        <w:tc>
+          <w:tcPr>
+            <w:tcW w:w="7534" w:type="dxa"/>
+          </w:tcPr>
+          <w:p>
+            <w:r>
+              <w:t>T017</w:t>
+            </w:r>
+            <w:r>
+              <w:t>a</w:t>
+            </w:r>
+          </w:p>
+        </w:tc>
+      </w:tr>
+      <w:tr>
+        <w:tc>
+          <w:tcPr>
+            <w:tcW w:w="1528" w:type="dxa"/>
+          </w:tcPr>
+          <w:p>
+            <w:r>
+              <w:t>Rubrique</w:t>
+            </w:r>
+          </w:p>
+        </w:tc>
+        <w:tc>
+          <w:tcPr>
+            <w:tcW w:w="7534" w:type="dxa"/>
+          </w:tcPr>
+          <w:p>
+            <w:r>
+              <w:t xml:space="preserve">Action sur </w:t>
+            </w:r>
+            <w:r>
+              <w:t>famille</w:t>
+            </w:r>
+          </w:p>
+        </w:tc>
+      </w:tr>
+      <w:tr>
+        <w:tc>
+          <w:tcPr>
+            <w:tcW w:w="1528" w:type="dxa"/>
+          </w:tcPr>
+          <w:p>
+            <w:r>
+              <w:t>Intitulé</w:t>
+            </w:r>
+          </w:p>
+        </w:tc>
+        <w:tc>
+          <w:tcPr>
+            <w:tcW w:w="7534" w:type="dxa"/>
+          </w:tcPr>
+          <w:p>
+            <w:r>
+              <w:t>Changer de génération</w:t>
+            </w:r>
+          </w:p>
+        </w:tc>
+      </w:tr>
+      <w:tr>
+        <w:tc>
+          <w:tcPr>
+            <w:tcW w:w="1528" w:type="dxa"/>
+          </w:tcPr>
+          <w:p>
+            <w:r>
+              <w:t>Objets modifiés</w:t>
+            </w:r>
+          </w:p>
+        </w:tc>
+        <w:tc>
+          <w:tcPr>
+            <w:tcW w:w="7534" w:type="dxa"/>
+          </w:tcPr>
+          <w:p>
+            <w:r>
+              <w:t>Famille, Sim</w:t>
+            </w:r>
+          </w:p>
+        </w:tc>
+      </w:tr>
+      <w:tr>
+        <w:tc>
+          <w:tcPr>
+            <w:tcW w:w="1528" w:type="dxa"/>
+          </w:tcPr>
+          <w:p>
+            <w:r>
+              <w:t>Accès</w:t>
+            </w:r>
+          </w:p>
+        </w:tc>
+        <w:tc>
+          <w:tcPr>
+            <w:tcW w:w="7534" w:type="dxa"/>
+          </w:tcPr>
+          <w:p>
+            <w:r>
+              <w:t>--</w:t>
+            </w:r>
+          </w:p>
+        </w:tc>
+      </w:tr>
+      <w:tr>
+        <w:tc>
+          <w:tcPr>
+            <w:tcW w:w="1528" w:type="dxa"/>
+          </w:tcPr>
+          <w:p>
+            <w:r>
+              <w:t>Ecran associé</w:t>
+            </w:r>
+          </w:p>
+        </w:tc>
+        <w:tc>
+          <w:tcPr>
+            <w:tcW w:w="7534" w:type="dxa"/>
+          </w:tcPr>
+          <w:p>
+            <w:pPr>
+              <w:rPr>
+                <w:highlight w:val="green"/>
+              </w:rPr>
+            </w:pPr>
+            <w:r>
+              <w:rPr>
+                <w:highlight w:val="green"/>
+              </w:rPr>
+              <w:t>Accueil</w:t>
+            </w:r>
+          </w:p>
+          <w:p>
+            <w:r>
+              <w:rPr>
+                <w:highlight w:val="red"/>
+              </w:rPr>
+              <w:t xml:space="preserve">Ecran détail </w:t>
+            </w:r>
+            <w:r>
+              <w:rPr>
+                <w:highlight w:val="red"/>
+              </w:rPr>
+              <w:t>famille</w:t>
+            </w:r>
+          </w:p>
+          <w:p/>
+        </w:tc>
+      </w:tr>
+      <w:tr>
+        <w:tc>
+          <w:tcPr>
+            <w:tcW w:w="1528" w:type="dxa"/>
+          </w:tcPr>
+          <w:p>
+            <w:r>
+              <w:t>Scénario</w:t>
+            </w:r>
+          </w:p>
+        </w:tc>
+        <w:tc>
+          <w:tcPr>
+            <w:tcW w:w="7534" w:type="dxa"/>
+          </w:tcPr>
+          <w:p>
+            <w:r>
+              <w:t>Changer de génération</w:t>
+            </w:r>
+          </w:p>
+          <w:p>
+            <w:r>
+              <w:t>Sur l’écran,</w:t>
+            </w:r>
+          </w:p>
+          <w:p>
+            <w:r>
+              <w:t>Clic sur le bouton « Changer de génération »</w:t>
+            </w:r>
+          </w:p>
+          <w:p>
+            <w:r>
+              <w:t xml:space="preserve">Redirection sur l’écran de choix de l’héritier. </w:t>
+            </w:r>
+          </w:p>
+        </w:tc>
+      </w:tr>
+      <w:tr>
+        <w:tc>
+          <w:tcPr>
+            <w:tcW w:w="1528" w:type="dxa"/>
+          </w:tcPr>
+          <w:p>
+            <w:r>
+              <w:t>RDG</w:t>
+            </w:r>
+          </w:p>
+        </w:tc>
+        <w:tc>
+          <w:tcPr>
+            <w:tcW w:w="7534" w:type="dxa"/>
+          </w:tcPr>
+          <w:p/>
+        </w:tc>
+      </w:tr>
+      <w:tr>
+        <w:tc>
+          <w:tcPr>
+            <w:tcW w:w="1528" w:type="dxa"/>
+          </w:tcPr>
+          <w:p>
+            <w:r>
+              <w:t>Commentaire</w:t>
+            </w:r>
+          </w:p>
+        </w:tc>
+        <w:tc>
+          <w:tcPr>
+            <w:tcW w:w="7534" w:type="dxa"/>
+          </w:tcPr>
+          <w:p>
+            <w:r>
+              <w:t>-</w:t>
+            </w:r>
+          </w:p>
+        </w:tc>
+      </w:tr>
+    </w:tbl>
+    <w:p/>
+    <w:tbl>
+      <w:tblPr>
+        <w:tblStyle w:val="Grilledutableau"/>
+        <w:tblW w:w="0" w:type="auto"/>
+        <w:tblLook w:val="04A0" w:firstRow="1" w:lastRow="0" w:firstColumn="1" w:lastColumn="0" w:noHBand="0" w:noVBand="1"/>
+      </w:tblPr>
+      <w:tblGrid>
+        <w:gridCol w:w="1528"/>
+        <w:gridCol w:w="7534"/>
+      </w:tblGrid>
+      <w:tr>
+        <w:tc>
+          <w:tcPr>
+            <w:tcW w:w="1442" w:type="dxa"/>
+          </w:tcPr>
+          <w:p>
+            <w:r>
+              <w:t xml:space="preserve">Ticket </w:t>
+            </w:r>
+          </w:p>
+        </w:tc>
+        <w:tc>
+          <w:tcPr>
+            <w:tcW w:w="7620" w:type="dxa"/>
+          </w:tcPr>
+          <w:p>
+            <w:r>
+              <w:t>T017b</w:t>
+            </w:r>
+          </w:p>
+        </w:tc>
+      </w:tr>
+      <w:tr>
+        <w:tc>
+          <w:tcPr>
+            <w:tcW w:w="1442" w:type="dxa"/>
+          </w:tcPr>
+          <w:p>
+            <w:r>
+              <w:t>Rubrique</w:t>
+            </w:r>
+          </w:p>
+        </w:tc>
+        <w:tc>
+          <w:tcPr>
+            <w:tcW w:w="7620" w:type="dxa"/>
+          </w:tcPr>
+          <w:p>
+            <w:r>
+              <w:t xml:space="preserve">Création écran </w:t>
+            </w:r>
+          </w:p>
+        </w:tc>
+      </w:tr>
+      <w:tr>
+        <w:tc>
+          <w:tcPr>
+            <w:tcW w:w="1442" w:type="dxa"/>
+          </w:tcPr>
+          <w:p>
+            <w:r>
+              <w:t>Intitulé</w:t>
+            </w:r>
+          </w:p>
+        </w:tc>
+        <w:tc>
+          <w:tcPr>
+            <w:tcW w:w="7620" w:type="dxa"/>
+          </w:tcPr>
+          <w:p>
+            <w:r>
+              <w:t>Créer l’écran – Choix du prochain héritier</w:t>
+            </w:r>
+          </w:p>
+        </w:tc>
+      </w:tr>
+      <w:tr>
+        <w:tc>
+          <w:tcPr>
+            <w:tcW w:w="1442" w:type="dxa"/>
+          </w:tcPr>
+          <w:p>
+            <w:r>
+              <w:t>Objets utilisés</w:t>
+            </w:r>
+          </w:p>
+        </w:tc>
+        <w:tc>
+          <w:tcPr>
+            <w:tcW w:w="7620" w:type="dxa"/>
+          </w:tcPr>
+          <w:p>
+            <w:r>
+              <w:t xml:space="preserve">Famille, </w:t>
+            </w:r>
+            <w:proofErr w:type="spellStart"/>
+            <w:r>
+              <w:t>sim</w:t>
+            </w:r>
+            <w:proofErr w:type="spellEnd"/>
+          </w:p>
+        </w:tc>
+      </w:tr>
+      <w:tr>
+        <w:tc>
+          <w:tcPr>
+            <w:tcW w:w="1442" w:type="dxa"/>
+          </w:tcPr>
+          <w:p>
+            <w:r>
+              <w:t>Accès</w:t>
+            </w:r>
+          </w:p>
+        </w:tc>
+        <w:tc>
+          <w:tcPr>
+            <w:tcW w:w="7620" w:type="dxa"/>
+          </w:tcPr>
+          <w:p>
+            <w:r>
+              <w:t>Accès depuis :</w:t>
+            </w:r>
+          </w:p>
+          <w:p>
+            <w:pPr>
+              <w:pStyle w:val="Paragraphedeliste"/>
+              <w:numPr>
+                <w:ilvl w:val="0"/>
+                <w:numId w:val="1"/>
+              </w:numPr>
+              <w:rPr>
+                <w:highlight w:val="green"/>
+              </w:rPr>
+            </w:pPr>
+            <w:r>
+              <w:rPr>
+                <w:highlight w:val="green"/>
+              </w:rPr>
+              <w:t>Accueil</w:t>
+            </w:r>
+          </w:p>
+          <w:p>
+            <w:pPr>
+              <w:pStyle w:val="Paragraphedeliste"/>
+              <w:numPr>
+                <w:ilvl w:val="0"/>
+                <w:numId w:val="1"/>
+              </w:numPr>
+            </w:pPr>
+            <w:r>
+              <w:rPr>
+                <w:highlight w:val="red"/>
+              </w:rPr>
+              <w:t>Détail Famille</w:t>
+            </w:r>
+          </w:p>
+        </w:tc>
+      </w:tr>
+      <w:tr>
+        <w:tc>
+          <w:tcPr>
+            <w:tcW w:w="1442" w:type="dxa"/>
+          </w:tcPr>
+          <w:p>
+            <w:r>
+              <w:t>Description</w:t>
+            </w:r>
+          </w:p>
+        </w:tc>
+        <w:tc>
+          <w:tcPr>
+            <w:tcW w:w="7620" w:type="dxa"/>
+          </w:tcPr>
+          <w:p>
+            <w:r>
+              <w:t>Informations affichées :</w:t>
+            </w:r>
+          </w:p>
+          <w:p>
+            <w:pPr>
+              <w:pStyle w:val="Paragraphedeliste"/>
+              <w:numPr>
+                <w:ilvl w:val="0"/>
+                <w:numId w:val="1"/>
+              </w:numPr>
+            </w:pPr>
+            <w:r>
+              <w:t>Tableau avec les héritiers possibles</w:t>
+            </w:r>
+          </w:p>
+          <w:p>
+            <w:pPr>
+              <w:pStyle w:val="Paragraphedeliste"/>
+              <w:numPr>
+                <w:ilvl w:val="1"/>
+                <w:numId w:val="1"/>
+              </w:numPr>
+            </w:pPr>
+            <w:r>
+              <w:t>Nom</w:t>
+            </w:r>
+          </w:p>
+          <w:p>
+            <w:pPr>
+              <w:pStyle w:val="Paragraphedeliste"/>
+              <w:numPr>
+                <w:ilvl w:val="1"/>
+                <w:numId w:val="1"/>
+              </w:numPr>
+            </w:pPr>
+            <w:r>
+              <w:t>Prénom</w:t>
+            </w:r>
+          </w:p>
+          <w:p>
+            <w:pPr>
+              <w:pStyle w:val="Paragraphedeliste"/>
+              <w:numPr>
+                <w:ilvl w:val="1"/>
+                <w:numId w:val="1"/>
+              </w:numPr>
+            </w:pPr>
+            <w:r>
+              <w:t>Nom conjoint</w:t>
+            </w:r>
+          </w:p>
+          <w:p>
+            <w:pPr>
+              <w:pStyle w:val="Paragraphedeliste"/>
+              <w:numPr>
+                <w:ilvl w:val="1"/>
+                <w:numId w:val="1"/>
+              </w:numPr>
+            </w:pPr>
+            <w:r>
+              <w:t>Prénom conjoint</w:t>
+            </w:r>
+          </w:p>
+          <w:p/>
+          <w:p>
+            <w:r>
+              <w:t xml:space="preserve">Champs affichés : </w:t>
+            </w:r>
+          </w:p>
+          <w:p/>
+          <w:p>
+            <w:r>
+              <w:t>Actions :</w:t>
+            </w:r>
+          </w:p>
+          <w:p>
+            <w:pPr>
+              <w:pStyle w:val="Paragraphedeliste"/>
+              <w:numPr>
+                <w:ilvl w:val="0"/>
+                <w:numId w:val="9"/>
+              </w:numPr>
+            </w:pPr>
+            <w:r>
+              <w:t>Sélectionner</w:t>
+            </w:r>
+            <w:r>
+              <w:t> :</w:t>
+            </w:r>
+          </w:p>
+          <w:p>
+            <w:pPr>
+              <w:pStyle w:val="Paragraphedeliste"/>
+            </w:pPr>
+            <w:r>
+              <w:t>supprime l’ancien chef de famille et son conjoint</w:t>
+            </w:r>
+          </w:p>
+          <w:p>
+            <w:pPr>
+              <w:pStyle w:val="Paragraphedeliste"/>
+            </w:pPr>
+            <w:r>
+              <w:t xml:space="preserve">met l’héritier choisit avec son conjoint dans ce statut </w:t>
+            </w:r>
+          </w:p>
+          <w:p>
+            <w:pPr>
+              <w:pStyle w:val="Paragraphedeliste"/>
+            </w:pPr>
+            <w:r>
+              <w:t xml:space="preserve">incrémente le numéro de génération de </w:t>
+            </w:r>
+            <w:r>
+              <w:t>1</w:t>
+            </w:r>
+          </w:p>
+          <w:p/>
+        </w:tc>
+      </w:tr>
+      <w:tr>
+        <w:tc>
+          <w:tcPr>
+            <w:tcW w:w="1442" w:type="dxa"/>
+          </w:tcPr>
+          <w:p>
+            <w:r>
+              <w:lastRenderedPageBreak/>
+              <w:t>Commentaires</w:t>
+            </w:r>
+          </w:p>
+        </w:tc>
+        <w:tc>
+          <w:tcPr>
+            <w:tcW w:w="7620" w:type="dxa"/>
+          </w:tcPr>
+          <w:p>
+            <w:r>
+              <w:t>-</w:t>
+            </w:r>
+          </w:p>
+        </w:tc>
+      </w:tr>
+    </w:tbl>
+    <w:p>
+      <w:bookmarkStart w:id="0" w:name="_GoBack"/>
+      <w:bookmarkEnd w:id="0"/>
+    </w:p>
+    <w:tbl>
+      <w:tblPr>
+        <w:tblStyle w:val="Grilledutableau"/>
+        <w:tblW w:w="0" w:type="auto"/>
+        <w:tblLook w:val="04A0" w:firstRow="1" w:lastRow="0" w:firstColumn="1" w:lastColumn="0" w:noHBand="0" w:noVBand="1"/>
+      </w:tblPr>
+      <w:tblGrid>
+        <w:gridCol w:w="1528"/>
+        <w:gridCol w:w="7534"/>
+      </w:tblGrid>
+      <w:tr>
+        <w:tc>
+          <w:tcPr>
+            <w:tcW w:w="1528" w:type="dxa"/>
+          </w:tcPr>
+          <w:p>
+            <w:r>
+              <w:t>Ticket</w:t>
+            </w:r>
+          </w:p>
+        </w:tc>
+        <w:tc>
+          <w:tcPr>
+            <w:tcW w:w="7534" w:type="dxa"/>
+          </w:tcPr>
+          <w:p>
+            <w:r>
+              <w:t>T01</w:t>
+            </w:r>
+            <w:r>
+              <w:t>8</w:t>
+            </w:r>
+            <w:r>
+              <w:t>a</w:t>
+            </w:r>
+          </w:p>
+        </w:tc>
+      </w:tr>
+      <w:tr>
+        <w:tc>
+          <w:tcPr>
+            <w:tcW w:w="1528" w:type="dxa"/>
+          </w:tcPr>
+          <w:p>
+            <w:r>
+              <w:t>Rubrique</w:t>
+            </w:r>
+          </w:p>
+        </w:tc>
+        <w:tc>
+          <w:tcPr>
+            <w:tcW w:w="7534" w:type="dxa"/>
+          </w:tcPr>
+          <w:p>
+            <w:r>
+              <w:t>Action sur famille</w:t>
+            </w:r>
+          </w:p>
+        </w:tc>
+      </w:tr>
+      <w:tr>
+        <w:tc>
+          <w:tcPr>
+            <w:tcW w:w="1528" w:type="dxa"/>
+          </w:tcPr>
+          <w:p>
+            <w:r>
+              <w:t>Intitulé</w:t>
+            </w:r>
+          </w:p>
+        </w:tc>
+        <w:tc>
+          <w:tcPr>
+            <w:tcW w:w="7534" w:type="dxa"/>
+          </w:tcPr>
+          <w:p>
+            <w:r>
+              <w:t xml:space="preserve">Changer de </w:t>
+            </w:r>
+            <w:r>
+              <w:t>classe</w:t>
+            </w:r>
+          </w:p>
+        </w:tc>
+      </w:tr>
+      <w:tr>
+        <w:tc>
+          <w:tcPr>
+            <w:tcW w:w="1528" w:type="dxa"/>
+          </w:tcPr>
+          <w:p>
+            <w:r>
+              <w:t>Objets modifiés</w:t>
+            </w:r>
+          </w:p>
+        </w:tc>
+        <w:tc>
+          <w:tcPr>
+            <w:tcW w:w="7534" w:type="dxa"/>
+          </w:tcPr>
+          <w:p>
+            <w:r>
+              <w:t>Famille</w:t>
+            </w:r>
+          </w:p>
+        </w:tc>
+      </w:tr>
+      <w:tr>
+        <w:tc>
+          <w:tcPr>
+            <w:tcW w:w="1528" w:type="dxa"/>
+          </w:tcPr>
+          <w:p>
+            <w:r>
+              <w:t>Accès</w:t>
+            </w:r>
+          </w:p>
+        </w:tc>
+        <w:tc>
+          <w:tcPr>
+            <w:tcW w:w="7534" w:type="dxa"/>
+          </w:tcPr>
+          <w:p>
+            <w:r>
+              <w:t>--</w:t>
+            </w:r>
+          </w:p>
+        </w:tc>
+      </w:tr>
+      <w:tr>
+        <w:tc>
+          <w:tcPr>
+            <w:tcW w:w="1528" w:type="dxa"/>
+          </w:tcPr>
+          <w:p>
+            <w:r>
+              <w:t>Ecran associé</w:t>
+            </w:r>
+          </w:p>
+        </w:tc>
+        <w:tc>
+          <w:tcPr>
+            <w:tcW w:w="7534" w:type="dxa"/>
+          </w:tcPr>
+          <w:p>
+            <w:pPr>
+              <w:rPr>
+                <w:highlight w:val="green"/>
+              </w:rPr>
+            </w:pPr>
+            <w:r>
+              <w:rPr>
+                <w:highlight w:val="green"/>
+              </w:rPr>
+              <w:t>Accueil</w:t>
+            </w:r>
+          </w:p>
+          <w:p>
+            <w:r>
+              <w:rPr>
+                <w:highlight w:val="red"/>
+              </w:rPr>
+              <w:t>Ecran détail famille</w:t>
+            </w:r>
+          </w:p>
+          <w:p/>
+        </w:tc>
+      </w:tr>
+      <w:tr>
+        <w:tc>
+          <w:tcPr>
+            <w:tcW w:w="1528" w:type="dxa"/>
+          </w:tcPr>
+          <w:p>
+            <w:r>
+              <w:t>Scénario</w:t>
+            </w:r>
+          </w:p>
+        </w:tc>
+        <w:tc>
+          <w:tcPr>
+            <w:tcW w:w="7534" w:type="dxa"/>
+          </w:tcPr>
+          <w:p>
+            <w:r>
+              <w:t>Changer de classe</w:t>
+            </w:r>
+          </w:p>
+          <w:p>
+            <w:r>
+              <w:t>Sur l’écran,</w:t>
+            </w:r>
+          </w:p>
+          <w:p>
+            <w:r>
+              <w:t xml:space="preserve">Clic sur le bouton « Changer de </w:t>
+            </w:r>
+            <w:r>
+              <w:t>classe</w:t>
+            </w:r>
+            <w:r>
+              <w:t> »</w:t>
+            </w:r>
+          </w:p>
+          <w:p>
+            <w:r>
+              <w:t xml:space="preserve">Redirection sur l’écran de </w:t>
+            </w:r>
+            <w:r>
+              <w:t>changement de classe</w:t>
+            </w:r>
+            <w:r>
+              <w:t xml:space="preserve">. </w:t>
             </w:r>
           </w:p>
         </w:tc>
@@ -5362,7 +6365,6 @@
           </w:tcPr>
           <w:p>
             <w:r>
-              <w:lastRenderedPageBreak/>
               <w:t>Catégorie</w:t>
             </w:r>
           </w:p>
@@ -5520,7 +6522,15 @@
             <w:tcW w:w="3020" w:type="dxa"/>
           </w:tcPr>
           <w:p>
-            <w:r>
+            <w:pPr>
+              <w:rPr>
+                <w:strike/>
+              </w:rPr>
+            </w:pPr>
+            <w:r>
+              <w:rPr>
+                <w:strike/>
+              </w:rPr>
               <w:t>Sim</w:t>
             </w:r>
           </w:p>
@@ -5530,7 +6540,15 @@
             <w:tcW w:w="3021" w:type="dxa"/>
           </w:tcPr>
           <w:p>
-            <w:r>
+            <w:pPr>
+              <w:rPr>
+                <w:strike/>
+              </w:rPr>
+            </w:pPr>
+            <w:r>
+              <w:rPr>
+                <w:strike/>
+              </w:rPr>
               <w:t>Passage enfant adulte</w:t>
             </w:r>
           </w:p>
@@ -5540,7 +6558,15 @@
             <w:tcW w:w="3021" w:type="dxa"/>
           </w:tcPr>
           <w:p>
-            <w:r>
+            <w:pPr>
+              <w:rPr>
+                <w:strike/>
+              </w:rPr>
+            </w:pPr>
+            <w:r>
+              <w:rPr>
+                <w:strike/>
+              </w:rPr>
               <w:t>3 (T015)</w:t>
             </w:r>
           </w:p>
@@ -5552,7 +6578,15 @@
             <w:tcW w:w="3020" w:type="dxa"/>
           </w:tcPr>
           <w:p>
-            <w:r>
+            <w:pPr>
+              <w:rPr>
+                <w:strike/>
+              </w:rPr>
+            </w:pPr>
+            <w:r>
+              <w:rPr>
+                <w:strike/>
+              </w:rPr>
               <w:t xml:space="preserve">Sim </w:t>
             </w:r>
           </w:p>
@@ -5562,7 +6596,15 @@
             <w:tcW w:w="3021" w:type="dxa"/>
           </w:tcPr>
           <w:p>
-            <w:r>
+            <w:pPr>
+              <w:rPr>
+                <w:strike/>
+              </w:rPr>
+            </w:pPr>
+            <w:r>
+              <w:rPr>
+                <w:strike/>
+              </w:rPr>
               <w:t>Mort</w:t>
             </w:r>
           </w:p>
@@ -5572,7 +6614,15 @@
             <w:tcW w:w="3021" w:type="dxa"/>
           </w:tcPr>
           <w:p>
-            <w:r>
+            <w:pPr>
+              <w:rPr>
+                <w:strike/>
+              </w:rPr>
+            </w:pPr>
+            <w:r>
+              <w:rPr>
+                <w:strike/>
+              </w:rPr>
               <w:t>3 (T016)</w:t>
             </w:r>
           </w:p>
@@ -5584,7 +6634,15 @@
             <w:tcW w:w="3020" w:type="dxa"/>
           </w:tcPr>
           <w:p>
-            <w:r>
+            <w:pPr>
+              <w:rPr>
+                <w:strike/>
+              </w:rPr>
+            </w:pPr>
+            <w:r>
+              <w:rPr>
+                <w:strike/>
+              </w:rPr>
               <w:t>Famille</w:t>
             </w:r>
           </w:p>
@@ -5594,7 +6652,15 @@
             <w:tcW w:w="3021" w:type="dxa"/>
           </w:tcPr>
           <w:p>
-            <w:r>
+            <w:pPr>
+              <w:rPr>
+                <w:strike/>
+              </w:rPr>
+            </w:pPr>
+            <w:r>
+              <w:rPr>
+                <w:strike/>
+              </w:rPr>
               <w:t>Changer génération</w:t>
             </w:r>
           </w:p>
@@ -5604,7 +6670,15 @@
             <w:tcW w:w="3021" w:type="dxa"/>
           </w:tcPr>
           <w:p>
-            <w:r>
+            <w:pPr>
+              <w:rPr>
+                <w:strike/>
+              </w:rPr>
+            </w:pPr>
+            <w:r>
+              <w:rPr>
+                <w:strike/>
+              </w:rPr>
               <w:t>4 (T017)</w:t>
             </w:r>
           </w:p>
@@ -5880,11 +6954,9 @@
             <w:tcW w:w="3021" w:type="dxa"/>
           </w:tcPr>
           <w:p>
-            <w:proofErr w:type="spellStart"/>
             <w:r>
               <w:t>Evol</w:t>
             </w:r>
-            <w:proofErr w:type="spellEnd"/>
           </w:p>
         </w:tc>
       </w:tr>
@@ -5914,11 +6986,9 @@
             <w:tcW w:w="3021" w:type="dxa"/>
           </w:tcPr>
           <w:p>
-            <w:proofErr w:type="spellStart"/>
             <w:r>
               <w:t>Evol</w:t>
             </w:r>
-            <w:proofErr w:type="spellEnd"/>
           </w:p>
         </w:tc>
       </w:tr>
@@ -5948,11 +7018,9 @@
             <w:tcW w:w="3021" w:type="dxa"/>
           </w:tcPr>
           <w:p>
-            <w:proofErr w:type="spellStart"/>
             <w:r>
               <w:t>Evol</w:t>
             </w:r>
-            <w:proofErr w:type="spellEnd"/>
           </w:p>
         </w:tc>
       </w:tr>
@@ -5982,11 +7050,9 @@
             <w:tcW w:w="3021" w:type="dxa"/>
           </w:tcPr>
           <w:p>
-            <w:proofErr w:type="spellStart"/>
             <w:r>
               <w:t>Evol</w:t>
             </w:r>
-            <w:proofErr w:type="spellEnd"/>
           </w:p>
         </w:tc>
       </w:tr>
@@ -6016,11 +7082,9 @@
             <w:tcW w:w="3021" w:type="dxa"/>
           </w:tcPr>
           <w:p>
-            <w:proofErr w:type="spellStart"/>
             <w:r>
               <w:t>Evol</w:t>
             </w:r>
-            <w:proofErr w:type="spellEnd"/>
           </w:p>
         </w:tc>
       </w:tr>
@@ -6050,11 +7114,9 @@
             <w:tcW w:w="3021" w:type="dxa"/>
           </w:tcPr>
           <w:p>
-            <w:proofErr w:type="spellStart"/>
             <w:r>
               <w:t>Evol</w:t>
             </w:r>
-            <w:proofErr w:type="spellEnd"/>
           </w:p>
         </w:tc>
       </w:tr>
@@ -6084,11 +7146,9 @@
             <w:tcW w:w="3021" w:type="dxa"/>
           </w:tcPr>
           <w:p>
-            <w:proofErr w:type="spellStart"/>
             <w:r>
               <w:t>Evol</w:t>
             </w:r>
-            <w:proofErr w:type="spellEnd"/>
           </w:p>
         </w:tc>
       </w:tr>
@@ -6131,6 +7191,7 @@
           </w:tcPr>
           <w:p>
             <w:r>
+              <w:lastRenderedPageBreak/>
               <w:t>Starter</w:t>
             </w:r>
           </w:p>
@@ -6215,7 +7276,7 @@
 </file>
 
 <file path=word/numbering.xml><?xml version="1.0" encoding="utf-8"?>
-<w:numbering xmlns:wpc="http://schemas.microsoft.com/office/word/2010/wordprocessingCanvas" xmlns:cx="http://schemas.microsoft.com/office/drawing/2014/chartex" xmlns:cx1="http://schemas.microsoft.com/office/drawing/2015/9/8/chartex" xmlns:mc="http://schemas.openxmlformats.org/markup-compatibility/2006" xmlns:o="urn:schemas-microsoft-com:office:office" xmlns:r="http://schemas.openxmlformats.org/officeDocument/2006/relationships" xmlns:m="http://schemas.openxmlformats.org/officeDocument/2006/math" xmlns:v="urn:schemas-microsoft-com:vml" xmlns:wp14="http://schemas.microsoft.com/office/word/2010/wordprocessingDrawing" xmlns:wp="http://schemas.openxmlformats.org/drawingml/2006/wordprocessingDrawing" xmlns:w10="urn:schemas-microsoft-com:office:word" xmlns:w="http://schemas.openxmlformats.org/wordprocessingml/2006/main" xmlns:w14="http://schemas.microsoft.com/office/word/2010/wordml" xmlns:w15="http://schemas.microsoft.com/office/word/2012/wordml" xmlns:w16se="http://schemas.microsoft.com/office/word/2015/wordml/symex" xmlns:wpg="http://schemas.microsoft.com/office/word/2010/wordprocessingGroup" xmlns:wpi="http://schemas.microsoft.com/office/word/2010/wordprocessingInk" xmlns:wne="http://schemas.microsoft.com/office/word/2006/wordml" xmlns:wps="http://schemas.microsoft.com/office/word/2010/wordprocessingShape" mc:Ignorable="w14 w15 w16se wp14">
+<w:numbering xmlns:wpc="http://schemas.microsoft.com/office/word/2010/wordprocessingCanvas" xmlns:cx="http://schemas.microsoft.com/office/drawing/2014/chartex" xmlns:cx1="http://schemas.microsoft.com/office/drawing/2015/9/8/chartex" xmlns:cx2="http://schemas.microsoft.com/office/drawing/2015/10/21/chartex" xmlns:cx3="http://schemas.microsoft.com/office/drawing/2016/5/9/chartex" xmlns:cx4="http://schemas.microsoft.com/office/drawing/2016/5/10/chartex" xmlns:cx5="http://schemas.microsoft.com/office/drawing/2016/5/11/chartex" xmlns:cx6="http://schemas.microsoft.com/office/drawing/2016/5/12/chartex" xmlns:cx7="http://schemas.microsoft.com/office/drawing/2016/5/13/chartex" xmlns:cx8="http://schemas.microsoft.com/office/drawing/2016/5/14/chartex" xmlns:mc="http://schemas.openxmlformats.org/markup-compatibility/2006" xmlns:aink="http://schemas.microsoft.com/office/drawing/2016/ink" xmlns:am3d="http://schemas.microsoft.com/office/drawing/2017/model3d" xmlns:o="urn:schemas-microsoft-com:office:office" xmlns:r="http://schemas.openxmlformats.org/officeDocument/2006/relationships" xmlns:m="http://schemas.openxmlformats.org/officeDocument/2006/math" xmlns:v="urn:schemas-microsoft-com:vml" xmlns:wp14="http://schemas.microsoft.com/office/word/2010/wordprocessingDrawing" xmlns:wp="http://schemas.openxmlformats.org/drawingml/2006/wordprocessingDrawing" xmlns:w10="urn:schemas-microsoft-com:office:word" xmlns:w="http://schemas.openxmlformats.org/wordprocessingml/2006/main" xmlns:w14="http://schemas.microsoft.com/office/word/2010/wordml" xmlns:w15="http://schemas.microsoft.com/office/word/2012/wordml" xmlns:w16cid="http://schemas.microsoft.com/office/word/2016/wordml/cid" xmlns:w16se="http://schemas.microsoft.com/office/word/2015/wordml/symex" xmlns:wpg="http://schemas.microsoft.com/office/word/2010/wordprocessingGroup" xmlns:wpi="http://schemas.microsoft.com/office/word/2010/wordprocessingInk" xmlns:wne="http://schemas.microsoft.com/office/word/2006/wordml" xmlns:wps="http://schemas.microsoft.com/office/word/2010/wordprocessingShape" mc:Ignorable="w14 w15 w16se w16cid wp14">
   <w:abstractNum w:abstractNumId="0" w15:restartNumberingAfterBreak="0">
     <w:nsid w:val="0F1A0F45"/>
     <w:multiLevelType w:val="hybridMultilevel"/>
@@ -7010,7 +8071,7 @@
   <w:abstractNum w:abstractNumId="7" w15:restartNumberingAfterBreak="0">
     <w:nsid w:val="6F402A99"/>
     <w:multiLevelType w:val="hybridMultilevel"/>
-    <w:tmpl w:val="89E0D30A"/>
+    <w:tmpl w:val="97CC0292"/>
     <w:lvl w:ilvl="0" w:tplc="040C0001">
       <w:start w:val="1"/>
       <w:numFmt w:val="bullet"/>
@@ -7264,7 +8325,7 @@
 </file>
 
 <file path=word/styles.xml><?xml version="1.0" encoding="utf-8"?>
-<w:styles xmlns:mc="http://schemas.openxmlformats.org/markup-compatibility/2006" xmlns:r="http://schemas.openxmlformats.org/officeDocument/2006/relationships" xmlns:w="http://schemas.openxmlformats.org/wordprocessingml/2006/main" xmlns:w14="http://schemas.microsoft.com/office/word/2010/wordml" xmlns:w15="http://schemas.microsoft.com/office/word/2012/wordml" xmlns:w16se="http://schemas.microsoft.com/office/word/2015/wordml/symex" mc:Ignorable="w14 w15 w16se">
+<w:styles xmlns:mc="http://schemas.openxmlformats.org/markup-compatibility/2006" xmlns:r="http://schemas.openxmlformats.org/officeDocument/2006/relationships" xmlns:w="http://schemas.openxmlformats.org/wordprocessingml/2006/main" xmlns:w14="http://schemas.microsoft.com/office/word/2010/wordml" xmlns:w15="http://schemas.microsoft.com/office/word/2012/wordml" xmlns:w16cid="http://schemas.microsoft.com/office/word/2016/wordml/cid" xmlns:w16se="http://schemas.microsoft.com/office/word/2015/wordml/symex" mc:Ignorable="w14 w15 w16se w16cid">
   <w:docDefaults>
     <w:rPrDefault>
       <w:rPr>
@@ -7280,7 +8341,7 @@
       </w:pPr>
     </w:pPrDefault>
   </w:docDefaults>
-  <w:latentStyles w:defLockedState="0" w:defUIPriority="99" w:defSemiHidden="0" w:defUnhideWhenUsed="0" w:defQFormat="0" w:count="371">
+  <w:latentStyles w:defLockedState="0" w:defUIPriority="99" w:defSemiHidden="0" w:defUnhideWhenUsed="0" w:defQFormat="0" w:count="376">
     <w:lsdException w:name="Normal" w:uiPriority="0" w:qFormat="1"/>
     <w:lsdException w:name="heading 1" w:uiPriority="9" w:qFormat="1"/>
     <w:lsdException w:name="heading 2" w:semiHidden="1" w:uiPriority="9" w:unhideWhenUsed="1" w:qFormat="1"/>
@@ -7652,6 +8713,11 @@
     <w:lsdException w:name="List Table 5 Dark Accent 6" w:uiPriority="50"/>
     <w:lsdException w:name="List Table 6 Colorful Accent 6" w:uiPriority="51"/>
     <w:lsdException w:name="List Table 7 Colorful Accent 6" w:uiPriority="52"/>
+    <w:lsdException w:name="Mention" w:semiHidden="1" w:unhideWhenUsed="1"/>
+    <w:lsdException w:name="Smart Hyperlink" w:semiHidden="1" w:unhideWhenUsed="1"/>
+    <w:lsdException w:name="Hashtag" w:semiHidden="1" w:unhideWhenUsed="1"/>
+    <w:lsdException w:name="Unresolved Mention" w:semiHidden="1" w:unhideWhenUsed="1"/>
+    <w:lsdException w:name="Smart Link" w:semiHidden="1" w:unhideWhenUsed="1"/>
   </w:latentStyles>
   <w:style w:type="paragraph" w:default="1" w:styleId="Normal">
     <w:name w:val="Normal"/>
@@ -7984,7 +9050,7 @@
 </file>
 
 <file path=customXml/itemProps1.xml><?xml version="1.0" encoding="utf-8"?>
-<ds:datastoreItem xmlns:ds="http://schemas.openxmlformats.org/officeDocument/2006/customXml" ds:itemID="{AFAA0621-AAA6-44B0-A5D5-7A5B8F907D19}">
+<ds:datastoreItem xmlns:ds="http://schemas.openxmlformats.org/officeDocument/2006/customXml" ds:itemID="{0844B50C-972B-4590-A867-0A7ADF852567}">
   <ds:schemaRefs>
     <ds:schemaRef ds:uri="http://schemas.openxmlformats.org/officeDocument/2006/bibliography"/>
   </ds:schemaRefs>

</xml_diff>

<commit_message>
respec du t019 (template)
</commit_message>
<xml_diff>
--- a/Back log - test.docx
+++ b/Back log - test.docx
@@ -3,8 +3,19 @@
 <w:document xmlns:wpc="http://schemas.microsoft.com/office/word/2010/wordprocessingCanvas" xmlns:cx="http://schemas.microsoft.com/office/drawing/2014/chartex" xmlns:cx1="http://schemas.microsoft.com/office/drawing/2015/9/8/chartex" xmlns:mc="http://schemas.openxmlformats.org/markup-compatibility/2006" xmlns:o="urn:schemas-microsoft-com:office:office" xmlns:r="http://schemas.openxmlformats.org/officeDocument/2006/relationships" xmlns:m="http://schemas.openxmlformats.org/officeDocument/2006/math" xmlns:v="urn:schemas-microsoft-com:vml" xmlns:wp14="http://schemas.microsoft.com/office/word/2010/wordprocessingDrawing" xmlns:wp="http://schemas.openxmlformats.org/drawingml/2006/wordprocessingDrawing" xmlns:w10="urn:schemas-microsoft-com:office:word" xmlns:w="http://schemas.openxmlformats.org/wordprocessingml/2006/main" xmlns:w14="http://schemas.microsoft.com/office/word/2010/wordml" xmlns:w15="http://schemas.microsoft.com/office/word/2012/wordml" xmlns:w16se="http://schemas.microsoft.com/office/word/2015/wordml/symex" xmlns:wpg="http://schemas.microsoft.com/office/word/2010/wordprocessingGroup" xmlns:wpi="http://schemas.microsoft.com/office/word/2010/wordprocessingInk" xmlns:wne="http://schemas.microsoft.com/office/word/2006/wordml" xmlns:wps="http://schemas.microsoft.com/office/word/2010/wordprocessingShape" mc:Ignorable="w14 w15 w16se wp14">
   <w:body>
     <w:p>
+      <w:pPr>
+        <w:pStyle w:val="Titre1"/>
+      </w:pPr>
       <w:r>
         <w:t>Back log</w:t>
+      </w:r>
+    </w:p>
+    <w:p>
+      <w:pPr>
+        <w:pStyle w:val="Titre2"/>
+      </w:pPr>
+      <w:r>
+        <w:t>T019</w:t>
       </w:r>
     </w:p>
     <w:tbl>
@@ -56,7 +67,7 @@
           </w:tcPr>
           <w:p>
             <w:r>
-              <w:t>Modification d’objet</w:t>
+              <w:t>Modification objet</w:t>
             </w:r>
           </w:p>
         </w:tc>
@@ -78,7 +89,7 @@
           </w:tcPr>
           <w:p>
             <w:r>
-              <w:t xml:space="preserve">Modifier l’objet tour – ajouter l’attribut semaine </w:t>
+              <w:t>Modifier l’objet tour – ajout attribut semaine</w:t>
             </w:r>
           </w:p>
         </w:tc>
@@ -90,7 +101,12 @@
           </w:tcPr>
           <w:p>
             <w:r>
-              <w:t>Objets modifiés</w:t>
+              <w:t>Objet</w:t>
+            </w:r>
+          </w:p>
+          <w:p>
+            <w:r>
+              <w:t>modifié</w:t>
             </w:r>
           </w:p>
         </w:tc>
@@ -112,7 +128,7 @@
           </w:tcPr>
           <w:p>
             <w:r>
-              <w:t>Ecran(s) associé(s)</w:t>
+              <w:t>Description</w:t>
             </w:r>
           </w:p>
         </w:tc>
@@ -122,9 +138,31 @@
           </w:tcPr>
           <w:p>
             <w:r>
-              <w:t>-</w:t>
-            </w:r>
-          </w:p>
+              <w:t>Attributs simples :</w:t>
+            </w:r>
+          </w:p>
+          <w:p>
+            <w:pPr>
+              <w:ind w:left="708"/>
+            </w:pPr>
+            <w:proofErr w:type="gramStart"/>
+            <w:r>
+              <w:t>semaine</w:t>
+            </w:r>
+            <w:proofErr w:type="gramEnd"/>
+            <w:r>
+              <w:t xml:space="preserve"> – </w:t>
+            </w:r>
+            <w:proofErr w:type="spellStart"/>
+            <w:r>
+              <w:t>int</w:t>
+            </w:r>
+            <w:proofErr w:type="spellEnd"/>
+            <w:r>
+              <w:t xml:space="preserve"> – ajout de l’indicateur de semaine RG 19_1</w:t>
+            </w:r>
+          </w:p>
+          <w:p/>
         </w:tc>
       </w:tr>
       <w:tr>
@@ -134,7 +172,7 @@
           </w:tcPr>
           <w:p>
             <w:r>
-              <w:t>Description</w:t>
+              <w:t>RG</w:t>
             </w:r>
           </w:p>
         </w:tc>
@@ -144,63 +182,30 @@
           </w:tcPr>
           <w:p>
             <w:r>
-              <w:t>Description</w:t>
-            </w:r>
-          </w:p>
-          <w:p>
-            <w:r>
-              <w:t xml:space="preserve">Ajouter un </w:t>
-            </w:r>
-            <w:proofErr w:type="spellStart"/>
-            <w:r>
-              <w:t>ttribut</w:t>
-            </w:r>
-            <w:proofErr w:type="spellEnd"/>
-            <w:r>
-              <w:t xml:space="preserve"> semaine (</w:t>
-            </w:r>
-            <w:proofErr w:type="spellStart"/>
-            <w:r>
-              <w:t>int</w:t>
-            </w:r>
-            <w:proofErr w:type="spellEnd"/>
-            <w:r>
-              <w:t>) avec une valeur 0 par défaut, 1 ou 2 pour le tour en cours en fonction de la semaine jouée</w:t>
-            </w:r>
-          </w:p>
-        </w:tc>
-      </w:tr>
-      <w:tr>
-        <w:tc>
-          <w:tcPr>
-            <w:tcW w:w="1239" w:type="dxa"/>
-          </w:tcPr>
-          <w:p>
-            <w:r>
-              <w:t>RDG</w:t>
-            </w:r>
-          </w:p>
-        </w:tc>
-        <w:tc>
-          <w:tcPr>
-            <w:tcW w:w="7823" w:type="dxa"/>
-          </w:tcPr>
-          <w:p>
-            <w:r>
-              <w:t>Liste des RDG</w:t>
-            </w:r>
-          </w:p>
-          <w:p>
+              <w:t xml:space="preserve">RG </w:t>
+            </w:r>
+            <w:r>
+              <w:t>19_1</w:t>
+            </w:r>
+            <w:r>
+              <w:t xml:space="preserve"> : </w:t>
+            </w:r>
             <w:r>
               <w:t>0 si le tour n’est pas en cours</w:t>
             </w:r>
           </w:p>
           <w:p>
+            <w:pPr>
+              <w:ind w:left="1416"/>
+            </w:pPr>
             <w:r>
               <w:t>1 pour un tour en cours – 1ere semaine jouée</w:t>
             </w:r>
           </w:p>
           <w:p>
+            <w:pPr>
+              <w:ind w:left="1416"/>
+            </w:pPr>
             <w:r>
               <w:t>2 pour un tours en cours – 2</w:t>
             </w:r>
@@ -233,10 +238,138 @@
           </w:tcPr>
           <w:p>
             <w:r>
-              <w:t xml:space="preserve">Alimenter la nouvelle colonne </w:t>
-            </w:r>
-            <w:r>
-              <w:t xml:space="preserve">avec la valeur 0 sauf pour la ligne ou encours est </w:t>
+              <w:t xml:space="preserve">Oui </w:t>
+            </w:r>
+            <w:r>
+              <w:t>–</w:t>
+            </w:r>
+            <w:r>
+              <w:t xml:space="preserve"> T</w:t>
+            </w:r>
+            <w:r>
+              <w:t>019b</w:t>
+            </w:r>
+          </w:p>
+        </w:tc>
+      </w:tr>
+    </w:tbl>
+    <w:p/>
+    <w:tbl>
+      <w:tblPr>
+        <w:tblStyle w:val="Grilledutableau"/>
+        <w:tblW w:w="0" w:type="auto"/>
+        <w:tblLook w:val="04A0" w:firstRow="1" w:lastRow="0" w:firstColumn="1" w:lastColumn="0" w:noHBand="0" w:noVBand="1"/>
+      </w:tblPr>
+      <w:tblGrid>
+        <w:gridCol w:w="1239"/>
+        <w:gridCol w:w="7823"/>
+      </w:tblGrid>
+      <w:tr>
+        <w:tc>
+          <w:tcPr>
+            <w:tcW w:w="1239" w:type="dxa"/>
+          </w:tcPr>
+          <w:p>
+            <w:r>
+              <w:t>Ticket</w:t>
+            </w:r>
+          </w:p>
+        </w:tc>
+        <w:tc>
+          <w:tcPr>
+            <w:tcW w:w="7823" w:type="dxa"/>
+          </w:tcPr>
+          <w:p>
+            <w:r>
+              <w:t>T019b</w:t>
+            </w:r>
+          </w:p>
+        </w:tc>
+      </w:tr>
+      <w:tr>
+        <w:tc>
+          <w:tcPr>
+            <w:tcW w:w="1239" w:type="dxa"/>
+          </w:tcPr>
+          <w:p>
+            <w:r>
+              <w:t>Rubrique</w:t>
+            </w:r>
+          </w:p>
+        </w:tc>
+        <w:tc>
+          <w:tcPr>
+            <w:tcW w:w="7823" w:type="dxa"/>
+          </w:tcPr>
+          <w:p>
+            <w:r>
+              <w:t>Reprise de données</w:t>
+            </w:r>
+          </w:p>
+        </w:tc>
+      </w:tr>
+      <w:tr>
+        <w:tc>
+          <w:tcPr>
+            <w:tcW w:w="1239" w:type="dxa"/>
+          </w:tcPr>
+          <w:p>
+            <w:r>
+              <w:t>Intitulé</w:t>
+            </w:r>
+          </w:p>
+        </w:tc>
+        <w:tc>
+          <w:tcPr>
+            <w:tcW w:w="7823" w:type="dxa"/>
+          </w:tcPr>
+          <w:p>
+            <w:r>
+              <w:t xml:space="preserve">Alimenter la nouvelle colonne semaine de l’objet Tour </w:t>
+            </w:r>
+          </w:p>
+        </w:tc>
+      </w:tr>
+      <w:tr>
+        <w:tc>
+          <w:tcPr>
+            <w:tcW w:w="1239" w:type="dxa"/>
+          </w:tcPr>
+          <w:p>
+            <w:r>
+              <w:t>Tables modifiées</w:t>
+            </w:r>
+          </w:p>
+        </w:tc>
+        <w:tc>
+          <w:tcPr>
+            <w:tcW w:w="7823" w:type="dxa"/>
+          </w:tcPr>
+          <w:p>
+            <w:r>
+              <w:t>Tour</w:t>
+            </w:r>
+          </w:p>
+        </w:tc>
+      </w:tr>
+      <w:tr>
+        <w:tc>
+          <w:tcPr>
+            <w:tcW w:w="1239" w:type="dxa"/>
+          </w:tcPr>
+          <w:p>
+            <w:r>
+              <w:t>Description</w:t>
+            </w:r>
+          </w:p>
+        </w:tc>
+        <w:tc>
+          <w:tcPr>
+            <w:tcW w:w="7823" w:type="dxa"/>
+          </w:tcPr>
+          <w:p>
+            <w:r>
+              <w:t xml:space="preserve">Alimenter la nouvelle colonne avec la valeur 0 sauf pour la ligne ou encours est </w:t>
             </w:r>
             <w:proofErr w:type="spellStart"/>
             <w:r>
@@ -261,7 +394,7 @@
       <w:tr>
         <w:tc>
           <w:tcPr>
-            <w:tcW w:w="704" w:type="dxa"/>
+            <w:tcW w:w="1528" w:type="dxa"/>
           </w:tcPr>
           <w:p>
             <w:r>
@@ -271,19 +404,22 @@
         </w:tc>
         <w:tc>
           <w:tcPr>
-            <w:tcW w:w="8358" w:type="dxa"/>
-          </w:tcPr>
-          <w:p>
-            <w:r>
-              <w:t>T019b</w:t>
-            </w:r>
-          </w:p>
-        </w:tc>
-      </w:tr>
-      <w:tr>
-        <w:tc>
-          <w:tcPr>
-            <w:tcW w:w="704" w:type="dxa"/>
+            <w:tcW w:w="7534" w:type="dxa"/>
+          </w:tcPr>
+          <w:p>
+            <w:r>
+              <w:t>T</w:t>
+            </w:r>
+            <w:r>
+              <w:t>019c</w:t>
+            </w:r>
+          </w:p>
+        </w:tc>
+      </w:tr>
+      <w:tr>
+        <w:tc>
+          <w:tcPr>
+            <w:tcW w:w="1528" w:type="dxa"/>
           </w:tcPr>
           <w:p>
             <w:r>
@@ -293,19 +429,19 @@
         </w:tc>
         <w:tc>
           <w:tcPr>
-            <w:tcW w:w="8358" w:type="dxa"/>
-          </w:tcPr>
-          <w:p>
-            <w:r>
-              <w:t xml:space="preserve">modification écran </w:t>
-            </w:r>
-          </w:p>
-        </w:tc>
-      </w:tr>
-      <w:tr>
-        <w:tc>
-          <w:tcPr>
-            <w:tcW w:w="704" w:type="dxa"/>
+            <w:tcW w:w="7534" w:type="dxa"/>
+          </w:tcPr>
+          <w:p>
+            <w:r>
+              <w:t xml:space="preserve">Modification écran </w:t>
+            </w:r>
+          </w:p>
+        </w:tc>
+      </w:tr>
+      <w:tr>
+        <w:tc>
+          <w:tcPr>
+            <w:tcW w:w="1528" w:type="dxa"/>
           </w:tcPr>
           <w:p>
             <w:r>
@@ -315,7 +451,7 @@
         </w:tc>
         <w:tc>
           <w:tcPr>
-            <w:tcW w:w="8358" w:type="dxa"/>
+            <w:tcW w:w="7534" w:type="dxa"/>
           </w:tcPr>
           <w:p>
             <w:r>
@@ -327,7 +463,7 @@
       <w:tr>
         <w:tc>
           <w:tcPr>
-            <w:tcW w:w="704" w:type="dxa"/>
+            <w:tcW w:w="1528" w:type="dxa"/>
           </w:tcPr>
           <w:p>
             <w:r>
@@ -337,7 +473,7 @@
         </w:tc>
         <w:tc>
           <w:tcPr>
-            <w:tcW w:w="8358" w:type="dxa"/>
+            <w:tcW w:w="7534" w:type="dxa"/>
           </w:tcPr>
           <w:p>
             <w:r>
@@ -349,7 +485,7 @@
       <w:tr>
         <w:tc>
           <w:tcPr>
-            <w:tcW w:w="704" w:type="dxa"/>
+            <w:tcW w:w="1528" w:type="dxa"/>
           </w:tcPr>
           <w:p>
             <w:r>
@@ -359,7 +495,7 @@
         </w:tc>
         <w:tc>
           <w:tcPr>
-            <w:tcW w:w="8358" w:type="dxa"/>
+            <w:tcW w:w="7534" w:type="dxa"/>
           </w:tcPr>
           <w:p>
             <w:r>
@@ -383,26 +519,45 @@
       <w:tr>
         <w:tc>
           <w:tcPr>
-            <w:tcW w:w="704" w:type="dxa"/>
-          </w:tcPr>
-          <w:p>
-            <w:r>
-              <w:t>Description</w:t>
-            </w:r>
-          </w:p>
-        </w:tc>
-        <w:tc>
-          <w:tcPr>
-            <w:tcW w:w="8358" w:type="dxa"/>
-          </w:tcPr>
-          <w:p>
-            <w:r>
-              <w:t>Champs affichées :</w:t>
-            </w:r>
-          </w:p>
-          <w:p>
-            <w:r>
-              <w:t>Ajout d’une liste déroulante avec l’indicateur de semaine sur la page (emplacement à déterminer) valeur dispo 1 ;2</w:t>
+            <w:tcW w:w="1528" w:type="dxa"/>
+          </w:tcPr>
+          <w:p>
+            <w:r>
+              <w:t>Description de la modification</w:t>
+            </w:r>
+          </w:p>
+        </w:tc>
+        <w:tc>
+          <w:tcPr>
+            <w:tcW w:w="7534" w:type="dxa"/>
+          </w:tcPr>
+          <w:p>
+            <w:r>
+              <w:t>Champs affichés :</w:t>
+            </w:r>
+          </w:p>
+          <w:p>
+            <w:pPr>
+              <w:ind w:left="708"/>
+            </w:pPr>
+            <w:r>
+              <w:t xml:space="preserve"> </w:t>
+            </w:r>
+            <w:r>
+              <w:t>Tour</w:t>
+            </w:r>
+          </w:p>
+          <w:p>
+            <w:pPr>
+              <w:ind w:left="1416"/>
+            </w:pPr>
+            <w:proofErr w:type="gramStart"/>
+            <w:r>
+              <w:t>semaine</w:t>
+            </w:r>
+            <w:proofErr w:type="gramEnd"/>
+            <w:r>
+              <w:t xml:space="preserve"> – ajout d’une liste déroulante (valeur 1 ou 2) – « Semaine en cours »</w:t>
             </w:r>
           </w:p>
           <w:p/>
@@ -412,8 +567,22 @@
             </w:r>
           </w:p>
           <w:p>
-            <w:r>
-              <w:t>Modifier : A droite de la liste déroulante de l’indicateur. Au clic sur le bouton le tour en cours est mis à jour avec la valeur de la liste déroulante.</w:t>
+            <w:pPr>
+              <w:ind w:left="708"/>
+            </w:pPr>
+            <w:r>
+              <w:t xml:space="preserve"> « Modifier </w:t>
+            </w:r>
+            <w:proofErr w:type="gramStart"/>
+            <w:r>
+              <w:t>»  ajouté</w:t>
+            </w:r>
+            <w:proofErr w:type="gramEnd"/>
+            <w:r>
+              <w:t xml:space="preserve"> à droite de la liste déroulante : </w:t>
+            </w:r>
+            <w:r>
+              <w:t>Au clic sur le bouton le tour en cours est mis à jour avec la valeur de la liste déroulante.</w:t>
             </w:r>
           </w:p>
           <w:p/>
@@ -427,13 +596,34 @@
               <w:t>-</w:t>
             </w:r>
           </w:p>
-          <w:p/>
-        </w:tc>
-      </w:tr>
-      <w:tr>
-        <w:tc>
-          <w:tcPr>
-            <w:tcW w:w="704" w:type="dxa"/>
+        </w:tc>
+      </w:tr>
+      <w:tr>
+        <w:tc>
+          <w:tcPr>
+            <w:tcW w:w="1528" w:type="dxa"/>
+          </w:tcPr>
+          <w:p>
+            <w:r>
+              <w:t>RG</w:t>
+            </w:r>
+          </w:p>
+        </w:tc>
+        <w:tc>
+          <w:tcPr>
+            <w:tcW w:w="7534" w:type="dxa"/>
+          </w:tcPr>
+          <w:p>
+            <w:r>
+              <w:t>-</w:t>
+            </w:r>
+          </w:p>
+        </w:tc>
+      </w:tr>
+      <w:tr>
+        <w:tc>
+          <w:tcPr>
+            <w:tcW w:w="1528" w:type="dxa"/>
           </w:tcPr>
           <w:p>
             <w:r>
@@ -443,7 +633,7 @@
         </w:tc>
         <w:tc>
           <w:tcPr>
-            <w:tcW w:w="8358" w:type="dxa"/>
+            <w:tcW w:w="7534" w:type="dxa"/>
           </w:tcPr>
           <w:p>
             <w:r>
@@ -481,7 +671,7 @@
           </w:tcPr>
           <w:p>
             <w:r>
-              <w:t>T019c</w:t>
+              <w:t>T019d</w:t>
             </w:r>
           </w:p>
         </w:tc>
@@ -537,6 +727,7 @@
           </w:tcPr>
           <w:p>
             <w:r>
+              <w:lastRenderedPageBreak/>
               <w:t>Objets modifiés</w:t>
             </w:r>
           </w:p>
@@ -632,7 +823,6 @@
           </w:p>
           <w:p>
             <w:r>
-              <w:lastRenderedPageBreak/>
               <w:t xml:space="preserve"> </w:t>
             </w:r>
           </w:p>
@@ -645,7 +835,6 @@
           </w:tcPr>
           <w:p>
             <w:r>
-              <w:lastRenderedPageBreak/>
               <w:t>RDG</w:t>
             </w:r>
           </w:p>
@@ -717,7 +906,10 @@
           </w:tcPr>
           <w:p>
             <w:r>
-              <w:t>T020</w:t>
+              <w:t>T</w:t>
+            </w:r>
+            <w:r>
+              <w:t>019d</w:t>
             </w:r>
           </w:p>
         </w:tc>
@@ -739,7 +931,10 @@
           </w:tcPr>
           <w:p>
             <w:r>
-              <w:t xml:space="preserve">Création écran </w:t>
+              <w:t>Action sur Tour</w:t>
+            </w:r>
+            <w:r>
+              <w:t xml:space="preserve"> </w:t>
             </w:r>
           </w:p>
         </w:tc>
@@ -761,13 +956,8 @@
           </w:tcPr>
           <w:p>
             <w:r>
-              <w:t xml:space="preserve">Créer l’écran – couple </w:t>
-            </w:r>
-            <w:proofErr w:type="spellStart"/>
-            <w:r>
-              <w:t>making</w:t>
-            </w:r>
-            <w:proofErr w:type="spellEnd"/>
+              <w:t>Gestion de l’indicateur semaine</w:t>
+            </w:r>
           </w:p>
         </w:tc>
       </w:tr>
@@ -778,7 +968,7 @@
           </w:tcPr>
           <w:p>
             <w:r>
-              <w:t>Objets utilisés</w:t>
+              <w:t>Objets modifiés</w:t>
             </w:r>
           </w:p>
         </w:tc>
@@ -788,21 +978,44 @@
           </w:tcPr>
           <w:p>
             <w:r>
-              <w:t xml:space="preserve">Famille – </w:t>
-            </w:r>
-            <w:proofErr w:type="spellStart"/>
-            <w:r>
-              <w:t>sim</w:t>
-            </w:r>
-            <w:proofErr w:type="spellEnd"/>
-            <w:r>
-              <w:t xml:space="preserve"> – Classe</w:t>
-            </w:r>
+              <w:t>Tour</w:t>
+            </w:r>
+          </w:p>
+        </w:tc>
+      </w:tr>
+      <w:tr>
+        <w:tc>
+          <w:tcPr>
+            <w:tcW w:w="704" w:type="dxa"/>
+          </w:tcPr>
+          <w:p>
+            <w:r>
+              <w:t>Accès</w:t>
+            </w:r>
+          </w:p>
+        </w:tc>
+        <w:tc>
+          <w:tcPr>
+            <w:tcW w:w="8358" w:type="dxa"/>
+          </w:tcPr>
+          <w:p>
+            <w:r>
+              <w:t>Accès depuis :</w:t>
+            </w:r>
+          </w:p>
+          <w:p>
+            <w:pPr>
+              <w:pStyle w:val="Paragraphedeliste"/>
+              <w:numPr>
+                <w:ilvl w:val="0"/>
+                <w:numId w:val="2"/>
+              </w:numPr>
+            </w:pPr>
             <w:r>
               <w:rPr>
-                <w:highlight w:val="yellow"/>
+                <w:highlight w:val="green"/>
               </w:rPr>
-              <w:t>…</w:t>
+              <w:t>Accueil</w:t>
             </w:r>
           </w:p>
         </w:tc>
@@ -814,7 +1027,7 @@
           </w:tcPr>
           <w:p>
             <w:r>
-              <w:t>Accès</w:t>
+              <w:t>Ecran associé</w:t>
             </w:r>
           </w:p>
         </w:tc>
@@ -822,11 +1035,6 @@
           <w:tcPr>
             <w:tcW w:w="8358" w:type="dxa"/>
           </w:tcPr>
-          <w:p>
-            <w:r>
-              <w:t>Accès depuis :</w:t>
-            </w:r>
-          </w:p>
           <w:p>
             <w:pPr>
               <w:pStyle w:val="Paragraphedeliste"/>
@@ -836,10 +1044,10 @@
               </w:numPr>
             </w:pPr>
             <w:r>
-              <w:t xml:space="preserve">Barre de navigation &gt; </w:t>
-            </w:r>
-            <w:r>
-              <w:t>Sim &gt; Couple</w:t>
+              <w:rPr>
+                <w:highlight w:val="green"/>
+              </w:rPr>
+              <w:t>Tour suivant</w:t>
             </w:r>
           </w:p>
         </w:tc>
@@ -851,7 +1059,7 @@
           </w:tcPr>
           <w:p>
             <w:r>
-              <w:t>Description</w:t>
+              <w:t>Scénario</w:t>
             </w:r>
           </w:p>
         </w:tc>
@@ -861,38 +1069,28 @@
           </w:tcPr>
           <w:p>
             <w:r>
-              <w:t>Informations affichées :</w:t>
-            </w:r>
-          </w:p>
-          <w:p>
-            <w:r>
-              <w:t>NO IDEA</w:t>
-            </w:r>
-          </w:p>
-          <w:p/>
-          <w:p/>
-          <w:p>
-            <w:r>
-              <w:t xml:space="preserve">Actions : </w:t>
-            </w:r>
-          </w:p>
-          <w:p>
-            <w:r>
-              <w:t>TROLOLO</w:t>
-            </w:r>
-          </w:p>
-          <w:p/>
-          <w:p>
-            <w:r>
-              <w:t>Liens :</w:t>
-            </w:r>
-          </w:p>
-          <w:p>
-            <w:r>
-              <w:t>JCHE PAS</w:t>
-            </w:r>
-          </w:p>
-          <w:p/>
+              <w:t xml:space="preserve">Scénario </w:t>
+            </w:r>
+            <w:r>
+              <w:t>1</w:t>
+            </w:r>
+            <w:r>
+              <w:t> :</w:t>
+            </w:r>
+          </w:p>
+          <w:p>
+            <w:pPr>
+              <w:ind w:left="708"/>
+            </w:pPr>
+            <w:bookmarkStart w:id="0" w:name="_GoBack"/>
+            <w:r>
+              <w:t xml:space="preserve">{Description de l’étape} </w:t>
+            </w:r>
+            <w:bookmarkEnd w:id="0"/>
+            <w:r>
+              <w:t>– RG x</w:t>
+            </w:r>
+          </w:p>
         </w:tc>
       </w:tr>
       <w:tr>
@@ -902,6 +1100,28 @@
           </w:tcPr>
           <w:p>
             <w:r>
+              <w:t>RG</w:t>
+            </w:r>
+          </w:p>
+        </w:tc>
+        <w:tc>
+          <w:tcPr>
+            <w:tcW w:w="8358" w:type="dxa"/>
+          </w:tcPr>
+          <w:p>
+            <w:r>
+              <w:t>RG x : {Description de la RG}</w:t>
+            </w:r>
+          </w:p>
+        </w:tc>
+      </w:tr>
+      <w:tr>
+        <w:tc>
+          <w:tcPr>
+            <w:tcW w:w="704" w:type="dxa"/>
+          </w:tcPr>
+          <w:p>
+            <w:r>
               <w:t>Commentaires</w:t>
             </w:r>
           </w:p>
@@ -912,7 +1132,7 @@
           </w:tcPr>
           <w:p>
             <w:r>
-              <w:t>-</w:t>
+              <w:t>--</w:t>
             </w:r>
           </w:p>
         </w:tc>
@@ -920,6 +1140,247 @@
     </w:tbl>
     <w:p/>
     <w:p>
+      <w:proofErr w:type="spellStart"/>
+      <w:proofErr w:type="gramStart"/>
+      <w:r>
+        <w:t>hihiu</w:t>
+      </w:r>
+      <w:proofErr w:type="spellEnd"/>
+      <w:proofErr w:type="gramEnd"/>
+    </w:p>
+    <w:tbl>
+      <w:tblPr>
+        <w:tblStyle w:val="Grilledutableau"/>
+        <w:tblW w:w="0" w:type="auto"/>
+        <w:tblLook w:val="04A0" w:firstRow="1" w:lastRow="0" w:firstColumn="1" w:lastColumn="0" w:noHBand="0" w:noVBand="1"/>
+      </w:tblPr>
+      <w:tblGrid>
+        <w:gridCol w:w="1528"/>
+        <w:gridCol w:w="7534"/>
+      </w:tblGrid>
+      <w:tr>
+        <w:tc>
+          <w:tcPr>
+            <w:tcW w:w="704" w:type="dxa"/>
+          </w:tcPr>
+          <w:p>
+            <w:r>
+              <w:t>Ticket</w:t>
+            </w:r>
+          </w:p>
+        </w:tc>
+        <w:tc>
+          <w:tcPr>
+            <w:tcW w:w="8358" w:type="dxa"/>
+          </w:tcPr>
+          <w:p>
+            <w:r>
+              <w:t>T020</w:t>
+            </w:r>
+          </w:p>
+        </w:tc>
+      </w:tr>
+      <w:tr>
+        <w:tc>
+          <w:tcPr>
+            <w:tcW w:w="704" w:type="dxa"/>
+          </w:tcPr>
+          <w:p>
+            <w:r>
+              <w:t>Rubrique</w:t>
+            </w:r>
+          </w:p>
+        </w:tc>
+        <w:tc>
+          <w:tcPr>
+            <w:tcW w:w="8358" w:type="dxa"/>
+          </w:tcPr>
+          <w:p>
+            <w:r>
+              <w:t xml:space="preserve">Création écran </w:t>
+            </w:r>
+          </w:p>
+        </w:tc>
+      </w:tr>
+      <w:tr>
+        <w:tc>
+          <w:tcPr>
+            <w:tcW w:w="704" w:type="dxa"/>
+          </w:tcPr>
+          <w:p>
+            <w:r>
+              <w:t>Intitulé</w:t>
+            </w:r>
+          </w:p>
+        </w:tc>
+        <w:tc>
+          <w:tcPr>
+            <w:tcW w:w="8358" w:type="dxa"/>
+          </w:tcPr>
+          <w:p>
+            <w:r>
+              <w:t xml:space="preserve">Créer l’écran – couple </w:t>
+            </w:r>
+            <w:proofErr w:type="spellStart"/>
+            <w:r>
+              <w:t>making</w:t>
+            </w:r>
+            <w:proofErr w:type="spellEnd"/>
+          </w:p>
+        </w:tc>
+      </w:tr>
+      <w:tr>
+        <w:tc>
+          <w:tcPr>
+            <w:tcW w:w="704" w:type="dxa"/>
+          </w:tcPr>
+          <w:p>
+            <w:r>
+              <w:t>Objets utilisés</w:t>
+            </w:r>
+          </w:p>
+        </w:tc>
+        <w:tc>
+          <w:tcPr>
+            <w:tcW w:w="8358" w:type="dxa"/>
+          </w:tcPr>
+          <w:p>
+            <w:r>
+              <w:t xml:space="preserve">Famille – </w:t>
+            </w:r>
+            <w:proofErr w:type="spellStart"/>
+            <w:r>
+              <w:t>sim</w:t>
+            </w:r>
+            <w:proofErr w:type="spellEnd"/>
+            <w:r>
+              <w:t xml:space="preserve"> – Classe</w:t>
+            </w:r>
+            <w:r>
+              <w:rPr>
+                <w:highlight w:val="yellow"/>
+              </w:rPr>
+              <w:t>…</w:t>
+            </w:r>
+          </w:p>
+        </w:tc>
+      </w:tr>
+      <w:tr>
+        <w:tc>
+          <w:tcPr>
+            <w:tcW w:w="704" w:type="dxa"/>
+          </w:tcPr>
+          <w:p>
+            <w:r>
+              <w:t>Accès</w:t>
+            </w:r>
+          </w:p>
+        </w:tc>
+        <w:tc>
+          <w:tcPr>
+            <w:tcW w:w="8358" w:type="dxa"/>
+          </w:tcPr>
+          <w:p>
+            <w:r>
+              <w:t>Accès depuis :</w:t>
+            </w:r>
+          </w:p>
+          <w:p>
+            <w:pPr>
+              <w:pStyle w:val="Paragraphedeliste"/>
+              <w:numPr>
+                <w:ilvl w:val="0"/>
+                <w:numId w:val="1"/>
+              </w:numPr>
+            </w:pPr>
+            <w:r>
+              <w:t xml:space="preserve">Barre de navigation &gt; </w:t>
+            </w:r>
+            <w:r>
+              <w:t>Sim &gt; Couple</w:t>
+            </w:r>
+          </w:p>
+        </w:tc>
+      </w:tr>
+      <w:tr>
+        <w:tc>
+          <w:tcPr>
+            <w:tcW w:w="704" w:type="dxa"/>
+          </w:tcPr>
+          <w:p>
+            <w:r>
+              <w:t>Description</w:t>
+            </w:r>
+          </w:p>
+        </w:tc>
+        <w:tc>
+          <w:tcPr>
+            <w:tcW w:w="8358" w:type="dxa"/>
+          </w:tcPr>
+          <w:p>
+            <w:r>
+              <w:t>Informations affichées :</w:t>
+            </w:r>
+          </w:p>
+          <w:p>
+            <w:r>
+              <w:t>NO IDEA</w:t>
+            </w:r>
+          </w:p>
+          <w:p/>
+          <w:p/>
+          <w:p>
+            <w:r>
+              <w:t xml:space="preserve">Actions : </w:t>
+            </w:r>
+          </w:p>
+          <w:p>
+            <w:r>
+              <w:t>TROLOLO</w:t>
+            </w:r>
+          </w:p>
+          <w:p/>
+          <w:p>
+            <w:r>
+              <w:t>Liens :</w:t>
+            </w:r>
+          </w:p>
+          <w:p>
+            <w:r>
+              <w:t>JCHE PAS</w:t>
+            </w:r>
+          </w:p>
+          <w:p/>
+        </w:tc>
+      </w:tr>
+      <w:tr>
+        <w:tc>
+          <w:tcPr>
+            <w:tcW w:w="704" w:type="dxa"/>
+          </w:tcPr>
+          <w:p>
+            <w:r>
+              <w:t>Commentaires</w:t>
+            </w:r>
+          </w:p>
+        </w:tc>
+        <w:tc>
+          <w:tcPr>
+            <w:tcW w:w="8358" w:type="dxa"/>
+          </w:tcPr>
+          <w:p>
+            <w:r>
+              <w:t>-</w:t>
+            </w:r>
+          </w:p>
+        </w:tc>
+      </w:tr>
+    </w:tbl>
+    <w:p/>
+    <w:p>
+      <w:pPr>
+        <w:pStyle w:val="Titre1"/>
+      </w:pPr>
       <w:proofErr w:type="spellStart"/>
       <w:r>
         <w:t>EPICs</w:t>
@@ -976,6 +1437,7 @@
           </w:tcPr>
           <w:p>
             <w:r>
+              <w:lastRenderedPageBreak/>
               <w:t>Tour</w:t>
             </w:r>
           </w:p>
@@ -1257,6 +1719,9 @@
     </w:tbl>
     <w:p/>
     <w:p>
+      <w:pPr>
+        <w:pStyle w:val="Titre1"/>
+      </w:pPr>
       <w:r>
         <w:t>Retours</w:t>
       </w:r>
@@ -1336,6 +1801,9 @@
     </w:tbl>
     <w:p/>
     <w:p>
+      <w:pPr>
+        <w:pStyle w:val="Titre1"/>
+      </w:pPr>
       <w:r>
         <w:t>Terminé</w:t>
       </w:r>
@@ -1518,7 +1986,6 @@
           </w:tcPr>
           <w:p>
             <w:r>
-              <w:lastRenderedPageBreak/>
               <w:t>Passage</w:t>
             </w:r>
           </w:p>
@@ -1971,7 +2438,7 @@
     </w:p>
     <w:p>
       <w:pPr>
-        <w:pStyle w:val="Titre"/>
+        <w:pStyle w:val="Titre1"/>
       </w:pPr>
       <w:r>
         <w:lastRenderedPageBreak/>
@@ -1980,7 +2447,7 @@
     </w:p>
     <w:p>
       <w:pPr>
-        <w:pStyle w:val="Titre"/>
+        <w:pStyle w:val="Titre2"/>
       </w:pPr>
       <w:r>
         <w:t>TEMPLATES</w:t>
@@ -1988,6 +2455,9 @@
     </w:p>
     <w:p/>
     <w:p>
+      <w:pPr>
+        <w:pStyle w:val="Titre3"/>
+      </w:pPr>
       <w:r>
         <w:t>Création d’écran :</w:t>
       </w:r>
@@ -2306,6 +2776,9 @@
     </w:tbl>
     <w:p/>
     <w:p>
+      <w:pPr>
+        <w:pStyle w:val="Titre3"/>
+      </w:pPr>
       <w:r>
         <w:t>Modification d’écran :</w:t>
       </w:r>
@@ -2338,10 +2811,7 @@
           <w:p>
             <w:proofErr w:type="spellStart"/>
             <w:r>
-              <w:t>T</w:t>
-            </w:r>
-            <w:r>
-              <w:t>xxx</w:t>
+              <w:t>Txxx</w:t>
             </w:r>
             <w:proofErr w:type="spellEnd"/>
           </w:p>
@@ -2364,10 +2834,7 @@
           </w:tcPr>
           <w:p>
             <w:r>
-              <w:t>M</w:t>
-            </w:r>
-            <w:r>
-              <w:t xml:space="preserve">odification écran </w:t>
+              <w:t xml:space="preserve">Modification écran </w:t>
             </w:r>
           </w:p>
         </w:tc>
@@ -2389,10 +2856,7 @@
           </w:tcPr>
           <w:p>
             <w:r>
-              <w:t xml:space="preserve">Modifier l’écran – </w:t>
-            </w:r>
-            <w:r>
-              <w:t>{Nom de l’écran}</w:t>
+              <w:t>Modifier l’écran – {Nom de l’écran}</w:t>
             </w:r>
           </w:p>
         </w:tc>
@@ -2496,10 +2960,7 @@
           </w:tcPr>
           <w:p>
             <w:r>
-              <w:t>Description</w:t>
-            </w:r>
-            <w:r>
-              <w:t xml:space="preserve"> de la modification</w:t>
+              <w:t>Description de la modification</w:t>
             </w:r>
           </w:p>
         </w:tc>
@@ -2514,13 +2975,7 @@
           </w:p>
           <w:p>
             <w:r>
-              <w:t xml:space="preserve"> {Liste des champs non modifiables </w:t>
-            </w:r>
-            <w:r>
-              <w:t>ajoutés/supprimés/modifiés</w:t>
-            </w:r>
-            <w:r>
-              <w:t xml:space="preserve"> dans l’écran}</w:t>
+              <w:t xml:space="preserve"> {Liste des champs non modifiables ajoutés/supprimés/modifiés dans l’écran}</w:t>
             </w:r>
           </w:p>
           <w:p>
@@ -2547,13 +3002,7 @@
           </w:p>
           <w:p>
             <w:r>
-              <w:t xml:space="preserve"> {Liste des champs modifiables ajoutés/supprimés/modifiés</w:t>
-            </w:r>
-            <w:r>
-              <w:t xml:space="preserve"> </w:t>
-            </w:r>
-            <w:r>
-              <w:t>dans l’écran}</w:t>
+              <w:t xml:space="preserve"> {Liste des champs modifiables ajoutés/supprimés/modifiés dans l’écran}</w:t>
             </w:r>
           </w:p>
           <w:p>
@@ -2561,6 +3010,7 @@
               <w:ind w:left="708"/>
             </w:pPr>
             <w:r>
+              <w:lastRenderedPageBreak/>
               <w:t>{Nom de l’objet}</w:t>
             </w:r>
           </w:p>
@@ -2580,13 +3030,7 @@
           </w:p>
           <w:p>
             <w:r>
-              <w:t>{Liste des boutons d’action ajoutés/supprimés/modifiés</w:t>
-            </w:r>
-            <w:r>
-              <w:t xml:space="preserve"> </w:t>
-            </w:r>
-            <w:r>
-              <w:t>dans l’écran}</w:t>
+              <w:t>{Liste des boutons d’action ajoutés/supprimés/modifiés dans l’écran}</w:t>
             </w:r>
           </w:p>
           <w:p>
@@ -2605,13 +3049,7 @@
           </w:p>
           <w:p>
             <w:r>
-              <w:t>{Liste des boutons de redirection ajoutés/supprimés/modifiés</w:t>
-            </w:r>
-            <w:r>
-              <w:t xml:space="preserve"> </w:t>
-            </w:r>
-            <w:r>
-              <w:t>dans l’écran}</w:t>
+              <w:t>{Liste des boutons de redirection ajoutés/supprimés/modifiés dans l’écran}</w:t>
             </w:r>
           </w:p>
           <w:p>
@@ -2643,31 +3081,7 @@
           </w:tcPr>
           <w:p>
             <w:r>
-              <w:t>RG x : {Description de la RG</w:t>
-            </w:r>
-            <w:r>
-              <w:t xml:space="preserve"> </w:t>
-            </w:r>
-            <w:r>
-              <w:t>ajouté</w:t>
-            </w:r>
-            <w:r>
-              <w:t>e</w:t>
-            </w:r>
-            <w:r>
-              <w:t>/supprimé</w:t>
-            </w:r>
-            <w:r>
-              <w:t>e</w:t>
-            </w:r>
-            <w:r>
-              <w:t>/modifié</w:t>
-            </w:r>
-            <w:r>
-              <w:t>e</w:t>
-            </w:r>
-            <w:r>
-              <w:t xml:space="preserve"> }</w:t>
+              <w:t>RG x : {Description de la RG ajoutée/supprimée/modifiée }</w:t>
             </w:r>
           </w:p>
         </w:tc>
@@ -2697,6 +3111,9 @@
     </w:tbl>
     <w:p/>
     <w:p>
+      <w:pPr>
+        <w:pStyle w:val="Titre3"/>
+      </w:pPr>
       <w:r>
         <w:t>Création d’objet :</w:t>
       </w:r>
@@ -2752,10 +3169,7 @@
           </w:tcPr>
           <w:p>
             <w:r>
-              <w:t xml:space="preserve">Création </w:t>
-            </w:r>
-            <w:r>
-              <w:t>objet</w:t>
+              <w:t>Création objet</w:t>
             </w:r>
           </w:p>
         </w:tc>
@@ -2777,13 +3191,7 @@
           </w:tcPr>
           <w:p>
             <w:r>
-              <w:t>Créer</w:t>
-            </w:r>
-            <w:r>
-              <w:t xml:space="preserve"> l’objet </w:t>
-            </w:r>
-            <w:r>
-              <w:t>{Nom de l’objet}</w:t>
+              <w:t>Créer l’objet {Nom de l’objet}</w:t>
             </w:r>
           </w:p>
         </w:tc>
@@ -2858,23 +3266,11 @@
               <w:ind w:left="708"/>
             </w:pPr>
             <w:r>
-              <w:t>{Nom de l’attribut} – {</w:t>
-            </w:r>
-            <w:r>
-              <w:t>Nom de l’o</w:t>
-            </w:r>
-            <w:r>
-              <w:t xml:space="preserve">bjet} – </w:t>
-            </w:r>
-            <w:r>
-              <w:t xml:space="preserve">{Type de liaison} </w:t>
+              <w:t xml:space="preserve">{Nom de l’attribut} – {Nom de l’objet} – {Type de liaison} </w:t>
             </w:r>
             <w:proofErr w:type="gramStart"/>
             <w:r>
-              <w:t xml:space="preserve">–  </w:t>
-            </w:r>
-            <w:r>
-              <w:t>{</w:t>
+              <w:t>–  {</w:t>
             </w:r>
             <w:proofErr w:type="gramEnd"/>
             <w:r>
@@ -2946,6 +3342,9 @@
     </w:tbl>
     <w:p/>
     <w:p>
+      <w:pPr>
+        <w:pStyle w:val="Titre3"/>
+      </w:pPr>
       <w:r>
         <w:t>Modification d’objet :</w:t>
       </w:r>
@@ -3001,10 +3400,7 @@
           </w:tcPr>
           <w:p>
             <w:r>
-              <w:t>Modification</w:t>
-            </w:r>
-            <w:r>
-              <w:t xml:space="preserve"> objet</w:t>
+              <w:t>Modification objet</w:t>
             </w:r>
           </w:p>
         </w:tc>
@@ -3026,10 +3422,7 @@
           </w:tcPr>
           <w:p>
             <w:r>
-              <w:t>Modifier</w:t>
-            </w:r>
-            <w:r>
-              <w:t xml:space="preserve"> l’objet {Nom de l’objet}</w:t>
+              <w:t>Modifier l’objet {Nom de l’objet}</w:t>
             </w:r>
           </w:p>
         </w:tc>
@@ -3086,13 +3479,7 @@
               <w:ind w:left="708"/>
             </w:pPr>
             <w:r>
-              <w:t>{Nom de l’attribut</w:t>
-            </w:r>
-            <w:r>
-              <w:t xml:space="preserve"> ajouté/supprimé/modifié</w:t>
-            </w:r>
-            <w:r>
-              <w:t>} – {Type objet} – {Description}</w:t>
+              <w:t>{Nom de l’attribut ajouté/supprimé/modifié} – {Type objet} – {Description}</w:t>
             </w:r>
           </w:p>
           <w:p>
@@ -3110,13 +3497,7 @@
               <w:ind w:left="708"/>
             </w:pPr>
             <w:r>
-              <w:t>{Nom de l’attribut</w:t>
-            </w:r>
-            <w:r>
-              <w:t xml:space="preserve"> </w:t>
-            </w:r>
-            <w:r>
-              <w:t>ajouté/supprimé/modifié} – {Nom de l’objet} – {Type de liaison} – {Description}</w:t>
+              <w:t>{Nom de l’attribut ajouté/supprimé/modifié} – {Nom de l’objet} – {Type de liaison} – {Description}</w:t>
             </w:r>
           </w:p>
           <w:p>
@@ -3155,7 +3536,6 @@
           </w:tcPr>
           <w:p>
             <w:r>
-              <w:lastRenderedPageBreak/>
               <w:t>Reprise de données</w:t>
             </w:r>
           </w:p>
@@ -3182,7 +3562,11 @@
     </w:tbl>
     <w:p/>
     <w:p>
+      <w:pPr>
+        <w:pStyle w:val="Titre3"/>
+      </w:pPr>
       <w:r>
+        <w:lastRenderedPageBreak/>
         <w:t>Action sur objet :</w:t>
       </w:r>
     </w:p>
@@ -3214,10 +3598,7 @@
           <w:p>
             <w:proofErr w:type="spellStart"/>
             <w:r>
-              <w:t>T</w:t>
-            </w:r>
-            <w:r>
-              <w:t>xxx</w:t>
+              <w:t>Txxx</w:t>
             </w:r>
             <w:proofErr w:type="spellEnd"/>
           </w:p>
@@ -3240,13 +3621,7 @@
           </w:tcPr>
           <w:p>
             <w:r>
-              <w:t xml:space="preserve">Action sur </w:t>
-            </w:r>
-            <w:r>
-              <w:t>{Nom de l’objet}</w:t>
-            </w:r>
-            <w:r>
-              <w:t xml:space="preserve"> </w:t>
+              <w:t xml:space="preserve">Action sur {Nom de l’objet} </w:t>
             </w:r>
           </w:p>
         </w:tc>
@@ -3324,10 +3699,7 @@
               </w:numPr>
             </w:pPr>
             <w:r>
-              <w:t xml:space="preserve">Aucun </w:t>
-            </w:r>
-            <w:r>
-              <w:t>écran</w:t>
+              <w:t>Aucun écran</w:t>
             </w:r>
           </w:p>
           <w:p>
@@ -3392,10 +3764,7 @@
               </w:numPr>
             </w:pPr>
             <w:r>
-              <w:t xml:space="preserve">Aucun </w:t>
-            </w:r>
-            <w:r>
-              <w:t>écran</w:t>
+              <w:t>Aucun écran</w:t>
             </w:r>
           </w:p>
           <w:p>
@@ -3478,10 +3847,7 @@
           </w:tcPr>
           <w:p>
             <w:r>
-              <w:t>R</w:t>
-            </w:r>
-            <w:r>
-              <w:t>G</w:t>
+              <w:t>RG</w:t>
             </w:r>
           </w:p>
         </w:tc>
@@ -3521,6 +3887,9 @@
     </w:tbl>
     <w:p/>
     <w:p>
+      <w:pPr>
+        <w:pStyle w:val="Titre3"/>
+      </w:pPr>
       <w:r>
         <w:t>Reprise de données :</w:t>
       </w:r>
@@ -3656,6 +4025,9 @@
     </w:tbl>
     <w:p/>
     <w:p>
+      <w:pPr>
+        <w:pStyle w:val="Titre3"/>
+      </w:pPr>
       <w:r>
         <w:t>Correction de bug :</w:t>
       </w:r>
@@ -3859,8 +4231,6 @@
             <w:r>
               <w:t>{RG x n° de RG existante ou nouveau n° } : {Description de la RG à ajouter/supprimer/modifier}</w:t>
             </w:r>
-            <w:bookmarkStart w:id="0" w:name="_GoBack"/>
-            <w:bookmarkEnd w:id="0"/>
           </w:p>
         </w:tc>
       </w:tr>
@@ -3891,10 +4261,9 @@
     <w:p/>
     <w:p>
       <w:pPr>
-        <w:pStyle w:val="Titre"/>
+        <w:pStyle w:val="Titre2"/>
       </w:pPr>
       <w:r>
-        <w:lastRenderedPageBreak/>
         <w:t>V1.1.0</w:t>
       </w:r>
     </w:p>
@@ -3961,6 +4330,7 @@
           </w:tcPr>
           <w:p>
             <w:r>
+              <w:lastRenderedPageBreak/>
               <w:t>Intitulé</w:t>
             </w:r>
           </w:p>
@@ -4428,7 +4798,6 @@
           </w:p>
           <w:p>
             <w:r>
-              <w:lastRenderedPageBreak/>
               <w:t>Sélection du/des traits hérités</w:t>
             </w:r>
           </w:p>
@@ -4464,7 +4833,6 @@
           </w:tcPr>
           <w:p>
             <w:r>
-              <w:lastRenderedPageBreak/>
               <w:t>RDG</w:t>
             </w:r>
           </w:p>
@@ -4535,6 +4903,7 @@
               </w:numPr>
             </w:pPr>
             <w:r>
+              <w:lastRenderedPageBreak/>
               <w:t xml:space="preserve">Si le </w:t>
             </w:r>
             <w:proofErr w:type="spellStart"/>
@@ -5742,7 +6111,6 @@
           </w:tcPr>
           <w:p>
             <w:r>
-              <w:lastRenderedPageBreak/>
               <w:t>RDG</w:t>
             </w:r>
           </w:p>
@@ -5850,6 +6218,7 @@
           </w:tcPr>
           <w:p>
             <w:r>
+              <w:lastRenderedPageBreak/>
               <w:t>Commentaire</w:t>
             </w:r>
           </w:p>
@@ -6319,7 +6688,6 @@
           <w:p/>
           <w:p>
             <w:r>
-              <w:lastRenderedPageBreak/>
               <w:t xml:space="preserve">Liste des classes en base avec : </w:t>
             </w:r>
           </w:p>
@@ -6398,7 +6766,7 @@
     </w:tbl>
     <w:p>
       <w:pPr>
-        <w:pStyle w:val="Titre"/>
+        <w:pStyle w:val="Titre2"/>
       </w:pPr>
       <w:r>
         <w:t>V1.2.0</w:t>
@@ -6766,7 +7134,6 @@
           </w:tcPr>
           <w:p>
             <w:r>
-              <w:lastRenderedPageBreak/>
               <w:t>Objets modifiés</w:t>
             </w:r>
           </w:p>
@@ -6887,6 +7254,7 @@
           </w:tcPr>
           <w:p>
             <w:r>
+              <w:lastRenderedPageBreak/>
               <w:t>Ticket</w:t>
             </w:r>
           </w:p>
@@ -7591,7 +7959,6 @@
           </w:tcPr>
           <w:p>
             <w:r>
-              <w:lastRenderedPageBreak/>
               <w:t>Rubrique</w:t>
             </w:r>
           </w:p>
@@ -7743,6 +8110,7 @@
           <w:p/>
           <w:p>
             <w:r>
+              <w:lastRenderedPageBreak/>
               <w:t xml:space="preserve">Champs affichés : </w:t>
             </w:r>
           </w:p>
@@ -7794,6 +8162,7 @@
           </w:tcPr>
           <w:p>
             <w:r>
+              <w:lastRenderedPageBreak/>
               <w:t>Commentaires</w:t>
             </w:r>
           </w:p>
@@ -8344,7 +8713,6 @@
           </w:tcPr>
           <w:p>
             <w:r>
-              <w:lastRenderedPageBreak/>
               <w:t xml:space="preserve">Ticket </w:t>
             </w:r>
           </w:p>
@@ -8507,6 +8875,7 @@
               </w:numPr>
             </w:pPr>
             <w:r>
+              <w:lastRenderedPageBreak/>
               <w:t>Catégorie</w:t>
             </w:r>
           </w:p>
@@ -8588,6 +8957,7 @@
           </w:tcPr>
           <w:p>
             <w:r>
+              <w:lastRenderedPageBreak/>
               <w:t>Commentaires</w:t>
             </w:r>
           </w:p>
@@ -9157,7 +9527,6 @@
           </w:tcPr>
           <w:p>
             <w:r>
-              <w:lastRenderedPageBreak/>
               <w:t>Scénario</w:t>
             </w:r>
           </w:p>
@@ -9317,6 +9686,7 @@
           </w:tcPr>
           <w:p>
             <w:r>
+              <w:lastRenderedPageBreak/>
               <w:t>Objets modifiés</w:t>
             </w:r>
           </w:p>
@@ -9937,7 +10307,6 @@
           <w:p/>
           <w:p>
             <w:r>
-              <w:lastRenderedPageBreak/>
               <w:t>Actions :</w:t>
             </w:r>
           </w:p>
@@ -10002,7 +10371,6 @@
           </w:tcPr>
           <w:p>
             <w:r>
-              <w:lastRenderedPageBreak/>
               <w:t>Commentaires</w:t>
             </w:r>
           </w:p>
@@ -10037,6 +10405,7 @@
           </w:tcPr>
           <w:p>
             <w:r>
+              <w:lastRenderedPageBreak/>
               <w:t>Ticket</w:t>
             </w:r>
           </w:p>
@@ -11715,9 +12084,75 @@
     <w:qFormat/>
     <w:rsid w:val="00704D9C"/>
   </w:style>
+  <w:style w:type="paragraph" w:styleId="Titre1">
+    <w:name w:val="heading 1"/>
+    <w:basedOn w:val="Normal"/>
+    <w:next w:val="Normal"/>
+    <w:link w:val="Titre1Car"/>
+    <w:uiPriority w:val="9"/>
+    <w:qFormat/>
+    <w:rsid w:val="00831835"/>
+    <w:pPr>
+      <w:keepNext/>
+      <w:keepLines/>
+      <w:spacing w:before="240" w:after="0"/>
+      <w:outlineLvl w:val="0"/>
+    </w:pPr>
+    <w:rPr>
+      <w:rFonts w:asciiTheme="majorHAnsi" w:eastAsiaTheme="majorEastAsia" w:hAnsiTheme="majorHAnsi" w:cstheme="majorBidi"/>
+      <w:color w:val="2E74B5" w:themeColor="accent1" w:themeShade="BF"/>
+      <w:sz w:val="32"/>
+      <w:szCs w:val="32"/>
+    </w:rPr>
+  </w:style>
+  <w:style w:type="paragraph" w:styleId="Titre2">
+    <w:name w:val="heading 2"/>
+    <w:basedOn w:val="Normal"/>
+    <w:next w:val="Normal"/>
+    <w:link w:val="Titre2Car"/>
+    <w:uiPriority w:val="9"/>
+    <w:unhideWhenUsed/>
+    <w:qFormat/>
+    <w:rsid w:val="00831835"/>
+    <w:pPr>
+      <w:keepNext/>
+      <w:keepLines/>
+      <w:spacing w:before="40" w:after="0"/>
+      <w:outlineLvl w:val="1"/>
+    </w:pPr>
+    <w:rPr>
+      <w:rFonts w:asciiTheme="majorHAnsi" w:eastAsiaTheme="majorEastAsia" w:hAnsiTheme="majorHAnsi" w:cstheme="majorBidi"/>
+      <w:color w:val="2E74B5" w:themeColor="accent1" w:themeShade="BF"/>
+      <w:sz w:val="26"/>
+      <w:szCs w:val="26"/>
+    </w:rPr>
+  </w:style>
+  <w:style w:type="paragraph" w:styleId="Titre3">
+    <w:name w:val="heading 3"/>
+    <w:basedOn w:val="Normal"/>
+    <w:next w:val="Normal"/>
+    <w:link w:val="Titre3Car"/>
+    <w:uiPriority w:val="9"/>
+    <w:unhideWhenUsed/>
+    <w:qFormat/>
+    <w:rsid w:val="00831835"/>
+    <w:pPr>
+      <w:keepNext/>
+      <w:keepLines/>
+      <w:spacing w:before="40" w:after="0"/>
+      <w:outlineLvl w:val="2"/>
+    </w:pPr>
+    <w:rPr>
+      <w:rFonts w:asciiTheme="majorHAnsi" w:eastAsiaTheme="majorEastAsia" w:hAnsiTheme="majorHAnsi" w:cstheme="majorBidi"/>
+      <w:color w:val="1F4D78" w:themeColor="accent1" w:themeShade="7F"/>
+      <w:sz w:val="24"/>
+      <w:szCs w:val="24"/>
+    </w:rPr>
+  </w:style>
   <w:style w:type="character" w:default="1" w:styleId="Policepardfaut">
     <w:name w:val="Default Paragraph Font"/>
     <w:uiPriority w:val="1"/>
+    <w:semiHidden/>
     <w:unhideWhenUsed/>
   </w:style>
   <w:style w:type="table" w:default="1" w:styleId="TableauNormal">
@@ -11803,6 +12238,54 @@
       <w:kern w:val="28"/>
       <w:sz w:val="56"/>
       <w:szCs w:val="56"/>
+    </w:rPr>
+  </w:style>
+  <w:style w:type="paragraph" w:styleId="Sansinterligne">
+    <w:name w:val="No Spacing"/>
+    <w:uiPriority w:val="1"/>
+    <w:qFormat/>
+    <w:rsid w:val="00831835"/>
+    <w:pPr>
+      <w:spacing w:after="0" w:line="240" w:lineRule="auto"/>
+    </w:pPr>
+  </w:style>
+  <w:style w:type="character" w:customStyle="1" w:styleId="Titre1Car">
+    <w:name w:val="Titre 1 Car"/>
+    <w:basedOn w:val="Policepardfaut"/>
+    <w:link w:val="Titre1"/>
+    <w:uiPriority w:val="9"/>
+    <w:rsid w:val="00831835"/>
+    <w:rPr>
+      <w:rFonts w:asciiTheme="majorHAnsi" w:eastAsiaTheme="majorEastAsia" w:hAnsiTheme="majorHAnsi" w:cstheme="majorBidi"/>
+      <w:color w:val="2E74B5" w:themeColor="accent1" w:themeShade="BF"/>
+      <w:sz w:val="32"/>
+      <w:szCs w:val="32"/>
+    </w:rPr>
+  </w:style>
+  <w:style w:type="character" w:customStyle="1" w:styleId="Titre2Car">
+    <w:name w:val="Titre 2 Car"/>
+    <w:basedOn w:val="Policepardfaut"/>
+    <w:link w:val="Titre2"/>
+    <w:uiPriority w:val="9"/>
+    <w:rsid w:val="00831835"/>
+    <w:rPr>
+      <w:rFonts w:asciiTheme="majorHAnsi" w:eastAsiaTheme="majorEastAsia" w:hAnsiTheme="majorHAnsi" w:cstheme="majorBidi"/>
+      <w:color w:val="2E74B5" w:themeColor="accent1" w:themeShade="BF"/>
+      <w:sz w:val="26"/>
+      <w:szCs w:val="26"/>
+    </w:rPr>
+  </w:style>
+  <w:style w:type="character" w:customStyle="1" w:styleId="Titre3Car">
+    <w:name w:val="Titre 3 Car"/>
+    <w:basedOn w:val="Policepardfaut"/>
+    <w:link w:val="Titre3"/>
+    <w:uiPriority w:val="9"/>
+    <w:rsid w:val="00831835"/>
+    <w:rPr>
+      <w:rFonts w:asciiTheme="majorHAnsi" w:eastAsiaTheme="majorEastAsia" w:hAnsiTheme="majorHAnsi" w:cstheme="majorBidi"/>
+      <w:color w:val="1F4D78" w:themeColor="accent1" w:themeShade="7F"/>
+      <w:sz w:val="24"/>
+      <w:szCs w:val="24"/>
     </w:rPr>
   </w:style>
 </w:styles>
@@ -12074,7 +12557,7 @@
 </file>
 
 <file path=customXml/itemProps1.xml><?xml version="1.0" encoding="utf-8"?>
-<ds:datastoreItem xmlns:ds="http://schemas.openxmlformats.org/officeDocument/2006/customXml" ds:itemID="{FD900FAB-A931-4868-93B0-B405203C9680}">
+<ds:datastoreItem xmlns:ds="http://schemas.openxmlformats.org/officeDocument/2006/customXml" ds:itemID="{72B6DF2F-488E-40D8-978E-EF01EF8A5303}">
   <ds:schemaRefs>
     <ds:schemaRef ds:uri="http://schemas.openxmlformats.org/officeDocument/2006/bibliography"/>
   </ds:schemaRefs>

</xml_diff>

<commit_message>
[Backlog] T020 fin à 023
</commit_message>
<xml_diff>
--- a/Back log - test.docx
+++ b/Back log - test.docx
@@ -1239,10 +1239,40 @@
             </w:r>
             <w:proofErr w:type="spellEnd"/>
             <w:r>
-              <w:t xml:space="preserve"> fiancés sont remis à 0 avant la planification – </w:t>
+              <w:t xml:space="preserve"> fiancés sont remis</w:t>
+            </w:r>
+            <w:r>
+              <w:t xml:space="preserve"> à 0 avant la planification – T020c</w:t>
+            </w:r>
+          </w:p>
+          <w:p>
+            <w:pPr>
+              <w:ind w:left="708"/>
+            </w:pPr>
+            <w:r>
+              <w:t xml:space="preserve">Planification manuelle : planification manuelle pour tous les </w:t>
             </w:r>
             <w:proofErr w:type="spellStart"/>
             <w:r>
+              <w:t>sims</w:t>
+            </w:r>
+            <w:proofErr w:type="spellEnd"/>
+            <w:r>
+              <w:t xml:space="preserve"> non mariés seulement. Les couples des </w:t>
+            </w:r>
+            <w:proofErr w:type="spellStart"/>
+            <w:r>
+              <w:t>sims</w:t>
+            </w:r>
+            <w:proofErr w:type="spellEnd"/>
+            <w:r>
+              <w:t xml:space="preserve"> fiancés sont remis à 0 avant la planification. Redirection vers l’écran de planification manuelle– </w:t>
+            </w:r>
+            <w:proofErr w:type="spellStart"/>
+            <w:r>
+              <w:rPr>
+                <w:highlight w:val="red"/>
+              </w:rPr>
               <w:t>Txxx</w:t>
             </w:r>
             <w:proofErr w:type="spellEnd"/>
@@ -1252,36 +1282,10 @@
               <w:ind w:left="708"/>
             </w:pPr>
             <w:r>
-              <w:t xml:space="preserve">Planification manuelle : planification manuelle pour tous les </w:t>
-            </w:r>
-            <w:proofErr w:type="spellStart"/>
-            <w:r>
-              <w:t>sims</w:t>
-            </w:r>
-            <w:proofErr w:type="spellEnd"/>
-            <w:r>
-              <w:t xml:space="preserve"> non mariés seulement. Les couples des </w:t>
-            </w:r>
-            <w:proofErr w:type="spellStart"/>
-            <w:r>
-              <w:t>sims</w:t>
-            </w:r>
-            <w:proofErr w:type="spellEnd"/>
-            <w:r>
-              <w:t xml:space="preserve"> fiancés sont remis à 0 avant la planification. Redirection vers l’écran de planification manuelle– </w:t>
-            </w:r>
-            <w:proofErr w:type="spellStart"/>
-            <w:r>
-              <w:t>Txxx</w:t>
-            </w:r>
-            <w:proofErr w:type="spellEnd"/>
-          </w:p>
-          <w:p>
-            <w:pPr>
-              <w:ind w:left="708"/>
-            </w:pPr>
-            <w:r>
               <w:t>Valider : valider la planification générée et enregistrer les modifications en base</w:t>
+            </w:r>
+            <w:r>
+              <w:t>.</w:t>
             </w:r>
           </w:p>
           <w:p/>
@@ -1778,13 +1782,415 @@
             </w:r>
             <w:proofErr w:type="spellEnd"/>
             <w:r>
-              <w:t xml:space="preserve"> célibataire de ce couple est retiré de la liste célibataire. Le couple </w:t>
-            </w:r>
-            <w:bookmarkStart w:id="0" w:name="_GoBack"/>
-            <w:bookmarkEnd w:id="0"/>
+              <w:t xml:space="preserve"> célibataire de ce couple est retiré de </w:t>
+            </w:r>
+            <w:r>
+              <w:t xml:space="preserve">la liste célibataire. </w:t>
+            </w:r>
           </w:p>
           <w:p/>
+          <w:p>
+            <w:r>
+              <w:t xml:space="preserve">RG 20_5 : </w:t>
+            </w:r>
+            <w:r>
+              <w:t xml:space="preserve">Pour chaque élément de la liste couple, les deux </w:t>
+            </w:r>
+            <w:proofErr w:type="spellStart"/>
+            <w:r>
+              <w:t>sims</w:t>
+            </w:r>
+            <w:proofErr w:type="spellEnd"/>
+            <w:r>
+              <w:t xml:space="preserve"> sont mis à jour et enregistrés en base. La liste couple est vidée puis la page est remise à jour.</w:t>
+            </w:r>
+          </w:p>
+        </w:tc>
+      </w:tr>
+      <w:tr>
+        <w:tc>
+          <w:tcPr>
+            <w:tcW w:w="704" w:type="dxa"/>
+          </w:tcPr>
+          <w:p>
+            <w:r>
+              <w:t>Commentaires</w:t>
+            </w:r>
+          </w:p>
+        </w:tc>
+        <w:tc>
+          <w:tcPr>
+            <w:tcW w:w="8358" w:type="dxa"/>
+          </w:tcPr>
+          <w:p>
+            <w:r>
+              <w:t>--</w:t>
+            </w:r>
+          </w:p>
+        </w:tc>
+      </w:tr>
+    </w:tbl>
+    <w:p/>
+    <w:tbl>
+      <w:tblPr>
+        <w:tblStyle w:val="Grilledutableau"/>
+        <w:tblW w:w="0" w:type="auto"/>
+        <w:tblLook w:val="04A0" w:firstRow="1" w:lastRow="0" w:firstColumn="1" w:lastColumn="0" w:noHBand="0" w:noVBand="1"/>
+      </w:tblPr>
+      <w:tblGrid>
+        <w:gridCol w:w="1528"/>
+        <w:gridCol w:w="7534"/>
+      </w:tblGrid>
+      <w:tr>
+        <w:tc>
+          <w:tcPr>
+            <w:tcW w:w="704" w:type="dxa"/>
+          </w:tcPr>
+          <w:p>
+            <w:r>
+              <w:t>Ticket</w:t>
+            </w:r>
+          </w:p>
+        </w:tc>
+        <w:tc>
+          <w:tcPr>
+            <w:tcW w:w="8358" w:type="dxa"/>
+          </w:tcPr>
+          <w:p>
+            <w:r>
+              <w:t>T020c</w:t>
+            </w:r>
+          </w:p>
+        </w:tc>
+      </w:tr>
+      <w:tr>
+        <w:tc>
+          <w:tcPr>
+            <w:tcW w:w="704" w:type="dxa"/>
+          </w:tcPr>
+          <w:p>
+            <w:r>
+              <w:t>Rubrique</w:t>
+            </w:r>
+          </w:p>
+        </w:tc>
+        <w:tc>
+          <w:tcPr>
+            <w:tcW w:w="8358" w:type="dxa"/>
+          </w:tcPr>
+          <w:p>
+            <w:r>
+              <w:t xml:space="preserve">Action sur Sim </w:t>
+            </w:r>
+          </w:p>
+        </w:tc>
+      </w:tr>
+      <w:tr>
+        <w:tc>
+          <w:tcPr>
+            <w:tcW w:w="704" w:type="dxa"/>
+          </w:tcPr>
+          <w:p>
+            <w:r>
+              <w:t>Intitulé</w:t>
+            </w:r>
+          </w:p>
+        </w:tc>
+        <w:tc>
+          <w:tcPr>
+            <w:tcW w:w="8358" w:type="dxa"/>
+          </w:tcPr>
+          <w:p>
+            <w:r>
+              <w:t>Planification complète des couples (héritage seulement)</w:t>
+            </w:r>
+          </w:p>
+        </w:tc>
+      </w:tr>
+      <w:tr>
+        <w:tc>
+          <w:tcPr>
+            <w:tcW w:w="704" w:type="dxa"/>
+          </w:tcPr>
+          <w:p>
+            <w:r>
+              <w:t>Objets modifiés</w:t>
+            </w:r>
+          </w:p>
+        </w:tc>
+        <w:tc>
+          <w:tcPr>
+            <w:tcW w:w="8358" w:type="dxa"/>
+          </w:tcPr>
+          <w:p>
+            <w:r>
+              <w:t>Sim</w:t>
+            </w:r>
+          </w:p>
+        </w:tc>
+      </w:tr>
+      <w:tr>
+        <w:tc>
+          <w:tcPr>
+            <w:tcW w:w="704" w:type="dxa"/>
+          </w:tcPr>
+          <w:p>
+            <w:r>
+              <w:t>Accès</w:t>
+            </w:r>
+          </w:p>
+        </w:tc>
+        <w:tc>
+          <w:tcPr>
+            <w:tcW w:w="8358" w:type="dxa"/>
+          </w:tcPr>
+          <w:p>
+            <w:r>
+              <w:t>Accès depuis :</w:t>
+            </w:r>
+          </w:p>
+          <w:p>
+            <w:pPr>
+              <w:pStyle w:val="Paragraphedeliste"/>
+              <w:numPr>
+                <w:ilvl w:val="0"/>
+                <w:numId w:val="2"/>
+              </w:numPr>
+            </w:pPr>
+            <w:r>
+              <w:rPr>
+                <w:highlight w:val="red"/>
+              </w:rPr>
+              <w:t xml:space="preserve">Couple </w:t>
+            </w:r>
+            <w:proofErr w:type="spellStart"/>
+            <w:r>
+              <w:rPr>
+                <w:highlight w:val="red"/>
+              </w:rPr>
+              <w:t>planner</w:t>
+            </w:r>
+            <w:proofErr w:type="spellEnd"/>
+          </w:p>
+        </w:tc>
+      </w:tr>
+      <w:tr>
+        <w:tc>
+          <w:tcPr>
+            <w:tcW w:w="704" w:type="dxa"/>
+          </w:tcPr>
+          <w:p>
+            <w:r>
+              <w:t>Ecran associé</w:t>
+            </w:r>
+          </w:p>
+        </w:tc>
+        <w:tc>
+          <w:tcPr>
+            <w:tcW w:w="8358" w:type="dxa"/>
+          </w:tcPr>
+          <w:p>
+            <w:pPr>
+              <w:pStyle w:val="Paragraphedeliste"/>
+              <w:numPr>
+                <w:ilvl w:val="0"/>
+                <w:numId w:val="1"/>
+              </w:numPr>
+            </w:pPr>
+            <w:r>
+              <w:t>Aucun écran</w:t>
+            </w:r>
+          </w:p>
+        </w:tc>
+      </w:tr>
+      <w:tr>
+        <w:tc>
+          <w:tcPr>
+            <w:tcW w:w="704" w:type="dxa"/>
+          </w:tcPr>
+          <w:p>
+            <w:r>
+              <w:t>Scénario</w:t>
+            </w:r>
+          </w:p>
+        </w:tc>
+        <w:tc>
+          <w:tcPr>
+            <w:tcW w:w="8358" w:type="dxa"/>
+          </w:tcPr>
+          <w:p>
+            <w:r>
+              <w:t>Scénario 1 :</w:t>
+            </w:r>
+          </w:p>
+          <w:p>
+            <w:pPr>
+              <w:ind w:left="708"/>
+            </w:pPr>
+            <w:r>
+              <w:t xml:space="preserve">Liste de tous les </w:t>
+            </w:r>
+            <w:proofErr w:type="spellStart"/>
+            <w:r>
+              <w:t>sims</w:t>
+            </w:r>
+            <w:proofErr w:type="spellEnd"/>
+            <w:r>
+              <w:t xml:space="preserve"> fiancés – RG 20_</w:t>
+            </w:r>
+            <w:r>
+              <w:t>6</w:t>
+            </w:r>
+          </w:p>
+          <w:p>
+            <w:pPr>
+              <w:ind w:left="708"/>
+            </w:pPr>
+            <w:r>
+              <w:lastRenderedPageBreak/>
+              <w:t xml:space="preserve">Mise à jour des </w:t>
+            </w:r>
+            <w:proofErr w:type="spellStart"/>
+            <w:r>
+              <w:t>sims</w:t>
+            </w:r>
+            <w:proofErr w:type="spellEnd"/>
+            <w:r>
+              <w:t xml:space="preserve"> fiancés – RG 20_7</w:t>
+            </w:r>
+          </w:p>
+          <w:p>
+            <w:pPr>
+              <w:ind w:left="708"/>
+            </w:pPr>
+            <w:r>
+              <w:t xml:space="preserve">Liste de tous les </w:t>
+            </w:r>
+            <w:proofErr w:type="spellStart"/>
+            <w:r>
+              <w:t>sims</w:t>
+            </w:r>
+            <w:proofErr w:type="spellEnd"/>
+            <w:r>
+              <w:t xml:space="preserve"> célibataires – RG 20_1</w:t>
+            </w:r>
+          </w:p>
+          <w:p>
+            <w:pPr>
+              <w:ind w:left="708"/>
+            </w:pPr>
+            <w:r>
+              <w:t>Pour chaque héritier :</w:t>
+            </w:r>
+          </w:p>
+          <w:p>
+            <w:pPr>
+              <w:ind w:left="1416"/>
+            </w:pPr>
+            <w:r>
+              <w:t>Liste les célibataires possibles pour un héritier – RG 20_2</w:t>
+            </w:r>
+          </w:p>
+          <w:p>
+            <w:pPr>
+              <w:ind w:left="1416"/>
+            </w:pPr>
+            <w:r>
+              <w:t>Calcul des scores avec les célibataires possibles – RG 20_3</w:t>
+            </w:r>
+          </w:p>
+          <w:p>
+            <w:pPr>
+              <w:ind w:left="1416"/>
+            </w:pPr>
+            <w:r>
+              <w:t>Créer le couple avec le meilleur score – RG 20_4</w:t>
+            </w:r>
+          </w:p>
+          <w:p>
+            <w:pPr>
+              <w:ind w:left="708"/>
+            </w:pPr>
+          </w:p>
+          <w:p>
+            <w:pPr>
+              <w:ind w:left="708"/>
+            </w:pPr>
+            <w:r>
+              <w:t>Afficher le résultat obtenu</w:t>
+            </w:r>
+          </w:p>
+          <w:p>
+            <w:pPr>
+              <w:ind w:left="708"/>
+            </w:pPr>
+            <w:r>
+              <w:t>Valider la planification – RG 20_</w:t>
+            </w:r>
+            <w:r>
+              <w:t>5</w:t>
+            </w:r>
+          </w:p>
+          <w:p>
+            <w:pPr>
+              <w:ind w:left="708"/>
+            </w:pPr>
+          </w:p>
+        </w:tc>
+      </w:tr>
+      <w:tr>
+        <w:tc>
+          <w:tcPr>
+            <w:tcW w:w="704" w:type="dxa"/>
+          </w:tcPr>
+          <w:p>
+            <w:r>
+              <w:lastRenderedPageBreak/>
+              <w:t>RG</w:t>
+            </w:r>
+          </w:p>
+        </w:tc>
+        <w:tc>
+          <w:tcPr>
+            <w:tcW w:w="8358" w:type="dxa"/>
+          </w:tcPr>
+          <w:p>
+            <w:r>
+              <w:t>RG 20_6</w:t>
+            </w:r>
+            <w:r>
+              <w:t xml:space="preserve"> : </w:t>
+            </w:r>
+            <w:r>
+              <w:t xml:space="preserve">charge tous les </w:t>
+            </w:r>
+            <w:proofErr w:type="spellStart"/>
+            <w:r>
+              <w:t>sims</w:t>
+            </w:r>
+            <w:proofErr w:type="spellEnd"/>
+            <w:r>
+              <w:t xml:space="preserve"> dont couple n’est pas vide dans la liste fiance. </w:t>
+            </w:r>
+          </w:p>
           <w:p/>
+          <w:p>
+            <w:r>
+              <w:t>RG 20_7 : pour chaque fiancé</w:t>
+            </w:r>
+            <w:r>
+              <w:t xml:space="preserve"> : couple devient </w:t>
+            </w:r>
+            <w:proofErr w:type="spellStart"/>
+            <w:r>
+              <w:t>null</w:t>
+            </w:r>
+            <w:proofErr w:type="spellEnd"/>
+            <w:r>
+              <w:t xml:space="preserve"> et enregistrement en base</w:t>
+            </w:r>
+          </w:p>
+          <w:p/>
         </w:tc>
       </w:tr>
       <w:tr>
@@ -1805,6 +2211,1095 @@
           <w:p>
             <w:r>
               <w:t>--</w:t>
+            </w:r>
+          </w:p>
+        </w:tc>
+      </w:tr>
+    </w:tbl>
+    <w:p/>
+    <w:p>
+      <w:pPr>
+        <w:pStyle w:val="Titre2"/>
+      </w:pPr>
+      <w:r>
+        <w:t>T021</w:t>
+      </w:r>
+    </w:p>
+    <w:tbl>
+      <w:tblPr>
+        <w:tblStyle w:val="Grilledutableau"/>
+        <w:tblW w:w="0" w:type="auto"/>
+        <w:tblLook w:val="04A0" w:firstRow="1" w:lastRow="0" w:firstColumn="1" w:lastColumn="0" w:noHBand="0" w:noVBand="1"/>
+      </w:tblPr>
+      <w:tblGrid>
+        <w:gridCol w:w="1239"/>
+        <w:gridCol w:w="7823"/>
+      </w:tblGrid>
+      <w:tr>
+        <w:tc>
+          <w:tcPr>
+            <w:tcW w:w="1239" w:type="dxa"/>
+          </w:tcPr>
+          <w:p>
+            <w:r>
+              <w:t>Ticket</w:t>
+            </w:r>
+          </w:p>
+        </w:tc>
+        <w:tc>
+          <w:tcPr>
+            <w:tcW w:w="7823" w:type="dxa"/>
+          </w:tcPr>
+          <w:p>
+            <w:r>
+              <w:t>T</w:t>
+            </w:r>
+            <w:r>
+              <w:t>021a</w:t>
+            </w:r>
+          </w:p>
+        </w:tc>
+      </w:tr>
+      <w:tr>
+        <w:tc>
+          <w:tcPr>
+            <w:tcW w:w="1239" w:type="dxa"/>
+          </w:tcPr>
+          <w:p>
+            <w:r>
+              <w:t>Rubrique</w:t>
+            </w:r>
+          </w:p>
+        </w:tc>
+        <w:tc>
+          <w:tcPr>
+            <w:tcW w:w="7823" w:type="dxa"/>
+          </w:tcPr>
+          <w:p>
+            <w:r>
+              <w:t>Création objet</w:t>
+            </w:r>
+          </w:p>
+        </w:tc>
+      </w:tr>
+      <w:tr>
+        <w:tc>
+          <w:tcPr>
+            <w:tcW w:w="1239" w:type="dxa"/>
+          </w:tcPr>
+          <w:p>
+            <w:r>
+              <w:t>Intitulé</w:t>
+            </w:r>
+          </w:p>
+        </w:tc>
+        <w:tc>
+          <w:tcPr>
+            <w:tcW w:w="7823" w:type="dxa"/>
+          </w:tcPr>
+          <w:p>
+            <w:r>
+              <w:t>Créer l’objet Profession</w:t>
+            </w:r>
+          </w:p>
+        </w:tc>
+      </w:tr>
+      <w:tr>
+        <w:tc>
+          <w:tcPr>
+            <w:tcW w:w="1239" w:type="dxa"/>
+          </w:tcPr>
+          <w:p>
+            <w:r>
+              <w:t>Objet</w:t>
+            </w:r>
+          </w:p>
+          <w:p>
+            <w:r>
+              <w:t>créé</w:t>
+            </w:r>
+          </w:p>
+        </w:tc>
+        <w:tc>
+          <w:tcPr>
+            <w:tcW w:w="7823" w:type="dxa"/>
+          </w:tcPr>
+          <w:p>
+            <w:r>
+              <w:t>Profession</w:t>
+            </w:r>
+          </w:p>
+        </w:tc>
+      </w:tr>
+      <w:tr>
+        <w:tc>
+          <w:tcPr>
+            <w:tcW w:w="1239" w:type="dxa"/>
+          </w:tcPr>
+          <w:p>
+            <w:r>
+              <w:t>Description</w:t>
+            </w:r>
+          </w:p>
+        </w:tc>
+        <w:tc>
+          <w:tcPr>
+            <w:tcW w:w="7823" w:type="dxa"/>
+          </w:tcPr>
+          <w:p>
+            <w:r>
+              <w:t>Attributs simples :</w:t>
+            </w:r>
+          </w:p>
+          <w:p>
+            <w:pPr>
+              <w:ind w:left="708"/>
+            </w:pPr>
+            <w:r>
+              <w:t>Libelle</w:t>
+            </w:r>
+            <w:r>
+              <w:t xml:space="preserve"> – </w:t>
+            </w:r>
+            <w:r>
+              <w:t>String</w:t>
+            </w:r>
+            <w:r>
+              <w:t xml:space="preserve"> – </w:t>
+            </w:r>
+            <w:r>
+              <w:t>Libellé de la profession</w:t>
+            </w:r>
+          </w:p>
+          <w:p>
+            <w:pPr>
+              <w:ind w:left="708"/>
+            </w:pPr>
+          </w:p>
+        </w:tc>
+      </w:tr>
+      <w:tr>
+        <w:tc>
+          <w:tcPr>
+            <w:tcW w:w="1239" w:type="dxa"/>
+          </w:tcPr>
+          <w:p>
+            <w:r>
+              <w:t>RG</w:t>
+            </w:r>
+          </w:p>
+        </w:tc>
+        <w:tc>
+          <w:tcPr>
+            <w:tcW w:w="7823" w:type="dxa"/>
+          </w:tcPr>
+          <w:p/>
+        </w:tc>
+      </w:tr>
+      <w:tr>
+        <w:tc>
+          <w:tcPr>
+            <w:tcW w:w="1239" w:type="dxa"/>
+          </w:tcPr>
+          <w:p>
+            <w:r>
+              <w:t>Reprise de données</w:t>
+            </w:r>
+          </w:p>
+        </w:tc>
+        <w:tc>
+          <w:tcPr>
+            <w:tcW w:w="7823" w:type="dxa"/>
+          </w:tcPr>
+          <w:p>
+            <w:r>
+              <w:t>Oui</w:t>
+            </w:r>
+          </w:p>
+        </w:tc>
+      </w:tr>
+    </w:tbl>
+    <w:p/>
+    <w:tbl>
+      <w:tblPr>
+        <w:tblStyle w:val="Grilledutableau"/>
+        <w:tblW w:w="0" w:type="auto"/>
+        <w:tblLook w:val="04A0" w:firstRow="1" w:lastRow="0" w:firstColumn="1" w:lastColumn="0" w:noHBand="0" w:noVBand="1"/>
+      </w:tblPr>
+      <w:tblGrid>
+        <w:gridCol w:w="1239"/>
+        <w:gridCol w:w="7823"/>
+      </w:tblGrid>
+      <w:tr>
+        <w:tc>
+          <w:tcPr>
+            <w:tcW w:w="1239" w:type="dxa"/>
+          </w:tcPr>
+          <w:p>
+            <w:r>
+              <w:t>Ticket</w:t>
+            </w:r>
+          </w:p>
+        </w:tc>
+        <w:tc>
+          <w:tcPr>
+            <w:tcW w:w="7823" w:type="dxa"/>
+          </w:tcPr>
+          <w:p>
+            <w:r>
+              <w:t>T</w:t>
+            </w:r>
+            <w:r>
+              <w:t>021b</w:t>
+            </w:r>
+          </w:p>
+        </w:tc>
+      </w:tr>
+      <w:tr>
+        <w:tc>
+          <w:tcPr>
+            <w:tcW w:w="1239" w:type="dxa"/>
+          </w:tcPr>
+          <w:p>
+            <w:r>
+              <w:t>Rubrique</w:t>
+            </w:r>
+          </w:p>
+        </w:tc>
+        <w:tc>
+          <w:tcPr>
+            <w:tcW w:w="7823" w:type="dxa"/>
+          </w:tcPr>
+          <w:p>
+            <w:r>
+              <w:t>Reprise de données</w:t>
+            </w:r>
+          </w:p>
+        </w:tc>
+      </w:tr>
+      <w:tr>
+        <w:tc>
+          <w:tcPr>
+            <w:tcW w:w="1239" w:type="dxa"/>
+          </w:tcPr>
+          <w:p>
+            <w:r>
+              <w:t>Intitulé</w:t>
+            </w:r>
+          </w:p>
+        </w:tc>
+        <w:tc>
+          <w:tcPr>
+            <w:tcW w:w="7823" w:type="dxa"/>
+          </w:tcPr>
+          <w:p>
+            <w:r>
+              <w:t>Alimentation de la table profession</w:t>
+            </w:r>
+            <w:r>
+              <w:t xml:space="preserve"> </w:t>
+            </w:r>
+          </w:p>
+        </w:tc>
+      </w:tr>
+      <w:tr>
+        <w:tc>
+          <w:tcPr>
+            <w:tcW w:w="1239" w:type="dxa"/>
+          </w:tcPr>
+          <w:p>
+            <w:r>
+              <w:t>Tables modifiées</w:t>
+            </w:r>
+          </w:p>
+        </w:tc>
+        <w:tc>
+          <w:tcPr>
+            <w:tcW w:w="7823" w:type="dxa"/>
+          </w:tcPr>
+          <w:p>
+            <w:r>
+              <w:t>Profession</w:t>
+            </w:r>
+          </w:p>
+        </w:tc>
+      </w:tr>
+      <w:tr>
+        <w:tc>
+          <w:tcPr>
+            <w:tcW w:w="1239" w:type="dxa"/>
+          </w:tcPr>
+          <w:p>
+            <w:r>
+              <w:t>Description</w:t>
+            </w:r>
+          </w:p>
+        </w:tc>
+        <w:tc>
+          <w:tcPr>
+            <w:tcW w:w="7823" w:type="dxa"/>
+          </w:tcPr>
+          <w:p>
+            <w:r>
+              <w:t>Alimenter la table profession avec l</w:t>
+            </w:r>
+            <w:r>
+              <w:t>a liste des métiers disponibles</w:t>
+            </w:r>
+          </w:p>
+        </w:tc>
+      </w:tr>
+    </w:tbl>
+    <w:p/>
+    <w:tbl>
+      <w:tblPr>
+        <w:tblStyle w:val="Grilledutableau"/>
+        <w:tblW w:w="0" w:type="auto"/>
+        <w:tblLook w:val="04A0" w:firstRow="1" w:lastRow="0" w:firstColumn="1" w:lastColumn="0" w:noHBand="0" w:noVBand="1"/>
+      </w:tblPr>
+      <w:tblGrid>
+        <w:gridCol w:w="1239"/>
+        <w:gridCol w:w="7823"/>
+      </w:tblGrid>
+      <w:tr>
+        <w:tc>
+          <w:tcPr>
+            <w:tcW w:w="1239" w:type="dxa"/>
+          </w:tcPr>
+          <w:p>
+            <w:r>
+              <w:t>Ticket</w:t>
+            </w:r>
+          </w:p>
+        </w:tc>
+        <w:tc>
+          <w:tcPr>
+            <w:tcW w:w="7823" w:type="dxa"/>
+          </w:tcPr>
+          <w:p>
+            <w:r>
+              <w:t>T021c</w:t>
+            </w:r>
+          </w:p>
+        </w:tc>
+      </w:tr>
+      <w:tr>
+        <w:tc>
+          <w:tcPr>
+            <w:tcW w:w="1239" w:type="dxa"/>
+          </w:tcPr>
+          <w:p>
+            <w:r>
+              <w:t>Rubrique</w:t>
+            </w:r>
+          </w:p>
+        </w:tc>
+        <w:tc>
+          <w:tcPr>
+            <w:tcW w:w="7823" w:type="dxa"/>
+          </w:tcPr>
+          <w:p>
+            <w:r>
+              <w:t>Modification objet</w:t>
+            </w:r>
+          </w:p>
+        </w:tc>
+      </w:tr>
+      <w:tr>
+        <w:tc>
+          <w:tcPr>
+            <w:tcW w:w="1239" w:type="dxa"/>
+          </w:tcPr>
+          <w:p>
+            <w:r>
+              <w:t>Intitulé</w:t>
+            </w:r>
+          </w:p>
+        </w:tc>
+        <w:tc>
+          <w:tcPr>
+            <w:tcW w:w="7823" w:type="dxa"/>
+          </w:tcPr>
+          <w:p>
+            <w:r>
+              <w:t xml:space="preserve">Modifier l’objet </w:t>
+            </w:r>
+            <w:r>
+              <w:t>Sim</w:t>
+            </w:r>
+          </w:p>
+        </w:tc>
+      </w:tr>
+      <w:tr>
+        <w:tc>
+          <w:tcPr>
+            <w:tcW w:w="1239" w:type="dxa"/>
+          </w:tcPr>
+          <w:p>
+            <w:r>
+              <w:t>Objet</w:t>
+            </w:r>
+          </w:p>
+          <w:p>
+            <w:r>
+              <w:t>modifié</w:t>
+            </w:r>
+          </w:p>
+        </w:tc>
+        <w:tc>
+          <w:tcPr>
+            <w:tcW w:w="7823" w:type="dxa"/>
+          </w:tcPr>
+          <w:p>
+            <w:r>
+              <w:t>Sim</w:t>
+            </w:r>
+          </w:p>
+        </w:tc>
+      </w:tr>
+      <w:tr>
+        <w:tc>
+          <w:tcPr>
+            <w:tcW w:w="1239" w:type="dxa"/>
+          </w:tcPr>
+          <w:p>
+            <w:r>
+              <w:t>Description</w:t>
+            </w:r>
+          </w:p>
+        </w:tc>
+        <w:tc>
+          <w:tcPr>
+            <w:tcW w:w="7823" w:type="dxa"/>
+          </w:tcPr>
+          <w:p>
+            <w:r>
+              <w:t>Attributs complexes :</w:t>
+            </w:r>
+          </w:p>
+          <w:p>
+            <w:pPr>
+              <w:ind w:left="708"/>
+            </w:pPr>
+            <w:proofErr w:type="gramStart"/>
+            <w:r>
+              <w:t>profession</w:t>
+            </w:r>
+            <w:proofErr w:type="gramEnd"/>
+            <w:r>
+              <w:t xml:space="preserve"> – </w:t>
+            </w:r>
+            <w:r>
+              <w:t>Profession</w:t>
+            </w:r>
+            <w:r>
+              <w:t xml:space="preserve"> – </w:t>
+            </w:r>
+            <w:r>
+              <w:t xml:space="preserve">*_1 – Ajout de l’attribut profession pour les </w:t>
+            </w:r>
+            <w:proofErr w:type="spellStart"/>
+            <w:r>
+              <w:t>sims</w:t>
+            </w:r>
+            <w:proofErr w:type="spellEnd"/>
+          </w:p>
+          <w:p>
+            <w:pPr>
+              <w:ind w:left="708"/>
+            </w:pPr>
+          </w:p>
+        </w:tc>
+      </w:tr>
+      <w:tr>
+        <w:tc>
+          <w:tcPr>
+            <w:tcW w:w="1239" w:type="dxa"/>
+          </w:tcPr>
+          <w:p>
+            <w:r>
+              <w:t>RG</w:t>
+            </w:r>
+          </w:p>
+        </w:tc>
+        <w:tc>
+          <w:tcPr>
+            <w:tcW w:w="7823" w:type="dxa"/>
+          </w:tcPr>
+          <w:p>
+            <w:r>
+              <w:t>--</w:t>
+            </w:r>
+          </w:p>
+        </w:tc>
+      </w:tr>
+      <w:tr>
+        <w:tc>
+          <w:tcPr>
+            <w:tcW w:w="1239" w:type="dxa"/>
+          </w:tcPr>
+          <w:p>
+            <w:r>
+              <w:t>Reprise de données</w:t>
+            </w:r>
+          </w:p>
+        </w:tc>
+        <w:tc>
+          <w:tcPr>
+            <w:tcW w:w="7823" w:type="dxa"/>
+          </w:tcPr>
+          <w:p>
+            <w:r>
+              <w:t>Non</w:t>
+            </w:r>
+          </w:p>
+        </w:tc>
+      </w:tr>
+    </w:tbl>
+    <w:p/>
+    <w:tbl>
+      <w:tblPr>
+        <w:tblStyle w:val="Grilledutableau"/>
+        <w:tblW w:w="0" w:type="auto"/>
+        <w:tblLook w:val="04A0" w:firstRow="1" w:lastRow="0" w:firstColumn="1" w:lastColumn="0" w:noHBand="0" w:noVBand="1"/>
+      </w:tblPr>
+      <w:tblGrid>
+        <w:gridCol w:w="1528"/>
+        <w:gridCol w:w="7534"/>
+      </w:tblGrid>
+      <w:tr>
+        <w:tc>
+          <w:tcPr>
+            <w:tcW w:w="1528" w:type="dxa"/>
+          </w:tcPr>
+          <w:p>
+            <w:r>
+              <w:lastRenderedPageBreak/>
+              <w:t xml:space="preserve">Ticket </w:t>
+            </w:r>
+          </w:p>
+        </w:tc>
+        <w:tc>
+          <w:tcPr>
+            <w:tcW w:w="7534" w:type="dxa"/>
+          </w:tcPr>
+          <w:p>
+            <w:r>
+              <w:t>T021d</w:t>
+            </w:r>
+          </w:p>
+        </w:tc>
+      </w:tr>
+      <w:tr>
+        <w:tc>
+          <w:tcPr>
+            <w:tcW w:w="1528" w:type="dxa"/>
+          </w:tcPr>
+          <w:p>
+            <w:r>
+              <w:t>Rubrique</w:t>
+            </w:r>
+          </w:p>
+        </w:tc>
+        <w:tc>
+          <w:tcPr>
+            <w:tcW w:w="7534" w:type="dxa"/>
+          </w:tcPr>
+          <w:p>
+            <w:r>
+              <w:t xml:space="preserve">Modification écran </w:t>
+            </w:r>
+          </w:p>
+        </w:tc>
+      </w:tr>
+      <w:tr>
+        <w:tc>
+          <w:tcPr>
+            <w:tcW w:w="1528" w:type="dxa"/>
+          </w:tcPr>
+          <w:p>
+            <w:r>
+              <w:t>Intitulé</w:t>
+            </w:r>
+          </w:p>
+        </w:tc>
+        <w:tc>
+          <w:tcPr>
+            <w:tcW w:w="7534" w:type="dxa"/>
+          </w:tcPr>
+          <w:p>
+            <w:r>
+              <w:t xml:space="preserve">Modifier l’écran – </w:t>
+            </w:r>
+            <w:r>
+              <w:t xml:space="preserve">Détail d’un </w:t>
+            </w:r>
+            <w:proofErr w:type="spellStart"/>
+            <w:r>
+              <w:t>sim</w:t>
+            </w:r>
+            <w:proofErr w:type="spellEnd"/>
+          </w:p>
+        </w:tc>
+      </w:tr>
+      <w:tr>
+        <w:tc>
+          <w:tcPr>
+            <w:tcW w:w="1528" w:type="dxa"/>
+          </w:tcPr>
+          <w:p>
+            <w:r>
+              <w:t>Objets utilisés</w:t>
+            </w:r>
+          </w:p>
+        </w:tc>
+        <w:tc>
+          <w:tcPr>
+            <w:tcW w:w="7534" w:type="dxa"/>
+          </w:tcPr>
+          <w:p>
+            <w:r>
+              <w:t xml:space="preserve">Sim – Profession – </w:t>
+            </w:r>
+            <w:r>
+              <w:rPr>
+                <w:highlight w:val="yellow"/>
+              </w:rPr>
+              <w:t>xxx ?</w:t>
+            </w:r>
+          </w:p>
+        </w:tc>
+      </w:tr>
+      <w:tr>
+        <w:tc>
+          <w:tcPr>
+            <w:tcW w:w="1528" w:type="dxa"/>
+          </w:tcPr>
+          <w:p>
+            <w:r>
+              <w:t>Accès</w:t>
+            </w:r>
+          </w:p>
+        </w:tc>
+        <w:tc>
+          <w:tcPr>
+            <w:tcW w:w="7534" w:type="dxa"/>
+          </w:tcPr>
+          <w:p>
+            <w:r>
+              <w:t>Accès depuis :</w:t>
+            </w:r>
+          </w:p>
+          <w:p>
+            <w:pPr>
+              <w:pStyle w:val="Paragraphedeliste"/>
+              <w:numPr>
+                <w:ilvl w:val="0"/>
+                <w:numId w:val="1"/>
+              </w:numPr>
+            </w:pPr>
+            <w:r>
+              <w:t>Aucun changement</w:t>
+            </w:r>
+          </w:p>
+        </w:tc>
+      </w:tr>
+      <w:tr>
+        <w:tc>
+          <w:tcPr>
+            <w:tcW w:w="1528" w:type="dxa"/>
+          </w:tcPr>
+          <w:p>
+            <w:r>
+              <w:t>Description de la modification</w:t>
+            </w:r>
+          </w:p>
+        </w:tc>
+        <w:tc>
+          <w:tcPr>
+            <w:tcW w:w="7534" w:type="dxa"/>
+          </w:tcPr>
+          <w:p>
+            <w:r>
+              <w:t>Champs</w:t>
+            </w:r>
+            <w:r>
+              <w:t xml:space="preserve"> affichés :</w:t>
+            </w:r>
+          </w:p>
+          <w:p>
+            <w:pPr>
+              <w:ind w:left="708"/>
+            </w:pPr>
+            <w:r>
+              <w:t>Sim</w:t>
+            </w:r>
+          </w:p>
+          <w:p>
+            <w:pPr>
+              <w:ind w:left="1416"/>
+            </w:pPr>
+            <w:r>
+              <w:t>Profession (</w:t>
+            </w:r>
+            <w:proofErr w:type="spellStart"/>
+            <w:r>
+              <w:t>lDer</w:t>
+            </w:r>
+            <w:proofErr w:type="spellEnd"/>
+            <w:r>
+              <w:t>)</w:t>
+            </w:r>
+          </w:p>
+          <w:p/>
+          <w:p>
+            <w:r>
+              <w:t xml:space="preserve">Actions : </w:t>
+            </w:r>
+          </w:p>
+          <w:p>
+            <w:pPr>
+              <w:ind w:left="708"/>
+            </w:pPr>
+            <w:r>
+              <w:t>Modifier</w:t>
+            </w:r>
+            <w:r>
+              <w:t xml:space="preserve"> : </w:t>
+            </w:r>
+            <w:r>
+              <w:t xml:space="preserve">A droite de la liste déroulante profession. Permet d’enregistrer en base la modification de profession du </w:t>
+            </w:r>
+            <w:proofErr w:type="spellStart"/>
+            <w:r>
+              <w:t>sim</w:t>
+            </w:r>
+            <w:proofErr w:type="spellEnd"/>
+          </w:p>
+          <w:p/>
+        </w:tc>
+      </w:tr>
+      <w:tr>
+        <w:tc>
+          <w:tcPr>
+            <w:tcW w:w="1528" w:type="dxa"/>
+          </w:tcPr>
+          <w:p>
+            <w:r>
+              <w:t>RG</w:t>
+            </w:r>
+          </w:p>
+        </w:tc>
+        <w:tc>
+          <w:tcPr>
+            <w:tcW w:w="7534" w:type="dxa"/>
+          </w:tcPr>
+          <w:p>
+            <w:r>
+              <w:t>--</w:t>
+            </w:r>
+          </w:p>
+        </w:tc>
+      </w:tr>
+      <w:tr>
+        <w:tc>
+          <w:tcPr>
+            <w:tcW w:w="1528" w:type="dxa"/>
+          </w:tcPr>
+          <w:p>
+            <w:r>
+              <w:t>Commentaires</w:t>
+            </w:r>
+          </w:p>
+        </w:tc>
+        <w:tc>
+          <w:tcPr>
+            <w:tcW w:w="7534" w:type="dxa"/>
+          </w:tcPr>
+          <w:p>
+            <w:r>
+              <w:t>-</w:t>
+            </w:r>
+          </w:p>
+        </w:tc>
+      </w:tr>
+    </w:tbl>
+    <w:p/>
+    <w:p>
+      <w:pPr>
+        <w:pStyle w:val="Titre2"/>
+      </w:pPr>
+      <w:r>
+        <w:t>T022</w:t>
+      </w:r>
+    </w:p>
+    <w:tbl>
+      <w:tblPr>
+        <w:tblStyle w:val="Grilledutableau"/>
+        <w:tblW w:w="0" w:type="auto"/>
+        <w:tblLook w:val="04A0" w:firstRow="1" w:lastRow="0" w:firstColumn="1" w:lastColumn="0" w:noHBand="0" w:noVBand="1"/>
+      </w:tblPr>
+      <w:tblGrid>
+        <w:gridCol w:w="1239"/>
+        <w:gridCol w:w="7823"/>
+      </w:tblGrid>
+      <w:tr>
+        <w:tc>
+          <w:tcPr>
+            <w:tcW w:w="1239" w:type="dxa"/>
+          </w:tcPr>
+          <w:p>
+            <w:r>
+              <w:t>Ticket</w:t>
+            </w:r>
+          </w:p>
+        </w:tc>
+        <w:tc>
+          <w:tcPr>
+            <w:tcW w:w="7823" w:type="dxa"/>
+          </w:tcPr>
+          <w:p>
+            <w:r>
+              <w:t>T</w:t>
+            </w:r>
+            <w:r>
+              <w:t>022</w:t>
+            </w:r>
+          </w:p>
+        </w:tc>
+      </w:tr>
+      <w:tr>
+        <w:tc>
+          <w:tcPr>
+            <w:tcW w:w="1239" w:type="dxa"/>
+          </w:tcPr>
+          <w:p>
+            <w:r>
+              <w:t>Rubrique</w:t>
+            </w:r>
+          </w:p>
+        </w:tc>
+        <w:tc>
+          <w:tcPr>
+            <w:tcW w:w="7823" w:type="dxa"/>
+          </w:tcPr>
+          <w:p>
+            <w:r>
+              <w:t>Reprise de données</w:t>
+            </w:r>
+          </w:p>
+        </w:tc>
+      </w:tr>
+      <w:tr>
+        <w:tc>
+          <w:tcPr>
+            <w:tcW w:w="1239" w:type="dxa"/>
+          </w:tcPr>
+          <w:p>
+            <w:r>
+              <w:t>Intitulé</w:t>
+            </w:r>
+          </w:p>
+        </w:tc>
+        <w:tc>
+          <w:tcPr>
+            <w:tcW w:w="7823" w:type="dxa"/>
+          </w:tcPr>
+          <w:p>
+            <w:r>
+              <w:t>Alimentation de la table devoir</w:t>
+            </w:r>
+            <w:r>
+              <w:t xml:space="preserve"> </w:t>
+            </w:r>
+          </w:p>
+        </w:tc>
+      </w:tr>
+      <w:tr>
+        <w:tc>
+          <w:tcPr>
+            <w:tcW w:w="1239" w:type="dxa"/>
+          </w:tcPr>
+          <w:p>
+            <w:r>
+              <w:t>Tables modifiées</w:t>
+            </w:r>
+          </w:p>
+        </w:tc>
+        <w:tc>
+          <w:tcPr>
+            <w:tcW w:w="7823" w:type="dxa"/>
+          </w:tcPr>
+          <w:p>
+            <w:r>
+              <w:t>Devoir</w:t>
+            </w:r>
+          </w:p>
+        </w:tc>
+      </w:tr>
+      <w:tr>
+        <w:tc>
+          <w:tcPr>
+            <w:tcW w:w="1239" w:type="dxa"/>
+          </w:tcPr>
+          <w:p>
+            <w:r>
+              <w:t>Description</w:t>
+            </w:r>
+          </w:p>
+        </w:tc>
+        <w:tc>
+          <w:tcPr>
+            <w:tcW w:w="7823" w:type="dxa"/>
+          </w:tcPr>
+          <w:p>
+            <w:r>
+              <w:t xml:space="preserve">Alimenter la table devoir avec la liste déjà existante </w:t>
+            </w:r>
+          </w:p>
+        </w:tc>
+      </w:tr>
+    </w:tbl>
+    <w:p/>
+    <w:p>
+      <w:pPr>
+        <w:pStyle w:val="Titre2"/>
+      </w:pPr>
+      <w:r>
+        <w:t>T023</w:t>
+      </w:r>
+    </w:p>
+    <w:tbl>
+      <w:tblPr>
+        <w:tblStyle w:val="Grilledutableau"/>
+        <w:tblW w:w="0" w:type="auto"/>
+        <w:tblLook w:val="04A0" w:firstRow="1" w:lastRow="0" w:firstColumn="1" w:lastColumn="0" w:noHBand="0" w:noVBand="1"/>
+      </w:tblPr>
+      <w:tblGrid>
+        <w:gridCol w:w="1239"/>
+        <w:gridCol w:w="7823"/>
+      </w:tblGrid>
+      <w:tr>
+        <w:tc>
+          <w:tcPr>
+            <w:tcW w:w="1239" w:type="dxa"/>
+          </w:tcPr>
+          <w:p>
+            <w:r>
+              <w:t>Ticket</w:t>
+            </w:r>
+          </w:p>
+        </w:tc>
+        <w:tc>
+          <w:tcPr>
+            <w:tcW w:w="7823" w:type="dxa"/>
+          </w:tcPr>
+          <w:p>
+            <w:r>
+              <w:t>T</w:t>
+            </w:r>
+            <w:r>
+              <w:t>023</w:t>
+            </w:r>
+          </w:p>
+        </w:tc>
+      </w:tr>
+      <w:tr>
+        <w:tc>
+          <w:tcPr>
+            <w:tcW w:w="1239" w:type="dxa"/>
+          </w:tcPr>
+          <w:p>
+            <w:r>
+              <w:t>Rubrique</w:t>
+            </w:r>
+          </w:p>
+        </w:tc>
+        <w:tc>
+          <w:tcPr>
+            <w:tcW w:w="7823" w:type="dxa"/>
+          </w:tcPr>
+          <w:p>
+            <w:r>
+              <w:t>Reprise de données</w:t>
+            </w:r>
+          </w:p>
+        </w:tc>
+      </w:tr>
+      <w:tr>
+        <w:tc>
+          <w:tcPr>
+            <w:tcW w:w="1239" w:type="dxa"/>
+          </w:tcPr>
+          <w:p>
+            <w:r>
+              <w:t>Intitulé</w:t>
+            </w:r>
+          </w:p>
+        </w:tc>
+        <w:tc>
+          <w:tcPr>
+            <w:tcW w:w="7823" w:type="dxa"/>
+          </w:tcPr>
+          <w:p>
+            <w:r>
+              <w:t xml:space="preserve">Alimentation de la table </w:t>
+            </w:r>
+            <w:r>
+              <w:t>droit</w:t>
+            </w:r>
+            <w:r>
+              <w:t xml:space="preserve"> </w:t>
+            </w:r>
+          </w:p>
+        </w:tc>
+      </w:tr>
+      <w:tr>
+        <w:tc>
+          <w:tcPr>
+            <w:tcW w:w="1239" w:type="dxa"/>
+          </w:tcPr>
+          <w:p>
+            <w:r>
+              <w:t>Tables modifiées</w:t>
+            </w:r>
+          </w:p>
+        </w:tc>
+        <w:tc>
+          <w:tcPr>
+            <w:tcW w:w="7823" w:type="dxa"/>
+          </w:tcPr>
+          <w:p>
+            <w:r>
+              <w:t>Droit</w:t>
+            </w:r>
+          </w:p>
+        </w:tc>
+      </w:tr>
+      <w:tr>
+        <w:tc>
+          <w:tcPr>
+            <w:tcW w:w="1239" w:type="dxa"/>
+          </w:tcPr>
+          <w:p>
+            <w:r>
+              <w:t>Description</w:t>
+            </w:r>
+          </w:p>
+        </w:tc>
+        <w:tc>
+          <w:tcPr>
+            <w:tcW w:w="7823" w:type="dxa"/>
+          </w:tcPr>
+          <w:p>
+            <w:r>
+              <w:t xml:space="preserve">Alimenter la table </w:t>
+            </w:r>
+            <w:r>
+              <w:t>droit</w:t>
+            </w:r>
+            <w:r>
+              <w:t xml:space="preserve"> avec la liste déjà existante </w:t>
             </w:r>
           </w:p>
         </w:tc>
@@ -1815,6 +3310,8 @@
       <w:pPr>
         <w:pStyle w:val="Titre1"/>
       </w:pPr>
+      <w:bookmarkStart w:id="0" w:name="_GoBack"/>
+      <w:bookmarkEnd w:id="0"/>
       <w:proofErr w:type="spellStart"/>
       <w:r>
         <w:t>EPICs</w:t>
@@ -2121,7 +3618,6 @@
           </w:tcPr>
           <w:p>
             <w:r>
-              <w:lastRenderedPageBreak/>
               <w:t>Famille</w:t>
             </w:r>
           </w:p>
@@ -2157,6 +3653,7 @@
         <w:pStyle w:val="Titre1"/>
       </w:pPr>
       <w:r>
+        <w:lastRenderedPageBreak/>
         <w:t>Retours</w:t>
       </w:r>
     </w:p>
@@ -3504,7 +5001,6 @@
           </w:tcPr>
           <w:p>
             <w:r>
-              <w:lastRenderedPageBreak/>
               <w:t>RG</w:t>
             </w:r>
           </w:p>
@@ -7181,7 +8677,6 @@
           </w:tcPr>
           <w:p>
             <w:r>
-              <w:lastRenderedPageBreak/>
               <w:t>Commentaires</w:t>
             </w:r>
           </w:p>
@@ -8596,7 +10091,6 @@
           </w:tcPr>
           <w:p>
             <w:r>
-              <w:lastRenderedPageBreak/>
               <w:t>Commentaires</w:t>
             </w:r>
           </w:p>
@@ -9391,7 +10885,6 @@
           </w:tcPr>
           <w:p>
             <w:r>
-              <w:lastRenderedPageBreak/>
               <w:t>Commentaires</w:t>
             </w:r>
           </w:p>
@@ -12516,7 +14009,7 @@
   <w:style w:type="paragraph" w:default="1" w:styleId="Normal">
     <w:name w:val="Normal"/>
     <w:qFormat/>
-    <w:rsid w:val="00704D9C"/>
+    <w:rsid w:val="00E15C25"/>
   </w:style>
   <w:style w:type="paragraph" w:styleId="Titre1">
     <w:name w:val="heading 1"/>
@@ -12991,7 +14484,7 @@
 </file>
 
 <file path=customXml/itemProps1.xml><?xml version="1.0" encoding="utf-8"?>
-<ds:datastoreItem xmlns:ds="http://schemas.openxmlformats.org/officeDocument/2006/customXml" ds:itemID="{4E14ECB1-D9E8-4F25-8D8A-7569862ACFA4}">
+<ds:datastoreItem xmlns:ds="http://schemas.openxmlformats.org/officeDocument/2006/customXml" ds:itemID="{0947BA1E-FA70-41C9-BF7D-1C2C8DD897CC}">
   <ds:schemaRefs>
     <ds:schemaRef ds:uri="http://schemas.openxmlformats.org/officeDocument/2006/bibliography"/>
   </ds:schemaRefs>

</xml_diff>

<commit_message>
maj backlog v 1.3.0
</commit_message>
<xml_diff>
--- a/Back log - test.docx
+++ b/Back log - test.docx
@@ -1062,7 +1062,7 @@
               <w:rPr>
                 <w:highlight w:val="green"/>
               </w:rPr>
-              <w:t xml:space="preserve">Sim &gt; Couple </w:t>
+              <w:t xml:space="preserve">Couple </w:t>
             </w:r>
             <w:proofErr w:type="spellStart"/>
             <w:r>
@@ -1100,7 +1100,13 @@
               <w:ind w:left="708"/>
             </w:pPr>
             <w:r>
-              <w:t xml:space="preserve">Liste des couples existants : </w:t>
+              <w:t>Liste des couples existants</w:t>
+            </w:r>
+            <w:r>
+              <w:t xml:space="preserve"> (non starter)</w:t>
+            </w:r>
+            <w:r>
+              <w:t xml:space="preserve"> : </w:t>
             </w:r>
           </w:p>
           <w:p>
@@ -1150,7 +1156,21 @@
               <w:ind w:left="708"/>
             </w:pPr>
             <w:r>
-              <w:t xml:space="preserve">Liste des couples créés : </w:t>
+              <w:t>Liste des couples créés </w:t>
+            </w:r>
+            <w:r>
+              <w:t xml:space="preserve">(non </w:t>
+            </w:r>
+            <w:proofErr w:type="gramStart"/>
+            <w:r>
+              <w:t xml:space="preserve">starter)  </w:t>
+            </w:r>
+            <w:r>
+              <w:t>:</w:t>
+            </w:r>
+            <w:proofErr w:type="gramEnd"/>
+            <w:r>
+              <w:t xml:space="preserve"> </w:t>
             </w:r>
           </w:p>
           <w:p>
@@ -2170,7 +2190,13 @@
             </w:r>
             <w:proofErr w:type="spellEnd"/>
             <w:r>
-              <w:t xml:space="preserve"> dont couple n’est pas vide dans la liste fiance. </w:t>
+              <w:t xml:space="preserve"> dont couple n’est pas vide dans la liste fiance</w:t>
+            </w:r>
+            <w:r>
+              <w:t xml:space="preserve"> qui n’est pas un starter</w:t>
+            </w:r>
+            <w:r>
+              <w:t xml:space="preserve">. </w:t>
             </w:r>
           </w:p>
           <w:p/>
@@ -2252,10 +2278,7 @@
           </w:tcPr>
           <w:p>
             <w:r>
-              <w:t>T</w:t>
-            </w:r>
-            <w:r>
-              <w:t>021a</w:t>
+              <w:t>T021a</w:t>
             </w:r>
           </w:p>
         </w:tc>
@@ -2356,19 +2379,7 @@
               <w:ind w:left="708"/>
             </w:pPr>
             <w:r>
-              <w:t>Libelle</w:t>
-            </w:r>
-            <w:r>
-              <w:t xml:space="preserve"> – </w:t>
-            </w:r>
-            <w:r>
-              <w:t>String</w:t>
-            </w:r>
-            <w:r>
-              <w:t xml:space="preserve"> – </w:t>
-            </w:r>
-            <w:r>
-              <w:t>Libellé de la profession</w:t>
+              <w:t>Libelle – String – Libellé de la profession</w:t>
             </w:r>
           </w:p>
           <w:p>
@@ -2447,10 +2458,7 @@
           </w:tcPr>
           <w:p>
             <w:r>
-              <w:t>T</w:t>
-            </w:r>
-            <w:r>
-              <w:t>021b</w:t>
+              <w:t>T021b</w:t>
             </w:r>
           </w:p>
         </w:tc>
@@ -2494,10 +2502,7 @@
           </w:tcPr>
           <w:p>
             <w:r>
-              <w:t>Alimentation de la table profession</w:t>
-            </w:r>
-            <w:r>
-              <w:t xml:space="preserve"> </w:t>
+              <w:t xml:space="preserve">Alimentation de la table profession </w:t>
             </w:r>
           </w:p>
         </w:tc>
@@ -2774,7 +2779,6 @@
           </w:tcPr>
           <w:p>
             <w:r>
-              <w:lastRenderedPageBreak/>
               <w:t xml:space="preserve">Ticket </w:t>
             </w:r>
           </w:p>
@@ -2829,10 +2833,7 @@
           </w:tcPr>
           <w:p>
             <w:r>
-              <w:t xml:space="preserve">Modifier l’écran – </w:t>
-            </w:r>
-            <w:r>
-              <w:t xml:space="preserve">Détail d’un </w:t>
+              <w:t xml:space="preserve">Modifier l’écran – Détail d’un </w:t>
             </w:r>
             <w:proofErr w:type="spellStart"/>
             <w:r>
@@ -2921,10 +2922,7 @@
           </w:tcPr>
           <w:p>
             <w:r>
-              <w:t>Champs</w:t>
-            </w:r>
-            <w:r>
-              <w:t xml:space="preserve"> affichés :</w:t>
+              <w:t>Champs affichés :</w:t>
             </w:r>
           </w:p>
           <w:p>
@@ -2962,13 +2960,7 @@
               <w:ind w:left="708"/>
             </w:pPr>
             <w:r>
-              <w:t>Modifier</w:t>
-            </w:r>
-            <w:r>
-              <w:t xml:space="preserve"> : </w:t>
-            </w:r>
-            <w:r>
-              <w:t xml:space="preserve">A droite de la liste déroulante profession. Permet d’enregistrer en base la modification de profession du </w:t>
+              <w:t xml:space="preserve">Modifier : A droite de la liste déroulante profession. Permet d’enregistrer en base la modification de profession du </w:t>
             </w:r>
             <w:proofErr w:type="spellStart"/>
             <w:r>
@@ -3060,10 +3052,7 @@
           </w:tcPr>
           <w:p>
             <w:r>
-              <w:t>T</w:t>
-            </w:r>
-            <w:r>
-              <w:t>022</w:t>
+              <w:t>T022</w:t>
             </w:r>
           </w:p>
         </w:tc>
@@ -3107,10 +3096,7 @@
           </w:tcPr>
           <w:p>
             <w:r>
-              <w:t>Alimentation de la table devoir</w:t>
-            </w:r>
-            <w:r>
-              <w:t xml:space="preserve"> </w:t>
+              <w:t xml:space="preserve">Alimentation de la table devoir </w:t>
             </w:r>
           </w:p>
         </w:tc>
@@ -3196,10 +3182,7 @@
           </w:tcPr>
           <w:p>
             <w:r>
-              <w:t>T</w:t>
-            </w:r>
-            <w:r>
-              <w:t>023</w:t>
+              <w:t>T023</w:t>
             </w:r>
           </w:p>
         </w:tc>
@@ -3243,43 +3226,2179 @@
           </w:tcPr>
           <w:p>
             <w:r>
-              <w:t xml:space="preserve">Alimentation de la table </w:t>
-            </w:r>
-            <w:r>
-              <w:t>droit</w:t>
-            </w:r>
+              <w:t xml:space="preserve">Alimentation de la table droit </w:t>
+            </w:r>
+          </w:p>
+        </w:tc>
+      </w:tr>
+      <w:tr>
+        <w:tc>
+          <w:tcPr>
+            <w:tcW w:w="1239" w:type="dxa"/>
+          </w:tcPr>
+          <w:p>
+            <w:r>
+              <w:t>Tables modifiées</w:t>
+            </w:r>
+          </w:p>
+        </w:tc>
+        <w:tc>
+          <w:tcPr>
+            <w:tcW w:w="7823" w:type="dxa"/>
+          </w:tcPr>
+          <w:p>
+            <w:r>
+              <w:t>Droit</w:t>
+            </w:r>
+          </w:p>
+        </w:tc>
+      </w:tr>
+      <w:tr>
+        <w:tc>
+          <w:tcPr>
+            <w:tcW w:w="1239" w:type="dxa"/>
+          </w:tcPr>
+          <w:p>
+            <w:r>
+              <w:t>Description</w:t>
+            </w:r>
+          </w:p>
+        </w:tc>
+        <w:tc>
+          <w:tcPr>
+            <w:tcW w:w="7823" w:type="dxa"/>
+          </w:tcPr>
+          <w:p>
+            <w:r>
+              <w:t xml:space="preserve">Alimenter la table droit avec la liste déjà existante </w:t>
+            </w:r>
+          </w:p>
+        </w:tc>
+      </w:tr>
+    </w:tbl>
+    <w:p/>
+    <w:p>
+      <w:pPr>
+        <w:pStyle w:val="Titre2"/>
+      </w:pPr>
+      <w:r>
+        <w:t>T024</w:t>
+      </w:r>
+    </w:p>
+    <w:tbl>
+      <w:tblPr>
+        <w:tblStyle w:val="Grilledutableau"/>
+        <w:tblW w:w="0" w:type="auto"/>
+        <w:tblLook w:val="04A0" w:firstRow="1" w:lastRow="0" w:firstColumn="1" w:lastColumn="0" w:noHBand="0" w:noVBand="1"/>
+      </w:tblPr>
+      <w:tblGrid>
+        <w:gridCol w:w="1239"/>
+        <w:gridCol w:w="7823"/>
+      </w:tblGrid>
+      <w:tr>
+        <w:tc>
+          <w:tcPr>
+            <w:tcW w:w="1239" w:type="dxa"/>
+          </w:tcPr>
+          <w:p>
+            <w:r>
+              <w:t>Ticket</w:t>
+            </w:r>
+          </w:p>
+        </w:tc>
+        <w:tc>
+          <w:tcPr>
+            <w:tcW w:w="7823" w:type="dxa"/>
+          </w:tcPr>
+          <w:p>
+            <w:r>
+              <w:t>T024a</w:t>
+            </w:r>
+          </w:p>
+        </w:tc>
+      </w:tr>
+      <w:tr>
+        <w:tc>
+          <w:tcPr>
+            <w:tcW w:w="1239" w:type="dxa"/>
+          </w:tcPr>
+          <w:p>
+            <w:r>
+              <w:t>Rubrique</w:t>
+            </w:r>
+          </w:p>
+        </w:tc>
+        <w:tc>
+          <w:tcPr>
+            <w:tcW w:w="7823" w:type="dxa"/>
+          </w:tcPr>
+          <w:p>
+            <w:r>
+              <w:t>Création objet</w:t>
+            </w:r>
+          </w:p>
+        </w:tc>
+      </w:tr>
+      <w:tr>
+        <w:tc>
+          <w:tcPr>
+            <w:tcW w:w="1239" w:type="dxa"/>
+          </w:tcPr>
+          <w:p>
+            <w:r>
+              <w:t>Intitulé</w:t>
+            </w:r>
+          </w:p>
+        </w:tc>
+        <w:tc>
+          <w:tcPr>
+            <w:tcW w:w="7823" w:type="dxa"/>
+          </w:tcPr>
+          <w:p>
+            <w:r>
+              <w:t>Créer l’objet Profession</w:t>
+            </w:r>
+          </w:p>
+        </w:tc>
+      </w:tr>
+      <w:tr>
+        <w:tc>
+          <w:tcPr>
+            <w:tcW w:w="1239" w:type="dxa"/>
+          </w:tcPr>
+          <w:p>
+            <w:r>
+              <w:t>Objet</w:t>
+            </w:r>
+          </w:p>
+          <w:p>
+            <w:r>
+              <w:t>créé</w:t>
+            </w:r>
+          </w:p>
+        </w:tc>
+        <w:tc>
+          <w:tcPr>
+            <w:tcW w:w="7823" w:type="dxa"/>
+          </w:tcPr>
+          <w:p>
+            <w:r>
+              <w:t>Profession</w:t>
+            </w:r>
+          </w:p>
+          <w:p/>
+        </w:tc>
+      </w:tr>
+      <w:tr>
+        <w:tc>
+          <w:tcPr>
+            <w:tcW w:w="1239" w:type="dxa"/>
+          </w:tcPr>
+          <w:p>
+            <w:r>
+              <w:t>Description</w:t>
+            </w:r>
+          </w:p>
+        </w:tc>
+        <w:tc>
+          <w:tcPr>
+            <w:tcW w:w="7823" w:type="dxa"/>
+          </w:tcPr>
+          <w:p>
+            <w:r>
+              <w:t>Attributs simples :</w:t>
+            </w:r>
+          </w:p>
+          <w:p>
+            <w:pPr>
+              <w:ind w:left="708"/>
+            </w:pPr>
+            <w:proofErr w:type="gramStart"/>
+            <w:r>
+              <w:t>libellé</w:t>
+            </w:r>
+            <w:proofErr w:type="gramEnd"/>
+            <w:r>
+              <w:t xml:space="preserve"> – String – Nom de la profession</w:t>
+            </w:r>
+          </w:p>
+          <w:p>
+            <w:pPr>
+              <w:ind w:left="708"/>
+            </w:pPr>
+          </w:p>
+          <w:p>
+            <w:r>
+              <w:t>Attributs complexes :</w:t>
+            </w:r>
+          </w:p>
+          <w:p>
+            <w:pPr>
+              <w:ind w:left="708"/>
+            </w:pPr>
+            <w:proofErr w:type="spellStart"/>
+            <w:proofErr w:type="gramStart"/>
+            <w:r>
+              <w:t>lClPr</w:t>
+            </w:r>
+            <w:proofErr w:type="spellEnd"/>
+            <w:proofErr w:type="gramEnd"/>
+            <w:r>
+              <w:t xml:space="preserve">– </w:t>
+            </w:r>
+            <w:proofErr w:type="spellStart"/>
+            <w:r>
+              <w:t>LiaisonClPr</w:t>
+            </w:r>
+            <w:proofErr w:type="spellEnd"/>
+            <w:r>
+              <w:t xml:space="preserve"> – 1-* - Habilitation des classes pour la profession</w:t>
+            </w:r>
+          </w:p>
+          <w:p>
+            <w:pPr>
+              <w:ind w:left="708"/>
+            </w:pPr>
+          </w:p>
+        </w:tc>
+      </w:tr>
+      <w:tr>
+        <w:tc>
+          <w:tcPr>
+            <w:tcW w:w="1239" w:type="dxa"/>
+          </w:tcPr>
+          <w:p>
+            <w:r>
+              <w:t>RG</w:t>
+            </w:r>
+          </w:p>
+        </w:tc>
+        <w:tc>
+          <w:tcPr>
+            <w:tcW w:w="7823" w:type="dxa"/>
+          </w:tcPr>
+          <w:p>
+            <w:r>
+              <w:t>--</w:t>
+            </w:r>
+          </w:p>
+        </w:tc>
+      </w:tr>
+      <w:tr>
+        <w:tc>
+          <w:tcPr>
+            <w:tcW w:w="1239" w:type="dxa"/>
+          </w:tcPr>
+          <w:p>
+            <w:r>
+              <w:lastRenderedPageBreak/>
+              <w:t>Reprise de données</w:t>
+            </w:r>
+          </w:p>
+        </w:tc>
+        <w:tc>
+          <w:tcPr>
+            <w:tcW w:w="7823" w:type="dxa"/>
+          </w:tcPr>
+          <w:p>
+            <w:r>
+              <w:t>Oui – T</w:t>
+            </w:r>
+            <w:r>
+              <w:rPr>
+                <w:highlight w:val="red"/>
+              </w:rPr>
+              <w:t>02</w:t>
+            </w:r>
+            <w:r>
+              <w:rPr>
+                <w:highlight w:val="red"/>
+              </w:rPr>
+              <w:t>4</w:t>
+            </w:r>
+            <w:r>
+              <w:rPr>
+                <w:highlight w:val="red"/>
+              </w:rPr>
+              <w:t>e</w:t>
+            </w:r>
+          </w:p>
+        </w:tc>
+      </w:tr>
+    </w:tbl>
+    <w:p/>
+    <w:tbl>
+      <w:tblPr>
+        <w:tblStyle w:val="Grilledutableau"/>
+        <w:tblW w:w="0" w:type="auto"/>
+        <w:tblLook w:val="04A0" w:firstRow="1" w:lastRow="0" w:firstColumn="1" w:lastColumn="0" w:noHBand="0" w:noVBand="1"/>
+      </w:tblPr>
+      <w:tblGrid>
+        <w:gridCol w:w="1239"/>
+        <w:gridCol w:w="7823"/>
+      </w:tblGrid>
+      <w:tr>
+        <w:tc>
+          <w:tcPr>
+            <w:tcW w:w="1239" w:type="dxa"/>
+          </w:tcPr>
+          <w:p>
+            <w:r>
+              <w:t>Ticket</w:t>
+            </w:r>
+          </w:p>
+        </w:tc>
+        <w:tc>
+          <w:tcPr>
+            <w:tcW w:w="7823" w:type="dxa"/>
+          </w:tcPr>
+          <w:p>
+            <w:r>
+              <w:t>T024b</w:t>
+            </w:r>
+          </w:p>
+        </w:tc>
+      </w:tr>
+      <w:tr>
+        <w:tc>
+          <w:tcPr>
+            <w:tcW w:w="1239" w:type="dxa"/>
+          </w:tcPr>
+          <w:p>
+            <w:r>
+              <w:t>Rubrique</w:t>
+            </w:r>
+          </w:p>
+        </w:tc>
+        <w:tc>
+          <w:tcPr>
+            <w:tcW w:w="7823" w:type="dxa"/>
+          </w:tcPr>
+          <w:p>
+            <w:r>
+              <w:t>Création objet</w:t>
+            </w:r>
+          </w:p>
+        </w:tc>
+      </w:tr>
+      <w:tr>
+        <w:tc>
+          <w:tcPr>
+            <w:tcW w:w="1239" w:type="dxa"/>
+          </w:tcPr>
+          <w:p>
+            <w:r>
+              <w:t>Intitulé</w:t>
+            </w:r>
+          </w:p>
+        </w:tc>
+        <w:tc>
+          <w:tcPr>
+            <w:tcW w:w="7823" w:type="dxa"/>
+          </w:tcPr>
+          <w:p>
+            <w:r>
+              <w:t>Créer l’objet Liaison Classe Profession</w:t>
+            </w:r>
+          </w:p>
+        </w:tc>
+      </w:tr>
+      <w:tr>
+        <w:tc>
+          <w:tcPr>
+            <w:tcW w:w="1239" w:type="dxa"/>
+          </w:tcPr>
+          <w:p>
+            <w:r>
+              <w:t>Objet</w:t>
+            </w:r>
+          </w:p>
+          <w:p>
+            <w:r>
+              <w:t>créé</w:t>
+            </w:r>
+          </w:p>
+        </w:tc>
+        <w:tc>
+          <w:tcPr>
+            <w:tcW w:w="7823" w:type="dxa"/>
+          </w:tcPr>
+          <w:p>
+            <w:proofErr w:type="spellStart"/>
+            <w:r>
+              <w:t>LiaisonClPr</w:t>
+            </w:r>
+            <w:proofErr w:type="spellEnd"/>
+          </w:p>
+        </w:tc>
+      </w:tr>
+      <w:tr>
+        <w:tc>
+          <w:tcPr>
+            <w:tcW w:w="1239" w:type="dxa"/>
+          </w:tcPr>
+          <w:p>
+            <w:r>
+              <w:t>Description</w:t>
+            </w:r>
+          </w:p>
+        </w:tc>
+        <w:tc>
+          <w:tcPr>
+            <w:tcW w:w="7823" w:type="dxa"/>
+          </w:tcPr>
+          <w:p>
+            <w:r>
+              <w:t>Attributs complexes :</w:t>
+            </w:r>
+          </w:p>
+          <w:p>
+            <w:pPr>
+              <w:ind w:left="708"/>
+            </w:pPr>
+            <w:proofErr w:type="gramStart"/>
+            <w:r>
+              <w:t>profession</w:t>
+            </w:r>
+            <w:proofErr w:type="gramEnd"/>
+            <w:r>
+              <w:t xml:space="preserve"> – Profession – *-1 –  Profession de l’habilitation</w:t>
+            </w:r>
+          </w:p>
+          <w:p>
+            <w:pPr>
+              <w:ind w:left="708"/>
+            </w:pPr>
+            <w:proofErr w:type="gramStart"/>
+            <w:r>
+              <w:t>classe</w:t>
+            </w:r>
+            <w:proofErr w:type="gramEnd"/>
+            <w:r>
+              <w:t xml:space="preserve"> – Classe - </w:t>
+            </w:r>
+            <w:r>
+              <w:t>*-1 – Classe habilitée</w:t>
+            </w:r>
+            <w:r>
+              <w:t xml:space="preserve"> – </w:t>
+            </w:r>
+            <w:r>
+              <w:rPr>
+                <w:highlight w:val="yellow"/>
+              </w:rPr>
+              <w:t>RG 24_1</w:t>
+            </w:r>
+          </w:p>
+          <w:p>
+            <w:pPr>
+              <w:ind w:left="708"/>
+            </w:pPr>
+          </w:p>
+        </w:tc>
+      </w:tr>
+      <w:tr>
+        <w:tc>
+          <w:tcPr>
+            <w:tcW w:w="1239" w:type="dxa"/>
+          </w:tcPr>
+          <w:p>
+            <w:r>
+              <w:t>RG</w:t>
+            </w:r>
+          </w:p>
+        </w:tc>
+        <w:tc>
+          <w:tcPr>
+            <w:tcW w:w="7823" w:type="dxa"/>
+          </w:tcPr>
+          <w:p>
+            <w:r>
+              <w:t xml:space="preserve">RG </w:t>
+            </w:r>
+            <w:r>
+              <w:rPr>
+                <w:highlight w:val="yellow"/>
+              </w:rPr>
+              <w:t>24_1</w:t>
+            </w:r>
+            <w:r>
+              <w:t xml:space="preserve"> : </w:t>
+            </w:r>
+            <w:r>
+              <w:t>Une classe habilitée pour une profession possède une liaison dans la table, si il n’y a pas de ligne entre la classe et la profession, alors la classe n’est pas habilitée pour la profession</w:t>
+            </w:r>
+          </w:p>
+        </w:tc>
+      </w:tr>
+      <w:tr>
+        <w:tc>
+          <w:tcPr>
+            <w:tcW w:w="1239" w:type="dxa"/>
+          </w:tcPr>
+          <w:p>
+            <w:r>
+              <w:t>Reprise de données</w:t>
+            </w:r>
+          </w:p>
+        </w:tc>
+        <w:tc>
+          <w:tcPr>
+            <w:tcW w:w="7823" w:type="dxa"/>
+          </w:tcPr>
+          <w:p>
+            <w:r>
+              <w:t>Non</w:t>
+            </w:r>
+          </w:p>
+        </w:tc>
+      </w:tr>
+    </w:tbl>
+    <w:p/>
+    <w:tbl>
+      <w:tblPr>
+        <w:tblStyle w:val="Grilledutableau"/>
+        <w:tblW w:w="0" w:type="auto"/>
+        <w:tblLook w:val="04A0" w:firstRow="1" w:lastRow="0" w:firstColumn="1" w:lastColumn="0" w:noHBand="0" w:noVBand="1"/>
+      </w:tblPr>
+      <w:tblGrid>
+        <w:gridCol w:w="1239"/>
+        <w:gridCol w:w="7823"/>
+      </w:tblGrid>
+      <w:tr>
+        <w:tc>
+          <w:tcPr>
+            <w:tcW w:w="1239" w:type="dxa"/>
+          </w:tcPr>
+          <w:p>
+            <w:r>
+              <w:t>Ticket</w:t>
+            </w:r>
+          </w:p>
+        </w:tc>
+        <w:tc>
+          <w:tcPr>
+            <w:tcW w:w="7823" w:type="dxa"/>
+          </w:tcPr>
+          <w:p>
+            <w:r>
+              <w:t>T024c</w:t>
+            </w:r>
+          </w:p>
+        </w:tc>
+      </w:tr>
+      <w:tr>
+        <w:tc>
+          <w:tcPr>
+            <w:tcW w:w="1239" w:type="dxa"/>
+          </w:tcPr>
+          <w:p>
+            <w:r>
+              <w:t>Rubrique</w:t>
+            </w:r>
+          </w:p>
+        </w:tc>
+        <w:tc>
+          <w:tcPr>
+            <w:tcW w:w="7823" w:type="dxa"/>
+          </w:tcPr>
+          <w:p>
+            <w:r>
+              <w:t>Modification objet</w:t>
+            </w:r>
+          </w:p>
+        </w:tc>
+      </w:tr>
+      <w:tr>
+        <w:tc>
+          <w:tcPr>
+            <w:tcW w:w="1239" w:type="dxa"/>
+          </w:tcPr>
+          <w:p>
+            <w:r>
+              <w:t>Intitulé</w:t>
+            </w:r>
+          </w:p>
+        </w:tc>
+        <w:tc>
+          <w:tcPr>
+            <w:tcW w:w="7823" w:type="dxa"/>
+          </w:tcPr>
+          <w:p>
+            <w:r>
+              <w:t>Modifier l’objet Classe</w:t>
+            </w:r>
+          </w:p>
+        </w:tc>
+      </w:tr>
+      <w:tr>
+        <w:tc>
+          <w:tcPr>
+            <w:tcW w:w="1239" w:type="dxa"/>
+          </w:tcPr>
+          <w:p>
+            <w:r>
+              <w:t>Objet</w:t>
+            </w:r>
+          </w:p>
+          <w:p>
+            <w:r>
+              <w:t>modifié</w:t>
+            </w:r>
+          </w:p>
+        </w:tc>
+        <w:tc>
+          <w:tcPr>
+            <w:tcW w:w="7823" w:type="dxa"/>
+          </w:tcPr>
+          <w:p>
+            <w:r>
+              <w:t>Classe</w:t>
+            </w:r>
+          </w:p>
+        </w:tc>
+      </w:tr>
+      <w:tr>
+        <w:tc>
+          <w:tcPr>
+            <w:tcW w:w="1239" w:type="dxa"/>
+          </w:tcPr>
+          <w:p>
+            <w:r>
+              <w:t>Description</w:t>
+            </w:r>
+          </w:p>
+        </w:tc>
+        <w:tc>
+          <w:tcPr>
+            <w:tcW w:w="7823" w:type="dxa"/>
+          </w:tcPr>
+          <w:p>
+            <w:r>
+              <w:t>Attributs complexes :</w:t>
+            </w:r>
+          </w:p>
+          <w:p>
+            <w:pPr>
+              <w:ind w:left="708"/>
+            </w:pPr>
+            <w:proofErr w:type="spellStart"/>
+            <w:proofErr w:type="gramStart"/>
+            <w:r>
+              <w:t>lClPr</w:t>
+            </w:r>
+            <w:proofErr w:type="spellEnd"/>
+            <w:proofErr w:type="gramEnd"/>
+            <w:r>
+              <w:t xml:space="preserve"> – </w:t>
+            </w:r>
+            <w:proofErr w:type="spellStart"/>
+            <w:r>
+              <w:t>LiaisonClPr</w:t>
+            </w:r>
+            <w:proofErr w:type="spellEnd"/>
+            <w:r>
+              <w:t xml:space="preserve"> – 1-* – Habilitation d’une classe pour une profession</w:t>
+            </w:r>
+          </w:p>
+          <w:p>
+            <w:pPr>
+              <w:ind w:left="708"/>
+            </w:pPr>
+          </w:p>
+        </w:tc>
+      </w:tr>
+      <w:tr>
+        <w:tc>
+          <w:tcPr>
+            <w:tcW w:w="1239" w:type="dxa"/>
+          </w:tcPr>
+          <w:p>
+            <w:r>
+              <w:t>RG</w:t>
+            </w:r>
+          </w:p>
+        </w:tc>
+        <w:tc>
+          <w:tcPr>
+            <w:tcW w:w="7823" w:type="dxa"/>
+          </w:tcPr>
+          <w:p>
+            <w:r>
+              <w:t>--</w:t>
+            </w:r>
+          </w:p>
+        </w:tc>
+      </w:tr>
+      <w:tr>
+        <w:tc>
+          <w:tcPr>
+            <w:tcW w:w="1239" w:type="dxa"/>
+          </w:tcPr>
+          <w:p>
+            <w:r>
+              <w:t>Reprise de données</w:t>
+            </w:r>
+          </w:p>
+        </w:tc>
+        <w:tc>
+          <w:tcPr>
+            <w:tcW w:w="7823" w:type="dxa"/>
+          </w:tcPr>
+          <w:p>
+            <w:r>
+              <w:t>Non</w:t>
+            </w:r>
+          </w:p>
+        </w:tc>
+      </w:tr>
+    </w:tbl>
+    <w:p/>
+    <w:tbl>
+      <w:tblPr>
+        <w:tblStyle w:val="Grilledutableau"/>
+        <w:tblW w:w="0" w:type="auto"/>
+        <w:tblLook w:val="04A0" w:firstRow="1" w:lastRow="0" w:firstColumn="1" w:lastColumn="0" w:noHBand="0" w:noVBand="1"/>
+      </w:tblPr>
+      <w:tblGrid>
+        <w:gridCol w:w="1239"/>
+        <w:gridCol w:w="7823"/>
+      </w:tblGrid>
+      <w:tr>
+        <w:tc>
+          <w:tcPr>
+            <w:tcW w:w="1239" w:type="dxa"/>
+          </w:tcPr>
+          <w:p>
+            <w:r>
+              <w:t>Ticket</w:t>
+            </w:r>
+          </w:p>
+        </w:tc>
+        <w:tc>
+          <w:tcPr>
+            <w:tcW w:w="7823" w:type="dxa"/>
+          </w:tcPr>
+          <w:p>
+            <w:r>
+              <w:t>T024d</w:t>
+            </w:r>
+          </w:p>
+        </w:tc>
+      </w:tr>
+      <w:tr>
+        <w:tc>
+          <w:tcPr>
+            <w:tcW w:w="1239" w:type="dxa"/>
+          </w:tcPr>
+          <w:p>
+            <w:r>
+              <w:t>Rubrique</w:t>
+            </w:r>
+          </w:p>
+        </w:tc>
+        <w:tc>
+          <w:tcPr>
+            <w:tcW w:w="7823" w:type="dxa"/>
+          </w:tcPr>
+          <w:p>
+            <w:r>
+              <w:t>Modification objet</w:t>
+            </w:r>
+          </w:p>
+        </w:tc>
+      </w:tr>
+      <w:tr>
+        <w:tc>
+          <w:tcPr>
+            <w:tcW w:w="1239" w:type="dxa"/>
+          </w:tcPr>
+          <w:p>
+            <w:r>
+              <w:t>Intitulé</w:t>
+            </w:r>
+          </w:p>
+        </w:tc>
+        <w:tc>
+          <w:tcPr>
+            <w:tcW w:w="7823" w:type="dxa"/>
+          </w:tcPr>
+          <w:p>
+            <w:r>
+              <w:t>Modifier l’objet Sim</w:t>
+            </w:r>
+          </w:p>
+        </w:tc>
+      </w:tr>
+      <w:tr>
+        <w:tc>
+          <w:tcPr>
+            <w:tcW w:w="1239" w:type="dxa"/>
+          </w:tcPr>
+          <w:p>
+            <w:r>
+              <w:t>Objet</w:t>
+            </w:r>
+          </w:p>
+          <w:p>
+            <w:r>
+              <w:t>modifié</w:t>
+            </w:r>
+          </w:p>
+        </w:tc>
+        <w:tc>
+          <w:tcPr>
+            <w:tcW w:w="7823" w:type="dxa"/>
+          </w:tcPr>
+          <w:p>
+            <w:r>
+              <w:t>Sim</w:t>
+            </w:r>
+          </w:p>
+        </w:tc>
+      </w:tr>
+      <w:tr>
+        <w:tc>
+          <w:tcPr>
+            <w:tcW w:w="1239" w:type="dxa"/>
+          </w:tcPr>
+          <w:p>
+            <w:r>
+              <w:t>Description</w:t>
+            </w:r>
+          </w:p>
+        </w:tc>
+        <w:tc>
+          <w:tcPr>
+            <w:tcW w:w="7823" w:type="dxa"/>
+          </w:tcPr>
+          <w:p>
+            <w:r>
+              <w:t>Attributs complexes :</w:t>
+            </w:r>
+          </w:p>
+          <w:p>
+            <w:pPr>
+              <w:ind w:left="708"/>
+            </w:pPr>
+            <w:proofErr w:type="gramStart"/>
+            <w:r>
+              <w:t>profession</w:t>
+            </w:r>
+            <w:proofErr w:type="gramEnd"/>
+            <w:r>
+              <w:t xml:space="preserve"> – </w:t>
+            </w:r>
+            <w:r>
+              <w:t>Profession</w:t>
+            </w:r>
+            <w:r>
+              <w:t xml:space="preserve"> – </w:t>
+            </w:r>
+            <w:r>
+              <w:t>*-1</w:t>
+            </w:r>
+            <w:r>
+              <w:t xml:space="preserve"> – </w:t>
+            </w:r>
+            <w:r>
+              <w:t xml:space="preserve">profession exercée par le </w:t>
+            </w:r>
+            <w:proofErr w:type="spellStart"/>
+            <w:r>
+              <w:t>s</w:t>
+            </w:r>
+            <w:r>
+              <w:t>im</w:t>
+            </w:r>
+            <w:proofErr w:type="spellEnd"/>
+            <w:r>
+              <w:t xml:space="preserve"> – </w:t>
+            </w:r>
+            <w:r>
+              <w:rPr>
+                <w:highlight w:val="yellow"/>
+              </w:rPr>
+              <w:t>RG 24-2</w:t>
+            </w:r>
+          </w:p>
+          <w:p>
+            <w:pPr>
+              <w:ind w:left="708"/>
+            </w:pPr>
+          </w:p>
+        </w:tc>
+      </w:tr>
+      <w:tr>
+        <w:tc>
+          <w:tcPr>
+            <w:tcW w:w="1239" w:type="dxa"/>
+          </w:tcPr>
+          <w:p>
+            <w:r>
+              <w:t>RG</w:t>
+            </w:r>
+          </w:p>
+        </w:tc>
+        <w:tc>
+          <w:tcPr>
+            <w:tcW w:w="7823" w:type="dxa"/>
+          </w:tcPr>
+          <w:p>
+            <w:r>
+              <w:rPr>
+                <w:highlight w:val="yellow"/>
+              </w:rPr>
+              <w:t>RG 24_2</w:t>
+            </w:r>
+            <w:r>
+              <w:t xml:space="preserve"> : </w:t>
+            </w:r>
+            <w:r>
+              <w:t xml:space="preserve">Si vide – </w:t>
+            </w:r>
+            <w:proofErr w:type="spellStart"/>
+            <w:r>
+              <w:t>sim</w:t>
+            </w:r>
+            <w:proofErr w:type="spellEnd"/>
+            <w:r>
+              <w:t xml:space="preserve"> au chômage. Pour les étudiants et les retraités, une profession spéciale existe dans la liste </w:t>
+            </w:r>
+          </w:p>
+        </w:tc>
+      </w:tr>
+      <w:tr>
+        <w:tc>
+          <w:tcPr>
+            <w:tcW w:w="1239" w:type="dxa"/>
+          </w:tcPr>
+          <w:p>
+            <w:r>
+              <w:t>Reprise de données</w:t>
+            </w:r>
+          </w:p>
+        </w:tc>
+        <w:tc>
+          <w:tcPr>
+            <w:tcW w:w="7823" w:type="dxa"/>
+          </w:tcPr>
+          <w:p>
+            <w:r>
+              <w:t>Non</w:t>
+            </w:r>
+          </w:p>
+        </w:tc>
+      </w:tr>
+    </w:tbl>
+    <w:p/>
+    <w:tbl>
+      <w:tblPr>
+        <w:tblStyle w:val="Grilledutableau"/>
+        <w:tblW w:w="0" w:type="auto"/>
+        <w:tblLook w:val="04A0" w:firstRow="1" w:lastRow="0" w:firstColumn="1" w:lastColumn="0" w:noHBand="0" w:noVBand="1"/>
+      </w:tblPr>
+      <w:tblGrid>
+        <w:gridCol w:w="1239"/>
+        <w:gridCol w:w="7823"/>
+      </w:tblGrid>
+      <w:tr>
+        <w:tc>
+          <w:tcPr>
+            <w:tcW w:w="1239" w:type="dxa"/>
+          </w:tcPr>
+          <w:p>
+            <w:r>
+              <w:t>Ticket</w:t>
+            </w:r>
+          </w:p>
+        </w:tc>
+        <w:tc>
+          <w:tcPr>
+            <w:tcW w:w="7823" w:type="dxa"/>
+          </w:tcPr>
+          <w:p>
+            <w:r>
+              <w:t>T024e</w:t>
+            </w:r>
+          </w:p>
+        </w:tc>
+      </w:tr>
+      <w:tr>
+        <w:tc>
+          <w:tcPr>
+            <w:tcW w:w="1239" w:type="dxa"/>
+          </w:tcPr>
+          <w:p>
+            <w:r>
+              <w:t>Rubrique</w:t>
+            </w:r>
+          </w:p>
+        </w:tc>
+        <w:tc>
+          <w:tcPr>
+            <w:tcW w:w="7823" w:type="dxa"/>
+          </w:tcPr>
+          <w:p>
+            <w:r>
+              <w:t>Reprise de données</w:t>
+            </w:r>
+          </w:p>
+        </w:tc>
+      </w:tr>
+      <w:tr>
+        <w:tc>
+          <w:tcPr>
+            <w:tcW w:w="1239" w:type="dxa"/>
+          </w:tcPr>
+          <w:p>
+            <w:r>
+              <w:t>Intitulé</w:t>
+            </w:r>
+          </w:p>
+        </w:tc>
+        <w:tc>
+          <w:tcPr>
+            <w:tcW w:w="7823" w:type="dxa"/>
+          </w:tcPr>
+          <w:p>
+            <w:r>
+              <w:t xml:space="preserve">Alimentation de la table profession </w:t>
+            </w:r>
+          </w:p>
+        </w:tc>
+      </w:tr>
+      <w:tr>
+        <w:tc>
+          <w:tcPr>
+            <w:tcW w:w="1239" w:type="dxa"/>
+          </w:tcPr>
+          <w:p>
+            <w:r>
+              <w:t>Tables modifiées</w:t>
+            </w:r>
+          </w:p>
+        </w:tc>
+        <w:tc>
+          <w:tcPr>
+            <w:tcW w:w="7823" w:type="dxa"/>
+          </w:tcPr>
+          <w:p>
+            <w:r>
+              <w:t>Profession</w:t>
+            </w:r>
+          </w:p>
+        </w:tc>
+      </w:tr>
+      <w:tr>
+        <w:tc>
+          <w:tcPr>
+            <w:tcW w:w="1239" w:type="dxa"/>
+          </w:tcPr>
+          <w:p>
+            <w:r>
+              <w:lastRenderedPageBreak/>
+              <w:t>Description</w:t>
+            </w:r>
+          </w:p>
+        </w:tc>
+        <w:tc>
+          <w:tcPr>
+            <w:tcW w:w="7823" w:type="dxa"/>
+          </w:tcPr>
+          <w:p>
+            <w:r>
+              <w:t>Alimenter la table profession avec la liste déjà existante</w:t>
+            </w:r>
+          </w:p>
+        </w:tc>
+      </w:tr>
+    </w:tbl>
+    <w:p/>
+    <w:tbl>
+      <w:tblPr>
+        <w:tblStyle w:val="Grilledutableau"/>
+        <w:tblW w:w="0" w:type="auto"/>
+        <w:tblLook w:val="04A0" w:firstRow="1" w:lastRow="0" w:firstColumn="1" w:lastColumn="0" w:noHBand="0" w:noVBand="1"/>
+      </w:tblPr>
+      <w:tblGrid>
+        <w:gridCol w:w="1528"/>
+        <w:gridCol w:w="7534"/>
+      </w:tblGrid>
+      <w:tr>
+        <w:tc>
+          <w:tcPr>
+            <w:tcW w:w="1528" w:type="dxa"/>
+          </w:tcPr>
+          <w:p>
+            <w:r>
+              <w:t xml:space="preserve">Ticket </w:t>
+            </w:r>
+          </w:p>
+        </w:tc>
+        <w:tc>
+          <w:tcPr>
+            <w:tcW w:w="7534" w:type="dxa"/>
+          </w:tcPr>
+          <w:p>
+            <w:r>
+              <w:t>T024f</w:t>
+            </w:r>
+          </w:p>
+        </w:tc>
+      </w:tr>
+      <w:tr>
+        <w:tc>
+          <w:tcPr>
+            <w:tcW w:w="1528" w:type="dxa"/>
+          </w:tcPr>
+          <w:p>
+            <w:r>
+              <w:t>Rubrique</w:t>
+            </w:r>
+          </w:p>
+        </w:tc>
+        <w:tc>
+          <w:tcPr>
+            <w:tcW w:w="7534" w:type="dxa"/>
+          </w:tcPr>
+          <w:p>
+            <w:r>
+              <w:t xml:space="preserve">Modification écran </w:t>
+            </w:r>
+          </w:p>
+        </w:tc>
+      </w:tr>
+      <w:tr>
+        <w:tc>
+          <w:tcPr>
+            <w:tcW w:w="1528" w:type="dxa"/>
+          </w:tcPr>
+          <w:p>
+            <w:r>
+              <w:t>Intitulé</w:t>
+            </w:r>
+          </w:p>
+        </w:tc>
+        <w:tc>
+          <w:tcPr>
+            <w:tcW w:w="7534" w:type="dxa"/>
+          </w:tcPr>
+          <w:p>
+            <w:r>
+              <w:t>Modifier l’écran – Détail classe</w:t>
+            </w:r>
+          </w:p>
+        </w:tc>
+      </w:tr>
+      <w:tr>
+        <w:tc>
+          <w:tcPr>
+            <w:tcW w:w="1528" w:type="dxa"/>
+          </w:tcPr>
+          <w:p>
+            <w:r>
+              <w:t>Objets utilisés</w:t>
+            </w:r>
+          </w:p>
+        </w:tc>
+        <w:tc>
+          <w:tcPr>
+            <w:tcW w:w="7534" w:type="dxa"/>
+          </w:tcPr>
+          <w:p>
+            <w:r>
+              <w:t xml:space="preserve">Classe – </w:t>
+            </w:r>
+            <w:proofErr w:type="spellStart"/>
+            <w:r>
+              <w:t>LiaisonClPr</w:t>
+            </w:r>
+            <w:proofErr w:type="spellEnd"/>
+          </w:p>
+        </w:tc>
+      </w:tr>
+      <w:tr>
+        <w:tc>
+          <w:tcPr>
+            <w:tcW w:w="1528" w:type="dxa"/>
+          </w:tcPr>
+          <w:p>
+            <w:r>
+              <w:t>Accès</w:t>
+            </w:r>
+          </w:p>
+        </w:tc>
+        <w:tc>
+          <w:tcPr>
+            <w:tcW w:w="7534" w:type="dxa"/>
+          </w:tcPr>
+          <w:p>
+            <w:r>
+              <w:t>Accès depuis :</w:t>
+            </w:r>
+          </w:p>
+          <w:p>
+            <w:pPr>
+              <w:pStyle w:val="Paragraphedeliste"/>
+              <w:numPr>
+                <w:ilvl w:val="0"/>
+                <w:numId w:val="1"/>
+              </w:numPr>
+            </w:pPr>
+            <w:r>
+              <w:t>Aucun changement</w:t>
+            </w:r>
+          </w:p>
+        </w:tc>
+      </w:tr>
+      <w:tr>
+        <w:tc>
+          <w:tcPr>
+            <w:tcW w:w="1528" w:type="dxa"/>
+          </w:tcPr>
+          <w:p>
+            <w:r>
+              <w:t>Description de la modification</w:t>
+            </w:r>
+          </w:p>
+        </w:tc>
+        <w:tc>
+          <w:tcPr>
+            <w:tcW w:w="7534" w:type="dxa"/>
+          </w:tcPr>
+          <w:p>
+            <w:r>
+              <w:t>Informations affichées :</w:t>
+            </w:r>
+          </w:p>
+          <w:p>
+            <w:pPr>
+              <w:ind w:left="708"/>
+            </w:pPr>
+            <w:r>
+              <w:t xml:space="preserve">Profession (ajouté) </w:t>
+            </w:r>
+          </w:p>
+          <w:p>
+            <w:pPr>
+              <w:ind w:left="1416"/>
+            </w:pPr>
+            <w:r>
+              <w:t>Libellé (ajouté) – tableau contenant la liste des profession</w:t>
+            </w:r>
+            <w:r>
+              <w:t>s</w:t>
+            </w:r>
+            <w:r>
+              <w:t xml:space="preserve"> auxquelles la classe est habilitée</w:t>
+            </w:r>
+          </w:p>
+          <w:p>
+            <w:pPr>
+              <w:ind w:left="1416"/>
+            </w:pPr>
+          </w:p>
+          <w:p>
+            <w:r>
+              <w:t>Champs affichés :</w:t>
+            </w:r>
+          </w:p>
+          <w:p>
+            <w:pPr>
+              <w:ind w:left="708"/>
+            </w:pPr>
+            <w:r>
+              <w:t>Profession</w:t>
+            </w:r>
+          </w:p>
+          <w:p>
+            <w:pPr>
+              <w:ind w:left="1416"/>
+            </w:pPr>
+            <w:r>
+              <w:t>Libellé – liste déroulante – sélection d’une nouvelle profession autorisée p</w:t>
+            </w:r>
+            <w:r>
+              <w:t xml:space="preserve">our la classe en cours – </w:t>
+            </w:r>
+            <w:r>
+              <w:rPr>
+                <w:highlight w:val="yellow"/>
+              </w:rPr>
+              <w:t>RG 20_3</w:t>
+            </w:r>
+          </w:p>
+          <w:p/>
+          <w:p>
+            <w:r>
+              <w:t xml:space="preserve">Actions : </w:t>
+            </w:r>
+          </w:p>
+          <w:p>
+            <w:pPr>
+              <w:ind w:left="708"/>
+            </w:pPr>
+            <w:r>
+              <w:t>Autoriser</w:t>
+            </w:r>
+            <w:r>
+              <w:t xml:space="preserve"> : </w:t>
+            </w:r>
+            <w:r>
+              <w:t xml:space="preserve">A droite de la liste déroulante profession, habilite la classe actuelle à la profession sélectionnée et recharge la </w:t>
+            </w:r>
+            <w:r>
+              <w:t xml:space="preserve">liste des professions -  </w:t>
+            </w:r>
+            <w:r>
+              <w:rPr>
+                <w:highlight w:val="yellow"/>
+              </w:rPr>
+              <w:t>RG 20_4</w:t>
+            </w:r>
+          </w:p>
+          <w:p/>
+          <w:p>
+            <w:pPr>
+              <w:ind w:left="708"/>
+            </w:pPr>
+          </w:p>
+        </w:tc>
+      </w:tr>
+      <w:tr>
+        <w:tc>
+          <w:tcPr>
+            <w:tcW w:w="1528" w:type="dxa"/>
+          </w:tcPr>
+          <w:p>
+            <w:r>
+              <w:t>RG</w:t>
+            </w:r>
+          </w:p>
+        </w:tc>
+        <w:tc>
+          <w:tcPr>
+            <w:tcW w:w="7534" w:type="dxa"/>
+          </w:tcPr>
+          <w:p>
+            <w:r>
+              <w:rPr>
+                <w:highlight w:val="yellow"/>
+              </w:rPr>
+              <w:t>RG 20_</w:t>
+            </w:r>
+            <w:r>
+              <w:rPr>
+                <w:highlight w:val="yellow"/>
+              </w:rPr>
+              <w:t>3</w:t>
+            </w:r>
+            <w:r>
+              <w:t xml:space="preserve"> : </w:t>
+            </w:r>
+            <w:r>
+              <w:t>La liste rassemble les professions pour lesquelles la classe actuelle n’est pas habilitée.</w:t>
+            </w:r>
+          </w:p>
+          <w:p>
+            <w:r>
+              <w:rPr>
+                <w:highlight w:val="yellow"/>
+              </w:rPr>
+              <w:t xml:space="preserve">RG </w:t>
+            </w:r>
+            <w:r>
+              <w:rPr>
+                <w:highlight w:val="yellow"/>
+              </w:rPr>
+              <w:t>20_4</w:t>
+            </w:r>
+            <w:r>
+              <w:t xml:space="preserve"> : Ajoute une liaison </w:t>
+            </w:r>
+            <w:proofErr w:type="spellStart"/>
+            <w:r>
+              <w:t>classe_profession</w:t>
+            </w:r>
+            <w:proofErr w:type="spellEnd"/>
+            <w:r>
+              <w:t xml:space="preserve"> avec la classe actuelle et la profession sélectionnée </w:t>
+            </w:r>
+            <w:r>
+              <w:t>puis rech</w:t>
+            </w:r>
+            <w:r>
+              <w:t>a</w:t>
+            </w:r>
+            <w:r>
+              <w:t>r</w:t>
+            </w:r>
+            <w:r>
+              <w:t>g</w:t>
+            </w:r>
+            <w:r>
+              <w:t>e la liste des professions autorisées</w:t>
+            </w:r>
+          </w:p>
+        </w:tc>
+      </w:tr>
+      <w:tr>
+        <w:tc>
+          <w:tcPr>
+            <w:tcW w:w="1528" w:type="dxa"/>
+          </w:tcPr>
+          <w:p>
+            <w:r>
+              <w:t>Commentaires</w:t>
+            </w:r>
+          </w:p>
+        </w:tc>
+        <w:tc>
+          <w:tcPr>
+            <w:tcW w:w="7534" w:type="dxa"/>
+          </w:tcPr>
+          <w:p>
+            <w:r>
+              <w:t>-</w:t>
+            </w:r>
+          </w:p>
+        </w:tc>
+      </w:tr>
+    </w:tbl>
+    <w:p/>
+    <w:tbl>
+      <w:tblPr>
+        <w:tblStyle w:val="Grilledutableau"/>
+        <w:tblW w:w="0" w:type="auto"/>
+        <w:tblLook w:val="04A0" w:firstRow="1" w:lastRow="0" w:firstColumn="1" w:lastColumn="0" w:noHBand="0" w:noVBand="1"/>
+      </w:tblPr>
+      <w:tblGrid>
+        <w:gridCol w:w="1528"/>
+        <w:gridCol w:w="7534"/>
+      </w:tblGrid>
+      <w:tr>
+        <w:tc>
+          <w:tcPr>
+            <w:tcW w:w="1528" w:type="dxa"/>
+          </w:tcPr>
+          <w:p>
+            <w:r>
+              <w:t xml:space="preserve">Ticket </w:t>
+            </w:r>
+          </w:p>
+        </w:tc>
+        <w:tc>
+          <w:tcPr>
+            <w:tcW w:w="7534" w:type="dxa"/>
+          </w:tcPr>
+          <w:p>
+            <w:r>
+              <w:t>T024g</w:t>
+            </w:r>
+          </w:p>
+        </w:tc>
+      </w:tr>
+      <w:tr>
+        <w:tc>
+          <w:tcPr>
+            <w:tcW w:w="1528" w:type="dxa"/>
+          </w:tcPr>
+          <w:p>
+            <w:r>
+              <w:t>Rubrique</w:t>
+            </w:r>
+          </w:p>
+        </w:tc>
+        <w:tc>
+          <w:tcPr>
+            <w:tcW w:w="7534" w:type="dxa"/>
+          </w:tcPr>
+          <w:p>
+            <w:r>
+              <w:t xml:space="preserve">Modification écran </w:t>
+            </w:r>
+          </w:p>
+        </w:tc>
+      </w:tr>
+      <w:tr>
+        <w:tc>
+          <w:tcPr>
+            <w:tcW w:w="1528" w:type="dxa"/>
+          </w:tcPr>
+          <w:p>
+            <w:r>
+              <w:t>Intitulé</w:t>
+            </w:r>
+          </w:p>
+        </w:tc>
+        <w:tc>
+          <w:tcPr>
+            <w:tcW w:w="7534" w:type="dxa"/>
+          </w:tcPr>
+          <w:p>
+            <w:r>
+              <w:t xml:space="preserve">Modifier l’écran – </w:t>
+            </w:r>
+            <w:r>
+              <w:t>Détail Sim</w:t>
+            </w:r>
+          </w:p>
+        </w:tc>
+      </w:tr>
+      <w:tr>
+        <w:tc>
+          <w:tcPr>
+            <w:tcW w:w="1528" w:type="dxa"/>
+          </w:tcPr>
+          <w:p>
+            <w:r>
+              <w:t>Objets utilisés</w:t>
+            </w:r>
+          </w:p>
+        </w:tc>
+        <w:tc>
+          <w:tcPr>
+            <w:tcW w:w="7534" w:type="dxa"/>
+          </w:tcPr>
+          <w:p>
+            <w:r>
+              <w:t>Sim – Profession</w:t>
+            </w:r>
+          </w:p>
+        </w:tc>
+      </w:tr>
+      <w:tr>
+        <w:tc>
+          <w:tcPr>
+            <w:tcW w:w="1528" w:type="dxa"/>
+          </w:tcPr>
+          <w:p>
+            <w:r>
+              <w:t>Accès</w:t>
+            </w:r>
+          </w:p>
+        </w:tc>
+        <w:tc>
+          <w:tcPr>
+            <w:tcW w:w="7534" w:type="dxa"/>
+          </w:tcPr>
+          <w:p>
+            <w:r>
+              <w:t>Accès depuis :</w:t>
+            </w:r>
+          </w:p>
+          <w:p>
+            <w:pPr>
+              <w:pStyle w:val="Paragraphedeliste"/>
+              <w:numPr>
+                <w:ilvl w:val="0"/>
+                <w:numId w:val="1"/>
+              </w:numPr>
+            </w:pPr>
+            <w:r>
+              <w:t>Aucun changement</w:t>
+            </w:r>
+          </w:p>
+        </w:tc>
+      </w:tr>
+      <w:tr>
+        <w:tc>
+          <w:tcPr>
+            <w:tcW w:w="1528" w:type="dxa"/>
+          </w:tcPr>
+          <w:p>
+            <w:r>
+              <w:t>Description de la modification</w:t>
+            </w:r>
+          </w:p>
+        </w:tc>
+        <w:tc>
+          <w:tcPr>
+            <w:tcW w:w="7534" w:type="dxa"/>
+          </w:tcPr>
+          <w:p>
+            <w:r>
+              <w:t>Champs affichés :</w:t>
+            </w:r>
+          </w:p>
+          <w:p>
+            <w:pPr>
+              <w:ind w:left="708"/>
+            </w:pPr>
+            <w:r>
+              <w:t>Sim</w:t>
+            </w:r>
+          </w:p>
+          <w:p>
+            <w:pPr>
+              <w:ind w:left="1416"/>
+            </w:pPr>
+            <w:r>
+              <w:t xml:space="preserve">Profession – liste déroulante – liste des professions autorisées pour la classe en cours – </w:t>
+            </w:r>
+            <w:r>
+              <w:rPr>
+                <w:highlight w:val="yellow"/>
+              </w:rPr>
+              <w:t>RG 24_5</w:t>
+            </w:r>
+          </w:p>
+          <w:p/>
+          <w:p>
+            <w:r>
+              <w:t xml:space="preserve">Actions : </w:t>
+            </w:r>
+          </w:p>
+          <w:p>
+            <w:pPr>
+              <w:ind w:left="708"/>
+            </w:pPr>
+            <w:r>
+              <w:t>Modifier</w:t>
+            </w:r>
+            <w:r>
+              <w:t xml:space="preserve"> : </w:t>
+            </w:r>
+            <w:r>
+              <w:t>Enregistre en base la valeur de la liste déroulante profession</w:t>
+            </w:r>
+          </w:p>
+          <w:p>
+            <w:pPr>
+              <w:ind w:left="708"/>
+            </w:pPr>
+          </w:p>
+        </w:tc>
+      </w:tr>
+      <w:tr>
+        <w:tc>
+          <w:tcPr>
+            <w:tcW w:w="1528" w:type="dxa"/>
+          </w:tcPr>
+          <w:p>
+            <w:r>
+              <w:t>RG</w:t>
+            </w:r>
+          </w:p>
+        </w:tc>
+        <w:tc>
+          <w:tcPr>
+            <w:tcW w:w="7534" w:type="dxa"/>
+          </w:tcPr>
+          <w:p>
+            <w:r>
+              <w:rPr>
+                <w:highlight w:val="yellow"/>
+              </w:rPr>
+              <w:t>RG 24_5</w:t>
+            </w:r>
+            <w:r>
+              <w:t xml:space="preserve"> : </w:t>
+            </w:r>
+            <w:r>
+              <w:t xml:space="preserve">liste alimentée avec la liste des profession autorisées pour la classe du </w:t>
+            </w:r>
+            <w:proofErr w:type="spellStart"/>
+            <w:r>
+              <w:t>sim</w:t>
+            </w:r>
+            <w:proofErr w:type="spellEnd"/>
+          </w:p>
+        </w:tc>
+      </w:tr>
+      <w:tr>
+        <w:tc>
+          <w:tcPr>
+            <w:tcW w:w="1528" w:type="dxa"/>
+          </w:tcPr>
+          <w:p>
+            <w:r>
+              <w:t>Commentaires</w:t>
+            </w:r>
+          </w:p>
+        </w:tc>
+        <w:tc>
+          <w:tcPr>
+            <w:tcW w:w="7534" w:type="dxa"/>
+          </w:tcPr>
+          <w:p>
+            <w:r>
+              <w:t>-</w:t>
+            </w:r>
+          </w:p>
+        </w:tc>
+      </w:tr>
+    </w:tbl>
+    <w:p/>
+    <w:p>
+      <w:pPr>
+        <w:pStyle w:val="Titre2"/>
+      </w:pPr>
+      <w:r>
+        <w:lastRenderedPageBreak/>
+        <w:t>T025</w:t>
+      </w:r>
+    </w:p>
+    <w:tbl>
+      <w:tblPr>
+        <w:tblStyle w:val="Grilledutableau"/>
+        <w:tblW w:w="0" w:type="auto"/>
+        <w:tblLook w:val="04A0" w:firstRow="1" w:lastRow="0" w:firstColumn="1" w:lastColumn="0" w:noHBand="0" w:noVBand="1"/>
+      </w:tblPr>
+      <w:tblGrid>
+        <w:gridCol w:w="1528"/>
+        <w:gridCol w:w="7534"/>
+      </w:tblGrid>
+      <w:tr>
+        <w:tc>
+          <w:tcPr>
+            <w:tcW w:w="1528" w:type="dxa"/>
+          </w:tcPr>
+          <w:p>
+            <w:r>
+              <w:t xml:space="preserve">Ticket </w:t>
+            </w:r>
+          </w:p>
+        </w:tc>
+        <w:tc>
+          <w:tcPr>
+            <w:tcW w:w="7534" w:type="dxa"/>
+          </w:tcPr>
+          <w:p>
+            <w:r>
+              <w:t>T025</w:t>
+            </w:r>
+          </w:p>
+        </w:tc>
+      </w:tr>
+      <w:tr>
+        <w:tc>
+          <w:tcPr>
+            <w:tcW w:w="1528" w:type="dxa"/>
+          </w:tcPr>
+          <w:p>
+            <w:r>
+              <w:t>Rubrique</w:t>
+            </w:r>
+          </w:p>
+        </w:tc>
+        <w:tc>
+          <w:tcPr>
+            <w:tcW w:w="7534" w:type="dxa"/>
+          </w:tcPr>
+          <w:p>
+            <w:r>
+              <w:t xml:space="preserve">Modification écran </w:t>
+            </w:r>
+          </w:p>
+        </w:tc>
+      </w:tr>
+      <w:tr>
+        <w:tc>
+          <w:tcPr>
+            <w:tcW w:w="1528" w:type="dxa"/>
+          </w:tcPr>
+          <w:p>
+            <w:r>
+              <w:t>Intitulé</w:t>
+            </w:r>
+          </w:p>
+        </w:tc>
+        <w:tc>
+          <w:tcPr>
+            <w:tcW w:w="7534" w:type="dxa"/>
+          </w:tcPr>
+          <w:p>
+            <w:r>
+              <w:t xml:space="preserve">Modifier l’écran – </w:t>
+            </w:r>
+            <w:r>
+              <w:t>Détail Classe</w:t>
+            </w:r>
+          </w:p>
+        </w:tc>
+      </w:tr>
+      <w:tr>
+        <w:tc>
+          <w:tcPr>
+            <w:tcW w:w="1528" w:type="dxa"/>
+          </w:tcPr>
+          <w:p>
+            <w:r>
+              <w:t>Objets utilisés</w:t>
+            </w:r>
+          </w:p>
+        </w:tc>
+        <w:tc>
+          <w:tcPr>
+            <w:tcW w:w="7534" w:type="dxa"/>
+          </w:tcPr>
+          <w:p>
+            <w:r>
+              <w:t>Classe</w:t>
+            </w:r>
+            <w:r>
+              <w:t xml:space="preserve"> – Famille - Sim</w:t>
+            </w:r>
+          </w:p>
+        </w:tc>
+      </w:tr>
+      <w:tr>
+        <w:tc>
+          <w:tcPr>
+            <w:tcW w:w="1528" w:type="dxa"/>
+          </w:tcPr>
+          <w:p>
+            <w:r>
+              <w:t>Accès</w:t>
+            </w:r>
+          </w:p>
+        </w:tc>
+        <w:tc>
+          <w:tcPr>
+            <w:tcW w:w="7534" w:type="dxa"/>
+          </w:tcPr>
+          <w:p>
+            <w:r>
+              <w:t>Accès depuis :</w:t>
+            </w:r>
+          </w:p>
+          <w:p>
+            <w:pPr>
+              <w:pStyle w:val="Paragraphedeliste"/>
+              <w:numPr>
+                <w:ilvl w:val="0"/>
+                <w:numId w:val="1"/>
+              </w:numPr>
+            </w:pPr>
+            <w:r>
+              <w:t>Aucun changement</w:t>
+            </w:r>
+          </w:p>
+        </w:tc>
+      </w:tr>
+      <w:tr>
+        <w:tc>
+          <w:tcPr>
+            <w:tcW w:w="1528" w:type="dxa"/>
+          </w:tcPr>
+          <w:p>
+            <w:r>
+              <w:t>Description de la modification</w:t>
+            </w:r>
+          </w:p>
+        </w:tc>
+        <w:tc>
+          <w:tcPr>
+            <w:tcW w:w="7534" w:type="dxa"/>
+          </w:tcPr>
+          <w:p>
+            <w:r>
+              <w:t>Informations affichées :</w:t>
+            </w:r>
+          </w:p>
+          <w:p>
+            <w:pPr>
+              <w:ind w:left="708"/>
+            </w:pPr>
+            <w:r>
+              <w:t>Famille</w:t>
+            </w:r>
+          </w:p>
+          <w:p>
+            <w:pPr>
+              <w:ind w:left="1416"/>
+            </w:pPr>
+            <w:r>
+              <w:t xml:space="preserve">Nom </w:t>
+            </w:r>
+          </w:p>
+          <w:p>
+            <w:pPr>
+              <w:ind w:left="1416"/>
+            </w:pPr>
+            <w:r>
+              <w:t>Nom – prénom du chef de famille</w:t>
+            </w:r>
+          </w:p>
+          <w:p>
+            <w:pPr>
+              <w:ind w:left="1416"/>
+            </w:pPr>
+            <w:r>
+              <w:t>Libellé résidence principale</w:t>
+            </w:r>
+          </w:p>
+          <w:p/>
+          <w:p>
+            <w:r>
+              <w:t>Liens :</w:t>
+            </w:r>
+          </w:p>
+          <w:p>
+            <w:pPr>
+              <w:ind w:left="708"/>
+            </w:pPr>
+            <w:r>
+              <w:t>Détails</w:t>
+            </w:r>
+            <w:r>
+              <w:t xml:space="preserve"> : </w:t>
+            </w:r>
+            <w:r>
+              <w:t xml:space="preserve">Dans la liste des familles, lien vers la page de </w:t>
+            </w:r>
+            <w:r>
+              <w:rPr>
+                <w:highlight w:val="red"/>
+              </w:rPr>
+              <w:t>détails de la fami</w:t>
+            </w:r>
+            <w:r>
+              <w:rPr>
+                <w:highlight w:val="red"/>
+              </w:rPr>
+              <w:t>l</w:t>
+            </w:r>
+            <w:r>
+              <w:rPr>
+                <w:highlight w:val="red"/>
+              </w:rPr>
+              <w:t>le</w:t>
+            </w:r>
+            <w:r>
+              <w:t xml:space="preserve"> correspondante</w:t>
+            </w:r>
+          </w:p>
+          <w:p/>
+        </w:tc>
+      </w:tr>
+      <w:tr>
+        <w:tc>
+          <w:tcPr>
+            <w:tcW w:w="1528" w:type="dxa"/>
+          </w:tcPr>
+          <w:p>
+            <w:r>
+              <w:t>RG</w:t>
+            </w:r>
+          </w:p>
+        </w:tc>
+        <w:tc>
+          <w:tcPr>
+            <w:tcW w:w="7534" w:type="dxa"/>
+          </w:tcPr>
+          <w:p>
+            <w:r>
+              <w:t>--</w:t>
+            </w:r>
+          </w:p>
+        </w:tc>
+      </w:tr>
+      <w:tr>
+        <w:tc>
+          <w:tcPr>
+            <w:tcW w:w="1528" w:type="dxa"/>
+          </w:tcPr>
+          <w:p>
+            <w:r>
+              <w:t>Commentaires</w:t>
+            </w:r>
+          </w:p>
+        </w:tc>
+        <w:tc>
+          <w:tcPr>
+            <w:tcW w:w="7534" w:type="dxa"/>
+          </w:tcPr>
+          <w:p>
+            <w:r>
+              <w:t>-</w:t>
+            </w:r>
+          </w:p>
+        </w:tc>
+      </w:tr>
+    </w:tbl>
+    <w:p/>
+    <w:p>
+      <w:pPr>
+        <w:pStyle w:val="Titre2"/>
+      </w:pPr>
+      <w:r>
+        <w:t>T026</w:t>
+      </w:r>
+    </w:p>
+    <w:tbl>
+      <w:tblPr>
+        <w:tblStyle w:val="Grilledutableau"/>
+        <w:tblW w:w="0" w:type="auto"/>
+        <w:tblLook w:val="04A0" w:firstRow="1" w:lastRow="0" w:firstColumn="1" w:lastColumn="0" w:noHBand="0" w:noVBand="1"/>
+      </w:tblPr>
+      <w:tblGrid>
+        <w:gridCol w:w="1528"/>
+        <w:gridCol w:w="7534"/>
+      </w:tblGrid>
+      <w:tr>
+        <w:tc>
+          <w:tcPr>
+            <w:tcW w:w="704" w:type="dxa"/>
+          </w:tcPr>
+          <w:p>
+            <w:r>
+              <w:t>Ticket</w:t>
+            </w:r>
+          </w:p>
+        </w:tc>
+        <w:tc>
+          <w:tcPr>
+            <w:tcW w:w="8358" w:type="dxa"/>
+          </w:tcPr>
+          <w:p>
+            <w:r>
+              <w:t>T026a</w:t>
+            </w:r>
+          </w:p>
+        </w:tc>
+      </w:tr>
+      <w:tr>
+        <w:tc>
+          <w:tcPr>
+            <w:tcW w:w="704" w:type="dxa"/>
+          </w:tcPr>
+          <w:p>
+            <w:r>
+              <w:t>Rubrique</w:t>
+            </w:r>
+          </w:p>
+        </w:tc>
+        <w:tc>
+          <w:tcPr>
+            <w:tcW w:w="8358" w:type="dxa"/>
+          </w:tcPr>
+          <w:p>
+            <w:r>
+              <w:t xml:space="preserve">Création écran </w:t>
+            </w:r>
+          </w:p>
+        </w:tc>
+      </w:tr>
+      <w:tr>
+        <w:tc>
+          <w:tcPr>
+            <w:tcW w:w="704" w:type="dxa"/>
+          </w:tcPr>
+          <w:p>
+            <w:r>
+              <w:t>Intitulé</w:t>
+            </w:r>
+          </w:p>
+        </w:tc>
+        <w:tc>
+          <w:tcPr>
+            <w:tcW w:w="8358" w:type="dxa"/>
+          </w:tcPr>
+          <w:p>
+            <w:r>
+              <w:t xml:space="preserve">Créer l’écran – </w:t>
+            </w:r>
+            <w:r>
+              <w:t>Détail famille</w:t>
+            </w:r>
+          </w:p>
+        </w:tc>
+      </w:tr>
+      <w:tr>
+        <w:tc>
+          <w:tcPr>
+            <w:tcW w:w="704" w:type="dxa"/>
+          </w:tcPr>
+          <w:p>
+            <w:r>
+              <w:t>Objets utilisés</w:t>
+            </w:r>
+          </w:p>
+        </w:tc>
+        <w:tc>
+          <w:tcPr>
+            <w:tcW w:w="8358" w:type="dxa"/>
+          </w:tcPr>
+          <w:p>
+            <w:r>
+              <w:t xml:space="preserve">Famille – </w:t>
+            </w:r>
+            <w:proofErr w:type="spellStart"/>
+            <w:r>
+              <w:t>Sims</w:t>
+            </w:r>
+            <w:proofErr w:type="spellEnd"/>
             <w:r>
               <w:t xml:space="preserve"> </w:t>
             </w:r>
-          </w:p>
-        </w:tc>
-      </w:tr>
-      <w:tr>
-        <w:tc>
-          <w:tcPr>
-            <w:tcW w:w="1239" w:type="dxa"/>
-          </w:tcPr>
-          <w:p>
-            <w:r>
-              <w:t>Tables modifiées</w:t>
-            </w:r>
-          </w:p>
-        </w:tc>
-        <w:tc>
-          <w:tcPr>
-            <w:tcW w:w="7823" w:type="dxa"/>
-          </w:tcPr>
-          <w:p>
-            <w:r>
-              <w:t>Droit</w:t>
-            </w:r>
-          </w:p>
-        </w:tc>
-      </w:tr>
-      <w:tr>
-        <w:tc>
-          <w:tcPr>
-            <w:tcW w:w="1239" w:type="dxa"/>
+            <w:r>
+              <w:rPr>
+                <w:highlight w:val="yellow"/>
+              </w:rPr>
+              <w:t>XXXXXX</w:t>
+            </w:r>
+          </w:p>
+        </w:tc>
+      </w:tr>
+      <w:tr>
+        <w:tc>
+          <w:tcPr>
+            <w:tcW w:w="704" w:type="dxa"/>
+          </w:tcPr>
+          <w:p>
+            <w:r>
+              <w:t>Accès</w:t>
+            </w:r>
+          </w:p>
+        </w:tc>
+        <w:tc>
+          <w:tcPr>
+            <w:tcW w:w="8358" w:type="dxa"/>
+          </w:tcPr>
+          <w:p>
+            <w:r>
+              <w:t>Accès depuis :</w:t>
+            </w:r>
+          </w:p>
+          <w:p>
+            <w:pPr>
+              <w:pStyle w:val="Paragraphedeliste"/>
+              <w:numPr>
+                <w:ilvl w:val="0"/>
+                <w:numId w:val="1"/>
+              </w:numPr>
+            </w:pPr>
+            <w:r>
+              <w:rPr>
+                <w:highlight w:val="green"/>
+              </w:rPr>
+              <w:t>Détail Classe</w:t>
+            </w:r>
+          </w:p>
+          <w:p>
+            <w:pPr>
+              <w:pStyle w:val="Paragraphedeliste"/>
+              <w:numPr>
+                <w:ilvl w:val="0"/>
+                <w:numId w:val="1"/>
+              </w:numPr>
+            </w:pPr>
+            <w:r>
+              <w:rPr>
+                <w:highlight w:val="green"/>
+              </w:rPr>
+              <w:t>Détail Sim</w:t>
+            </w:r>
+          </w:p>
+        </w:tc>
+      </w:tr>
+      <w:tr>
+        <w:tc>
+          <w:tcPr>
+            <w:tcW w:w="704" w:type="dxa"/>
           </w:tcPr>
           <w:p>
             <w:r>
@@ -3289,29 +5408,534 @@
         </w:tc>
         <w:tc>
           <w:tcPr>
-            <w:tcW w:w="7823" w:type="dxa"/>
-          </w:tcPr>
-          <w:p>
-            <w:r>
-              <w:t xml:space="preserve">Alimenter la table </w:t>
-            </w:r>
-            <w:r>
-              <w:t>droit</w:t>
-            </w:r>
-            <w:r>
-              <w:t xml:space="preserve"> avec la liste déjà existante </w:t>
+            <w:tcW w:w="8358" w:type="dxa"/>
+          </w:tcPr>
+          <w:p>
+            <w:r>
+              <w:t>Informations affichées :</w:t>
+            </w:r>
+          </w:p>
+          <w:p/>
+          <w:p>
+            <w:r>
+              <w:rPr>
+                <w:highlight w:val="yellow"/>
+              </w:rPr>
+              <w:t xml:space="preserve">Copie </w:t>
+            </w:r>
+            <w:proofErr w:type="gramStart"/>
+            <w:r>
+              <w:rPr>
+                <w:highlight w:val="yellow"/>
+              </w:rPr>
+              <w:t>de accueil</w:t>
+            </w:r>
+            <w:proofErr w:type="gramEnd"/>
+          </w:p>
+          <w:p/>
+        </w:tc>
+      </w:tr>
+      <w:tr>
+        <w:tc>
+          <w:tcPr>
+            <w:tcW w:w="704" w:type="dxa"/>
+          </w:tcPr>
+          <w:p>
+            <w:r>
+              <w:t>RG</w:t>
+            </w:r>
+          </w:p>
+        </w:tc>
+        <w:tc>
+          <w:tcPr>
+            <w:tcW w:w="8358" w:type="dxa"/>
+          </w:tcPr>
+          <w:p>
+            <w:r>
+              <w:t>--</w:t>
+            </w:r>
+          </w:p>
+        </w:tc>
+      </w:tr>
+      <w:tr>
+        <w:tc>
+          <w:tcPr>
+            <w:tcW w:w="704" w:type="dxa"/>
+          </w:tcPr>
+          <w:p>
+            <w:r>
+              <w:t>Commentaires</w:t>
+            </w:r>
+          </w:p>
+        </w:tc>
+        <w:tc>
+          <w:tcPr>
+            <w:tcW w:w="8358" w:type="dxa"/>
+          </w:tcPr>
+          <w:p>
+            <w:r>
+              <w:t>--</w:t>
             </w:r>
           </w:p>
         </w:tc>
       </w:tr>
     </w:tbl>
+    <w:p/>
+    <w:tbl>
+      <w:tblPr>
+        <w:tblStyle w:val="Grilledutableau"/>
+        <w:tblW w:w="0" w:type="auto"/>
+        <w:tblLook w:val="04A0" w:firstRow="1" w:lastRow="0" w:firstColumn="1" w:lastColumn="0" w:noHBand="0" w:noVBand="1"/>
+      </w:tblPr>
+      <w:tblGrid>
+        <w:gridCol w:w="1528"/>
+        <w:gridCol w:w="7534"/>
+      </w:tblGrid>
+      <w:tr>
+        <w:tc>
+          <w:tcPr>
+            <w:tcW w:w="1528" w:type="dxa"/>
+          </w:tcPr>
+          <w:p>
+            <w:r>
+              <w:t xml:space="preserve">Ticket </w:t>
+            </w:r>
+          </w:p>
+        </w:tc>
+        <w:tc>
+          <w:tcPr>
+            <w:tcW w:w="7534" w:type="dxa"/>
+          </w:tcPr>
+          <w:p>
+            <w:r>
+              <w:t>T026b</w:t>
+            </w:r>
+          </w:p>
+        </w:tc>
+      </w:tr>
+      <w:tr>
+        <w:tc>
+          <w:tcPr>
+            <w:tcW w:w="1528" w:type="dxa"/>
+          </w:tcPr>
+          <w:p>
+            <w:r>
+              <w:t>Rubrique</w:t>
+            </w:r>
+          </w:p>
+        </w:tc>
+        <w:tc>
+          <w:tcPr>
+            <w:tcW w:w="7534" w:type="dxa"/>
+          </w:tcPr>
+          <w:p>
+            <w:r>
+              <w:t xml:space="preserve">Modification écran </w:t>
+            </w:r>
+          </w:p>
+        </w:tc>
+      </w:tr>
+      <w:tr>
+        <w:tc>
+          <w:tcPr>
+            <w:tcW w:w="1528" w:type="dxa"/>
+          </w:tcPr>
+          <w:p>
+            <w:r>
+              <w:t>Intitulé</w:t>
+            </w:r>
+          </w:p>
+        </w:tc>
+        <w:tc>
+          <w:tcPr>
+            <w:tcW w:w="7534" w:type="dxa"/>
+          </w:tcPr>
+          <w:p>
+            <w:r>
+              <w:t xml:space="preserve">Modifier l’écran – </w:t>
+            </w:r>
+            <w:r>
+              <w:t>Détail Sim</w:t>
+            </w:r>
+          </w:p>
+        </w:tc>
+      </w:tr>
+      <w:tr>
+        <w:tc>
+          <w:tcPr>
+            <w:tcW w:w="1528" w:type="dxa"/>
+          </w:tcPr>
+          <w:p>
+            <w:r>
+              <w:t>Objets utilisés</w:t>
+            </w:r>
+          </w:p>
+        </w:tc>
+        <w:tc>
+          <w:tcPr>
+            <w:tcW w:w="7534" w:type="dxa"/>
+          </w:tcPr>
+          <w:p>
+            <w:r>
+              <w:t>Famille</w:t>
+            </w:r>
+          </w:p>
+        </w:tc>
+      </w:tr>
+      <w:tr>
+        <w:tc>
+          <w:tcPr>
+            <w:tcW w:w="1528" w:type="dxa"/>
+          </w:tcPr>
+          <w:p>
+            <w:r>
+              <w:t>Accès</w:t>
+            </w:r>
+          </w:p>
+        </w:tc>
+        <w:tc>
+          <w:tcPr>
+            <w:tcW w:w="7534" w:type="dxa"/>
+          </w:tcPr>
+          <w:p>
+            <w:r>
+              <w:t>Accès depuis :</w:t>
+            </w:r>
+          </w:p>
+          <w:p>
+            <w:pPr>
+              <w:pStyle w:val="Paragraphedeliste"/>
+              <w:numPr>
+                <w:ilvl w:val="0"/>
+                <w:numId w:val="1"/>
+              </w:numPr>
+            </w:pPr>
+            <w:r>
+              <w:t>Aucun changement</w:t>
+            </w:r>
+          </w:p>
+        </w:tc>
+      </w:tr>
+      <w:tr>
+        <w:tc>
+          <w:tcPr>
+            <w:tcW w:w="1528" w:type="dxa"/>
+          </w:tcPr>
+          <w:p>
+            <w:r>
+              <w:t>Description de la modification</w:t>
+            </w:r>
+          </w:p>
+        </w:tc>
+        <w:tc>
+          <w:tcPr>
+            <w:tcW w:w="7534" w:type="dxa"/>
+          </w:tcPr>
+          <w:p>
+            <w:r>
+              <w:t>Liens :</w:t>
+            </w:r>
+          </w:p>
+          <w:p>
+            <w:pPr>
+              <w:ind w:left="708"/>
+            </w:pPr>
+            <w:r>
+              <w:t xml:space="preserve">Famille : Lien vers la famille du </w:t>
+            </w:r>
+            <w:proofErr w:type="spellStart"/>
+            <w:r>
+              <w:t>sim</w:t>
+            </w:r>
+            <w:proofErr w:type="spellEnd"/>
+            <w:r>
+              <w:t xml:space="preserve"> – RG 26_1</w:t>
+            </w:r>
+          </w:p>
+          <w:p/>
+        </w:tc>
+      </w:tr>
+      <w:tr>
+        <w:tc>
+          <w:tcPr>
+            <w:tcW w:w="1528" w:type="dxa"/>
+          </w:tcPr>
+          <w:p>
+            <w:r>
+              <w:t>RG</w:t>
+            </w:r>
+          </w:p>
+        </w:tc>
+        <w:tc>
+          <w:tcPr>
+            <w:tcW w:w="7534" w:type="dxa"/>
+          </w:tcPr>
+          <w:p>
+            <w:r>
+              <w:t xml:space="preserve">RG </w:t>
+            </w:r>
+            <w:r>
+              <w:t>26_1</w:t>
+            </w:r>
+            <w:r>
+              <w:t xml:space="preserve"> : </w:t>
+            </w:r>
+            <w:r>
+              <w:t>Si le champ famille est vide ou si la classe est illégitime ou starter alors le bouton est désactivé</w:t>
+            </w:r>
+          </w:p>
+        </w:tc>
+      </w:tr>
+      <w:tr>
+        <w:tc>
+          <w:tcPr>
+            <w:tcW w:w="1528" w:type="dxa"/>
+          </w:tcPr>
+          <w:p>
+            <w:r>
+              <w:t>Commentaires</w:t>
+            </w:r>
+          </w:p>
+        </w:tc>
+        <w:tc>
+          <w:tcPr>
+            <w:tcW w:w="7534" w:type="dxa"/>
+          </w:tcPr>
+          <w:p>
+            <w:r>
+              <w:t>-</w:t>
+            </w:r>
+          </w:p>
+        </w:tc>
+      </w:tr>
+    </w:tbl>
+    <w:p/>
+    <w:p>
+      <w:pPr>
+        <w:pStyle w:val="Titre2"/>
+      </w:pPr>
+      <w:r>
+        <w:lastRenderedPageBreak/>
+        <w:t>T027</w:t>
+      </w:r>
+    </w:p>
+    <w:tbl>
+      <w:tblPr>
+        <w:tblStyle w:val="Grilledutableau"/>
+        <w:tblW w:w="0" w:type="auto"/>
+        <w:tblLook w:val="04A0" w:firstRow="1" w:lastRow="0" w:firstColumn="1" w:lastColumn="0" w:noHBand="0" w:noVBand="1"/>
+      </w:tblPr>
+      <w:tblGrid>
+        <w:gridCol w:w="1528"/>
+        <w:gridCol w:w="7534"/>
+      </w:tblGrid>
+      <w:tr>
+        <w:tc>
+          <w:tcPr>
+            <w:tcW w:w="1528" w:type="dxa"/>
+          </w:tcPr>
+          <w:p>
+            <w:r>
+              <w:t xml:space="preserve">Ticket </w:t>
+            </w:r>
+          </w:p>
+        </w:tc>
+        <w:tc>
+          <w:tcPr>
+            <w:tcW w:w="7534" w:type="dxa"/>
+          </w:tcPr>
+          <w:p>
+            <w:r>
+              <w:t>T027</w:t>
+            </w:r>
+          </w:p>
+        </w:tc>
+      </w:tr>
+      <w:tr>
+        <w:tc>
+          <w:tcPr>
+            <w:tcW w:w="1528" w:type="dxa"/>
+          </w:tcPr>
+          <w:p>
+            <w:r>
+              <w:t>Rubrique</w:t>
+            </w:r>
+          </w:p>
+        </w:tc>
+        <w:tc>
+          <w:tcPr>
+            <w:tcW w:w="7534" w:type="dxa"/>
+          </w:tcPr>
+          <w:p>
+            <w:r>
+              <w:t xml:space="preserve">Correction de bug – </w:t>
+            </w:r>
+            <w:r>
+              <w:t>Erreur de cinématique</w:t>
+            </w:r>
+            <w:r>
+              <w:t xml:space="preserve"> – </w:t>
+            </w:r>
+            <w:r>
+              <w:t>Aucun ticket associé</w:t>
+            </w:r>
+          </w:p>
+        </w:tc>
+      </w:tr>
+      <w:tr>
+        <w:tc>
+          <w:tcPr>
+            <w:tcW w:w="1528" w:type="dxa"/>
+          </w:tcPr>
+          <w:p>
+            <w:r>
+              <w:t>Intitulé</w:t>
+            </w:r>
+          </w:p>
+        </w:tc>
+        <w:tc>
+          <w:tcPr>
+            <w:tcW w:w="7534" w:type="dxa"/>
+          </w:tcPr>
+          <w:p>
+            <w:r>
+              <w:t>Mauvaise attribution des groupes de starter</w:t>
+            </w:r>
+          </w:p>
+        </w:tc>
+      </w:tr>
+      <w:tr>
+        <w:tc>
+          <w:tcPr>
+            <w:tcW w:w="1528" w:type="dxa"/>
+          </w:tcPr>
+          <w:p>
+            <w:r>
+              <w:t>Objets utilisés</w:t>
+            </w:r>
+          </w:p>
+        </w:tc>
+        <w:tc>
+          <w:tcPr>
+            <w:tcW w:w="7534" w:type="dxa"/>
+          </w:tcPr>
+          <w:p>
+            <w:r>
+              <w:t>Starter</w:t>
+            </w:r>
+          </w:p>
+        </w:tc>
+      </w:tr>
+      <w:tr>
+        <w:tc>
+          <w:tcPr>
+            <w:tcW w:w="1528" w:type="dxa"/>
+          </w:tcPr>
+          <w:p>
+            <w:r>
+              <w:t>Ecran</w:t>
+            </w:r>
+            <w:r>
+              <w:t>s impactés</w:t>
+            </w:r>
+          </w:p>
+        </w:tc>
+        <w:tc>
+          <w:tcPr>
+            <w:tcW w:w="7534" w:type="dxa"/>
+          </w:tcPr>
+          <w:p>
+            <w:pPr>
+              <w:pStyle w:val="Paragraphedeliste"/>
+              <w:numPr>
+                <w:ilvl w:val="0"/>
+                <w:numId w:val="1"/>
+              </w:numPr>
+            </w:pPr>
+            <w:r>
+              <w:t>Aucun écran</w:t>
+            </w:r>
+          </w:p>
+        </w:tc>
+      </w:tr>
+      <w:tr>
+        <w:tc>
+          <w:tcPr>
+            <w:tcW w:w="1528" w:type="dxa"/>
+          </w:tcPr>
+          <w:p>
+            <w:r>
+              <w:t>Description</w:t>
+            </w:r>
+          </w:p>
+        </w:tc>
+        <w:tc>
+          <w:tcPr>
+            <w:tcW w:w="7534" w:type="dxa"/>
+          </w:tcPr>
+          <w:p>
+            <w:bookmarkStart w:id="0" w:name="_GoBack"/>
+            <w:bookmarkEnd w:id="0"/>
+            <w:r>
+              <w:rPr>
+                <w:highlight w:val="yellow"/>
+              </w:rPr>
+              <w:t>A ANALYSER</w:t>
+            </w:r>
+          </w:p>
+        </w:tc>
+      </w:tr>
+      <w:tr>
+        <w:tc>
+          <w:tcPr>
+            <w:tcW w:w="1528" w:type="dxa"/>
+          </w:tcPr>
+          <w:p>
+            <w:r>
+              <w:t>RG</w:t>
+            </w:r>
+          </w:p>
+        </w:tc>
+        <w:tc>
+          <w:tcPr>
+            <w:tcW w:w="7534" w:type="dxa"/>
+          </w:tcPr>
+          <w:p>
+            <w:r>
+              <w:t>{RG x n° de RG existante ou nouveau n° } : {Description de la RG à ajouter/supprimer/modifier}</w:t>
+            </w:r>
+          </w:p>
+        </w:tc>
+      </w:tr>
+      <w:tr>
+        <w:tc>
+          <w:tcPr>
+            <w:tcW w:w="1528" w:type="dxa"/>
+          </w:tcPr>
+          <w:p>
+            <w:r>
+              <w:t>Commentaires</w:t>
+            </w:r>
+          </w:p>
+        </w:tc>
+        <w:tc>
+          <w:tcPr>
+            <w:tcW w:w="7534" w:type="dxa"/>
+          </w:tcPr>
+          <w:p>
+            <w:r>
+              <w:t>-</w:t>
+            </w:r>
+          </w:p>
+        </w:tc>
+      </w:tr>
+    </w:tbl>
+    <w:p/>
     <w:p/>
     <w:p>
       <w:pPr>
         <w:pStyle w:val="Titre1"/>
       </w:pPr>
-      <w:bookmarkStart w:id="0" w:name="_GoBack"/>
-      <w:bookmarkEnd w:id="0"/>
       <w:proofErr w:type="spellStart"/>
       <w:r>
         <w:t>EPICs</w:t>
@@ -3653,7 +6277,6 @@
         <w:pStyle w:val="Titre1"/>
       </w:pPr>
       <w:r>
-        <w:lastRenderedPageBreak/>
         <w:t>Retours</w:t>
       </w:r>
     </w:p>
@@ -3808,9 +6431,11 @@
             <w:tcW w:w="3021" w:type="dxa"/>
           </w:tcPr>
           <w:p>
+            <w:proofErr w:type="spellStart"/>
             <w:r>
               <w:t>Evol</w:t>
             </w:r>
+            <w:proofErr w:type="spellEnd"/>
           </w:p>
         </w:tc>
       </w:tr>
@@ -3840,9 +6465,11 @@
             <w:tcW w:w="3021" w:type="dxa"/>
           </w:tcPr>
           <w:p>
+            <w:proofErr w:type="spellStart"/>
             <w:r>
               <w:t>Evol</w:t>
             </w:r>
+            <w:proofErr w:type="spellEnd"/>
           </w:p>
         </w:tc>
       </w:tr>
@@ -3872,9 +6499,11 @@
             <w:tcW w:w="3021" w:type="dxa"/>
           </w:tcPr>
           <w:p>
+            <w:proofErr w:type="spellStart"/>
             <w:r>
               <w:t>Evol</w:t>
             </w:r>
+            <w:proofErr w:type="spellEnd"/>
           </w:p>
         </w:tc>
       </w:tr>
@@ -3904,9 +6533,11 @@
             <w:tcW w:w="3021" w:type="dxa"/>
           </w:tcPr>
           <w:p>
+            <w:proofErr w:type="spellStart"/>
             <w:r>
               <w:t>Evol</w:t>
             </w:r>
+            <w:proofErr w:type="spellEnd"/>
           </w:p>
         </w:tc>
       </w:tr>
@@ -3936,9 +6567,11 @@
             <w:tcW w:w="3021" w:type="dxa"/>
           </w:tcPr>
           <w:p>
+            <w:proofErr w:type="spellStart"/>
             <w:r>
               <w:t>Evol</w:t>
             </w:r>
+            <w:proofErr w:type="spellEnd"/>
           </w:p>
         </w:tc>
       </w:tr>
@@ -3968,9 +6601,11 @@
             <w:tcW w:w="3021" w:type="dxa"/>
           </w:tcPr>
           <w:p>
+            <w:proofErr w:type="spellStart"/>
             <w:r>
               <w:t>Evol</w:t>
             </w:r>
+            <w:proofErr w:type="spellEnd"/>
           </w:p>
         </w:tc>
       </w:tr>
@@ -4000,9 +6635,11 @@
             <w:tcW w:w="3021" w:type="dxa"/>
           </w:tcPr>
           <w:p>
+            <w:proofErr w:type="spellStart"/>
             <w:r>
               <w:t>Evol</w:t>
             </w:r>
+            <w:proofErr w:type="spellEnd"/>
           </w:p>
         </w:tc>
       </w:tr>
@@ -4077,6 +6714,7 @@
           </w:tcPr>
           <w:p>
             <w:r>
+              <w:lastRenderedPageBreak/>
               <w:t>Droit</w:t>
             </w:r>
           </w:p>
@@ -5001,6 +7639,7 @@
           </w:tcPr>
           <w:p>
             <w:r>
+              <w:lastRenderedPageBreak/>
               <w:t>RG</w:t>
             </w:r>
           </w:p>
@@ -8677,6 +11316,7 @@
           </w:tcPr>
           <w:p>
             <w:r>
+              <w:lastRenderedPageBreak/>
               <w:t>Commentaires</w:t>
             </w:r>
           </w:p>
@@ -10091,6 +12731,7 @@
           </w:tcPr>
           <w:p>
             <w:r>
+              <w:lastRenderedPageBreak/>
               <w:t>Commentaires</w:t>
             </w:r>
           </w:p>
@@ -10885,6 +13526,7 @@
           </w:tcPr>
           <w:p>
             <w:r>
+              <w:lastRenderedPageBreak/>
               <w:t>Commentaires</w:t>
             </w:r>
           </w:p>
@@ -14484,7 +17126,7 @@
 </file>
 
 <file path=customXml/itemProps1.xml><?xml version="1.0" encoding="utf-8"?>
-<ds:datastoreItem xmlns:ds="http://schemas.openxmlformats.org/officeDocument/2006/customXml" ds:itemID="{0947BA1E-FA70-41C9-BF7D-1C2C8DD897CC}">
+<ds:datastoreItem xmlns:ds="http://schemas.openxmlformats.org/officeDocument/2006/customXml" ds:itemID="{BE1B66E3-011A-4CB7-9CDD-0CB6A324E505}">
   <ds:schemaRefs>
     <ds:schemaRef ds:uri="http://schemas.openxmlformats.org/officeDocument/2006/bibliography"/>
   </ds:schemaRefs>

</xml_diff>

<commit_message>
[1.3.0] maj du backlog
</commit_message>
<xml_diff>
--- a/Back log - test.docx
+++ b/Back log - test.docx
@@ -2252,10 +2252,7 @@
           </w:tcPr>
           <w:p>
             <w:r>
-              <w:t>T</w:t>
-            </w:r>
-            <w:r>
-              <w:t>021a</w:t>
+              <w:t>T021a</w:t>
             </w:r>
           </w:p>
         </w:tc>
@@ -2356,19 +2353,7 @@
               <w:ind w:left="708"/>
             </w:pPr>
             <w:r>
-              <w:t>Libelle</w:t>
-            </w:r>
-            <w:r>
-              <w:t xml:space="preserve"> – </w:t>
-            </w:r>
-            <w:r>
-              <w:t>String</w:t>
-            </w:r>
-            <w:r>
-              <w:t xml:space="preserve"> – </w:t>
-            </w:r>
-            <w:r>
-              <w:t>Libellé de la profession</w:t>
+              <w:t>Libelle – String – Libellé de la profession</w:t>
             </w:r>
           </w:p>
           <w:p>
@@ -2447,10 +2432,7 @@
           </w:tcPr>
           <w:p>
             <w:r>
-              <w:t>T</w:t>
-            </w:r>
-            <w:r>
-              <w:t>021b</w:t>
+              <w:t>T021b</w:t>
             </w:r>
           </w:p>
         </w:tc>
@@ -2494,10 +2476,7 @@
           </w:tcPr>
           <w:p>
             <w:r>
-              <w:t>Alimentation de la table profession</w:t>
-            </w:r>
-            <w:r>
-              <w:t xml:space="preserve"> </w:t>
+              <w:t xml:space="preserve">Alimentation de la table profession </w:t>
             </w:r>
           </w:p>
         </w:tc>
@@ -2681,11 +2660,9 @@
             <w:pPr>
               <w:ind w:left="708"/>
             </w:pPr>
-            <w:proofErr w:type="gramStart"/>
-            <w:r>
-              <w:t>profession</w:t>
-            </w:r>
-            <w:proofErr w:type="gramEnd"/>
+            <w:r>
+              <w:t>Profession</w:t>
+            </w:r>
             <w:r>
               <w:t xml:space="preserve"> – </w:t>
             </w:r>
@@ -2829,10 +2806,7 @@
           </w:tcPr>
           <w:p>
             <w:r>
-              <w:t xml:space="preserve">Modifier l’écran – </w:t>
-            </w:r>
-            <w:r>
-              <w:t xml:space="preserve">Détail d’un </w:t>
+              <w:t xml:space="preserve">Modifier l’écran – Détail d’un </w:t>
             </w:r>
             <w:proofErr w:type="spellStart"/>
             <w:r>
@@ -2921,10 +2895,7 @@
           </w:tcPr>
           <w:p>
             <w:r>
-              <w:t>Champs</w:t>
-            </w:r>
-            <w:r>
-              <w:t xml:space="preserve"> affichés :</w:t>
+              <w:t>Champs affichés :</w:t>
             </w:r>
           </w:p>
           <w:p>
@@ -2962,13 +2933,7 @@
               <w:ind w:left="708"/>
             </w:pPr>
             <w:r>
-              <w:t>Modifier</w:t>
-            </w:r>
-            <w:r>
-              <w:t xml:space="preserve"> : </w:t>
-            </w:r>
-            <w:r>
-              <w:t xml:space="preserve">A droite de la liste déroulante profession. Permet d’enregistrer en base la modification de profession du </w:t>
+              <w:t xml:space="preserve">Modifier : A droite de la liste déroulante profession. Permet d’enregistrer en base la modification de profession du </w:t>
             </w:r>
             <w:proofErr w:type="spellStart"/>
             <w:r>
@@ -3060,10 +3025,7 @@
           </w:tcPr>
           <w:p>
             <w:r>
-              <w:t>T</w:t>
-            </w:r>
-            <w:r>
-              <w:t>022</w:t>
+              <w:t>T022</w:t>
             </w:r>
           </w:p>
         </w:tc>
@@ -3107,10 +3069,7 @@
           </w:tcPr>
           <w:p>
             <w:r>
-              <w:t>Alimentation de la table devoir</w:t>
-            </w:r>
-            <w:r>
-              <w:t xml:space="preserve"> </w:t>
+              <w:t xml:space="preserve">Alimentation de la table devoir </w:t>
             </w:r>
           </w:p>
         </w:tc>
@@ -3196,14 +3155,331 @@
           </w:tcPr>
           <w:p>
             <w:r>
+              <w:t>T023</w:t>
+            </w:r>
+          </w:p>
+        </w:tc>
+      </w:tr>
+      <w:tr>
+        <w:tc>
+          <w:tcPr>
+            <w:tcW w:w="1239" w:type="dxa"/>
+          </w:tcPr>
+          <w:p>
+            <w:r>
+              <w:t>Rubrique</w:t>
+            </w:r>
+          </w:p>
+        </w:tc>
+        <w:tc>
+          <w:tcPr>
+            <w:tcW w:w="7823" w:type="dxa"/>
+          </w:tcPr>
+          <w:p>
+            <w:r>
+              <w:t>Reprise de données</w:t>
+            </w:r>
+          </w:p>
+        </w:tc>
+      </w:tr>
+      <w:tr>
+        <w:tc>
+          <w:tcPr>
+            <w:tcW w:w="1239" w:type="dxa"/>
+          </w:tcPr>
+          <w:p>
+            <w:r>
+              <w:t>Intitulé</w:t>
+            </w:r>
+          </w:p>
+        </w:tc>
+        <w:tc>
+          <w:tcPr>
+            <w:tcW w:w="7823" w:type="dxa"/>
+          </w:tcPr>
+          <w:p>
+            <w:r>
+              <w:t xml:space="preserve">Alimentation de la table droit </w:t>
+            </w:r>
+          </w:p>
+        </w:tc>
+      </w:tr>
+      <w:tr>
+        <w:tc>
+          <w:tcPr>
+            <w:tcW w:w="1239" w:type="dxa"/>
+          </w:tcPr>
+          <w:p>
+            <w:r>
+              <w:t>Tables modifiées</w:t>
+            </w:r>
+          </w:p>
+        </w:tc>
+        <w:tc>
+          <w:tcPr>
+            <w:tcW w:w="7823" w:type="dxa"/>
+          </w:tcPr>
+          <w:p>
+            <w:r>
+              <w:t>Droit</w:t>
+            </w:r>
+          </w:p>
+        </w:tc>
+      </w:tr>
+      <w:tr>
+        <w:tc>
+          <w:tcPr>
+            <w:tcW w:w="1239" w:type="dxa"/>
+          </w:tcPr>
+          <w:p>
+            <w:r>
+              <w:t>Description</w:t>
+            </w:r>
+          </w:p>
+        </w:tc>
+        <w:tc>
+          <w:tcPr>
+            <w:tcW w:w="7823" w:type="dxa"/>
+          </w:tcPr>
+          <w:p>
+            <w:r>
+              <w:t xml:space="preserve">Alimenter la table droit avec la liste déjà existante </w:t>
+            </w:r>
+          </w:p>
+        </w:tc>
+      </w:tr>
+    </w:tbl>
+    <w:p/>
+    <w:p>
+      <w:pPr>
+        <w:pStyle w:val="Titre2"/>
+      </w:pPr>
+      <w:r>
+        <w:t>T024</w:t>
+      </w:r>
+    </w:p>
+    <w:tbl>
+      <w:tblPr>
+        <w:tblStyle w:val="Grilledutableau"/>
+        <w:tblW w:w="0" w:type="auto"/>
+        <w:tblLook w:val="04A0" w:firstRow="1" w:lastRow="0" w:firstColumn="1" w:lastColumn="0" w:noHBand="0" w:noVBand="1"/>
+      </w:tblPr>
+      <w:tblGrid>
+        <w:gridCol w:w="1239"/>
+        <w:gridCol w:w="7823"/>
+      </w:tblGrid>
+      <w:tr>
+        <w:tc>
+          <w:tcPr>
+            <w:tcW w:w="1239" w:type="dxa"/>
+          </w:tcPr>
+          <w:p>
+            <w:r>
+              <w:t>Ticket</w:t>
+            </w:r>
+          </w:p>
+        </w:tc>
+        <w:tc>
+          <w:tcPr>
+            <w:tcW w:w="7823" w:type="dxa"/>
+          </w:tcPr>
+          <w:p>
+            <w:r>
+              <w:t>T024a</w:t>
+            </w:r>
+          </w:p>
+        </w:tc>
+      </w:tr>
+      <w:tr>
+        <w:tc>
+          <w:tcPr>
+            <w:tcW w:w="1239" w:type="dxa"/>
+          </w:tcPr>
+          <w:p>
+            <w:r>
+              <w:t>Rubrique</w:t>
+            </w:r>
+          </w:p>
+        </w:tc>
+        <w:tc>
+          <w:tcPr>
+            <w:tcW w:w="7823" w:type="dxa"/>
+          </w:tcPr>
+          <w:p>
+            <w:r>
+              <w:t>Création objet</w:t>
+            </w:r>
+          </w:p>
+        </w:tc>
+      </w:tr>
+      <w:tr>
+        <w:tc>
+          <w:tcPr>
+            <w:tcW w:w="1239" w:type="dxa"/>
+          </w:tcPr>
+          <w:p>
+            <w:r>
+              <w:t>Intitulé</w:t>
+            </w:r>
+          </w:p>
+        </w:tc>
+        <w:tc>
+          <w:tcPr>
+            <w:tcW w:w="7823" w:type="dxa"/>
+          </w:tcPr>
+          <w:p>
+            <w:r>
+              <w:t>Créer l’objet Liaison Profession Classe</w:t>
+            </w:r>
+          </w:p>
+        </w:tc>
+      </w:tr>
+      <w:tr>
+        <w:tc>
+          <w:tcPr>
+            <w:tcW w:w="1239" w:type="dxa"/>
+          </w:tcPr>
+          <w:p>
+            <w:r>
+              <w:t>Objet</w:t>
+            </w:r>
+          </w:p>
+          <w:p>
+            <w:r>
+              <w:t>créé</w:t>
+            </w:r>
+          </w:p>
+        </w:tc>
+        <w:tc>
+          <w:tcPr>
+            <w:tcW w:w="7823" w:type="dxa"/>
+          </w:tcPr>
+          <w:p>
+            <w:proofErr w:type="spellStart"/>
+            <w:r>
+              <w:t>LiaisonPRCL</w:t>
+            </w:r>
+            <w:proofErr w:type="spellEnd"/>
+          </w:p>
+        </w:tc>
+      </w:tr>
+      <w:tr>
+        <w:tc>
+          <w:tcPr>
+            <w:tcW w:w="1239" w:type="dxa"/>
+          </w:tcPr>
+          <w:p>
+            <w:r>
+              <w:t>Description</w:t>
+            </w:r>
+          </w:p>
+        </w:tc>
+        <w:tc>
+          <w:tcPr>
+            <w:tcW w:w="7823" w:type="dxa"/>
+          </w:tcPr>
+          <w:p>
+            <w:r>
+              <w:t>Attributs complexes :</w:t>
+            </w:r>
+          </w:p>
+          <w:p>
+            <w:pPr>
+              <w:ind w:left="708"/>
+            </w:pPr>
+            <w:r>
+              <w:t>Profession – Profession - *_* - profession autorisée</w:t>
+            </w:r>
+          </w:p>
+          <w:p>
+            <w:pPr>
+              <w:ind w:left="708"/>
+            </w:pPr>
+            <w:r>
+              <w:t>Classe – Classe - *_* - classe habilitée</w:t>
+            </w:r>
+          </w:p>
+          <w:p>
+            <w:pPr>
+              <w:ind w:left="708"/>
+            </w:pPr>
+          </w:p>
+        </w:tc>
+      </w:tr>
+      <w:tr>
+        <w:tc>
+          <w:tcPr>
+            <w:tcW w:w="1239" w:type="dxa"/>
+          </w:tcPr>
+          <w:p>
+            <w:r>
+              <w:t>RG</w:t>
+            </w:r>
+          </w:p>
+        </w:tc>
+        <w:tc>
+          <w:tcPr>
+            <w:tcW w:w="7823" w:type="dxa"/>
+          </w:tcPr>
+          <w:p>
+            <w:r>
+              <w:t>--</w:t>
+            </w:r>
+          </w:p>
+        </w:tc>
+      </w:tr>
+      <w:tr>
+        <w:tc>
+          <w:tcPr>
+            <w:tcW w:w="1239" w:type="dxa"/>
+          </w:tcPr>
+          <w:p>
+            <w:r>
+              <w:t>Reprise de données</w:t>
+            </w:r>
+          </w:p>
+        </w:tc>
+        <w:tc>
+          <w:tcPr>
+            <w:tcW w:w="7823" w:type="dxa"/>
+          </w:tcPr>
+          <w:p>
+            <w:r>
+              <w:t xml:space="preserve">Oui </w:t>
+            </w:r>
+            <w:r>
+              <w:t>–</w:t>
+            </w:r>
+            <w:r>
+              <w:t xml:space="preserve"> </w:t>
+            </w:r>
+            <w:r>
+              <w:rPr>
+                <w:highlight w:val="red"/>
+              </w:rPr>
               <w:t>T</w:t>
             </w:r>
             <w:r>
-              <w:t>023</w:t>
-            </w:r>
-          </w:p>
-        </w:tc>
-      </w:tr>
+              <w:rPr>
+                <w:highlight w:val="red"/>
+              </w:rPr>
+              <w:t>024b</w:t>
+            </w:r>
+          </w:p>
+        </w:tc>
+      </w:tr>
+    </w:tbl>
+    <w:p/>
+    <w:tbl>
+      <w:tblPr>
+        <w:tblStyle w:val="Grilledutableau"/>
+        <w:tblW w:w="0" w:type="auto"/>
+        <w:tblLook w:val="04A0" w:firstRow="1" w:lastRow="0" w:firstColumn="1" w:lastColumn="0" w:noHBand="0" w:noVBand="1"/>
+      </w:tblPr>
+      <w:tblGrid>
+        <w:gridCol w:w="1239"/>
+        <w:gridCol w:w="7823"/>
+      </w:tblGrid>
       <w:tr>
         <w:tc>
           <w:tcPr>
@@ -3211,6 +3487,32 @@
           </w:tcPr>
           <w:p>
             <w:r>
+              <w:lastRenderedPageBreak/>
+              <w:t>Ticket</w:t>
+            </w:r>
+          </w:p>
+        </w:tc>
+        <w:tc>
+          <w:tcPr>
+            <w:tcW w:w="7823" w:type="dxa"/>
+          </w:tcPr>
+          <w:p>
+            <w:r>
+              <w:t>T</w:t>
+            </w:r>
+            <w:r>
+              <w:t>024b</w:t>
+            </w:r>
+          </w:p>
+        </w:tc>
+      </w:tr>
+      <w:tr>
+        <w:tc>
+          <w:tcPr>
+            <w:tcW w:w="1239" w:type="dxa"/>
+          </w:tcPr>
+          <w:p>
+            <w:r>
               <w:t>Rubrique</w:t>
             </w:r>
           </w:p>
@@ -3243,43 +3545,765 @@
           </w:tcPr>
           <w:p>
             <w:r>
-              <w:t xml:space="preserve">Alimentation de la table </w:t>
-            </w:r>
-            <w:r>
-              <w:t>droit</w:t>
-            </w:r>
+              <w:t>Alimentation de la table liaison Profession Classe</w:t>
+            </w:r>
+          </w:p>
+        </w:tc>
+      </w:tr>
+      <w:tr>
+        <w:tc>
+          <w:tcPr>
+            <w:tcW w:w="1239" w:type="dxa"/>
+          </w:tcPr>
+          <w:p>
+            <w:r>
+              <w:t>Tables modifiées</w:t>
+            </w:r>
+          </w:p>
+        </w:tc>
+        <w:tc>
+          <w:tcPr>
+            <w:tcW w:w="7823" w:type="dxa"/>
+          </w:tcPr>
+          <w:p>
+            <w:r>
+              <w:t>Liaison Profession Classe</w:t>
+            </w:r>
+          </w:p>
+        </w:tc>
+      </w:tr>
+      <w:tr>
+        <w:tc>
+          <w:tcPr>
+            <w:tcW w:w="1239" w:type="dxa"/>
+          </w:tcPr>
+          <w:p>
+            <w:r>
+              <w:t>Description</w:t>
+            </w:r>
+          </w:p>
+        </w:tc>
+        <w:tc>
+          <w:tcPr>
+            <w:tcW w:w="7823" w:type="dxa"/>
+          </w:tcPr>
+          <w:p>
+            <w:r>
+              <w:t>Création d’une ligne pour chaque classe et pour chaque profession autorisée pour cette classe</w:t>
+            </w:r>
+          </w:p>
+        </w:tc>
+      </w:tr>
+    </w:tbl>
+    <w:p/>
+    <w:tbl>
+      <w:tblPr>
+        <w:tblStyle w:val="Grilledutableau"/>
+        <w:tblW w:w="0" w:type="auto"/>
+        <w:tblLook w:val="04A0" w:firstRow="1" w:lastRow="0" w:firstColumn="1" w:lastColumn="0" w:noHBand="0" w:noVBand="1"/>
+      </w:tblPr>
+      <w:tblGrid>
+        <w:gridCol w:w="1528"/>
+        <w:gridCol w:w="7534"/>
+      </w:tblGrid>
+      <w:tr>
+        <w:tc>
+          <w:tcPr>
+            <w:tcW w:w="1528" w:type="dxa"/>
+          </w:tcPr>
+          <w:p>
+            <w:r>
+              <w:t xml:space="preserve">Ticket </w:t>
+            </w:r>
+          </w:p>
+        </w:tc>
+        <w:tc>
+          <w:tcPr>
+            <w:tcW w:w="7534" w:type="dxa"/>
+          </w:tcPr>
+          <w:p>
+            <w:r>
+              <w:t>T024c</w:t>
+            </w:r>
+          </w:p>
+        </w:tc>
+      </w:tr>
+      <w:tr>
+        <w:tc>
+          <w:tcPr>
+            <w:tcW w:w="1528" w:type="dxa"/>
+          </w:tcPr>
+          <w:p>
+            <w:r>
+              <w:t>Rubrique</w:t>
+            </w:r>
+          </w:p>
+        </w:tc>
+        <w:tc>
+          <w:tcPr>
+            <w:tcW w:w="7534" w:type="dxa"/>
+          </w:tcPr>
+          <w:p>
+            <w:r>
+              <w:t xml:space="preserve">Modification écran </w:t>
+            </w:r>
+          </w:p>
+        </w:tc>
+      </w:tr>
+      <w:tr>
+        <w:tc>
+          <w:tcPr>
+            <w:tcW w:w="1528" w:type="dxa"/>
+          </w:tcPr>
+          <w:p>
+            <w:r>
+              <w:t>Intitulé</w:t>
+            </w:r>
+          </w:p>
+        </w:tc>
+        <w:tc>
+          <w:tcPr>
+            <w:tcW w:w="7534" w:type="dxa"/>
+          </w:tcPr>
+          <w:p>
+            <w:r>
+              <w:t xml:space="preserve">Modifier l’écran – Détail </w:t>
+            </w:r>
+            <w:proofErr w:type="spellStart"/>
+            <w:r>
+              <w:t>sim</w:t>
+            </w:r>
+            <w:proofErr w:type="spellEnd"/>
+          </w:p>
+        </w:tc>
+      </w:tr>
+      <w:tr>
+        <w:tc>
+          <w:tcPr>
+            <w:tcW w:w="1528" w:type="dxa"/>
+          </w:tcPr>
+          <w:p>
+            <w:r>
+              <w:t>Objets utilisés</w:t>
+            </w:r>
+          </w:p>
+        </w:tc>
+        <w:tc>
+          <w:tcPr>
+            <w:tcW w:w="7534" w:type="dxa"/>
+          </w:tcPr>
+          <w:p>
+            <w:r>
+              <w:t xml:space="preserve">Sim - </w:t>
+            </w:r>
+            <w:r>
+              <w:rPr>
+                <w:highlight w:val="yellow"/>
+              </w:rPr>
+              <w:t>xxx</w:t>
+            </w:r>
+          </w:p>
+        </w:tc>
+      </w:tr>
+      <w:tr>
+        <w:tc>
+          <w:tcPr>
+            <w:tcW w:w="1528" w:type="dxa"/>
+          </w:tcPr>
+          <w:p>
+            <w:r>
+              <w:t>Accès</w:t>
+            </w:r>
+          </w:p>
+        </w:tc>
+        <w:tc>
+          <w:tcPr>
+            <w:tcW w:w="7534" w:type="dxa"/>
+          </w:tcPr>
+          <w:p>
+            <w:r>
+              <w:t>Accès depuis :</w:t>
+            </w:r>
+          </w:p>
+          <w:p>
+            <w:pPr>
+              <w:pStyle w:val="Paragraphedeliste"/>
+              <w:numPr>
+                <w:ilvl w:val="0"/>
+                <w:numId w:val="1"/>
+              </w:numPr>
+            </w:pPr>
+            <w:r>
+              <w:t>Aucun changement</w:t>
+            </w:r>
+          </w:p>
+        </w:tc>
+      </w:tr>
+      <w:tr>
+        <w:tc>
+          <w:tcPr>
+            <w:tcW w:w="1528" w:type="dxa"/>
+          </w:tcPr>
+          <w:p>
+            <w:r>
+              <w:t>Description de la modification</w:t>
+            </w:r>
+          </w:p>
+        </w:tc>
+        <w:tc>
+          <w:tcPr>
+            <w:tcW w:w="7534" w:type="dxa"/>
+          </w:tcPr>
+          <w:p>
+            <w:r>
+              <w:t>Champs affichés :</w:t>
+            </w:r>
+          </w:p>
+          <w:p>
             <w:r>
               <w:t xml:space="preserve"> </w:t>
             </w:r>
-          </w:p>
-        </w:tc>
-      </w:tr>
-      <w:tr>
-        <w:tc>
-          <w:tcPr>
-            <w:tcW w:w="1239" w:type="dxa"/>
-          </w:tcPr>
-          <w:p>
-            <w:r>
-              <w:t>Tables modifiées</w:t>
-            </w:r>
-          </w:p>
-        </w:tc>
-        <w:tc>
-          <w:tcPr>
-            <w:tcW w:w="7823" w:type="dxa"/>
-          </w:tcPr>
-          <w:p>
-            <w:r>
-              <w:t>Droit</w:t>
-            </w:r>
-          </w:p>
-        </w:tc>
-      </w:tr>
-      <w:tr>
-        <w:tc>
-          <w:tcPr>
-            <w:tcW w:w="1239" w:type="dxa"/>
+            <w:r>
+              <w:t xml:space="preserve">Prise en compte des classes autorisées pour la classe du </w:t>
+            </w:r>
+            <w:proofErr w:type="spellStart"/>
+            <w:r>
+              <w:t>sim</w:t>
+            </w:r>
+            <w:proofErr w:type="spellEnd"/>
+            <w:r>
+              <w:t xml:space="preserve"> lors de la sélection de la profession – </w:t>
+            </w:r>
+            <w:r>
+              <w:t>RG 24_1</w:t>
+            </w:r>
+          </w:p>
+          <w:p>
+            <w:pPr>
+              <w:ind w:left="708"/>
+            </w:pPr>
+            <w:r>
+              <w:t>Sim</w:t>
+            </w:r>
+          </w:p>
+          <w:p>
+            <w:pPr>
+              <w:ind w:left="1416"/>
+            </w:pPr>
+            <w:r>
+              <w:t>Profession</w:t>
+            </w:r>
+          </w:p>
+          <w:p/>
+        </w:tc>
+      </w:tr>
+      <w:tr>
+        <w:tc>
+          <w:tcPr>
+            <w:tcW w:w="1528" w:type="dxa"/>
+          </w:tcPr>
+          <w:p>
+            <w:r>
+              <w:t>RG</w:t>
+            </w:r>
+          </w:p>
+        </w:tc>
+        <w:tc>
+          <w:tcPr>
+            <w:tcW w:w="7534" w:type="dxa"/>
+          </w:tcPr>
+          <w:p>
+            <w:r>
+              <w:t>RG 24_1</w:t>
+            </w:r>
+            <w:r>
+              <w:t> :</w:t>
+            </w:r>
+            <w:r>
+              <w:t xml:space="preserve"> </w:t>
+            </w:r>
+            <w:r>
+              <w:t xml:space="preserve">La liste déroulante est alimentée avec les professions dont la </w:t>
+            </w:r>
+            <w:proofErr w:type="spellStart"/>
+            <w:r>
+              <w:t>liaisonPRCL</w:t>
+            </w:r>
+            <w:proofErr w:type="spellEnd"/>
+            <w:r>
+              <w:t xml:space="preserve"> existe avec la classe du </w:t>
+            </w:r>
+            <w:proofErr w:type="spellStart"/>
+            <w:r>
+              <w:t>sim</w:t>
+            </w:r>
+            <w:proofErr w:type="spellEnd"/>
+            <w:r>
+              <w:t xml:space="preserve"> modifié</w:t>
+            </w:r>
+          </w:p>
+        </w:tc>
+      </w:tr>
+      <w:tr>
+        <w:tc>
+          <w:tcPr>
+            <w:tcW w:w="1528" w:type="dxa"/>
+          </w:tcPr>
+          <w:p>
+            <w:r>
+              <w:t>Commentaires</w:t>
+            </w:r>
+          </w:p>
+        </w:tc>
+        <w:tc>
+          <w:tcPr>
+            <w:tcW w:w="7534" w:type="dxa"/>
+          </w:tcPr>
+          <w:p>
+            <w:r>
+              <w:t>-</w:t>
+            </w:r>
+          </w:p>
+        </w:tc>
+      </w:tr>
+    </w:tbl>
+    <w:p/>
+    <w:p>
+      <w:pPr>
+        <w:pStyle w:val="Titre2"/>
+      </w:pPr>
+      <w:r>
+        <w:t>T025</w:t>
+      </w:r>
+    </w:p>
+    <w:tbl>
+      <w:tblPr>
+        <w:tblStyle w:val="Grilledutableau"/>
+        <w:tblW w:w="0" w:type="auto"/>
+        <w:tblLook w:val="04A0" w:firstRow="1" w:lastRow="0" w:firstColumn="1" w:lastColumn="0" w:noHBand="0" w:noVBand="1"/>
+      </w:tblPr>
+      <w:tblGrid>
+        <w:gridCol w:w="1528"/>
+        <w:gridCol w:w="7534"/>
+      </w:tblGrid>
+      <w:tr>
+        <w:tc>
+          <w:tcPr>
+            <w:tcW w:w="1528" w:type="dxa"/>
+          </w:tcPr>
+          <w:p>
+            <w:r>
+              <w:t xml:space="preserve">Ticket </w:t>
+            </w:r>
+          </w:p>
+        </w:tc>
+        <w:tc>
+          <w:tcPr>
+            <w:tcW w:w="7534" w:type="dxa"/>
+          </w:tcPr>
+          <w:p>
+            <w:r>
+              <w:t>T025</w:t>
+            </w:r>
+          </w:p>
+        </w:tc>
+      </w:tr>
+      <w:tr>
+        <w:tc>
+          <w:tcPr>
+            <w:tcW w:w="1528" w:type="dxa"/>
+          </w:tcPr>
+          <w:p>
+            <w:r>
+              <w:t>Rubrique</w:t>
+            </w:r>
+          </w:p>
+        </w:tc>
+        <w:tc>
+          <w:tcPr>
+            <w:tcW w:w="7534" w:type="dxa"/>
+          </w:tcPr>
+          <w:p>
+            <w:r>
+              <w:t xml:space="preserve">Modification écran </w:t>
+            </w:r>
+          </w:p>
+        </w:tc>
+      </w:tr>
+      <w:tr>
+        <w:tc>
+          <w:tcPr>
+            <w:tcW w:w="1528" w:type="dxa"/>
+          </w:tcPr>
+          <w:p>
+            <w:r>
+              <w:t>Intitulé</w:t>
+            </w:r>
+          </w:p>
+        </w:tc>
+        <w:tc>
+          <w:tcPr>
+            <w:tcW w:w="7534" w:type="dxa"/>
+          </w:tcPr>
+          <w:p>
+            <w:r>
+              <w:t>Modifier l’écran – Détail classe</w:t>
+            </w:r>
+          </w:p>
+        </w:tc>
+      </w:tr>
+      <w:tr>
+        <w:tc>
+          <w:tcPr>
+            <w:tcW w:w="1528" w:type="dxa"/>
+          </w:tcPr>
+          <w:p>
+            <w:r>
+              <w:t>Objets utilisés</w:t>
+            </w:r>
+          </w:p>
+        </w:tc>
+        <w:tc>
+          <w:tcPr>
+            <w:tcW w:w="7534" w:type="dxa"/>
+          </w:tcPr>
+          <w:p>
+            <w:r>
+              <w:t xml:space="preserve">Classe – Famille - </w:t>
+            </w:r>
+            <w:r>
+              <w:rPr>
+                <w:highlight w:val="yellow"/>
+              </w:rPr>
+              <w:t>xxx</w:t>
+            </w:r>
+          </w:p>
+        </w:tc>
+      </w:tr>
+      <w:tr>
+        <w:tc>
+          <w:tcPr>
+            <w:tcW w:w="1528" w:type="dxa"/>
+          </w:tcPr>
+          <w:p>
+            <w:r>
+              <w:t>Accès</w:t>
+            </w:r>
+          </w:p>
+        </w:tc>
+        <w:tc>
+          <w:tcPr>
+            <w:tcW w:w="7534" w:type="dxa"/>
+          </w:tcPr>
+          <w:p>
+            <w:r>
+              <w:t>Accès depuis :</w:t>
+            </w:r>
+          </w:p>
+          <w:p>
+            <w:pPr>
+              <w:pStyle w:val="Paragraphedeliste"/>
+              <w:numPr>
+                <w:ilvl w:val="0"/>
+                <w:numId w:val="1"/>
+              </w:numPr>
+            </w:pPr>
+            <w:r>
+              <w:t>Aucun changement</w:t>
+            </w:r>
+          </w:p>
+        </w:tc>
+      </w:tr>
+      <w:tr>
+        <w:tc>
+          <w:tcPr>
+            <w:tcW w:w="1528" w:type="dxa"/>
+          </w:tcPr>
+          <w:p>
+            <w:r>
+              <w:t>Description de la modification</w:t>
+            </w:r>
+          </w:p>
+        </w:tc>
+        <w:tc>
+          <w:tcPr>
+            <w:tcW w:w="7534" w:type="dxa"/>
+          </w:tcPr>
+          <w:p>
+            <w:r>
+              <w:t>Informations affichées :</w:t>
+            </w:r>
+          </w:p>
+          <w:p>
+            <w:pPr>
+              <w:ind w:left="708"/>
+            </w:pPr>
+            <w:r>
+              <w:t xml:space="preserve">Ajout de la liste des familles de la classe </w:t>
+            </w:r>
+            <w:r>
+              <w:t>– RG 25_1</w:t>
+            </w:r>
+          </w:p>
+          <w:p>
+            <w:pPr>
+              <w:ind w:left="1416"/>
+            </w:pPr>
+            <w:r>
+              <w:t>Famille</w:t>
+            </w:r>
+          </w:p>
+          <w:p>
+            <w:pPr>
+              <w:ind w:left="2124"/>
+            </w:pPr>
+            <w:r>
+              <w:t xml:space="preserve">Nom </w:t>
+            </w:r>
+          </w:p>
+          <w:p>
+            <w:pPr>
+              <w:ind w:left="2124"/>
+            </w:pPr>
+            <w:r>
+              <w:t>Chef de famille</w:t>
+            </w:r>
+          </w:p>
+          <w:p/>
+          <w:p>
+            <w:r>
+              <w:t>Liens :</w:t>
+            </w:r>
+          </w:p>
+          <w:p>
+            <w:pPr>
+              <w:ind w:left="708"/>
+            </w:pPr>
+            <w:r>
+              <w:t xml:space="preserve">Détails : Pour chaque ligne de la liste des familles, lien vers la page </w:t>
+            </w:r>
+            <w:r>
+              <w:rPr>
+                <w:highlight w:val="red"/>
+              </w:rPr>
+              <w:t>détail famille</w:t>
+            </w:r>
+          </w:p>
+          <w:p/>
+        </w:tc>
+      </w:tr>
+      <w:tr>
+        <w:tc>
+          <w:tcPr>
+            <w:tcW w:w="1528" w:type="dxa"/>
+          </w:tcPr>
+          <w:p>
+            <w:r>
+              <w:t>RG</w:t>
+            </w:r>
+          </w:p>
+        </w:tc>
+        <w:tc>
+          <w:tcPr>
+            <w:tcW w:w="7534" w:type="dxa"/>
+          </w:tcPr>
+          <w:p>
+            <w:r>
+              <w:t xml:space="preserve">RG </w:t>
+            </w:r>
+            <w:r>
+              <w:t>25_1</w:t>
+            </w:r>
+            <w:r>
+              <w:t xml:space="preserve"> : </w:t>
+            </w:r>
+            <w:r>
+              <w:t>La liste est alimentée par toutes les familles dont la classe est la classe actuelle</w:t>
+            </w:r>
+          </w:p>
+        </w:tc>
+      </w:tr>
+      <w:tr>
+        <w:tc>
+          <w:tcPr>
+            <w:tcW w:w="1528" w:type="dxa"/>
+          </w:tcPr>
+          <w:p>
+            <w:r>
+              <w:t>Commentaires</w:t>
+            </w:r>
+          </w:p>
+        </w:tc>
+        <w:tc>
+          <w:tcPr>
+            <w:tcW w:w="7534" w:type="dxa"/>
+          </w:tcPr>
+          <w:p>
+            <w:r>
+              <w:t>-</w:t>
+            </w:r>
+          </w:p>
+        </w:tc>
+      </w:tr>
+    </w:tbl>
+    <w:p/>
+    <w:p>
+      <w:pPr>
+        <w:pStyle w:val="Titre2"/>
+      </w:pPr>
+      <w:r>
+        <w:t>T026</w:t>
+      </w:r>
+    </w:p>
+    <w:tbl>
+      <w:tblPr>
+        <w:tblStyle w:val="Grilledutableau"/>
+        <w:tblW w:w="0" w:type="auto"/>
+        <w:tblLook w:val="04A0" w:firstRow="1" w:lastRow="0" w:firstColumn="1" w:lastColumn="0" w:noHBand="0" w:noVBand="1"/>
+      </w:tblPr>
+      <w:tblGrid>
+        <w:gridCol w:w="1528"/>
+        <w:gridCol w:w="7534"/>
+      </w:tblGrid>
+      <w:tr>
+        <w:tc>
+          <w:tcPr>
+            <w:tcW w:w="704" w:type="dxa"/>
+          </w:tcPr>
+          <w:p>
+            <w:r>
+              <w:t>Ticket</w:t>
+            </w:r>
+          </w:p>
+        </w:tc>
+        <w:tc>
+          <w:tcPr>
+            <w:tcW w:w="8358" w:type="dxa"/>
+          </w:tcPr>
+          <w:p>
+            <w:r>
+              <w:t>T026</w:t>
+            </w:r>
+          </w:p>
+        </w:tc>
+      </w:tr>
+      <w:tr>
+        <w:tc>
+          <w:tcPr>
+            <w:tcW w:w="704" w:type="dxa"/>
+          </w:tcPr>
+          <w:p>
+            <w:r>
+              <w:t>Rubrique</w:t>
+            </w:r>
+          </w:p>
+        </w:tc>
+        <w:tc>
+          <w:tcPr>
+            <w:tcW w:w="8358" w:type="dxa"/>
+          </w:tcPr>
+          <w:p>
+            <w:r>
+              <w:t xml:space="preserve">Création écran </w:t>
+            </w:r>
+          </w:p>
+        </w:tc>
+      </w:tr>
+      <w:tr>
+        <w:tc>
+          <w:tcPr>
+            <w:tcW w:w="704" w:type="dxa"/>
+          </w:tcPr>
+          <w:p>
+            <w:r>
+              <w:lastRenderedPageBreak/>
+              <w:t>Intitulé</w:t>
+            </w:r>
+          </w:p>
+        </w:tc>
+        <w:tc>
+          <w:tcPr>
+            <w:tcW w:w="8358" w:type="dxa"/>
+          </w:tcPr>
+          <w:p>
+            <w:r>
+              <w:t xml:space="preserve">Créer l’écran – </w:t>
+            </w:r>
+            <w:r>
+              <w:t>Détail famille</w:t>
+            </w:r>
+          </w:p>
+        </w:tc>
+      </w:tr>
+      <w:tr>
+        <w:tc>
+          <w:tcPr>
+            <w:tcW w:w="704" w:type="dxa"/>
+          </w:tcPr>
+          <w:p>
+            <w:r>
+              <w:t>Objets utilisés</w:t>
+            </w:r>
+          </w:p>
+        </w:tc>
+        <w:tc>
+          <w:tcPr>
+            <w:tcW w:w="8358" w:type="dxa"/>
+          </w:tcPr>
+          <w:p>
+            <w:r>
+              <w:t xml:space="preserve">Famille - </w:t>
+            </w:r>
+            <w:r>
+              <w:rPr>
+                <w:highlight w:val="yellow"/>
+              </w:rPr>
+              <w:t>xxx</w:t>
+            </w:r>
+          </w:p>
+        </w:tc>
+      </w:tr>
+      <w:tr>
+        <w:tc>
+          <w:tcPr>
+            <w:tcW w:w="704" w:type="dxa"/>
+          </w:tcPr>
+          <w:p>
+            <w:r>
+              <w:t>Accès</w:t>
+            </w:r>
+          </w:p>
+        </w:tc>
+        <w:tc>
+          <w:tcPr>
+            <w:tcW w:w="8358" w:type="dxa"/>
+          </w:tcPr>
+          <w:p>
+            <w:r>
+              <w:t>Accès depuis :</w:t>
+            </w:r>
+          </w:p>
+          <w:p>
+            <w:pPr>
+              <w:pStyle w:val="Paragraphedeliste"/>
+              <w:numPr>
+                <w:ilvl w:val="0"/>
+                <w:numId w:val="1"/>
+              </w:numPr>
+            </w:pPr>
+            <w:r>
+              <w:rPr>
+                <w:highlight w:val="green"/>
+              </w:rPr>
+              <w:t>Détail classe</w:t>
+            </w:r>
+          </w:p>
+        </w:tc>
+      </w:tr>
+      <w:tr>
+        <w:tc>
+          <w:tcPr>
+            <w:tcW w:w="704" w:type="dxa"/>
           </w:tcPr>
           <w:p>
             <w:r>
@@ -3289,17 +4313,334 @@
         </w:tc>
         <w:tc>
           <w:tcPr>
-            <w:tcW w:w="7823" w:type="dxa"/>
-          </w:tcPr>
-          <w:p>
-            <w:r>
-              <w:t xml:space="preserve">Alimenter la table </w:t>
-            </w:r>
-            <w:r>
-              <w:t>droit</w:t>
-            </w:r>
-            <w:r>
-              <w:t xml:space="preserve"> avec la liste déjà existante </w:t>
+            <w:tcW w:w="8358" w:type="dxa"/>
+          </w:tcPr>
+          <w:p>
+            <w:pPr>
+              <w:ind w:left="708"/>
+            </w:pPr>
+            <w:proofErr w:type="spellStart"/>
+            <w:proofErr w:type="gramStart"/>
+            <w:r>
+              <w:rPr>
+                <w:highlight w:val="yellow"/>
+              </w:rPr>
+              <w:t>Cf</w:t>
+            </w:r>
+            <w:proofErr w:type="spellEnd"/>
+            <w:r>
+              <w:rPr>
+                <w:highlight w:val="yellow"/>
+              </w:rPr>
+              <w:t xml:space="preserve">  écran</w:t>
+            </w:r>
+            <w:proofErr w:type="gramEnd"/>
+            <w:r>
+              <w:rPr>
+                <w:highlight w:val="yellow"/>
+              </w:rPr>
+              <w:t xml:space="preserve"> accueil</w:t>
+            </w:r>
+          </w:p>
+          <w:p/>
+        </w:tc>
+      </w:tr>
+      <w:tr>
+        <w:tc>
+          <w:tcPr>
+            <w:tcW w:w="704" w:type="dxa"/>
+          </w:tcPr>
+          <w:p>
+            <w:r>
+              <w:t>RG</w:t>
+            </w:r>
+          </w:p>
+        </w:tc>
+        <w:tc>
+          <w:tcPr>
+            <w:tcW w:w="8358" w:type="dxa"/>
+          </w:tcPr>
+          <w:p>
+            <w:r>
+              <w:rPr>
+                <w:highlight w:val="yellow"/>
+              </w:rPr>
+              <w:t xml:space="preserve">RG x : </w:t>
+            </w:r>
+            <w:proofErr w:type="spellStart"/>
+            <w:r>
+              <w:rPr>
+                <w:highlight w:val="yellow"/>
+              </w:rPr>
+              <w:t>Cf</w:t>
+            </w:r>
+            <w:proofErr w:type="spellEnd"/>
+            <w:r>
+              <w:rPr>
+                <w:highlight w:val="yellow"/>
+              </w:rPr>
+              <w:t xml:space="preserve"> écran accueil</w:t>
+            </w:r>
+          </w:p>
+        </w:tc>
+      </w:tr>
+      <w:tr>
+        <w:tc>
+          <w:tcPr>
+            <w:tcW w:w="704" w:type="dxa"/>
+          </w:tcPr>
+          <w:p>
+            <w:r>
+              <w:t>Commentaires</w:t>
+            </w:r>
+          </w:p>
+        </w:tc>
+        <w:tc>
+          <w:tcPr>
+            <w:tcW w:w="8358" w:type="dxa"/>
+          </w:tcPr>
+          <w:p>
+            <w:r>
+              <w:t>--</w:t>
+            </w:r>
+          </w:p>
+        </w:tc>
+      </w:tr>
+    </w:tbl>
+    <w:p/>
+    <w:p>
+      <w:pPr>
+        <w:pStyle w:val="Titre2"/>
+      </w:pPr>
+      <w:r>
+        <w:t>T027</w:t>
+      </w:r>
+    </w:p>
+    <w:tbl>
+      <w:tblPr>
+        <w:tblStyle w:val="Grilledutableau"/>
+        <w:tblW w:w="0" w:type="auto"/>
+        <w:tblLook w:val="04A0" w:firstRow="1" w:lastRow="0" w:firstColumn="1" w:lastColumn="0" w:noHBand="0" w:noVBand="1"/>
+      </w:tblPr>
+      <w:tblGrid>
+        <w:gridCol w:w="1528"/>
+        <w:gridCol w:w="7534"/>
+      </w:tblGrid>
+      <w:tr>
+        <w:tc>
+          <w:tcPr>
+            <w:tcW w:w="1528" w:type="dxa"/>
+          </w:tcPr>
+          <w:p>
+            <w:r>
+              <w:t xml:space="preserve">Ticket </w:t>
+            </w:r>
+          </w:p>
+        </w:tc>
+        <w:tc>
+          <w:tcPr>
+            <w:tcW w:w="7534" w:type="dxa"/>
+          </w:tcPr>
+          <w:p>
+            <w:r>
+              <w:t>T027</w:t>
+            </w:r>
+          </w:p>
+        </w:tc>
+      </w:tr>
+      <w:tr>
+        <w:tc>
+          <w:tcPr>
+            <w:tcW w:w="1528" w:type="dxa"/>
+          </w:tcPr>
+          <w:p>
+            <w:r>
+              <w:t>Rubrique</w:t>
+            </w:r>
+          </w:p>
+        </w:tc>
+        <w:tc>
+          <w:tcPr>
+            <w:tcW w:w="7534" w:type="dxa"/>
+          </w:tcPr>
+          <w:p>
+            <w:r>
+              <w:t xml:space="preserve">Correction de bug – </w:t>
+            </w:r>
+            <w:r>
+              <w:t>Cinématique</w:t>
+            </w:r>
+            <w:r>
+              <w:t xml:space="preserve"> – </w:t>
+            </w:r>
+            <w:proofErr w:type="spellStart"/>
+            <w:r>
+              <w:t>T</w:t>
+            </w:r>
+            <w:r>
+              <w:rPr>
+                <w:highlight w:val="red"/>
+              </w:rPr>
+              <w:t>xxx</w:t>
+            </w:r>
+            <w:proofErr w:type="spellEnd"/>
+          </w:p>
+        </w:tc>
+      </w:tr>
+      <w:tr>
+        <w:tc>
+          <w:tcPr>
+            <w:tcW w:w="1528" w:type="dxa"/>
+          </w:tcPr>
+          <w:p>
+            <w:r>
+              <w:t>Intitulé</w:t>
+            </w:r>
+          </w:p>
+        </w:tc>
+        <w:tc>
+          <w:tcPr>
+            <w:tcW w:w="7534" w:type="dxa"/>
+          </w:tcPr>
+          <w:p>
+            <w:r>
+              <w:t>Erreur dans la cinématique d’attribution des groupes de starter</w:t>
+            </w:r>
+          </w:p>
+        </w:tc>
+      </w:tr>
+      <w:tr>
+        <w:tc>
+          <w:tcPr>
+            <w:tcW w:w="1528" w:type="dxa"/>
+          </w:tcPr>
+          <w:p>
+            <w:r>
+              <w:t>Objets utilisés</w:t>
+            </w:r>
+          </w:p>
+        </w:tc>
+        <w:tc>
+          <w:tcPr>
+            <w:tcW w:w="7534" w:type="dxa"/>
+          </w:tcPr>
+          <w:p>
+            <w:r>
+              <w:t>Starter</w:t>
+            </w:r>
+          </w:p>
+        </w:tc>
+      </w:tr>
+      <w:tr>
+        <w:tc>
+          <w:tcPr>
+            <w:tcW w:w="1528" w:type="dxa"/>
+          </w:tcPr>
+          <w:p>
+            <w:r>
+              <w:t>Ecran</w:t>
+            </w:r>
+            <w:r>
+              <w:t>s impactés</w:t>
+            </w:r>
+          </w:p>
+        </w:tc>
+        <w:tc>
+          <w:tcPr>
+            <w:tcW w:w="7534" w:type="dxa"/>
+          </w:tcPr>
+          <w:p>
+            <w:pPr>
+              <w:pStyle w:val="Paragraphedeliste"/>
+              <w:numPr>
+                <w:ilvl w:val="0"/>
+                <w:numId w:val="1"/>
+              </w:numPr>
+            </w:pPr>
+            <w:r>
+              <w:t>Aucun écran</w:t>
+            </w:r>
+          </w:p>
+        </w:tc>
+      </w:tr>
+      <w:tr>
+        <w:tc>
+          <w:tcPr>
+            <w:tcW w:w="1528" w:type="dxa"/>
+          </w:tcPr>
+          <w:p>
+            <w:r>
+              <w:t>Description</w:t>
+            </w:r>
+          </w:p>
+        </w:tc>
+        <w:tc>
+          <w:tcPr>
+            <w:tcW w:w="7534" w:type="dxa"/>
+          </w:tcPr>
+          <w:p>
+            <w:pPr>
+              <w:rPr>
+                <w:highlight w:val="yellow"/>
+              </w:rPr>
+            </w:pPr>
+            <w:r>
+              <w:rPr>
+                <w:highlight w:val="yellow"/>
+              </w:rPr>
+              <w:t>A analyser</w:t>
+            </w:r>
+          </w:p>
+        </w:tc>
+      </w:tr>
+      <w:tr>
+        <w:tc>
+          <w:tcPr>
+            <w:tcW w:w="1528" w:type="dxa"/>
+          </w:tcPr>
+          <w:p>
+            <w:r>
+              <w:t>RG</w:t>
+            </w:r>
+          </w:p>
+        </w:tc>
+        <w:tc>
+          <w:tcPr>
+            <w:tcW w:w="7534" w:type="dxa"/>
+          </w:tcPr>
+          <w:p>
+            <w:pPr>
+              <w:rPr>
+                <w:highlight w:val="yellow"/>
+              </w:rPr>
+            </w:pPr>
+            <w:r>
+              <w:rPr>
+                <w:highlight w:val="yellow"/>
+              </w:rPr>
+              <w:t>A analyser</w:t>
+            </w:r>
+          </w:p>
+        </w:tc>
+      </w:tr>
+      <w:tr>
+        <w:tc>
+          <w:tcPr>
+            <w:tcW w:w="1528" w:type="dxa"/>
+          </w:tcPr>
+          <w:p>
+            <w:r>
+              <w:t>Commentaires</w:t>
+            </w:r>
+          </w:p>
+        </w:tc>
+        <w:tc>
+          <w:tcPr>
+            <w:tcW w:w="7534" w:type="dxa"/>
+          </w:tcPr>
+          <w:p>
+            <w:r>
+              <w:t>-</w:t>
             </w:r>
           </w:p>
         </w:tc>
@@ -3311,7 +4652,6 @@
         <w:pStyle w:val="Titre1"/>
       </w:pPr>
       <w:bookmarkStart w:id="0" w:name="_GoBack"/>
-      <w:bookmarkEnd w:id="0"/>
       <w:proofErr w:type="spellStart"/>
       <w:r>
         <w:t>EPICs</w:t>
@@ -3334,6 +4674,7 @@
           <w:tcPr>
             <w:tcW w:w="3020" w:type="dxa"/>
           </w:tcPr>
+          <w:bookmarkEnd w:id="0"/>
           <w:p>
             <w:r>
               <w:t>Catégorie</w:t>
@@ -3653,7 +4994,6 @@
         <w:pStyle w:val="Titre1"/>
       </w:pPr>
       <w:r>
-        <w:lastRenderedPageBreak/>
         <w:t>Retours</w:t>
       </w:r>
     </w:p>
@@ -3949,6 +5289,7 @@
           </w:tcPr>
           <w:p>
             <w:r>
+              <w:lastRenderedPageBreak/>
               <w:t>Passage</w:t>
             </w:r>
           </w:p>
@@ -5001,6 +6342,7 @@
           </w:tcPr>
           <w:p>
             <w:r>
+              <w:lastRenderedPageBreak/>
               <w:t>RG</w:t>
             </w:r>
           </w:p>
@@ -8677,6 +10019,7 @@
           </w:tcPr>
           <w:p>
             <w:r>
+              <w:lastRenderedPageBreak/>
               <w:t>Commentaires</w:t>
             </w:r>
           </w:p>
@@ -10091,6 +11434,7 @@
           </w:tcPr>
           <w:p>
             <w:r>
+              <w:lastRenderedPageBreak/>
               <w:t>Commentaires</w:t>
             </w:r>
           </w:p>
@@ -10885,6 +12229,7 @@
           </w:tcPr>
           <w:p>
             <w:r>
+              <w:lastRenderedPageBreak/>
               <w:t>Commentaires</w:t>
             </w:r>
           </w:p>
@@ -14484,7 +15829,7 @@
 </file>
 
 <file path=customXml/itemProps1.xml><?xml version="1.0" encoding="utf-8"?>
-<ds:datastoreItem xmlns:ds="http://schemas.openxmlformats.org/officeDocument/2006/customXml" ds:itemID="{0947BA1E-FA70-41C9-BF7D-1C2C8DD897CC}">
+<ds:datastoreItem xmlns:ds="http://schemas.openxmlformats.org/officeDocument/2006/customXml" ds:itemID="{603EEA81-A118-43E6-994F-73967BA6F479}">
   <ds:schemaRefs>
     <ds:schemaRef ds:uri="http://schemas.openxmlformats.org/officeDocument/2006/bibliography"/>
   </ds:schemaRefs>

</xml_diff>